<commit_message>
almost finishe code for data cleaning and review added to report
</commit_message>
<xml_diff>
--- a/Project/info/WASP - Report.docx
+++ b/Project/info/WASP - Report.docx
@@ -73,7 +73,7 @@
     </w:p>
     <w:p>
       <w:pPr>
-        <w:pStyle w:val="Title"/>
+        <w:pStyle w:val="Nosaukums"/>
         <w:jc w:val="both"/>
         <w:rPr>
           <w:sz w:val="48"/>
@@ -93,7 +93,7 @@
     </w:p>
     <w:p>
       <w:pPr>
-        <w:pStyle w:val="Title"/>
+        <w:pStyle w:val="Nosaukums"/>
         <w:jc w:val="both"/>
         <w:rPr>
           <w:sz w:val="48"/>
@@ -113,7 +113,7 @@
     </w:p>
     <w:p>
       <w:pPr>
-        <w:pStyle w:val="Title"/>
+        <w:pStyle w:val="Nosaukums"/>
         <w:jc w:val="both"/>
         <w:rPr>
           <w:sz w:val="44"/>
@@ -185,7 +185,7 @@
     </w:p>
     <w:p>
       <w:pPr>
-        <w:pStyle w:val="Title"/>
+        <w:pStyle w:val="Nosaukums"/>
         <w:jc w:val="both"/>
       </w:pPr>
       <w:r>
@@ -197,21 +197,8 @@
         <w:jc w:val="both"/>
       </w:pPr>
       <w:r>
-        <w:t>-</w:t>
-      </w:r>
-      <w:proofErr w:type="spellStart"/>
-      <w:r>
-        <w:t>Ralfs</w:t>
-      </w:r>
-      <w:proofErr w:type="spellEnd"/>
-      <w:r>
-        <w:t xml:space="preserve"> </w:t>
-      </w:r>
-      <w:proofErr w:type="spellStart"/>
-      <w:r>
-        <w:t>Zangis</w:t>
-      </w:r>
-      <w:proofErr w:type="spellEnd"/>
+        <w:t>-Ralfs Zangis</w:t>
+      </w:r>
     </w:p>
     <w:p>
       <w:pPr>
@@ -223,7 +210,7 @@
     </w:p>
     <w:p>
       <w:pPr>
-        <w:pStyle w:val="Title"/>
+        <w:pStyle w:val="Nosaukums"/>
         <w:jc w:val="both"/>
       </w:pPr>
       <w:r>
@@ -256,7 +243,7 @@
     </w:p>
     <w:p>
       <w:pPr>
-        <w:pStyle w:val="Title"/>
+        <w:pStyle w:val="Nosaukums"/>
         <w:jc w:val="both"/>
         <w:rPr>
           <w:sz w:val="44"/>
@@ -319,7 +306,7 @@
     </w:p>
     <w:p>
       <w:pPr>
-        <w:pStyle w:val="Title"/>
+        <w:pStyle w:val="Nosaukums"/>
         <w:jc w:val="both"/>
       </w:pPr>
       <w:r>
@@ -411,6 +398,12 @@
     <w:p/>
     <w:sdt>
       <w:sdtPr>
+        <w:rPr>
+          <w:rFonts w:ascii="Arial" w:eastAsiaTheme="minorHAnsi" w:hAnsi="Arial" w:cs="Arial"/>
+          <w:color w:val="auto"/>
+          <w:sz w:val="24"/>
+          <w:szCs w:val="24"/>
+        </w:rPr>
         <w:id w:val="-1502501096"/>
         <w:docPartObj>
           <w:docPartGallery w:val="Table of Contents"/>
@@ -419,19 +412,15 @@
       </w:sdtPr>
       <w:sdtEndPr>
         <w:rPr>
-          <w:rFonts w:ascii="Arial" w:eastAsiaTheme="minorHAnsi" w:hAnsi="Arial" w:cs="Arial"/>
           <w:b/>
           <w:bCs/>
           <w:noProof/>
-          <w:color w:val="auto"/>
-          <w:sz w:val="24"/>
-          <w:szCs w:val="24"/>
         </w:rPr>
       </w:sdtEndPr>
       <w:sdtContent>
         <w:p>
           <w:pPr>
-            <w:pStyle w:val="TOCHeading"/>
+            <w:pStyle w:val="Saturardtjavirsraksts"/>
           </w:pPr>
           <w:r>
             <w:t>Table of Contents</w:t>
@@ -439,7 +428,7 @@
         </w:p>
         <w:p>
           <w:pPr>
-            <w:pStyle w:val="TOC1"/>
+            <w:pStyle w:val="Saturs1"/>
             <w:tabs>
               <w:tab w:val="left" w:pos="440"/>
               <w:tab w:val="right" w:leader="dot" w:pos="9350"/>
@@ -460,7 +449,7 @@
           <w:hyperlink w:anchor="_Toc512783065" w:history="1">
             <w:r>
               <w:rPr>
-                <w:rStyle w:val="Hyperlink"/>
+                <w:rStyle w:val="Hipersaite"/>
                 <w:noProof/>
               </w:rPr>
               <w:t>1.</w:t>
@@ -473,7 +462,7 @@
             </w:r>
             <w:r>
               <w:rPr>
-                <w:rStyle w:val="Hyperlink"/>
+                <w:rStyle w:val="Hipersaite"/>
                 <w:noProof/>
               </w:rPr>
               <w:t>Introduction</w:t>
@@ -530,7 +519,7 @@
         </w:p>
         <w:p>
           <w:pPr>
-            <w:pStyle w:val="TOC1"/>
+            <w:pStyle w:val="Saturs1"/>
             <w:tabs>
               <w:tab w:val="left" w:pos="440"/>
               <w:tab w:val="right" w:leader="dot" w:pos="9350"/>
@@ -542,7 +531,7 @@
           <w:hyperlink w:anchor="_Toc512783066" w:history="1">
             <w:r>
               <w:rPr>
-                <w:rStyle w:val="Hyperlink"/>
+                <w:rStyle w:val="Hipersaite"/>
                 <w:noProof/>
               </w:rPr>
               <w:t>2.</w:t>
@@ -555,7 +544,7 @@
             </w:r>
             <w:r>
               <w:rPr>
-                <w:rStyle w:val="Hyperlink"/>
+                <w:rStyle w:val="Hipersaite"/>
                 <w:noProof/>
               </w:rPr>
               <w:t>Problem Statement</w:t>
@@ -612,7 +601,7 @@
         </w:p>
         <w:p>
           <w:pPr>
-            <w:pStyle w:val="TOC2"/>
+            <w:pStyle w:val="Saturs2"/>
             <w:tabs>
               <w:tab w:val="left" w:pos="660"/>
               <w:tab w:val="right" w:leader="dot" w:pos="9350"/>
@@ -624,7 +613,7 @@
           <w:hyperlink w:anchor="_Toc512783067" w:history="1">
             <w:r>
               <w:rPr>
-                <w:rStyle w:val="Hyperlink"/>
+                <w:rStyle w:val="Hipersaite"/>
                 <w:noProof/>
               </w:rPr>
               <w:t>a.</w:t>
@@ -637,7 +626,7 @@
             </w:r>
             <w:r>
               <w:rPr>
-                <w:rStyle w:val="Hyperlink"/>
+                <w:rStyle w:val="Hipersaite"/>
                 <w:noProof/>
               </w:rPr>
               <w:t>Introduction</w:t>
@@ -694,7 +683,7 @@
         </w:p>
         <w:p>
           <w:pPr>
-            <w:pStyle w:val="TOC2"/>
+            <w:pStyle w:val="Saturs2"/>
             <w:tabs>
               <w:tab w:val="left" w:pos="660"/>
               <w:tab w:val="right" w:leader="dot" w:pos="9350"/>
@@ -706,7 +695,7 @@
           <w:hyperlink w:anchor="_Toc512783068" w:history="1">
             <w:r>
               <w:rPr>
-                <w:rStyle w:val="Hyperlink"/>
+                <w:rStyle w:val="Hipersaite"/>
                 <w:noProof/>
               </w:rPr>
               <w:t>b.</w:t>
@@ -719,7 +708,7 @@
             </w:r>
             <w:r>
               <w:rPr>
-                <w:rStyle w:val="Hyperlink"/>
+                <w:rStyle w:val="Hipersaite"/>
                 <w:noProof/>
               </w:rPr>
               <w:t>Case Description</w:t>
@@ -776,7 +765,7 @@
         </w:p>
         <w:p>
           <w:pPr>
-            <w:pStyle w:val="TOC2"/>
+            <w:pStyle w:val="Saturs2"/>
             <w:tabs>
               <w:tab w:val="left" w:pos="660"/>
               <w:tab w:val="right" w:leader="dot" w:pos="9350"/>
@@ -788,7 +777,7 @@
           <w:hyperlink w:anchor="_Toc512783069" w:history="1">
             <w:r>
               <w:rPr>
-                <w:rStyle w:val="Hyperlink"/>
+                <w:rStyle w:val="Hipersaite"/>
                 <w:noProof/>
               </w:rPr>
               <w:t>c.</w:t>
@@ -801,7 +790,7 @@
             </w:r>
             <w:r>
               <w:rPr>
-                <w:rStyle w:val="Hyperlink"/>
+                <w:rStyle w:val="Hipersaite"/>
                 <w:noProof/>
               </w:rPr>
               <w:t>Learning Goals</w:t>
@@ -858,7 +847,7 @@
         </w:p>
         <w:p>
           <w:pPr>
-            <w:pStyle w:val="TOC1"/>
+            <w:pStyle w:val="Saturs1"/>
             <w:tabs>
               <w:tab w:val="left" w:pos="440"/>
               <w:tab w:val="right" w:leader="dot" w:pos="9350"/>
@@ -870,7 +859,7 @@
           <w:hyperlink w:anchor="_Toc512783070" w:history="1">
             <w:r>
               <w:rPr>
-                <w:rStyle w:val="Hyperlink"/>
+                <w:rStyle w:val="Hipersaite"/>
                 <w:noProof/>
               </w:rPr>
               <w:t>3.</w:t>
@@ -883,7 +872,7 @@
             </w:r>
             <w:r>
               <w:rPr>
-                <w:rStyle w:val="Hyperlink"/>
+                <w:rStyle w:val="Hipersaite"/>
                 <w:noProof/>
               </w:rPr>
               <w:t>Development Framework</w:t>
@@ -940,7 +929,7 @@
         </w:p>
         <w:p>
           <w:pPr>
-            <w:pStyle w:val="TOC2"/>
+            <w:pStyle w:val="Saturs2"/>
             <w:tabs>
               <w:tab w:val="left" w:pos="660"/>
               <w:tab w:val="right" w:leader="dot" w:pos="9350"/>
@@ -952,7 +941,7 @@
           <w:hyperlink w:anchor="_Toc512783071" w:history="1">
             <w:r>
               <w:rPr>
-                <w:rStyle w:val="Hyperlink"/>
+                <w:rStyle w:val="Hipersaite"/>
                 <w:noProof/>
               </w:rPr>
               <w:t>a.</w:t>
@@ -965,7 +954,7 @@
             </w:r>
             <w:r>
               <w:rPr>
-                <w:rStyle w:val="Hyperlink"/>
+                <w:rStyle w:val="Hipersaite"/>
                 <w:noProof/>
               </w:rPr>
               <w:t>Pros</w:t>
@@ -1022,7 +1011,7 @@
         </w:p>
         <w:p>
           <w:pPr>
-            <w:pStyle w:val="TOC2"/>
+            <w:pStyle w:val="Saturs2"/>
             <w:tabs>
               <w:tab w:val="left" w:pos="660"/>
               <w:tab w:val="right" w:leader="dot" w:pos="9350"/>
@@ -1034,7 +1023,7 @@
           <w:hyperlink w:anchor="_Toc512783072" w:history="1">
             <w:r>
               <w:rPr>
-                <w:rStyle w:val="Hyperlink"/>
+                <w:rStyle w:val="Hipersaite"/>
                 <w:noProof/>
               </w:rPr>
               <w:t>b.</w:t>
@@ -1047,7 +1036,7 @@
             </w:r>
             <w:r>
               <w:rPr>
-                <w:rStyle w:val="Hyperlink"/>
+                <w:rStyle w:val="Hipersaite"/>
                 <w:noProof/>
               </w:rPr>
               <w:t>Cons</w:t>
@@ -1104,7 +1093,7 @@
         </w:p>
         <w:p>
           <w:pPr>
-            <w:pStyle w:val="TOC1"/>
+            <w:pStyle w:val="Saturs1"/>
             <w:tabs>
               <w:tab w:val="left" w:pos="440"/>
               <w:tab w:val="right" w:leader="dot" w:pos="9350"/>
@@ -1116,7 +1105,7 @@
           <w:hyperlink w:anchor="_Toc512783073" w:history="1">
             <w:r>
               <w:rPr>
-                <w:rStyle w:val="Hyperlink"/>
+                <w:rStyle w:val="Hipersaite"/>
                 <w:noProof/>
               </w:rPr>
               <w:t>4.</w:t>
@@ -1129,7 +1118,7 @@
             </w:r>
             <w:r>
               <w:rPr>
-                <w:rStyle w:val="Hyperlink"/>
+                <w:rStyle w:val="Hipersaite"/>
                 <w:noProof/>
               </w:rPr>
               <w:t>Development Process</w:t>
@@ -1186,7 +1175,7 @@
         </w:p>
         <w:p>
           <w:pPr>
-            <w:pStyle w:val="TOC2"/>
+            <w:pStyle w:val="Saturs2"/>
             <w:tabs>
               <w:tab w:val="left" w:pos="660"/>
               <w:tab w:val="right" w:leader="dot" w:pos="9350"/>
@@ -1198,7 +1187,7 @@
           <w:hyperlink w:anchor="_Toc512783074" w:history="1">
             <w:r>
               <w:rPr>
-                <w:rStyle w:val="Hyperlink"/>
+                <w:rStyle w:val="Hipersaite"/>
                 <w:noProof/>
               </w:rPr>
               <w:t>a.</w:t>
@@ -1211,7 +1200,7 @@
             </w:r>
             <w:r>
               <w:rPr>
-                <w:rStyle w:val="Hyperlink"/>
+                <w:rStyle w:val="Hipersaite"/>
                 <w:noProof/>
               </w:rPr>
               <w:t>Data Acquisition</w:t>
@@ -1268,7 +1257,7 @@
         </w:p>
         <w:p>
           <w:pPr>
-            <w:pStyle w:val="TOC2"/>
+            <w:pStyle w:val="Saturs2"/>
             <w:tabs>
               <w:tab w:val="left" w:pos="660"/>
               <w:tab w:val="right" w:leader="dot" w:pos="9350"/>
@@ -1280,7 +1269,7 @@
           <w:hyperlink w:anchor="_Toc512783075" w:history="1">
             <w:r>
               <w:rPr>
-                <w:rStyle w:val="Hyperlink"/>
+                <w:rStyle w:val="Hipersaite"/>
                 <w:noProof/>
               </w:rPr>
               <w:t>b.</w:t>
@@ -1293,7 +1282,7 @@
             </w:r>
             <w:r>
               <w:rPr>
-                <w:rStyle w:val="Hyperlink"/>
+                <w:rStyle w:val="Hipersaite"/>
                 <w:noProof/>
               </w:rPr>
               <w:t>Data Wrangling</w:t>
@@ -1350,7 +1339,7 @@
         </w:p>
         <w:p>
           <w:pPr>
-            <w:pStyle w:val="TOC2"/>
+            <w:pStyle w:val="Saturs2"/>
             <w:tabs>
               <w:tab w:val="left" w:pos="660"/>
               <w:tab w:val="right" w:leader="dot" w:pos="9350"/>
@@ -1362,7 +1351,7 @@
           <w:hyperlink w:anchor="_Toc512783076" w:history="1">
             <w:r>
               <w:rPr>
-                <w:rStyle w:val="Hyperlink"/>
+                <w:rStyle w:val="Hipersaite"/>
                 <w:noProof/>
               </w:rPr>
               <w:t>c.</w:t>
@@ -1375,7 +1364,7 @@
             </w:r>
             <w:r>
               <w:rPr>
-                <w:rStyle w:val="Hyperlink"/>
+                <w:rStyle w:val="Hipersaite"/>
                 <w:noProof/>
               </w:rPr>
               <w:t>Descriptive Analysis</w:t>
@@ -1432,7 +1421,7 @@
         </w:p>
         <w:p>
           <w:pPr>
-            <w:pStyle w:val="TOC2"/>
+            <w:pStyle w:val="Saturs2"/>
             <w:tabs>
               <w:tab w:val="left" w:pos="660"/>
               <w:tab w:val="right" w:leader="dot" w:pos="9350"/>
@@ -1444,7 +1433,7 @@
           <w:hyperlink w:anchor="_Toc512783077" w:history="1">
             <w:r>
               <w:rPr>
-                <w:rStyle w:val="Hyperlink"/>
+                <w:rStyle w:val="Hipersaite"/>
                 <w:noProof/>
               </w:rPr>
               <w:t>d.</w:t>
@@ -1457,7 +1446,7 @@
             </w:r>
             <w:r>
               <w:rPr>
-                <w:rStyle w:val="Hyperlink"/>
+                <w:rStyle w:val="Hipersaite"/>
                 <w:noProof/>
               </w:rPr>
               <w:t>Diagnostic Analysis</w:t>
@@ -1514,7 +1503,7 @@
         </w:p>
         <w:p>
           <w:pPr>
-            <w:pStyle w:val="TOC2"/>
+            <w:pStyle w:val="Saturs2"/>
             <w:tabs>
               <w:tab w:val="left" w:pos="660"/>
               <w:tab w:val="right" w:leader="dot" w:pos="9350"/>
@@ -1526,7 +1515,7 @@
           <w:hyperlink w:anchor="_Toc512783078" w:history="1">
             <w:r>
               <w:rPr>
-                <w:rStyle w:val="Hyperlink"/>
+                <w:rStyle w:val="Hipersaite"/>
                 <w:noProof/>
               </w:rPr>
               <w:t>e.</w:t>
@@ -1539,7 +1528,7 @@
             </w:r>
             <w:r>
               <w:rPr>
-                <w:rStyle w:val="Hyperlink"/>
+                <w:rStyle w:val="Hipersaite"/>
                 <w:noProof/>
               </w:rPr>
               <w:t>Predictive Analysis</w:t>
@@ -1596,7 +1585,7 @@
         </w:p>
         <w:p>
           <w:pPr>
-            <w:pStyle w:val="TOC1"/>
+            <w:pStyle w:val="Saturs1"/>
             <w:tabs>
               <w:tab w:val="left" w:pos="440"/>
               <w:tab w:val="right" w:leader="dot" w:pos="9350"/>
@@ -1608,7 +1597,7 @@
           <w:hyperlink w:anchor="_Toc512783079" w:history="1">
             <w:r>
               <w:rPr>
-                <w:rStyle w:val="Hyperlink"/>
+                <w:rStyle w:val="Hipersaite"/>
                 <w:noProof/>
               </w:rPr>
               <w:t>5.</w:t>
@@ -1621,7 +1610,7 @@
             </w:r>
             <w:r>
               <w:rPr>
-                <w:rStyle w:val="Hyperlink"/>
+                <w:rStyle w:val="Hipersaite"/>
                 <w:noProof/>
               </w:rPr>
               <w:t>Conclusion</w:t>
@@ -1678,7 +1667,7 @@
         </w:p>
         <w:p>
           <w:pPr>
-            <w:pStyle w:val="TOC2"/>
+            <w:pStyle w:val="Saturs2"/>
             <w:tabs>
               <w:tab w:val="left" w:pos="660"/>
               <w:tab w:val="right" w:leader="dot" w:pos="9350"/>
@@ -1690,7 +1679,7 @@
           <w:hyperlink w:anchor="_Toc512783080" w:history="1">
             <w:r>
               <w:rPr>
-                <w:rStyle w:val="Hyperlink"/>
+                <w:rStyle w:val="Hipersaite"/>
                 <w:noProof/>
               </w:rPr>
               <w:t>a.</w:t>
@@ -1703,7 +1692,7 @@
             </w:r>
             <w:r>
               <w:rPr>
-                <w:rStyle w:val="Hyperlink"/>
+                <w:rStyle w:val="Hipersaite"/>
                 <w:noProof/>
               </w:rPr>
               <w:t>Denouement</w:t>
@@ -1760,7 +1749,7 @@
         </w:p>
         <w:p>
           <w:pPr>
-            <w:pStyle w:val="TOC2"/>
+            <w:pStyle w:val="Saturs2"/>
             <w:tabs>
               <w:tab w:val="left" w:pos="660"/>
               <w:tab w:val="right" w:leader="dot" w:pos="9350"/>
@@ -1772,7 +1761,7 @@
           <w:hyperlink w:anchor="_Toc512783081" w:history="1">
             <w:r>
               <w:rPr>
-                <w:rStyle w:val="Hyperlink"/>
+                <w:rStyle w:val="Hipersaite"/>
                 <w:noProof/>
               </w:rPr>
               <w:t>b.</w:t>
@@ -1785,7 +1774,7 @@
             </w:r>
             <w:r>
               <w:rPr>
-                <w:rStyle w:val="Hyperlink"/>
+                <w:rStyle w:val="Hipersaite"/>
                 <w:noProof/>
               </w:rPr>
               <w:t>References</w:t>
@@ -1854,7 +1843,7 @@
     </w:sdt>
     <w:p>
       <w:pPr>
-        <w:pStyle w:val="Heading1"/>
+        <w:pStyle w:val="Virsraksts1"/>
         <w:numPr>
           <w:ilvl w:val="0"/>
           <w:numId w:val="2"/>
@@ -1881,17 +1870,9 @@
         <w:ind w:firstLine="360"/>
         <w:jc w:val="both"/>
       </w:pPr>
-      <w:r>
-        <w:t xml:space="preserve">This document summarizes the collaboration of Group 2 for the </w:t>
-      </w:r>
-      <w:r>
-        <w:t>Big Data specialization</w:t>
-      </w:r>
-      <w:r>
-        <w:t xml:space="preserve"> exam of the </w:t>
-      </w:r>
-      <w:r>
-        <w:t>4</w:t>
+      <w:commentRangeStart w:id="2"/>
+      <w:r>
+        <w:t>This document summarizes the collaboration of Group 2 for the Big Data specialization exam of the 4</w:t>
       </w:r>
       <w:r>
         <w:rPr>
@@ -1914,10 +1895,17 @@
       <w:r>
         <w:t xml:space="preserve">. </w:t>
       </w:r>
-    </w:p>
-    <w:p>
-      <w:pPr>
-        <w:pStyle w:val="Heading1"/>
+      <w:commentRangeEnd w:id="2"/>
+      <w:r>
+        <w:rPr>
+          <w:rStyle w:val="Komentraatsauce"/>
+        </w:rPr>
+        <w:commentReference w:id="2"/>
+      </w:r>
+    </w:p>
+    <w:p>
+      <w:pPr>
+        <w:pStyle w:val="Virsraksts1"/>
         <w:numPr>
           <w:ilvl w:val="0"/>
           <w:numId w:val="2"/>
@@ -1928,7 +1916,7 @@
           <w:szCs w:val="24"/>
         </w:rPr>
       </w:pPr>
-      <w:bookmarkStart w:id="2" w:name="_Toc512783066"/>
+      <w:bookmarkStart w:id="3" w:name="_Toc512783066"/>
       <w:r>
         <w:rPr>
           <w:rFonts w:ascii="Arial" w:hAnsi="Arial" w:cs="Arial"/>
@@ -1937,11 +1925,11 @@
         </w:rPr>
         <w:t>Problem Statement</w:t>
       </w:r>
-      <w:bookmarkEnd w:id="2"/>
-    </w:p>
-    <w:p>
-      <w:pPr>
-        <w:pStyle w:val="Heading2"/>
+      <w:bookmarkEnd w:id="3"/>
+    </w:p>
+    <w:p>
+      <w:pPr>
+        <w:pStyle w:val="Virsraksts2"/>
         <w:numPr>
           <w:ilvl w:val="0"/>
           <w:numId w:val="6"/>
@@ -1952,8 +1940,8 @@
           <w:szCs w:val="24"/>
         </w:rPr>
       </w:pPr>
-      <w:bookmarkStart w:id="3" w:name="_Toc512783067"/>
-      <w:commentRangeStart w:id="4"/>
+      <w:bookmarkStart w:id="4" w:name="_Toc512783067"/>
+      <w:commentRangeStart w:id="5"/>
       <w:r>
         <w:rPr>
           <w:rFonts w:ascii="Arial" w:hAnsi="Arial" w:cs="Arial"/>
@@ -1962,16 +1950,16 @@
         </w:rPr>
         <w:t>Introduction</w:t>
       </w:r>
-      <w:commentRangeEnd w:id="4"/>
-      <w:r>
-        <w:rPr>
-          <w:rStyle w:val="CommentReference"/>
+      <w:commentRangeEnd w:id="5"/>
+      <w:r>
+        <w:rPr>
+          <w:rStyle w:val="Komentraatsauce"/>
           <w:rFonts w:asciiTheme="minorHAnsi" w:eastAsiaTheme="minorHAnsi" w:hAnsiTheme="minorHAnsi" w:cstheme="minorBidi"/>
           <w:color w:val="auto"/>
         </w:rPr>
-        <w:commentReference w:id="4"/>
-      </w:r>
-      <w:bookmarkEnd w:id="3"/>
+        <w:commentReference w:id="5"/>
+      </w:r>
+      <w:bookmarkEnd w:id="4"/>
     </w:p>
     <w:p>
       <w:pPr>
@@ -1981,32 +1969,20 @@
         <w:rPr>
           <w:highlight w:val="yellow"/>
         </w:rPr>
-        <w:t>The purpose of this project is</w:t>
-      </w:r>
+        <w:t xml:space="preserve">The purpose of this project is creating a machine learning algorithm that </w:t>
+      </w:r>
+      <w:proofErr w:type="gramStart"/>
       <w:r>
         <w:rPr>
           <w:highlight w:val="yellow"/>
         </w:rPr>
-        <w:t xml:space="preserve"> </w:t>
-      </w:r>
+        <w:t>is capable of predicting</w:t>
+      </w:r>
+      <w:proofErr w:type="gramEnd"/>
       <w:r>
         <w:rPr>
           <w:highlight w:val="yellow"/>
         </w:rPr>
-        <w:t xml:space="preserve">creating a machine learning algorithm that </w:t>
-      </w:r>
-      <w:proofErr w:type="gramStart"/>
-      <w:r>
-        <w:rPr>
-          <w:highlight w:val="yellow"/>
-        </w:rPr>
-        <w:t>is capable of predicting</w:t>
-      </w:r>
-      <w:proofErr w:type="gramEnd"/>
-      <w:r>
-        <w:rPr>
-          <w:highlight w:val="yellow"/>
-        </w:rPr>
         <w:t xml:space="preserve"> to a higher degree of accuracy, next possible collisions between aircrafts and wildlife animals on a worldwide scheme, considering both civil and military aircrafts.</w:t>
       </w:r>
     </w:p>
@@ -2014,6 +1990,7 @@
       <w:pPr>
         <w:ind w:firstLine="360"/>
       </w:pPr>
+      <w:commentRangeStart w:id="6"/>
       <w:r>
         <w:rPr>
           <w:highlight w:val="yellow"/>
@@ -2033,10 +2010,17 @@
         </w:rPr>
         <w:t>, and wildlife animals.</w:t>
       </w:r>
-    </w:p>
-    <w:p>
-      <w:pPr>
-        <w:pStyle w:val="Heading2"/>
+      <w:commentRangeEnd w:id="6"/>
+      <w:r>
+        <w:rPr>
+          <w:rStyle w:val="Komentraatsauce"/>
+        </w:rPr>
+        <w:commentReference w:id="6"/>
+      </w:r>
+    </w:p>
+    <w:p>
+      <w:pPr>
+        <w:pStyle w:val="Virsraksts2"/>
         <w:numPr>
           <w:ilvl w:val="0"/>
           <w:numId w:val="6"/>
@@ -2047,7 +2031,7 @@
           <w:szCs w:val="24"/>
         </w:rPr>
       </w:pPr>
-      <w:bookmarkStart w:id="5" w:name="_Toc512783068"/>
+      <w:bookmarkStart w:id="7" w:name="_Toc512783068"/>
       <w:r>
         <w:rPr>
           <w:rFonts w:ascii="Arial" w:hAnsi="Arial" w:cs="Arial"/>
@@ -2056,7 +2040,7 @@
         </w:rPr>
         <w:t>Case Description</w:t>
       </w:r>
-      <w:bookmarkEnd w:id="5"/>
+      <w:bookmarkEnd w:id="7"/>
     </w:p>
     <w:p>
       <w:pPr>
@@ -2307,7 +2291,7 @@
     </w:p>
     <w:p>
       <w:pPr>
-        <w:pStyle w:val="Heading2"/>
+        <w:pStyle w:val="Virsraksts2"/>
         <w:numPr>
           <w:ilvl w:val="0"/>
           <w:numId w:val="6"/>
@@ -2318,7 +2302,7 @@
           <w:szCs w:val="24"/>
         </w:rPr>
       </w:pPr>
-      <w:bookmarkStart w:id="6" w:name="_Toc512783069"/>
+      <w:bookmarkStart w:id="8" w:name="_Toc512783069"/>
       <w:r>
         <w:rPr>
           <w:rFonts w:ascii="Arial" w:hAnsi="Arial" w:cs="Arial"/>
@@ -2327,7 +2311,7 @@
         </w:rPr>
         <w:t>Learning Goals</w:t>
       </w:r>
-      <w:bookmarkEnd w:id="6"/>
+      <w:bookmarkEnd w:id="8"/>
     </w:p>
     <w:p>
       <w:r>
@@ -2336,7 +2320,7 @@
     </w:p>
     <w:p>
       <w:pPr>
-        <w:pStyle w:val="ListParagraph"/>
+        <w:pStyle w:val="Sarakstarindkopa"/>
         <w:numPr>
           <w:ilvl w:val="0"/>
           <w:numId w:val="7"/>
@@ -2348,7 +2332,7 @@
     </w:p>
     <w:p>
       <w:pPr>
-        <w:pStyle w:val="ListParagraph"/>
+        <w:pStyle w:val="Sarakstarindkopa"/>
         <w:numPr>
           <w:ilvl w:val="0"/>
           <w:numId w:val="7"/>
@@ -2368,7 +2352,7 @@
     </w:p>
     <w:p>
       <w:pPr>
-        <w:pStyle w:val="ListParagraph"/>
+        <w:pStyle w:val="Sarakstarindkopa"/>
         <w:numPr>
           <w:ilvl w:val="0"/>
           <w:numId w:val="7"/>
@@ -2380,7 +2364,7 @@
     </w:p>
     <w:p>
       <w:pPr>
-        <w:pStyle w:val="ListParagraph"/>
+        <w:pStyle w:val="Sarakstarindkopa"/>
         <w:numPr>
           <w:ilvl w:val="0"/>
           <w:numId w:val="7"/>
@@ -2392,7 +2376,7 @@
     </w:p>
     <w:p>
       <w:pPr>
-        <w:pStyle w:val="ListParagraph"/>
+        <w:pStyle w:val="Sarakstarindkopa"/>
         <w:numPr>
           <w:ilvl w:val="0"/>
           <w:numId w:val="7"/>
@@ -2404,7 +2388,7 @@
     </w:p>
     <w:p>
       <w:pPr>
-        <w:pStyle w:val="Heading1"/>
+        <w:pStyle w:val="Virsraksts1"/>
         <w:numPr>
           <w:ilvl w:val="0"/>
           <w:numId w:val="2"/>
@@ -2415,7 +2399,8 @@
           <w:szCs w:val="24"/>
         </w:rPr>
       </w:pPr>
-      <w:bookmarkStart w:id="7" w:name="_Toc512783070"/>
+      <w:bookmarkStart w:id="9" w:name="_Toc512783070"/>
+      <w:commentRangeStart w:id="10"/>
       <w:r>
         <w:rPr>
           <w:rFonts w:ascii="Arial" w:hAnsi="Arial" w:cs="Arial"/>
@@ -2425,7 +2410,16 @@
         <w:lastRenderedPageBreak/>
         <w:t>Development Framework</w:t>
       </w:r>
-      <w:bookmarkEnd w:id="7"/>
+      <w:bookmarkEnd w:id="9"/>
+      <w:commentRangeEnd w:id="10"/>
+      <w:r>
+        <w:rPr>
+          <w:rStyle w:val="Komentraatsauce"/>
+          <w:rFonts w:ascii="Arial" w:eastAsiaTheme="minorHAnsi" w:hAnsi="Arial" w:cs="Arial"/>
+          <w:color w:val="auto"/>
+        </w:rPr>
+        <w:commentReference w:id="10"/>
+      </w:r>
     </w:p>
     <w:p>
       <w:pPr>
@@ -2523,21 +2517,21 @@
     </w:p>
     <w:p>
       <w:pPr>
-        <w:pStyle w:val="Heading2"/>
+        <w:pStyle w:val="Virsraksts2"/>
         <w:numPr>
           <w:ilvl w:val="0"/>
           <w:numId w:val="8"/>
         </w:numPr>
       </w:pPr>
-      <w:bookmarkStart w:id="8" w:name="_Toc512783071"/>
+      <w:bookmarkStart w:id="12" w:name="_Toc512783071"/>
       <w:r>
         <w:t>Pros</w:t>
       </w:r>
-      <w:bookmarkEnd w:id="8"/>
-    </w:p>
-    <w:p>
-      <w:pPr>
-        <w:pStyle w:val="ListParagraph"/>
+      <w:bookmarkEnd w:id="12"/>
+    </w:p>
+    <w:p>
+      <w:pPr>
+        <w:pStyle w:val="Sarakstarindkopa"/>
         <w:numPr>
           <w:ilvl w:val="0"/>
           <w:numId w:val="9"/>
@@ -2549,7 +2543,7 @@
     </w:p>
     <w:p>
       <w:pPr>
-        <w:pStyle w:val="ListParagraph"/>
+        <w:pStyle w:val="Sarakstarindkopa"/>
         <w:numPr>
           <w:ilvl w:val="0"/>
           <w:numId w:val="9"/>
@@ -2564,7 +2558,7 @@
     </w:p>
     <w:p>
       <w:pPr>
-        <w:pStyle w:val="ListParagraph"/>
+        <w:pStyle w:val="Sarakstarindkopa"/>
         <w:numPr>
           <w:ilvl w:val="0"/>
           <w:numId w:val="9"/>
@@ -2577,21 +2571,21 @@
     </w:p>
     <w:p>
       <w:pPr>
-        <w:pStyle w:val="Heading2"/>
+        <w:pStyle w:val="Virsraksts2"/>
         <w:numPr>
           <w:ilvl w:val="0"/>
           <w:numId w:val="8"/>
         </w:numPr>
       </w:pPr>
-      <w:bookmarkStart w:id="9" w:name="_Toc512783072"/>
+      <w:bookmarkStart w:id="13" w:name="_Toc512783072"/>
       <w:r>
         <w:t>Cons</w:t>
       </w:r>
-      <w:bookmarkEnd w:id="9"/>
-    </w:p>
-    <w:p>
-      <w:pPr>
-        <w:pStyle w:val="ListParagraph"/>
+      <w:bookmarkEnd w:id="13"/>
+    </w:p>
+    <w:p>
+      <w:pPr>
+        <w:pStyle w:val="Sarakstarindkopa"/>
         <w:numPr>
           <w:ilvl w:val="0"/>
           <w:numId w:val="10"/>
@@ -2603,7 +2597,7 @@
     </w:p>
     <w:p>
       <w:pPr>
-        <w:pStyle w:val="Heading1"/>
+        <w:pStyle w:val="Virsraksts1"/>
         <w:numPr>
           <w:ilvl w:val="0"/>
           <w:numId w:val="2"/>
@@ -2614,7 +2608,7 @@
           <w:szCs w:val="24"/>
         </w:rPr>
       </w:pPr>
-      <w:bookmarkStart w:id="10" w:name="_Toc512783073"/>
+      <w:bookmarkStart w:id="14" w:name="_Toc512783073"/>
       <w:r>
         <w:rPr>
           <w:rFonts w:ascii="Arial" w:hAnsi="Arial" w:cs="Arial"/>
@@ -2631,7 +2625,7 @@
         </w:rPr>
         <w:t>rocess</w:t>
       </w:r>
-      <w:bookmarkEnd w:id="10"/>
+      <w:bookmarkEnd w:id="14"/>
     </w:p>
     <w:p>
       <w:pPr>
@@ -2648,7 +2642,7 @@
     </w:p>
     <w:p>
       <w:pPr>
-        <w:pStyle w:val="Heading2"/>
+        <w:pStyle w:val="Virsraksts2"/>
         <w:numPr>
           <w:ilvl w:val="0"/>
           <w:numId w:val="5"/>
@@ -2659,7 +2653,7 @@
           <w:szCs w:val="24"/>
         </w:rPr>
       </w:pPr>
-      <w:bookmarkStart w:id="11" w:name="_Toc512783074"/>
+      <w:bookmarkStart w:id="15" w:name="_Toc512783074"/>
       <w:r>
         <w:rPr>
           <w:rFonts w:ascii="Arial" w:hAnsi="Arial" w:cs="Arial"/>
@@ -2668,7 +2662,7 @@
         </w:rPr>
         <w:t>Data Acquisition</w:t>
       </w:r>
-      <w:bookmarkEnd w:id="11"/>
+      <w:bookmarkEnd w:id="15"/>
     </w:p>
     <w:p>
       <w:pPr>
@@ -2693,12 +2687,10 @@
       <w:r>
         <w:t>Our datasets were acquired from trusted websites that hold thousands and thousands of various datasets, the exact links for those datasets can be seen in the “References” part of this report.</w:t>
       </w:r>
-      <w:bookmarkStart w:id="12" w:name="_GoBack"/>
-      <w:bookmarkEnd w:id="12"/>
-    </w:p>
-    <w:p>
-      <w:pPr>
-        <w:pStyle w:val="Heading2"/>
+    </w:p>
+    <w:p>
+      <w:pPr>
+        <w:pStyle w:val="Virsraksts2"/>
         <w:numPr>
           <w:ilvl w:val="0"/>
           <w:numId w:val="5"/>
@@ -2709,7 +2701,7 @@
           <w:szCs w:val="24"/>
         </w:rPr>
       </w:pPr>
-      <w:bookmarkStart w:id="13" w:name="_Toc512783075"/>
+      <w:bookmarkStart w:id="16" w:name="_Toc512783075"/>
       <w:r>
         <w:rPr>
           <w:rFonts w:ascii="Arial" w:hAnsi="Arial" w:cs="Arial"/>
@@ -2718,11 +2710,11 @@
         </w:rPr>
         <w:t>Data Wrangling</w:t>
       </w:r>
-      <w:bookmarkEnd w:id="13"/>
-    </w:p>
-    <w:p>
-      <w:pPr>
-        <w:pStyle w:val="Heading2"/>
+      <w:bookmarkEnd w:id="16"/>
+    </w:p>
+    <w:p>
+      <w:pPr>
+        <w:pStyle w:val="Virsraksts2"/>
         <w:numPr>
           <w:ilvl w:val="0"/>
           <w:numId w:val="5"/>
@@ -2733,7 +2725,7 @@
           <w:szCs w:val="24"/>
         </w:rPr>
       </w:pPr>
-      <w:bookmarkStart w:id="14" w:name="_Toc512783076"/>
+      <w:bookmarkStart w:id="17" w:name="_Toc512783076"/>
       <w:r>
         <w:rPr>
           <w:rFonts w:ascii="Arial" w:hAnsi="Arial" w:cs="Arial"/>
@@ -2742,11 +2734,11 @@
         </w:rPr>
         <w:t>Descriptive Analysis</w:t>
       </w:r>
-      <w:bookmarkEnd w:id="14"/>
-    </w:p>
-    <w:p>
-      <w:pPr>
-        <w:pStyle w:val="Heading2"/>
+      <w:bookmarkEnd w:id="17"/>
+    </w:p>
+    <w:p>
+      <w:pPr>
+        <w:pStyle w:val="Virsraksts2"/>
         <w:numPr>
           <w:ilvl w:val="0"/>
           <w:numId w:val="5"/>
@@ -2757,7 +2749,7 @@
           <w:szCs w:val="24"/>
         </w:rPr>
       </w:pPr>
-      <w:bookmarkStart w:id="15" w:name="_Toc512783077"/>
+      <w:bookmarkStart w:id="18" w:name="_Toc512783077"/>
       <w:r>
         <w:rPr>
           <w:rFonts w:ascii="Arial" w:hAnsi="Arial" w:cs="Arial"/>
@@ -2766,11 +2758,11 @@
         </w:rPr>
         <w:t>Diagnostic Analysis</w:t>
       </w:r>
-      <w:bookmarkEnd w:id="15"/>
-    </w:p>
-    <w:p>
-      <w:pPr>
-        <w:pStyle w:val="Heading2"/>
+      <w:bookmarkEnd w:id="18"/>
+    </w:p>
+    <w:p>
+      <w:pPr>
+        <w:pStyle w:val="Virsraksts2"/>
         <w:numPr>
           <w:ilvl w:val="0"/>
           <w:numId w:val="5"/>
@@ -2781,7 +2773,7 @@
           <w:szCs w:val="24"/>
         </w:rPr>
       </w:pPr>
-      <w:bookmarkStart w:id="16" w:name="_Toc512783078"/>
+      <w:bookmarkStart w:id="19" w:name="_Toc512783078"/>
       <w:r>
         <w:rPr>
           <w:rFonts w:ascii="Arial" w:hAnsi="Arial" w:cs="Arial"/>
@@ -2790,11 +2782,11 @@
         </w:rPr>
         <w:t>Predictive Analysis</w:t>
       </w:r>
-      <w:bookmarkEnd w:id="16"/>
-    </w:p>
-    <w:p>
-      <w:pPr>
-        <w:pStyle w:val="Heading1"/>
+      <w:bookmarkEnd w:id="19"/>
+    </w:p>
+    <w:p>
+      <w:pPr>
+        <w:pStyle w:val="Virsraksts1"/>
         <w:numPr>
           <w:ilvl w:val="0"/>
           <w:numId w:val="2"/>
@@ -2805,7 +2797,7 @@
           <w:szCs w:val="24"/>
         </w:rPr>
       </w:pPr>
-      <w:bookmarkStart w:id="17" w:name="_Toc512783079"/>
+      <w:bookmarkStart w:id="20" w:name="_Toc512783079"/>
       <w:r>
         <w:rPr>
           <w:rFonts w:ascii="Arial" w:hAnsi="Arial" w:cs="Arial"/>
@@ -2814,11 +2806,11 @@
         </w:rPr>
         <w:t>Conclusion</w:t>
       </w:r>
-      <w:bookmarkEnd w:id="17"/>
-    </w:p>
-    <w:p>
-      <w:pPr>
-        <w:pStyle w:val="Heading2"/>
+      <w:bookmarkEnd w:id="20"/>
+    </w:p>
+    <w:p>
+      <w:pPr>
+        <w:pStyle w:val="Virsraksts2"/>
         <w:numPr>
           <w:ilvl w:val="0"/>
           <w:numId w:val="4"/>
@@ -2829,7 +2821,7 @@
           <w:szCs w:val="24"/>
         </w:rPr>
       </w:pPr>
-      <w:bookmarkStart w:id="18" w:name="_Toc512783080"/>
+      <w:bookmarkStart w:id="21" w:name="_Toc512783080"/>
       <w:r>
         <w:rPr>
           <w:rFonts w:ascii="Arial" w:hAnsi="Arial" w:cs="Arial"/>
@@ -2838,11 +2830,11 @@
         </w:rPr>
         <w:t>Denouement</w:t>
       </w:r>
-      <w:bookmarkEnd w:id="18"/>
-    </w:p>
-    <w:p>
-      <w:pPr>
-        <w:pStyle w:val="Heading2"/>
+      <w:bookmarkEnd w:id="21"/>
+    </w:p>
+    <w:p>
+      <w:pPr>
+        <w:pStyle w:val="Virsraksts2"/>
         <w:numPr>
           <w:ilvl w:val="0"/>
           <w:numId w:val="4"/>
@@ -2853,7 +2845,7 @@
           <w:szCs w:val="24"/>
         </w:rPr>
       </w:pPr>
-      <w:bookmarkStart w:id="19" w:name="_Toc512783081"/>
+      <w:bookmarkStart w:id="22" w:name="_Toc512783081"/>
       <w:r>
         <w:rPr>
           <w:rFonts w:ascii="Arial" w:hAnsi="Arial" w:cs="Arial"/>
@@ -2862,11 +2854,11 @@
         </w:rPr>
         <w:t>References</w:t>
       </w:r>
-      <w:bookmarkEnd w:id="19"/>
-    </w:p>
-    <w:p>
-      <w:pPr>
-        <w:pStyle w:val="ListParagraph"/>
+      <w:bookmarkEnd w:id="22"/>
+    </w:p>
+    <w:p>
+      <w:pPr>
+        <w:pStyle w:val="Sarakstarindkopa"/>
         <w:numPr>
           <w:ilvl w:val="0"/>
           <w:numId w:val="10"/>
@@ -2878,7 +2870,7 @@
     </w:p>
     <w:p>
       <w:pPr>
-        <w:pStyle w:val="ListParagraph"/>
+        <w:pStyle w:val="Sarakstarindkopa"/>
         <w:numPr>
           <w:ilvl w:val="0"/>
           <w:numId w:val="10"/>
@@ -2890,7 +2882,7 @@
     </w:p>
     <w:p>
       <w:pPr>
-        <w:pStyle w:val="ListParagraph"/>
+        <w:pStyle w:val="Sarakstarindkopa"/>
         <w:numPr>
           <w:ilvl w:val="0"/>
           <w:numId w:val="10"/>
@@ -2910,7 +2902,7 @@
     </w:p>
     <w:p>
       <w:pPr>
-        <w:pStyle w:val="ListParagraph"/>
+        <w:pStyle w:val="Sarakstarindkopa"/>
         <w:numPr>
           <w:ilvl w:val="0"/>
           <w:numId w:val="10"/>
@@ -2922,7 +2914,7 @@
     </w:p>
     <w:p>
       <w:pPr>
-        <w:pStyle w:val="ListParagraph"/>
+        <w:pStyle w:val="Sarakstarindkopa"/>
         <w:numPr>
           <w:ilvl w:val="0"/>
           <w:numId w:val="10"/>
@@ -2934,7 +2926,7 @@
     </w:p>
     <w:p>
       <w:pPr>
-        <w:pStyle w:val="ListParagraph"/>
+        <w:pStyle w:val="Sarakstarindkopa"/>
         <w:numPr>
           <w:ilvl w:val="0"/>
           <w:numId w:val="10"/>
@@ -2958,19 +2950,80 @@
 
 <file path=word/comments.xml><?xml version="1.0" encoding="utf-8"?>
 <w:comments xmlns:wpc="http://schemas.microsoft.com/office/word/2010/wordprocessingCanvas" xmlns:cx="http://schemas.microsoft.com/office/drawing/2014/chartex" xmlns:cx1="http://schemas.microsoft.com/office/drawing/2015/9/8/chartex" xmlns:cx2="http://schemas.microsoft.com/office/drawing/2015/10/21/chartex" xmlns:cx3="http://schemas.microsoft.com/office/drawing/2016/5/9/chartex" xmlns:cx4="http://schemas.microsoft.com/office/drawing/2016/5/10/chartex" xmlns:cx5="http://schemas.microsoft.com/office/drawing/2016/5/11/chartex" xmlns:cx6="http://schemas.microsoft.com/office/drawing/2016/5/12/chartex" xmlns:cx7="http://schemas.microsoft.com/office/drawing/2016/5/13/chartex" xmlns:cx8="http://schemas.microsoft.com/office/drawing/2016/5/14/chartex" xmlns:mc="http://schemas.openxmlformats.org/markup-compatibility/2006" xmlns:aink="http://schemas.microsoft.com/office/drawing/2016/ink" xmlns:am3d="http://schemas.microsoft.com/office/drawing/2017/model3d" xmlns:o="urn:schemas-microsoft-com:office:office" xmlns:r="http://schemas.openxmlformats.org/officeDocument/2006/relationships" xmlns:m="http://schemas.openxmlformats.org/officeDocument/2006/math" xmlns:v="urn:schemas-microsoft-com:vml" xmlns:wp14="http://schemas.microsoft.com/office/word/2010/wordprocessingDrawing" xmlns:wp="http://schemas.openxmlformats.org/drawingml/2006/wordprocessingDrawing" xmlns:w10="urn:schemas-microsoft-com:office:word" xmlns:w="http://schemas.openxmlformats.org/wordprocessingml/2006/main" xmlns:w14="http://schemas.microsoft.com/office/word/2010/wordml" xmlns:w15="http://schemas.microsoft.com/office/word/2012/wordml" xmlns:w16cid="http://schemas.microsoft.com/office/word/2016/wordml/cid" xmlns:w16se="http://schemas.microsoft.com/office/word/2015/wordml/symex" xmlns:wpg="http://schemas.microsoft.com/office/word/2010/wordprocessingGroup" xmlns:wpi="http://schemas.microsoft.com/office/word/2010/wordprocessingInk" xmlns:wne="http://schemas.microsoft.com/office/word/2006/wordml" xmlns:wps="http://schemas.microsoft.com/office/word/2010/wordprocessingShape" mc:Ignorable="w14 w15 w16se w16cid wp14">
-  <w:comment w:id="4" w:author="Andrei-Eugen Birta" w:date="2018-04-29T16:00:00Z" w:initials="AB">
-    <w:p>
-      <w:pPr>
-        <w:pStyle w:val="CommentText"/>
-      </w:pPr>
-      <w:r>
-        <w:rPr>
-          <w:rStyle w:val="CommentReference"/>
+  <w:comment w:id="2" w:author="ralf zangis" w:date="2018-04-29T17:55:00Z" w:initials="rz">
+    <w:p>
+      <w:pPr>
+        <w:pStyle w:val="Komentrateksts"/>
+      </w:pPr>
+      <w:r>
+        <w:rPr>
+          <w:rStyle w:val="Komentraatsauce"/>
         </w:rPr>
         <w:annotationRef/>
       </w:r>
       <w:r>
+        <w:t>Well gg just like previous one</w:t>
+      </w:r>
+    </w:p>
+  </w:comment>
+  <w:comment w:id="5" w:author="Andrei-Eugen Birta" w:date="2018-04-29T16:00:00Z" w:initials="AB">
+    <w:p>
+      <w:pPr>
+        <w:pStyle w:val="Komentrateksts"/>
+      </w:pPr>
+      <w:r>
+        <w:rPr>
+          <w:rStyle w:val="Komentraatsauce"/>
+        </w:rPr>
+        <w:annotationRef/>
+      </w:r>
+      <w:r>
         <w:t>Which of the 2 do you like more?</w:t>
+      </w:r>
+    </w:p>
+  </w:comment>
+  <w:comment w:id="6" w:author="ralf zangis" w:date="2018-04-29T17:57:00Z" w:initials="rz">
+    <w:p>
+      <w:pPr>
+        <w:pStyle w:val="Komentrateksts"/>
+      </w:pPr>
+      <w:r>
+        <w:rPr>
+          <w:rStyle w:val="Komentraatsauce"/>
+        </w:rPr>
+        <w:annotationRef/>
+      </w:r>
+      <w:r>
+        <w:t xml:space="preserve">I think this one since we aren’t doing it for worldwide schema only </w:t>
+      </w:r>
+      <w:proofErr w:type="spellStart"/>
+      <w:r>
+        <w:t>usa</w:t>
+      </w:r>
+      <w:proofErr w:type="spellEnd"/>
+    </w:p>
+  </w:comment>
+  <w:comment w:id="10" w:author="ralf zangis" w:date="2018-04-29T18:00:00Z" w:initials="rz">
+    <w:p>
+      <w:pPr>
+        <w:pStyle w:val="Komentrateksts"/>
+      </w:pPr>
+      <w:r>
+        <w:rPr>
+          <w:rStyle w:val="Komentraatsauce"/>
+        </w:rPr>
+        <w:annotationRef/>
+      </w:r>
+      <w:r>
+        <w:t xml:space="preserve">Idk if we need it since its not asked but k we can keep it but we don’t extend it any more (from now on only about </w:t>
+      </w:r>
+      <w:r>
+        <w:t>work</w:t>
+      </w:r>
+      <w:bookmarkStart w:id="11" w:name="_GoBack"/>
+      <w:bookmarkEnd w:id="11"/>
+      <w:r>
+        <w:t>)</w:t>
       </w:r>
     </w:p>
   </w:comment>
@@ -2979,13 +3032,19 @@
 
 <file path=word/commentsExtended.xml><?xml version="1.0" encoding="utf-8"?>
 <w15:commentsEx xmlns:wpc="http://schemas.microsoft.com/office/word/2010/wordprocessingCanvas" xmlns:cx="http://schemas.microsoft.com/office/drawing/2014/chartex" xmlns:cx1="http://schemas.microsoft.com/office/drawing/2015/9/8/chartex" xmlns:cx2="http://schemas.microsoft.com/office/drawing/2015/10/21/chartex" xmlns:cx3="http://schemas.microsoft.com/office/drawing/2016/5/9/chartex" xmlns:cx4="http://schemas.microsoft.com/office/drawing/2016/5/10/chartex" xmlns:cx5="http://schemas.microsoft.com/office/drawing/2016/5/11/chartex" xmlns:cx6="http://schemas.microsoft.com/office/drawing/2016/5/12/chartex" xmlns:cx7="http://schemas.microsoft.com/office/drawing/2016/5/13/chartex" xmlns:cx8="http://schemas.microsoft.com/office/drawing/2016/5/14/chartex" xmlns:mc="http://schemas.openxmlformats.org/markup-compatibility/2006" xmlns:aink="http://schemas.microsoft.com/office/drawing/2016/ink" xmlns:am3d="http://schemas.microsoft.com/office/drawing/2017/model3d" xmlns:o="urn:schemas-microsoft-com:office:office" xmlns:r="http://schemas.openxmlformats.org/officeDocument/2006/relationships" xmlns:m="http://schemas.openxmlformats.org/officeDocument/2006/math" xmlns:v="urn:schemas-microsoft-com:vml" xmlns:wp14="http://schemas.microsoft.com/office/word/2010/wordprocessingDrawing" xmlns:wp="http://schemas.openxmlformats.org/drawingml/2006/wordprocessingDrawing" xmlns:w10="urn:schemas-microsoft-com:office:word" xmlns:w="http://schemas.openxmlformats.org/wordprocessingml/2006/main" xmlns:w14="http://schemas.microsoft.com/office/word/2010/wordml" xmlns:w15="http://schemas.microsoft.com/office/word/2012/wordml" xmlns:w16cid="http://schemas.microsoft.com/office/word/2016/wordml/cid" xmlns:w16se="http://schemas.microsoft.com/office/word/2015/wordml/symex" xmlns:wpg="http://schemas.microsoft.com/office/word/2010/wordprocessingGroup" xmlns:wpi="http://schemas.microsoft.com/office/word/2010/wordprocessingInk" xmlns:wne="http://schemas.microsoft.com/office/word/2006/wordml" xmlns:wps="http://schemas.microsoft.com/office/word/2010/wordprocessingShape" mc:Ignorable="w14 w15 w16se w16cid wp14">
+  <w15:commentEx w15:paraId="124B800B" w15:done="0"/>
   <w15:commentEx w15:paraId="6C542A5A" w15:done="0"/>
+  <w15:commentEx w15:paraId="59305BE5" w15:done="0"/>
+  <w15:commentEx w15:paraId="65A8E394" w15:done="0"/>
 </w15:commentsEx>
 </file>
 
 <file path=word/commentsIds.xml><?xml version="1.0" encoding="utf-8"?>
 <w16cid:commentsIds xmlns:wpc="http://schemas.microsoft.com/office/word/2010/wordprocessingCanvas" xmlns:cx="http://schemas.microsoft.com/office/drawing/2014/chartex" xmlns:cx1="http://schemas.microsoft.com/office/drawing/2015/9/8/chartex" xmlns:cx2="http://schemas.microsoft.com/office/drawing/2015/10/21/chartex" xmlns:cx3="http://schemas.microsoft.com/office/drawing/2016/5/9/chartex" xmlns:cx4="http://schemas.microsoft.com/office/drawing/2016/5/10/chartex" xmlns:cx5="http://schemas.microsoft.com/office/drawing/2016/5/11/chartex" xmlns:cx6="http://schemas.microsoft.com/office/drawing/2016/5/12/chartex" xmlns:cx7="http://schemas.microsoft.com/office/drawing/2016/5/13/chartex" xmlns:cx8="http://schemas.microsoft.com/office/drawing/2016/5/14/chartex" xmlns:mc="http://schemas.openxmlformats.org/markup-compatibility/2006" xmlns:aink="http://schemas.microsoft.com/office/drawing/2016/ink" xmlns:am3d="http://schemas.microsoft.com/office/drawing/2017/model3d" xmlns:o="urn:schemas-microsoft-com:office:office" xmlns:r="http://schemas.openxmlformats.org/officeDocument/2006/relationships" xmlns:m="http://schemas.openxmlformats.org/officeDocument/2006/math" xmlns:v="urn:schemas-microsoft-com:vml" xmlns:wp14="http://schemas.microsoft.com/office/word/2010/wordprocessingDrawing" xmlns:wp="http://schemas.openxmlformats.org/drawingml/2006/wordprocessingDrawing" xmlns:w10="urn:schemas-microsoft-com:office:word" xmlns:w="http://schemas.openxmlformats.org/wordprocessingml/2006/main" xmlns:w14="http://schemas.microsoft.com/office/word/2010/wordml" xmlns:w15="http://schemas.microsoft.com/office/word/2012/wordml" xmlns:w16cid="http://schemas.microsoft.com/office/word/2016/wordml/cid" xmlns:w16se="http://schemas.microsoft.com/office/word/2015/wordml/symex" xmlns:wpg="http://schemas.microsoft.com/office/word/2010/wordprocessingGroup" xmlns:wpi="http://schemas.microsoft.com/office/word/2010/wordprocessingInk" xmlns:wne="http://schemas.microsoft.com/office/word/2006/wordml" xmlns:wps="http://schemas.microsoft.com/office/word/2010/wordprocessingShape" mc:Ignorable="w14 w15 w16se w16cid wp14">
+  <w16cid:commentId w16cid:paraId="124B800B" w16cid:durableId="1E9085AA"/>
   <w16cid:commentId w16cid:paraId="6C542A5A" w16cid:durableId="1E906ABB"/>
+  <w16cid:commentId w16cid:paraId="59305BE5" w16cid:durableId="1E9085F7"/>
+  <w16cid:commentId w16cid:paraId="65A8E394" w16cid:durableId="1E9086DB"/>
 </w16cid:commentsIds>
 </file>
 
@@ -3043,7 +3102,7 @@
 <w:hdr xmlns:wpc="http://schemas.microsoft.com/office/word/2010/wordprocessingCanvas" xmlns:cx="http://schemas.microsoft.com/office/drawing/2014/chartex" xmlns:cx1="http://schemas.microsoft.com/office/drawing/2015/9/8/chartex" xmlns:cx2="http://schemas.microsoft.com/office/drawing/2015/10/21/chartex" xmlns:cx3="http://schemas.microsoft.com/office/drawing/2016/5/9/chartex" xmlns:cx4="http://schemas.microsoft.com/office/drawing/2016/5/10/chartex" xmlns:cx5="http://schemas.microsoft.com/office/drawing/2016/5/11/chartex" xmlns:cx6="http://schemas.microsoft.com/office/drawing/2016/5/12/chartex" xmlns:cx7="http://schemas.microsoft.com/office/drawing/2016/5/13/chartex" xmlns:cx8="http://schemas.microsoft.com/office/drawing/2016/5/14/chartex" xmlns:mc="http://schemas.openxmlformats.org/markup-compatibility/2006" xmlns:aink="http://schemas.microsoft.com/office/drawing/2016/ink" xmlns:am3d="http://schemas.microsoft.com/office/drawing/2017/model3d" xmlns:o="urn:schemas-microsoft-com:office:office" xmlns:r="http://schemas.openxmlformats.org/officeDocument/2006/relationships" xmlns:m="http://schemas.openxmlformats.org/officeDocument/2006/math" xmlns:v="urn:schemas-microsoft-com:vml" xmlns:wp14="http://schemas.microsoft.com/office/word/2010/wordprocessingDrawing" xmlns:wp="http://schemas.openxmlformats.org/drawingml/2006/wordprocessingDrawing" xmlns:w10="urn:schemas-microsoft-com:office:word" xmlns:w="http://schemas.openxmlformats.org/wordprocessingml/2006/main" xmlns:w14="http://schemas.microsoft.com/office/word/2010/wordml" xmlns:w15="http://schemas.microsoft.com/office/word/2012/wordml" xmlns:w16cid="http://schemas.microsoft.com/office/word/2016/wordml/cid" xmlns:w16se="http://schemas.microsoft.com/office/word/2015/wordml/symex" xmlns:wpg="http://schemas.microsoft.com/office/word/2010/wordprocessingGroup" xmlns:wpi="http://schemas.microsoft.com/office/word/2010/wordprocessingInk" xmlns:wne="http://schemas.microsoft.com/office/word/2006/wordml" xmlns:wps="http://schemas.microsoft.com/office/word/2010/wordprocessingShape" mc:Ignorable="w14 w15 w16se w16cid wp14">
   <w:p>
     <w:pPr>
-      <w:pStyle w:val="Header"/>
+      <w:pStyle w:val="Galvene"/>
       <w:rPr>
         <w:b/>
       </w:rPr>
@@ -3336,7 +3395,7 @@
   </w:p>
   <w:p>
     <w:pPr>
-      <w:pStyle w:val="Header"/>
+      <w:pStyle w:val="Galvene"/>
       <w:rPr>
         <w:b/>
       </w:rPr>
@@ -3362,7 +3421,7 @@
   </w:p>
   <w:p>
     <w:pPr>
-      <w:pStyle w:val="Header"/>
+      <w:pStyle w:val="Galvene"/>
       <w:jc w:val="center"/>
       <w:rPr>
         <w:b/>
@@ -3384,7 +3443,7 @@
   </w:p>
   <w:p>
     <w:pPr>
-      <w:pStyle w:val="Header"/>
+      <w:pStyle w:val="Galvene"/>
     </w:pPr>
     <w:r>
       <w:rPr>
@@ -4459,6 +4518,9 @@
 
 <file path=word/people.xml><?xml version="1.0" encoding="utf-8"?>
 <w15:people xmlns:wpc="http://schemas.microsoft.com/office/word/2010/wordprocessingCanvas" xmlns:cx="http://schemas.microsoft.com/office/drawing/2014/chartex" xmlns:cx1="http://schemas.microsoft.com/office/drawing/2015/9/8/chartex" xmlns:cx2="http://schemas.microsoft.com/office/drawing/2015/10/21/chartex" xmlns:cx3="http://schemas.microsoft.com/office/drawing/2016/5/9/chartex" xmlns:cx4="http://schemas.microsoft.com/office/drawing/2016/5/10/chartex" xmlns:cx5="http://schemas.microsoft.com/office/drawing/2016/5/11/chartex" xmlns:cx6="http://schemas.microsoft.com/office/drawing/2016/5/12/chartex" xmlns:cx7="http://schemas.microsoft.com/office/drawing/2016/5/13/chartex" xmlns:cx8="http://schemas.microsoft.com/office/drawing/2016/5/14/chartex" xmlns:mc="http://schemas.openxmlformats.org/markup-compatibility/2006" xmlns:aink="http://schemas.microsoft.com/office/drawing/2016/ink" xmlns:am3d="http://schemas.microsoft.com/office/drawing/2017/model3d" xmlns:o="urn:schemas-microsoft-com:office:office" xmlns:r="http://schemas.openxmlformats.org/officeDocument/2006/relationships" xmlns:m="http://schemas.openxmlformats.org/officeDocument/2006/math" xmlns:v="urn:schemas-microsoft-com:vml" xmlns:wp14="http://schemas.microsoft.com/office/word/2010/wordprocessingDrawing" xmlns:wp="http://schemas.openxmlformats.org/drawingml/2006/wordprocessingDrawing" xmlns:w10="urn:schemas-microsoft-com:office:word" xmlns:w="http://schemas.openxmlformats.org/wordprocessingml/2006/main" xmlns:w14="http://schemas.microsoft.com/office/word/2010/wordml" xmlns:w15="http://schemas.microsoft.com/office/word/2012/wordml" xmlns:w16cid="http://schemas.microsoft.com/office/word/2016/wordml/cid" xmlns:w16se="http://schemas.microsoft.com/office/word/2015/wordml/symex" xmlns:wpg="http://schemas.microsoft.com/office/word/2010/wordprocessingGroup" xmlns:wpi="http://schemas.microsoft.com/office/word/2010/wordprocessingInk" xmlns:wne="http://schemas.microsoft.com/office/word/2006/wordml" xmlns:wps="http://schemas.microsoft.com/office/word/2010/wordprocessingShape" mc:Ignorable="w14 w15 w16se w16cid wp14">
+  <w15:person w15:author="ralf zangis">
+    <w15:presenceInfo w15:providerId="Windows Live" w15:userId="30c92def27e35c43"/>
+  </w15:person>
   <w15:person w15:author="Andrei-Eugen Birta">
     <w15:presenceInfo w15:providerId="AD" w15:userId="S-1-12-1-4057050125-1173007405-1865142957-1355523789"/>
   </w15:person>
@@ -4859,16 +4921,16 @@
     <w:lsdException w:name="Hashtag" w:semiHidden="1" w:unhideWhenUsed="1"/>
     <w:lsdException w:name="Unresolved Mention" w:semiHidden="1" w:unhideWhenUsed="1"/>
   </w:latentStyles>
-  <w:style w:type="paragraph" w:default="1" w:styleId="Normal">
+  <w:style w:type="paragraph" w:default="1" w:styleId="Parasts">
     <w:name w:val="Normal"/>
     <w:qFormat/>
     <w:rsid w:val="00C43174"/>
   </w:style>
-  <w:style w:type="paragraph" w:styleId="Heading1">
+  <w:style w:type="paragraph" w:styleId="Virsraksts1">
     <w:name w:val="heading 1"/>
-    <w:basedOn w:val="Normal"/>
-    <w:next w:val="Normal"/>
-    <w:link w:val="Heading1Char"/>
+    <w:basedOn w:val="Parasts"/>
+    <w:next w:val="Parasts"/>
+    <w:link w:val="Virsraksts1Rakstz"/>
     <w:uiPriority w:val="9"/>
     <w:qFormat/>
     <w:rsid w:val="00890E79"/>
@@ -4885,11 +4947,11 @@
       <w:szCs w:val="32"/>
     </w:rPr>
   </w:style>
-  <w:style w:type="paragraph" w:styleId="Heading2">
+  <w:style w:type="paragraph" w:styleId="Virsraksts2">
     <w:name w:val="heading 2"/>
-    <w:basedOn w:val="Normal"/>
-    <w:next w:val="Normal"/>
-    <w:link w:val="Heading2Char"/>
+    <w:basedOn w:val="Parasts"/>
+    <w:next w:val="Parasts"/>
+    <w:link w:val="Virsraksts2Rakstz"/>
     <w:uiPriority w:val="9"/>
     <w:unhideWhenUsed/>
     <w:qFormat/>
@@ -4907,13 +4969,13 @@
       <w:szCs w:val="26"/>
     </w:rPr>
   </w:style>
-  <w:style w:type="character" w:default="1" w:styleId="DefaultParagraphFont">
+  <w:style w:type="character" w:default="1" w:styleId="Noklusjumarindkopasfonts">
     <w:name w:val="Default Paragraph Font"/>
     <w:uiPriority w:val="1"/>
     <w:semiHidden/>
     <w:unhideWhenUsed/>
   </w:style>
-  <w:style w:type="table" w:default="1" w:styleId="TableNormal">
+  <w:style w:type="table" w:default="1" w:styleId="Parastatabula">
     <w:name w:val="Normal Table"/>
     <w:uiPriority w:val="99"/>
     <w:semiHidden/>
@@ -4928,17 +4990,17 @@
       </w:tblCellMar>
     </w:tblPr>
   </w:style>
-  <w:style w:type="numbering" w:default="1" w:styleId="NoList">
+  <w:style w:type="numbering" w:default="1" w:styleId="Bezsaraksta">
     <w:name w:val="No List"/>
     <w:uiPriority w:val="99"/>
     <w:semiHidden/>
     <w:unhideWhenUsed/>
   </w:style>
-  <w:style w:type="paragraph" w:styleId="Title">
+  <w:style w:type="paragraph" w:styleId="Nosaukums">
     <w:name w:val="Title"/>
-    <w:basedOn w:val="Normal"/>
-    <w:next w:val="Normal"/>
-    <w:link w:val="TitleChar"/>
+    <w:basedOn w:val="Parasts"/>
+    <w:next w:val="Parasts"/>
+    <w:link w:val="NosaukumsRakstz"/>
     <w:uiPriority w:val="10"/>
     <w:qFormat/>
     <w:rsid w:val="00C43174"/>
@@ -4955,10 +5017,10 @@
       <w:lang w:val="en-GB"/>
     </w:rPr>
   </w:style>
-  <w:style w:type="character" w:customStyle="1" w:styleId="TitleChar">
-    <w:name w:val="Title Char"/>
-    <w:basedOn w:val="DefaultParagraphFont"/>
-    <w:link w:val="Title"/>
+  <w:style w:type="character" w:customStyle="1" w:styleId="NosaukumsRakstz">
+    <w:name w:val="Nosaukums Rakstz."/>
+    <w:basedOn w:val="Noklusjumarindkopasfonts"/>
+    <w:link w:val="Nosaukums"/>
     <w:uiPriority w:val="10"/>
     <w:rsid w:val="00C43174"/>
     <w:rPr>
@@ -4970,10 +5032,10 @@
       <w:lang w:val="en-GB"/>
     </w:rPr>
   </w:style>
-  <w:style w:type="paragraph" w:styleId="Header">
+  <w:style w:type="paragraph" w:styleId="Galvene">
     <w:name w:val="header"/>
-    <w:basedOn w:val="Normal"/>
-    <w:link w:val="HeaderChar"/>
+    <w:basedOn w:val="Parasts"/>
+    <w:link w:val="GalveneRakstz"/>
     <w:uiPriority w:val="99"/>
     <w:unhideWhenUsed/>
     <w:rsid w:val="001E7262"/>
@@ -4985,17 +5047,17 @@
       <w:spacing w:after="0" w:line="240" w:lineRule="auto"/>
     </w:pPr>
   </w:style>
-  <w:style w:type="character" w:customStyle="1" w:styleId="HeaderChar">
-    <w:name w:val="Header Char"/>
-    <w:basedOn w:val="DefaultParagraphFont"/>
-    <w:link w:val="Header"/>
+  <w:style w:type="character" w:customStyle="1" w:styleId="GalveneRakstz">
+    <w:name w:val="Galvene Rakstz."/>
+    <w:basedOn w:val="Noklusjumarindkopasfonts"/>
+    <w:link w:val="Galvene"/>
     <w:uiPriority w:val="99"/>
     <w:rsid w:val="001E7262"/>
   </w:style>
-  <w:style w:type="paragraph" w:styleId="Footer">
+  <w:style w:type="paragraph" w:styleId="Kjene">
     <w:name w:val="footer"/>
-    <w:basedOn w:val="Normal"/>
-    <w:link w:val="FooterChar"/>
+    <w:basedOn w:val="Parasts"/>
+    <w:link w:val="KjeneRakstz"/>
     <w:uiPriority w:val="99"/>
     <w:unhideWhenUsed/>
     <w:rsid w:val="001E7262"/>
@@ -5007,17 +5069,17 @@
       <w:spacing w:after="0" w:line="240" w:lineRule="auto"/>
     </w:pPr>
   </w:style>
-  <w:style w:type="character" w:customStyle="1" w:styleId="FooterChar">
-    <w:name w:val="Footer Char"/>
-    <w:basedOn w:val="DefaultParagraphFont"/>
-    <w:link w:val="Footer"/>
+  <w:style w:type="character" w:customStyle="1" w:styleId="KjeneRakstz">
+    <w:name w:val="Kājene Rakstz."/>
+    <w:basedOn w:val="Noklusjumarindkopasfonts"/>
+    <w:link w:val="Kjene"/>
     <w:uiPriority w:val="99"/>
     <w:rsid w:val="001E7262"/>
   </w:style>
-  <w:style w:type="character" w:customStyle="1" w:styleId="Heading1Char">
-    <w:name w:val="Heading 1 Char"/>
-    <w:basedOn w:val="DefaultParagraphFont"/>
-    <w:link w:val="Heading1"/>
+  <w:style w:type="character" w:customStyle="1" w:styleId="Virsraksts1Rakstz">
+    <w:name w:val="Virsraksts 1 Rakstz."/>
+    <w:basedOn w:val="Noklusjumarindkopasfonts"/>
+    <w:link w:val="Virsraksts1"/>
     <w:uiPriority w:val="9"/>
     <w:rsid w:val="00890E79"/>
     <w:rPr>
@@ -5027,10 +5089,10 @@
       <w:szCs w:val="32"/>
     </w:rPr>
   </w:style>
-  <w:style w:type="character" w:customStyle="1" w:styleId="Heading2Char">
-    <w:name w:val="Heading 2 Char"/>
-    <w:basedOn w:val="DefaultParagraphFont"/>
-    <w:link w:val="Heading2"/>
+  <w:style w:type="character" w:customStyle="1" w:styleId="Virsraksts2Rakstz">
+    <w:name w:val="Virsraksts 2 Rakstz."/>
+    <w:basedOn w:val="Noklusjumarindkopasfonts"/>
+    <w:link w:val="Virsraksts2"/>
     <w:uiPriority w:val="9"/>
     <w:rsid w:val="00890E79"/>
     <w:rPr>
@@ -5040,9 +5102,9 @@
       <w:szCs w:val="26"/>
     </w:rPr>
   </w:style>
-  <w:style w:type="paragraph" w:styleId="ListParagraph">
+  <w:style w:type="paragraph" w:styleId="Sarakstarindkopa">
     <w:name w:val="List Paragraph"/>
-    <w:basedOn w:val="Normal"/>
+    <w:basedOn w:val="Parasts"/>
     <w:uiPriority w:val="34"/>
     <w:qFormat/>
     <w:rsid w:val="009175F7"/>
@@ -5051,9 +5113,9 @@
       <w:contextualSpacing/>
     </w:pPr>
   </w:style>
-  <w:style w:type="character" w:styleId="CommentReference">
+  <w:style w:type="character" w:styleId="Komentraatsauce">
     <w:name w:val="annotation reference"/>
-    <w:basedOn w:val="DefaultParagraphFont"/>
+    <w:basedOn w:val="Noklusjumarindkopasfonts"/>
     <w:uiPriority w:val="99"/>
     <w:semiHidden/>
     <w:unhideWhenUsed/>
@@ -5063,10 +5125,10 @@
       <w:szCs w:val="16"/>
     </w:rPr>
   </w:style>
-  <w:style w:type="paragraph" w:styleId="CommentText">
+  <w:style w:type="paragraph" w:styleId="Komentrateksts">
     <w:name w:val="annotation text"/>
-    <w:basedOn w:val="Normal"/>
-    <w:link w:val="CommentTextChar"/>
+    <w:basedOn w:val="Parasts"/>
+    <w:link w:val="KomentratekstsRakstz"/>
     <w:uiPriority w:val="99"/>
     <w:semiHidden/>
     <w:unhideWhenUsed/>
@@ -5079,10 +5141,10 @@
       <w:szCs w:val="20"/>
     </w:rPr>
   </w:style>
-  <w:style w:type="character" w:customStyle="1" w:styleId="CommentTextChar">
-    <w:name w:val="Comment Text Char"/>
-    <w:basedOn w:val="DefaultParagraphFont"/>
-    <w:link w:val="CommentText"/>
+  <w:style w:type="character" w:customStyle="1" w:styleId="KomentratekstsRakstz">
+    <w:name w:val="Komentāra teksts Rakstz."/>
+    <w:basedOn w:val="Noklusjumarindkopasfonts"/>
+    <w:link w:val="Komentrateksts"/>
     <w:uiPriority w:val="99"/>
     <w:semiHidden/>
     <w:rsid w:val="002B4241"/>
@@ -5091,11 +5153,11 @@
       <w:szCs w:val="20"/>
     </w:rPr>
   </w:style>
-  <w:style w:type="paragraph" w:styleId="CommentSubject">
+  <w:style w:type="paragraph" w:styleId="Komentratma">
     <w:name w:val="annotation subject"/>
-    <w:basedOn w:val="CommentText"/>
-    <w:next w:val="CommentText"/>
-    <w:link w:val="CommentSubjectChar"/>
+    <w:basedOn w:val="Komentrateksts"/>
+    <w:next w:val="Komentrateksts"/>
+    <w:link w:val="KomentratmaRakstz"/>
     <w:uiPriority w:val="99"/>
     <w:semiHidden/>
     <w:unhideWhenUsed/>
@@ -5105,10 +5167,10 @@
       <w:bCs/>
     </w:rPr>
   </w:style>
-  <w:style w:type="character" w:customStyle="1" w:styleId="CommentSubjectChar">
-    <w:name w:val="Comment Subject Char"/>
-    <w:basedOn w:val="CommentTextChar"/>
-    <w:link w:val="CommentSubject"/>
+  <w:style w:type="character" w:customStyle="1" w:styleId="KomentratmaRakstz">
+    <w:name w:val="Komentāra tēma Rakstz."/>
+    <w:basedOn w:val="KomentratekstsRakstz"/>
+    <w:link w:val="Komentratma"/>
     <w:uiPriority w:val="99"/>
     <w:semiHidden/>
     <w:rsid w:val="002B4241"/>
@@ -5119,10 +5181,10 @@
       <w:szCs w:val="20"/>
     </w:rPr>
   </w:style>
-  <w:style w:type="paragraph" w:styleId="BalloonText">
+  <w:style w:type="paragraph" w:styleId="Balonteksts">
     <w:name w:val="Balloon Text"/>
-    <w:basedOn w:val="Normal"/>
-    <w:link w:val="BalloonTextChar"/>
+    <w:basedOn w:val="Parasts"/>
+    <w:link w:val="BalontekstsRakstz"/>
     <w:uiPriority w:val="99"/>
     <w:semiHidden/>
     <w:unhideWhenUsed/>
@@ -5136,10 +5198,10 @@
       <w:szCs w:val="18"/>
     </w:rPr>
   </w:style>
-  <w:style w:type="character" w:customStyle="1" w:styleId="BalloonTextChar">
-    <w:name w:val="Balloon Text Char"/>
-    <w:basedOn w:val="DefaultParagraphFont"/>
-    <w:link w:val="BalloonText"/>
+  <w:style w:type="character" w:customStyle="1" w:styleId="BalontekstsRakstz">
+    <w:name w:val="Balonteksts Rakstz."/>
+    <w:basedOn w:val="Noklusjumarindkopasfonts"/>
+    <w:link w:val="Balonteksts"/>
     <w:uiPriority w:val="99"/>
     <w:semiHidden/>
     <w:rsid w:val="002B4241"/>
@@ -5149,10 +5211,10 @@
       <w:szCs w:val="18"/>
     </w:rPr>
   </w:style>
-  <w:style w:type="paragraph" w:styleId="TOCHeading">
+  <w:style w:type="paragraph" w:styleId="Saturardtjavirsraksts">
     <w:name w:val="TOC Heading"/>
-    <w:basedOn w:val="Heading1"/>
-    <w:next w:val="Normal"/>
+    <w:basedOn w:val="Virsraksts1"/>
+    <w:next w:val="Parasts"/>
     <w:uiPriority w:val="39"/>
     <w:unhideWhenUsed/>
     <w:qFormat/>
@@ -5161,10 +5223,10 @@
       <w:outlineLvl w:val="9"/>
     </w:pPr>
   </w:style>
-  <w:style w:type="paragraph" w:styleId="TOC1">
+  <w:style w:type="paragraph" w:styleId="Saturs1">
     <w:name w:val="toc 1"/>
-    <w:basedOn w:val="Normal"/>
-    <w:next w:val="Normal"/>
+    <w:basedOn w:val="Parasts"/>
+    <w:next w:val="Parasts"/>
     <w:autoRedefine/>
     <w:uiPriority w:val="39"/>
     <w:unhideWhenUsed/>
@@ -5173,10 +5235,10 @@
       <w:spacing w:after="100"/>
     </w:pPr>
   </w:style>
-  <w:style w:type="paragraph" w:styleId="TOC2">
+  <w:style w:type="paragraph" w:styleId="Saturs2">
     <w:name w:val="toc 2"/>
-    <w:basedOn w:val="Normal"/>
-    <w:next w:val="Normal"/>
+    <w:basedOn w:val="Parasts"/>
+    <w:next w:val="Parasts"/>
     <w:autoRedefine/>
     <w:uiPriority w:val="39"/>
     <w:unhideWhenUsed/>
@@ -5186,9 +5248,9 @@
       <w:ind w:left="240"/>
     </w:pPr>
   </w:style>
-  <w:style w:type="character" w:styleId="Hyperlink">
+  <w:style w:type="character" w:styleId="Hipersaite">
     <w:name w:val="Hyperlink"/>
-    <w:basedOn w:val="DefaultParagraphFont"/>
+    <w:basedOn w:val="Noklusjumarindkopasfonts"/>
     <w:uiPriority w:val="99"/>
     <w:unhideWhenUsed/>
     <w:rsid w:val="00436CEF"/>
@@ -5500,7 +5562,7 @@
 </file>
 
 <file path=customXml/itemProps1.xml><?xml version="1.0" encoding="utf-8"?>
-<ds:datastoreItem xmlns:ds="http://schemas.openxmlformats.org/officeDocument/2006/customXml" ds:itemID="{338CF2FF-5E25-4B13-8772-AF27E6ECDC5D}">
+<ds:datastoreItem xmlns:ds="http://schemas.openxmlformats.org/officeDocument/2006/customXml" ds:itemID="{52AE19DA-2FD2-4048-AFBE-B636303E7742}">
   <ds:schemaRefs>
     <ds:schemaRef ds:uri="http://schemas.openxmlformats.org/officeDocument/2006/bibliography"/>
   </ds:schemaRefs>

</xml_diff>

<commit_message>
some comments for report and not needed csv files removed
</commit_message>
<xml_diff>
--- a/Project/info/WASP - Report.docx
+++ b/Project/info/WASP - Report.docx
@@ -73,7 +73,7 @@
     </w:p>
     <w:p>
       <w:pPr>
-        <w:pStyle w:val="Title"/>
+        <w:pStyle w:val="Nosaukums"/>
         <w:jc w:val="both"/>
         <w:rPr>
           <w:sz w:val="48"/>
@@ -93,7 +93,7 @@
     </w:p>
     <w:p>
       <w:pPr>
-        <w:pStyle w:val="Title"/>
+        <w:pStyle w:val="Nosaukums"/>
         <w:jc w:val="both"/>
         <w:rPr>
           <w:sz w:val="48"/>
@@ -113,7 +113,7 @@
     </w:p>
     <w:p>
       <w:pPr>
-        <w:pStyle w:val="Title"/>
+        <w:pStyle w:val="Nosaukums"/>
         <w:jc w:val="both"/>
         <w:rPr>
           <w:sz w:val="44"/>
@@ -185,7 +185,7 @@
     </w:p>
     <w:p>
       <w:pPr>
-        <w:pStyle w:val="Title"/>
+        <w:pStyle w:val="Nosaukums"/>
         <w:jc w:val="both"/>
       </w:pPr>
       <w:r>
@@ -210,7 +210,7 @@
     </w:p>
     <w:p>
       <w:pPr>
-        <w:pStyle w:val="Title"/>
+        <w:pStyle w:val="Nosaukums"/>
         <w:jc w:val="both"/>
       </w:pPr>
       <w:r>
@@ -243,7 +243,7 @@
     </w:p>
     <w:p>
       <w:pPr>
-        <w:pStyle w:val="Title"/>
+        <w:pStyle w:val="Nosaukums"/>
         <w:jc w:val="both"/>
         <w:rPr>
           <w:sz w:val="44"/>
@@ -306,7 +306,7 @@
     </w:p>
     <w:p>
       <w:pPr>
-        <w:pStyle w:val="Title"/>
+        <w:pStyle w:val="Nosaukums"/>
         <w:jc w:val="both"/>
       </w:pPr>
       <w:r>
@@ -372,8 +372,17 @@
           <w:u w:val="single"/>
         </w:rPr>
         <w:tab/>
+      </w:r>
+      <w:proofErr w:type="spellStart"/>
+      <w:r>
+        <w:rPr>
+          <w:rFonts w:ascii="Kunstler Script" w:hAnsi="Kunstler Script"/>
+          <w:sz w:val="52"/>
+          <w:u w:val="single"/>
+        </w:rPr>
         <w:t>Zanigis</w:t>
       </w:r>
+      <w:proofErr w:type="spellEnd"/>
     </w:p>
     <w:p>
       <w:pPr>
@@ -411,7 +420,7 @@
       <w:sdtContent>
         <w:p>
           <w:pPr>
-            <w:pStyle w:val="TOCHeading"/>
+            <w:pStyle w:val="Saturardtjavirsraksts"/>
           </w:pPr>
           <w:r>
             <w:t>Table of Contents</w:t>
@@ -419,7 +428,7 @@
         </w:p>
         <w:p>
           <w:pPr>
-            <w:pStyle w:val="TOC1"/>
+            <w:pStyle w:val="Saturs1"/>
             <w:tabs>
               <w:tab w:val="left" w:pos="440"/>
               <w:tab w:val="right" w:leader="dot" w:pos="9350"/>
@@ -440,7 +449,7 @@
           <w:hyperlink w:anchor="_Toc512783065" w:history="1">
             <w:r>
               <w:rPr>
-                <w:rStyle w:val="Hyperlink"/>
+                <w:rStyle w:val="Hipersaite"/>
                 <w:noProof/>
               </w:rPr>
               <w:t>1.</w:t>
@@ -453,7 +462,7 @@
             </w:r>
             <w:r>
               <w:rPr>
-                <w:rStyle w:val="Hyperlink"/>
+                <w:rStyle w:val="Hipersaite"/>
                 <w:noProof/>
               </w:rPr>
               <w:t>Introduction</w:t>
@@ -510,7 +519,7 @@
         </w:p>
         <w:p>
           <w:pPr>
-            <w:pStyle w:val="TOC1"/>
+            <w:pStyle w:val="Saturs1"/>
             <w:tabs>
               <w:tab w:val="left" w:pos="440"/>
               <w:tab w:val="right" w:leader="dot" w:pos="9350"/>
@@ -522,7 +531,7 @@
           <w:hyperlink w:anchor="_Toc512783066" w:history="1">
             <w:r>
               <w:rPr>
-                <w:rStyle w:val="Hyperlink"/>
+                <w:rStyle w:val="Hipersaite"/>
                 <w:noProof/>
               </w:rPr>
               <w:t>2.</w:t>
@@ -535,7 +544,7 @@
             </w:r>
             <w:r>
               <w:rPr>
-                <w:rStyle w:val="Hyperlink"/>
+                <w:rStyle w:val="Hipersaite"/>
                 <w:noProof/>
               </w:rPr>
               <w:t>Problem Statement</w:t>
@@ -592,7 +601,7 @@
         </w:p>
         <w:p>
           <w:pPr>
-            <w:pStyle w:val="TOC2"/>
+            <w:pStyle w:val="Saturs2"/>
             <w:tabs>
               <w:tab w:val="left" w:pos="660"/>
               <w:tab w:val="right" w:leader="dot" w:pos="9350"/>
@@ -604,7 +613,7 @@
           <w:hyperlink w:anchor="_Toc512783067" w:history="1">
             <w:r>
               <w:rPr>
-                <w:rStyle w:val="Hyperlink"/>
+                <w:rStyle w:val="Hipersaite"/>
                 <w:noProof/>
               </w:rPr>
               <w:t>a.</w:t>
@@ -617,7 +626,7 @@
             </w:r>
             <w:r>
               <w:rPr>
-                <w:rStyle w:val="Hyperlink"/>
+                <w:rStyle w:val="Hipersaite"/>
                 <w:noProof/>
               </w:rPr>
               <w:t>Introduction</w:t>
@@ -674,7 +683,7 @@
         </w:p>
         <w:p>
           <w:pPr>
-            <w:pStyle w:val="TOC2"/>
+            <w:pStyle w:val="Saturs2"/>
             <w:tabs>
               <w:tab w:val="left" w:pos="660"/>
               <w:tab w:val="right" w:leader="dot" w:pos="9350"/>
@@ -686,7 +695,7 @@
           <w:hyperlink w:anchor="_Toc512783068" w:history="1">
             <w:r>
               <w:rPr>
-                <w:rStyle w:val="Hyperlink"/>
+                <w:rStyle w:val="Hipersaite"/>
                 <w:noProof/>
               </w:rPr>
               <w:t>b.</w:t>
@@ -699,7 +708,7 @@
             </w:r>
             <w:r>
               <w:rPr>
-                <w:rStyle w:val="Hyperlink"/>
+                <w:rStyle w:val="Hipersaite"/>
                 <w:noProof/>
               </w:rPr>
               <w:t>Case Description</w:t>
@@ -756,7 +765,7 @@
         </w:p>
         <w:p>
           <w:pPr>
-            <w:pStyle w:val="TOC2"/>
+            <w:pStyle w:val="Saturs2"/>
             <w:tabs>
               <w:tab w:val="left" w:pos="660"/>
               <w:tab w:val="right" w:leader="dot" w:pos="9350"/>
@@ -768,7 +777,7 @@
           <w:hyperlink w:anchor="_Toc512783069" w:history="1">
             <w:r>
               <w:rPr>
-                <w:rStyle w:val="Hyperlink"/>
+                <w:rStyle w:val="Hipersaite"/>
                 <w:noProof/>
               </w:rPr>
               <w:t>c.</w:t>
@@ -781,7 +790,7 @@
             </w:r>
             <w:r>
               <w:rPr>
-                <w:rStyle w:val="Hyperlink"/>
+                <w:rStyle w:val="Hipersaite"/>
                 <w:noProof/>
               </w:rPr>
               <w:t>Learning Goals</w:t>
@@ -838,7 +847,7 @@
         </w:p>
         <w:p>
           <w:pPr>
-            <w:pStyle w:val="TOC1"/>
+            <w:pStyle w:val="Saturs1"/>
             <w:tabs>
               <w:tab w:val="left" w:pos="440"/>
               <w:tab w:val="right" w:leader="dot" w:pos="9350"/>
@@ -850,7 +859,7 @@
           <w:hyperlink w:anchor="_Toc512783070" w:history="1">
             <w:r>
               <w:rPr>
-                <w:rStyle w:val="Hyperlink"/>
+                <w:rStyle w:val="Hipersaite"/>
                 <w:noProof/>
               </w:rPr>
               <w:t>3.</w:t>
@@ -863,7 +872,7 @@
             </w:r>
             <w:r>
               <w:rPr>
-                <w:rStyle w:val="Hyperlink"/>
+                <w:rStyle w:val="Hipersaite"/>
                 <w:noProof/>
               </w:rPr>
               <w:t>Development Framework</w:t>
@@ -920,7 +929,7 @@
         </w:p>
         <w:p>
           <w:pPr>
-            <w:pStyle w:val="TOC2"/>
+            <w:pStyle w:val="Saturs2"/>
             <w:tabs>
               <w:tab w:val="left" w:pos="660"/>
               <w:tab w:val="right" w:leader="dot" w:pos="9350"/>
@@ -932,7 +941,7 @@
           <w:hyperlink w:anchor="_Toc512783071" w:history="1">
             <w:r>
               <w:rPr>
-                <w:rStyle w:val="Hyperlink"/>
+                <w:rStyle w:val="Hipersaite"/>
                 <w:noProof/>
               </w:rPr>
               <w:t>a.</w:t>
@@ -945,7 +954,7 @@
             </w:r>
             <w:r>
               <w:rPr>
-                <w:rStyle w:val="Hyperlink"/>
+                <w:rStyle w:val="Hipersaite"/>
                 <w:noProof/>
               </w:rPr>
               <w:t>Pros</w:t>
@@ -1002,7 +1011,7 @@
         </w:p>
         <w:p>
           <w:pPr>
-            <w:pStyle w:val="TOC2"/>
+            <w:pStyle w:val="Saturs2"/>
             <w:tabs>
               <w:tab w:val="left" w:pos="660"/>
               <w:tab w:val="right" w:leader="dot" w:pos="9350"/>
@@ -1014,7 +1023,7 @@
           <w:hyperlink w:anchor="_Toc512783072" w:history="1">
             <w:r>
               <w:rPr>
-                <w:rStyle w:val="Hyperlink"/>
+                <w:rStyle w:val="Hipersaite"/>
                 <w:noProof/>
               </w:rPr>
               <w:t>b.</w:t>
@@ -1027,7 +1036,7 @@
             </w:r>
             <w:r>
               <w:rPr>
-                <w:rStyle w:val="Hyperlink"/>
+                <w:rStyle w:val="Hipersaite"/>
                 <w:noProof/>
               </w:rPr>
               <w:t>Cons</w:t>
@@ -1084,7 +1093,7 @@
         </w:p>
         <w:p>
           <w:pPr>
-            <w:pStyle w:val="TOC1"/>
+            <w:pStyle w:val="Saturs1"/>
             <w:tabs>
               <w:tab w:val="left" w:pos="440"/>
               <w:tab w:val="right" w:leader="dot" w:pos="9350"/>
@@ -1096,7 +1105,7 @@
           <w:hyperlink w:anchor="_Toc512783073" w:history="1">
             <w:r>
               <w:rPr>
-                <w:rStyle w:val="Hyperlink"/>
+                <w:rStyle w:val="Hipersaite"/>
                 <w:noProof/>
               </w:rPr>
               <w:t>4.</w:t>
@@ -1109,7 +1118,7 @@
             </w:r>
             <w:r>
               <w:rPr>
-                <w:rStyle w:val="Hyperlink"/>
+                <w:rStyle w:val="Hipersaite"/>
                 <w:noProof/>
               </w:rPr>
               <w:t>Development Process</w:t>
@@ -1166,7 +1175,7 @@
         </w:p>
         <w:p>
           <w:pPr>
-            <w:pStyle w:val="TOC2"/>
+            <w:pStyle w:val="Saturs2"/>
             <w:tabs>
               <w:tab w:val="left" w:pos="660"/>
               <w:tab w:val="right" w:leader="dot" w:pos="9350"/>
@@ -1178,7 +1187,7 @@
           <w:hyperlink w:anchor="_Toc512783074" w:history="1">
             <w:r>
               <w:rPr>
-                <w:rStyle w:val="Hyperlink"/>
+                <w:rStyle w:val="Hipersaite"/>
                 <w:noProof/>
               </w:rPr>
               <w:t>a.</w:t>
@@ -1191,7 +1200,7 @@
             </w:r>
             <w:r>
               <w:rPr>
-                <w:rStyle w:val="Hyperlink"/>
+                <w:rStyle w:val="Hipersaite"/>
                 <w:noProof/>
               </w:rPr>
               <w:t>Data Acquisition</w:t>
@@ -1248,7 +1257,7 @@
         </w:p>
         <w:p>
           <w:pPr>
-            <w:pStyle w:val="TOC2"/>
+            <w:pStyle w:val="Saturs2"/>
             <w:tabs>
               <w:tab w:val="left" w:pos="660"/>
               <w:tab w:val="right" w:leader="dot" w:pos="9350"/>
@@ -1260,7 +1269,7 @@
           <w:hyperlink w:anchor="_Toc512783075" w:history="1">
             <w:r>
               <w:rPr>
-                <w:rStyle w:val="Hyperlink"/>
+                <w:rStyle w:val="Hipersaite"/>
                 <w:noProof/>
               </w:rPr>
               <w:t>b.</w:t>
@@ -1273,7 +1282,7 @@
             </w:r>
             <w:r>
               <w:rPr>
-                <w:rStyle w:val="Hyperlink"/>
+                <w:rStyle w:val="Hipersaite"/>
                 <w:noProof/>
               </w:rPr>
               <w:t>Data Wrangling</w:t>
@@ -1330,7 +1339,7 @@
         </w:p>
         <w:p>
           <w:pPr>
-            <w:pStyle w:val="TOC2"/>
+            <w:pStyle w:val="Saturs2"/>
             <w:tabs>
               <w:tab w:val="left" w:pos="660"/>
               <w:tab w:val="right" w:leader="dot" w:pos="9350"/>
@@ -1342,7 +1351,7 @@
           <w:hyperlink w:anchor="_Toc512783076" w:history="1">
             <w:r>
               <w:rPr>
-                <w:rStyle w:val="Hyperlink"/>
+                <w:rStyle w:val="Hipersaite"/>
                 <w:noProof/>
               </w:rPr>
               <w:t>c.</w:t>
@@ -1355,7 +1364,7 @@
             </w:r>
             <w:r>
               <w:rPr>
-                <w:rStyle w:val="Hyperlink"/>
+                <w:rStyle w:val="Hipersaite"/>
                 <w:noProof/>
               </w:rPr>
               <w:t>Descriptive Analysis</w:t>
@@ -1412,7 +1421,7 @@
         </w:p>
         <w:p>
           <w:pPr>
-            <w:pStyle w:val="TOC2"/>
+            <w:pStyle w:val="Saturs2"/>
             <w:tabs>
               <w:tab w:val="left" w:pos="660"/>
               <w:tab w:val="right" w:leader="dot" w:pos="9350"/>
@@ -1424,7 +1433,7 @@
           <w:hyperlink w:anchor="_Toc512783077" w:history="1">
             <w:r>
               <w:rPr>
-                <w:rStyle w:val="Hyperlink"/>
+                <w:rStyle w:val="Hipersaite"/>
                 <w:noProof/>
               </w:rPr>
               <w:t>d.</w:t>
@@ -1437,7 +1446,7 @@
             </w:r>
             <w:r>
               <w:rPr>
-                <w:rStyle w:val="Hyperlink"/>
+                <w:rStyle w:val="Hipersaite"/>
                 <w:noProof/>
               </w:rPr>
               <w:t>Diagnostic Analysis</w:t>
@@ -1494,7 +1503,7 @@
         </w:p>
         <w:p>
           <w:pPr>
-            <w:pStyle w:val="TOC2"/>
+            <w:pStyle w:val="Saturs2"/>
             <w:tabs>
               <w:tab w:val="left" w:pos="660"/>
               <w:tab w:val="right" w:leader="dot" w:pos="9350"/>
@@ -1506,7 +1515,7 @@
           <w:hyperlink w:anchor="_Toc512783078" w:history="1">
             <w:r>
               <w:rPr>
-                <w:rStyle w:val="Hyperlink"/>
+                <w:rStyle w:val="Hipersaite"/>
                 <w:noProof/>
               </w:rPr>
               <w:t>e.</w:t>
@@ -1519,7 +1528,7 @@
             </w:r>
             <w:r>
               <w:rPr>
-                <w:rStyle w:val="Hyperlink"/>
+                <w:rStyle w:val="Hipersaite"/>
                 <w:noProof/>
               </w:rPr>
               <w:t>Predictive Analysis</w:t>
@@ -1576,7 +1585,7 @@
         </w:p>
         <w:p>
           <w:pPr>
-            <w:pStyle w:val="TOC1"/>
+            <w:pStyle w:val="Saturs1"/>
             <w:tabs>
               <w:tab w:val="left" w:pos="440"/>
               <w:tab w:val="right" w:leader="dot" w:pos="9350"/>
@@ -1588,7 +1597,7 @@
           <w:hyperlink w:anchor="_Toc512783079" w:history="1">
             <w:r>
               <w:rPr>
-                <w:rStyle w:val="Hyperlink"/>
+                <w:rStyle w:val="Hipersaite"/>
                 <w:noProof/>
               </w:rPr>
               <w:t>5.</w:t>
@@ -1601,7 +1610,7 @@
             </w:r>
             <w:r>
               <w:rPr>
-                <w:rStyle w:val="Hyperlink"/>
+                <w:rStyle w:val="Hipersaite"/>
                 <w:noProof/>
               </w:rPr>
               <w:t>Conclusion</w:t>
@@ -1658,7 +1667,7 @@
         </w:p>
         <w:p>
           <w:pPr>
-            <w:pStyle w:val="TOC2"/>
+            <w:pStyle w:val="Saturs2"/>
             <w:tabs>
               <w:tab w:val="left" w:pos="660"/>
               <w:tab w:val="right" w:leader="dot" w:pos="9350"/>
@@ -1670,7 +1679,7 @@
           <w:hyperlink w:anchor="_Toc512783080" w:history="1">
             <w:r>
               <w:rPr>
-                <w:rStyle w:val="Hyperlink"/>
+                <w:rStyle w:val="Hipersaite"/>
                 <w:noProof/>
               </w:rPr>
               <w:t>a.</w:t>
@@ -1683,7 +1692,7 @@
             </w:r>
             <w:r>
               <w:rPr>
-                <w:rStyle w:val="Hyperlink"/>
+                <w:rStyle w:val="Hipersaite"/>
                 <w:noProof/>
               </w:rPr>
               <w:t>Denouement</w:t>
@@ -1740,7 +1749,7 @@
         </w:p>
         <w:p>
           <w:pPr>
-            <w:pStyle w:val="TOC2"/>
+            <w:pStyle w:val="Saturs2"/>
             <w:tabs>
               <w:tab w:val="left" w:pos="660"/>
               <w:tab w:val="right" w:leader="dot" w:pos="9350"/>
@@ -1752,7 +1761,7 @@
           <w:hyperlink w:anchor="_Toc512783081" w:history="1">
             <w:r>
               <w:rPr>
-                <w:rStyle w:val="Hyperlink"/>
+                <w:rStyle w:val="Hipersaite"/>
                 <w:noProof/>
               </w:rPr>
               <w:t>b.</w:t>
@@ -1765,7 +1774,7 @@
             </w:r>
             <w:r>
               <w:rPr>
-                <w:rStyle w:val="Hyperlink"/>
+                <w:rStyle w:val="Hipersaite"/>
                 <w:noProof/>
               </w:rPr>
               <w:t>References</w:t>
@@ -1834,7 +1843,7 @@
     </w:sdt>
     <w:p>
       <w:pPr>
-        <w:pStyle w:val="Heading1"/>
+        <w:pStyle w:val="Virsraksts1"/>
         <w:numPr>
           <w:ilvl w:val="0"/>
           <w:numId w:val="2"/>
@@ -1861,7 +1870,6 @@
         <w:ind w:firstLine="360"/>
         <w:jc w:val="both"/>
       </w:pPr>
-      <w:commentRangeStart w:id="2"/>
       <w:r>
         <w:t>This document summarizes the collaboration of Group 2 for the Big Data specialization exam of the 4</w:t>
       </w:r>
@@ -1886,17 +1894,10 @@
       <w:r>
         <w:t xml:space="preserve">. </w:t>
       </w:r>
-      <w:commentRangeEnd w:id="2"/>
-      <w:r>
-        <w:rPr>
-          <w:rStyle w:val="CommentReference"/>
-        </w:rPr>
-        <w:commentReference w:id="2"/>
-      </w:r>
-    </w:p>
-    <w:p>
-      <w:pPr>
-        <w:pStyle w:val="Heading1"/>
+    </w:p>
+    <w:p>
+      <w:pPr>
+        <w:pStyle w:val="Virsraksts1"/>
         <w:numPr>
           <w:ilvl w:val="0"/>
           <w:numId w:val="2"/>
@@ -1907,7 +1908,7 @@
           <w:szCs w:val="24"/>
         </w:rPr>
       </w:pPr>
-      <w:bookmarkStart w:id="3" w:name="_Toc512783066"/>
+      <w:bookmarkStart w:id="2" w:name="_Toc512783066"/>
       <w:r>
         <w:rPr>
           <w:rFonts w:ascii="Arial" w:hAnsi="Arial" w:cs="Arial"/>
@@ -1916,11 +1917,11 @@
         </w:rPr>
         <w:t>Problem Statement</w:t>
       </w:r>
-      <w:bookmarkEnd w:id="3"/>
-    </w:p>
-    <w:p>
-      <w:pPr>
-        <w:pStyle w:val="Heading2"/>
+      <w:bookmarkEnd w:id="2"/>
+    </w:p>
+    <w:p>
+      <w:pPr>
+        <w:pStyle w:val="Virsraksts2"/>
         <w:numPr>
           <w:ilvl w:val="0"/>
           <w:numId w:val="6"/>
@@ -1931,7 +1932,7 @@
           <w:szCs w:val="24"/>
         </w:rPr>
       </w:pPr>
-      <w:bookmarkStart w:id="4" w:name="_Toc512783067"/>
+      <w:bookmarkStart w:id="3" w:name="_Toc512783067"/>
       <w:r>
         <w:rPr>
           <w:rFonts w:ascii="Arial" w:hAnsi="Arial" w:cs="Arial"/>
@@ -1940,27 +1941,19 @@
         </w:rPr>
         <w:t>Introduction</w:t>
       </w:r>
-      <w:bookmarkEnd w:id="4"/>
+      <w:bookmarkEnd w:id="3"/>
     </w:p>
     <w:p>
       <w:pPr>
         <w:ind w:firstLine="360"/>
       </w:pPr>
-      <w:commentRangeStart w:id="5"/>
       <w:r>
         <w:t>The purpose of this project is finding a way of reducing or down right preventing all collisions between, civilian and military aircrafts, and wildlife animals, mainly birds; by analyzing previous records of such events, and applying various Big Data analyzing techniques.</w:t>
       </w:r>
-      <w:commentRangeEnd w:id="5"/>
-      <w:r>
-        <w:rPr>
-          <w:rStyle w:val="CommentReference"/>
-        </w:rPr>
-        <w:commentReference w:id="5"/>
-      </w:r>
-    </w:p>
-    <w:p>
-      <w:pPr>
-        <w:pStyle w:val="Heading2"/>
+    </w:p>
+    <w:p>
+      <w:pPr>
+        <w:pStyle w:val="Virsraksts2"/>
         <w:numPr>
           <w:ilvl w:val="0"/>
           <w:numId w:val="6"/>
@@ -1971,7 +1964,7 @@
           <w:szCs w:val="24"/>
         </w:rPr>
       </w:pPr>
-      <w:bookmarkStart w:id="6" w:name="_Toc512783068"/>
+      <w:bookmarkStart w:id="4" w:name="_Toc512783068"/>
       <w:r>
         <w:rPr>
           <w:rFonts w:ascii="Arial" w:hAnsi="Arial" w:cs="Arial"/>
@@ -1981,14 +1974,22 @@
         <w:lastRenderedPageBreak/>
         <w:t>Case Description</w:t>
       </w:r>
-      <w:bookmarkEnd w:id="6"/>
+      <w:bookmarkEnd w:id="4"/>
     </w:p>
     <w:p>
       <w:pPr>
         <w:ind w:firstLine="360"/>
       </w:pPr>
       <w:r>
-        <w:t>Day to day activities thought us that, the collision between something massive and something small and frail, usually ends up pretty bad for the small object and affects little to not at all the massive object, when it comes to aircraft collisions with birds and other wildlife creatures, things tend to go bad for both parties. Usually killing the animal and ruining the aircraft, possible for the rest of its “life”.</w:t>
+        <w:t xml:space="preserve">Day to day activities thought us that, the collision between something massive and something small and frail, usually ends up </w:t>
+      </w:r>
+      <w:proofErr w:type="gramStart"/>
+      <w:r>
+        <w:t>pretty bad</w:t>
+      </w:r>
+      <w:proofErr w:type="gramEnd"/>
+      <w:r>
+        <w:t xml:space="preserve"> for the small object and affects little to not at all the massive object, when it comes to aircraft collisions with birds and other wildlife creatures, things tend to go bad for both parties. Usually killing the animal and ruining the aircraft, possible for the rest of its “life”.</w:t>
       </w:r>
     </w:p>
     <w:p>
@@ -2031,7 +2032,7 @@
                     <pic:cNvPicPr/>
                   </pic:nvPicPr>
                   <pic:blipFill>
-                    <a:blip r:embed="rId12">
+                    <a:blip r:embed="rId9">
                       <a:extLst>
                         <a:ext uri="{28A0092B-C50C-407E-A947-70E740481C1C}">
                           <a14:useLocalDpi xmlns:a14="http://schemas.microsoft.com/office/drawing/2010/main" val="0"/>
@@ -2099,7 +2100,7 @@
                     <pic:cNvPicPr/>
                   </pic:nvPicPr>
                   <pic:blipFill>
-                    <a:blip r:embed="rId13" cstate="print">
+                    <a:blip r:embed="rId10" cstate="print">
                       <a:extLst>
                         <a:ext uri="{28A0092B-C50C-407E-A947-70E740481C1C}">
                           <a14:useLocalDpi xmlns:a14="http://schemas.microsoft.com/office/drawing/2010/main" val="0"/>
@@ -2167,7 +2168,7 @@
                     <pic:cNvPicPr/>
                   </pic:nvPicPr>
                   <pic:blipFill>
-                    <a:blip r:embed="rId14" cstate="print">
+                    <a:blip r:embed="rId11" cstate="print">
                       <a:extLst>
                         <a:ext uri="{28A0092B-C50C-407E-A947-70E740481C1C}">
                           <a14:useLocalDpi xmlns:a14="http://schemas.microsoft.com/office/drawing/2010/main" val="0"/>
@@ -2224,7 +2225,7 @@
     </w:p>
     <w:p>
       <w:pPr>
-        <w:pStyle w:val="Heading2"/>
+        <w:pStyle w:val="Virsraksts2"/>
         <w:numPr>
           <w:ilvl w:val="0"/>
           <w:numId w:val="6"/>
@@ -2235,7 +2236,7 @@
           <w:szCs w:val="24"/>
         </w:rPr>
       </w:pPr>
-      <w:bookmarkStart w:id="7" w:name="_Toc512783069"/>
+      <w:bookmarkStart w:id="5" w:name="_Toc512783069"/>
       <w:r>
         <w:rPr>
           <w:rFonts w:ascii="Arial" w:hAnsi="Arial" w:cs="Arial"/>
@@ -2244,7 +2245,7 @@
         </w:rPr>
         <w:t>Learning Goals</w:t>
       </w:r>
-      <w:bookmarkEnd w:id="7"/>
+      <w:bookmarkEnd w:id="5"/>
     </w:p>
     <w:p>
       <w:r>
@@ -2253,7 +2254,7 @@
     </w:p>
     <w:p>
       <w:pPr>
-        <w:pStyle w:val="ListParagraph"/>
+        <w:pStyle w:val="Sarakstarindkopa"/>
         <w:numPr>
           <w:ilvl w:val="0"/>
           <w:numId w:val="7"/>
@@ -2265,19 +2266,27 @@
     </w:p>
     <w:p>
       <w:pPr>
-        <w:pStyle w:val="ListParagraph"/>
+        <w:pStyle w:val="Sarakstarindkopa"/>
         <w:numPr>
           <w:ilvl w:val="0"/>
           <w:numId w:val="7"/>
         </w:numPr>
       </w:pPr>
       <w:r>
-        <w:t>Converting datasets to a common format, in order to facilitate data analysis, using tools offered by Python</w:t>
-      </w:r>
-    </w:p>
-    <w:p>
-      <w:pPr>
-        <w:pStyle w:val="ListParagraph"/>
+        <w:t xml:space="preserve">Converting datasets to a common format, </w:t>
+      </w:r>
+      <w:proofErr w:type="gramStart"/>
+      <w:r>
+        <w:t>in order to</w:t>
+      </w:r>
+      <w:proofErr w:type="gramEnd"/>
+      <w:r>
+        <w:t xml:space="preserve"> facilitate data analysis, using tools offered by Python</w:t>
+      </w:r>
+    </w:p>
+    <w:p>
+      <w:pPr>
+        <w:pStyle w:val="Sarakstarindkopa"/>
         <w:numPr>
           <w:ilvl w:val="0"/>
           <w:numId w:val="7"/>
@@ -2289,7 +2298,7 @@
     </w:p>
     <w:p>
       <w:pPr>
-        <w:pStyle w:val="ListParagraph"/>
+        <w:pStyle w:val="Sarakstarindkopa"/>
         <w:numPr>
           <w:ilvl w:val="0"/>
           <w:numId w:val="7"/>
@@ -2301,7 +2310,7 @@
     </w:p>
     <w:p>
       <w:pPr>
-        <w:pStyle w:val="ListParagraph"/>
+        <w:pStyle w:val="Sarakstarindkopa"/>
         <w:numPr>
           <w:ilvl w:val="0"/>
           <w:numId w:val="7"/>
@@ -2313,7 +2322,7 @@
     </w:p>
     <w:p>
       <w:pPr>
-        <w:pStyle w:val="Heading1"/>
+        <w:pStyle w:val="Virsraksts1"/>
         <w:numPr>
           <w:ilvl w:val="0"/>
           <w:numId w:val="2"/>
@@ -2324,7 +2333,7 @@
           <w:szCs w:val="24"/>
         </w:rPr>
       </w:pPr>
-      <w:bookmarkStart w:id="8" w:name="_Toc512783070"/>
+      <w:bookmarkStart w:id="6" w:name="_Toc512783070"/>
       <w:r>
         <w:rPr>
           <w:rFonts w:ascii="Arial" w:hAnsi="Arial" w:cs="Arial"/>
@@ -2333,7 +2342,7 @@
         </w:rPr>
         <w:t>Development Framework</w:t>
       </w:r>
-      <w:bookmarkEnd w:id="8"/>
+      <w:bookmarkEnd w:id="6"/>
     </w:p>
     <w:p>
       <w:pPr>
@@ -2385,7 +2394,7 @@
                     <pic:cNvPicPr/>
                   </pic:nvPicPr>
                   <pic:blipFill>
-                    <a:blip r:embed="rId15"/>
+                    <a:blip r:embed="rId12"/>
                     <a:stretch>
                       <a:fillRect/>
                     </a:stretch>
@@ -2411,7 +2420,15 @@
         <w:ind w:firstLine="360"/>
       </w:pPr>
       <w:r>
-        <w:t>From the diagram above, resulted that we needed some kind of agile development method, due to the high amount of expected changes, small team size, and team’s culture, but is structured enough to accommodate for the project’s criticality.</w:t>
+        <w:t xml:space="preserve">From the diagram above, resulted that we needed </w:t>
+      </w:r>
+      <w:proofErr w:type="gramStart"/>
+      <w:r>
+        <w:t>some kind of agile</w:t>
+      </w:r>
+      <w:proofErr w:type="gramEnd"/>
+      <w:r>
+        <w:t xml:space="preserve"> development method, due to the high amount of expected changes, small team size, and team’s culture, but is structured enough to accommodate for the project’s criticality.</w:t>
       </w:r>
     </w:p>
     <w:p>
@@ -2424,21 +2441,21 @@
     </w:p>
     <w:p>
       <w:pPr>
-        <w:pStyle w:val="Heading2"/>
+        <w:pStyle w:val="Virsraksts2"/>
         <w:numPr>
           <w:ilvl w:val="0"/>
           <w:numId w:val="8"/>
         </w:numPr>
       </w:pPr>
-      <w:bookmarkStart w:id="9" w:name="_Toc512783071"/>
+      <w:bookmarkStart w:id="7" w:name="_Toc512783071"/>
       <w:r>
         <w:t>Pros</w:t>
       </w:r>
-      <w:bookmarkEnd w:id="9"/>
-    </w:p>
-    <w:p>
-      <w:pPr>
-        <w:pStyle w:val="ListParagraph"/>
+      <w:bookmarkEnd w:id="7"/>
+    </w:p>
+    <w:p>
+      <w:pPr>
+        <w:pStyle w:val="Sarakstarindkopa"/>
         <w:numPr>
           <w:ilvl w:val="0"/>
           <w:numId w:val="9"/>
@@ -2450,7 +2467,7 @@
     </w:p>
     <w:p>
       <w:pPr>
-        <w:pStyle w:val="ListParagraph"/>
+        <w:pStyle w:val="Sarakstarindkopa"/>
         <w:numPr>
           <w:ilvl w:val="0"/>
           <w:numId w:val="9"/>
@@ -2465,7 +2482,7 @@
     </w:p>
     <w:p>
       <w:pPr>
-        <w:pStyle w:val="ListParagraph"/>
+        <w:pStyle w:val="Sarakstarindkopa"/>
         <w:numPr>
           <w:ilvl w:val="0"/>
           <w:numId w:val="9"/>
@@ -2477,21 +2494,21 @@
     </w:p>
     <w:p>
       <w:pPr>
-        <w:pStyle w:val="Heading2"/>
+        <w:pStyle w:val="Virsraksts2"/>
         <w:numPr>
           <w:ilvl w:val="0"/>
           <w:numId w:val="8"/>
         </w:numPr>
       </w:pPr>
-      <w:bookmarkStart w:id="10" w:name="_Toc512783072"/>
+      <w:bookmarkStart w:id="8" w:name="_Toc512783072"/>
       <w:r>
         <w:t>Cons</w:t>
       </w:r>
-      <w:bookmarkEnd w:id="10"/>
-    </w:p>
-    <w:p>
-      <w:pPr>
-        <w:pStyle w:val="ListParagraph"/>
+      <w:bookmarkEnd w:id="8"/>
+    </w:p>
+    <w:p>
+      <w:pPr>
+        <w:pStyle w:val="Sarakstarindkopa"/>
         <w:numPr>
           <w:ilvl w:val="0"/>
           <w:numId w:val="10"/>
@@ -2503,7 +2520,7 @@
     </w:p>
     <w:p>
       <w:pPr>
-        <w:pStyle w:val="Heading1"/>
+        <w:pStyle w:val="Virsraksts1"/>
         <w:numPr>
           <w:ilvl w:val="0"/>
           <w:numId w:val="2"/>
@@ -2514,7 +2531,7 @@
           <w:szCs w:val="24"/>
         </w:rPr>
       </w:pPr>
-      <w:bookmarkStart w:id="11" w:name="_Toc512783073"/>
+      <w:bookmarkStart w:id="9" w:name="_Toc512783073"/>
       <w:r>
         <w:rPr>
           <w:rFonts w:ascii="Arial" w:hAnsi="Arial" w:cs="Arial"/>
@@ -2532,7 +2549,7 @@
         </w:rPr>
         <w:t>rocess</w:t>
       </w:r>
-      <w:bookmarkEnd w:id="11"/>
+      <w:bookmarkEnd w:id="9"/>
     </w:p>
     <w:p>
       <w:pPr>
@@ -2547,7 +2564,7 @@
     </w:p>
     <w:p>
       <w:pPr>
-        <w:pStyle w:val="Heading2"/>
+        <w:pStyle w:val="Virsraksts2"/>
         <w:numPr>
           <w:ilvl w:val="0"/>
           <w:numId w:val="5"/>
@@ -2558,7 +2575,7 @@
           <w:szCs w:val="24"/>
         </w:rPr>
       </w:pPr>
-      <w:bookmarkStart w:id="12" w:name="_Toc512783074"/>
+      <w:bookmarkStart w:id="10" w:name="_Toc512783074"/>
       <w:r>
         <w:rPr>
           <w:rFonts w:ascii="Arial" w:hAnsi="Arial" w:cs="Arial"/>
@@ -2567,14 +2584,22 @@
         </w:rPr>
         <w:t>Data Acquisition</w:t>
       </w:r>
-      <w:bookmarkEnd w:id="12"/>
+      <w:bookmarkEnd w:id="10"/>
     </w:p>
     <w:p>
       <w:pPr>
         <w:ind w:firstLine="360"/>
       </w:pPr>
       <w:r>
-        <w:t xml:space="preserve">Data Acquisition is the first step that has to be made when working on a Big Data related project. This step refers to acquiring the necessary data for answering </w:t>
+        <w:t xml:space="preserve">Data Acquisition is the first step that </w:t>
+      </w:r>
+      <w:proofErr w:type="gramStart"/>
+      <w:r>
+        <w:t>has to</w:t>
+      </w:r>
+      <w:proofErr w:type="gramEnd"/>
+      <w:r>
+        <w:t xml:space="preserve"> be made when working on a Big Data related project. This step refers to acquiring the necessary data for answering </w:t>
       </w:r>
       <w:r>
         <w:t>the previously defined question</w:t>
@@ -2606,7 +2631,7 @@
       </w:r>
       <w:r>
         <w:rPr>
-          <w:rStyle w:val="FootnoteReference"/>
+          <w:rStyle w:val="Vresatsauce"/>
         </w:rPr>
         <w:footnoteReference w:id="1"/>
       </w:r>
@@ -2616,37 +2641,32 @@
     </w:p>
     <w:p>
       <w:pPr>
-        <w:pStyle w:val="ListParagraph"/>
+        <w:pStyle w:val="Sarakstarindkopa"/>
         <w:numPr>
           <w:ilvl w:val="1"/>
           <w:numId w:val="2"/>
         </w:numPr>
       </w:pPr>
-      <w:r>
-        <w:t xml:space="preserve">USA </w:t>
-      </w:r>
-      <w:r>
-        <w:t>Collisions from 1990-1999</w:t>
-      </w:r>
-    </w:p>
-    <w:p>
-      <w:pPr>
-        <w:pStyle w:val="ListParagraph"/>
+      <w:commentRangeStart w:id="11"/>
+      <w:r>
+        <w:t>USA Collisions from 1990-1999</w:t>
+      </w:r>
+    </w:p>
+    <w:p>
+      <w:pPr>
+        <w:pStyle w:val="Sarakstarindkopa"/>
         <w:numPr>
           <w:ilvl w:val="1"/>
           <w:numId w:val="2"/>
         </w:numPr>
       </w:pPr>
       <w:r>
-        <w:t xml:space="preserve">USA </w:t>
-      </w:r>
-      <w:r>
-        <w:t>Collisions from 2000-2009</w:t>
-      </w:r>
-    </w:p>
-    <w:p>
-      <w:pPr>
-        <w:pStyle w:val="ListParagraph"/>
+        <w:t>USA Collisions from 2000-2009</w:t>
+      </w:r>
+    </w:p>
+    <w:p>
+      <w:pPr>
+        <w:pStyle w:val="Sarakstarindkopa"/>
         <w:numPr>
           <w:ilvl w:val="1"/>
           <w:numId w:val="2"/>
@@ -2658,7 +2678,7 @@
     </w:p>
     <w:p>
       <w:pPr>
-        <w:pStyle w:val="ListParagraph"/>
+        <w:pStyle w:val="Sarakstarindkopa"/>
         <w:numPr>
           <w:ilvl w:val="1"/>
           <w:numId w:val="2"/>
@@ -2670,7 +2690,7 @@
     </w:p>
     <w:p>
       <w:pPr>
-        <w:pStyle w:val="ListParagraph"/>
+        <w:pStyle w:val="Sarakstarindkopa"/>
         <w:numPr>
           <w:ilvl w:val="1"/>
           <w:numId w:val="2"/>
@@ -2682,10 +2702,17 @@
       <w:r>
         <w:t xml:space="preserve"> in 2015</w:t>
       </w:r>
-    </w:p>
-    <w:p>
-      <w:pPr>
-        <w:pStyle w:val="Heading2"/>
+      <w:commentRangeEnd w:id="11"/>
+      <w:r>
+        <w:rPr>
+          <w:rStyle w:val="Komentraatsauce"/>
+        </w:rPr>
+        <w:commentReference w:id="11"/>
+      </w:r>
+    </w:p>
+    <w:p>
+      <w:pPr>
+        <w:pStyle w:val="Virsraksts2"/>
         <w:numPr>
           <w:ilvl w:val="0"/>
           <w:numId w:val="5"/>
@@ -2697,6 +2724,7 @@
         </w:rPr>
       </w:pPr>
       <w:bookmarkStart w:id="13" w:name="_Toc512783075"/>
+      <w:commentRangeStart w:id="14"/>
       <w:r>
         <w:rPr>
           <w:rFonts w:ascii="Arial" w:hAnsi="Arial" w:cs="Arial"/>
@@ -2706,6 +2734,15 @@
         <w:t>Data Wrangling</w:t>
       </w:r>
       <w:bookmarkEnd w:id="13"/>
+      <w:commentRangeEnd w:id="14"/>
+      <w:r>
+        <w:rPr>
+          <w:rStyle w:val="Komentraatsauce"/>
+          <w:rFonts w:ascii="Arial" w:eastAsiaTheme="minorHAnsi" w:hAnsi="Arial" w:cs="Arial"/>
+          <w:color w:val="auto"/>
+        </w:rPr>
+        <w:commentReference w:id="14"/>
+      </w:r>
     </w:p>
     <w:p>
       <w:pPr>
@@ -2720,7 +2757,15 @@
         <w:ind w:firstLine="360"/>
       </w:pPr>
       <w:r>
-        <w:t>We chose to do this, by using very powerful libraries, such as Pandas and Numpy, available for Python. Those libraries allow us to process the datasets in a much faster and reliable way than by doing it either manually or using other programming languages such as C# or Java.</w:t>
+        <w:t xml:space="preserve">We chose to do this, by using very powerful libraries, such as Pandas and </w:t>
+      </w:r>
+      <w:proofErr w:type="spellStart"/>
+      <w:r>
+        <w:t>Numpy</w:t>
+      </w:r>
+      <w:proofErr w:type="spellEnd"/>
+      <w:r>
+        <w:t>, available for Python. Those libraries allow us to process the datasets in a much faster and reliable way than by doing it either manually or using other programming languages such as C# or Java.</w:t>
       </w:r>
     </w:p>
     <w:p>
@@ -2752,7 +2797,23 @@
         <w:t>data frames</w:t>
       </w:r>
       <w:r>
-        <w:t>, using Pandas’s “read_csv”</w:t>
+        <w:t xml:space="preserve">, using </w:t>
+      </w:r>
+      <w:proofErr w:type="spellStart"/>
+      <w:r>
+        <w:t>Pandas’s</w:t>
+      </w:r>
+      <w:proofErr w:type="spellEnd"/>
+      <w:r>
+        <w:t xml:space="preserve"> “</w:t>
+      </w:r>
+      <w:proofErr w:type="spellStart"/>
+      <w:r>
+        <w:t>read_csv</w:t>
+      </w:r>
+      <w:proofErr w:type="spellEnd"/>
+      <w:r>
+        <w:t>”</w:t>
       </w:r>
       <w:r>
         <w:t xml:space="preserve"> function, then merged i</w:t>
@@ -2822,7 +2883,7 @@
     </w:p>
     <w:p>
       <w:pPr>
-        <w:pStyle w:val="Caption"/>
+        <w:pStyle w:val="Parakstszemobjekta"/>
       </w:pPr>
       <w:r>
         <w:t xml:space="preserve">Figure </w:t>
@@ -2845,7 +2906,7 @@
       </w:r>
       <w:r>
         <w:rPr>
-          <w:rStyle w:val="Heading3Char"/>
+          <w:rStyle w:val="Virsraksts3Rakstz"/>
           <w:rFonts w:ascii="Arial" w:hAnsi="Arial" w:cs="Arial"/>
         </w:rPr>
         <w:t>Identify and Handle Missing Values</w:t>
@@ -2867,7 +2928,21 @@
         <w:ind w:firstLine="360"/>
       </w:pPr>
       <w:r>
-        <w:t>But to be able to handle missing values, first we needed to identify them. Following figure (fig.2) shows how we managed to achieve that.</w:t>
+        <w:t xml:space="preserve">But to be able to handle missing values, first we needed to </w:t>
+      </w:r>
+      <w:commentRangeStart w:id="15"/>
+      <w:r>
+        <w:t>identify</w:t>
+      </w:r>
+      <w:commentRangeEnd w:id="15"/>
+      <w:r>
+        <w:rPr>
+          <w:rStyle w:val="Komentraatsauce"/>
+        </w:rPr>
+        <w:commentReference w:id="15"/>
+      </w:r>
+      <w:r>
+        <w:t xml:space="preserve"> them. Following figure (fig.2) shows how we managed to achieve that.</w:t>
       </w:r>
     </w:p>
     <w:p>
@@ -2918,7 +2993,7 @@
     </w:p>
     <w:p>
       <w:pPr>
-        <w:pStyle w:val="Caption"/>
+        <w:pStyle w:val="Parakstszemobjekta"/>
       </w:pPr>
       <w:r>
         <w:t xml:space="preserve">Figure </w:t>
@@ -2954,13 +3029,37 @@
         <w:ind w:firstLine="360"/>
       </w:pPr>
       <w:r>
-        <w:t xml:space="preserve">For example, we decided to go with a positive approach and fill N/A values in “nr_injuries” </w:t>
+        <w:t>For example, we decided to go with a positive approach and fill N/A values in “</w:t>
+      </w:r>
+      <w:proofErr w:type="spellStart"/>
+      <w:r>
+        <w:t>nr_injuries</w:t>
+      </w:r>
+      <w:proofErr w:type="spellEnd"/>
+      <w:r>
+        <w:t xml:space="preserve">” </w:t>
       </w:r>
       <w:r>
         <w:t>and</w:t>
       </w:r>
       <w:r>
-        <w:t xml:space="preserve"> “nr_fatalities” with 0, going with the presumption that if the incident would’ve had any casualties, someone, be it a reporter or staff member, would’ve looked and made sure that the data is recorded properly. Figure 3, will show exactly how we did that.</w:t>
+        <w:t xml:space="preserve"> “</w:t>
+      </w:r>
+      <w:proofErr w:type="spellStart"/>
+      <w:r>
+        <w:t>nr_fatalities</w:t>
+      </w:r>
+      <w:proofErr w:type="spellEnd"/>
+      <w:r>
+        <w:t xml:space="preserve">” with 0, going with the presumption that if the incident would’ve had any casualties, someone, be it a reporter or staff member, would’ve looked and made sure that the data is recorded properly. </w:t>
+      </w:r>
+      <w:proofErr w:type="gramStart"/>
+      <w:r>
+        <w:t>Figure 3,</w:t>
+      </w:r>
+      <w:proofErr w:type="gramEnd"/>
+      <w:r>
+        <w:t xml:space="preserve"> will show exactly how we did that.</w:t>
       </w:r>
     </w:p>
     <w:p>
@@ -3011,7 +3110,7 @@
     </w:p>
     <w:p>
       <w:pPr>
-        <w:pStyle w:val="Caption"/>
+        <w:pStyle w:val="Parakstszemobjekta"/>
       </w:pPr>
       <w:r>
         <w:t xml:space="preserve">Figure </w:t>
@@ -3039,7 +3138,15 @@
         <w:t xml:space="preserve"> the most frequent value, using</w:t>
       </w:r>
       <w:r>
-        <w:t xml:space="preserve"> “.mode”</w:t>
+        <w:t xml:space="preserve"> </w:t>
+      </w:r>
+      <w:proofErr w:type="gramStart"/>
+      <w:r>
+        <w:t>“.mode</w:t>
+      </w:r>
+      <w:proofErr w:type="gramEnd"/>
+      <w:r>
+        <w:t>”</w:t>
       </w:r>
       <w:r>
         <w:t xml:space="preserve">, </w:t>
@@ -3047,20 +3154,35 @@
       <w:r>
         <w:t xml:space="preserve">because histograms, like Figure </w:t>
       </w:r>
-      <w:commentRangeStart w:id="14"/>
+      <w:commentRangeStart w:id="16"/>
       <w:r>
         <w:t>x</w:t>
       </w:r>
-      <w:commentRangeEnd w:id="14"/>
-      <w:r>
-        <w:rPr>
-          <w:rStyle w:val="CommentReference"/>
-        </w:rPr>
-        <w:commentReference w:id="14"/>
-      </w:r>
-      <w:r>
-        <w:t>, showed us that the data in those columns was mostly composed of same value, thus having a small impact on the analysis.</w:t>
-      </w:r>
+      <w:commentRangeEnd w:id="16"/>
+      <w:r>
+        <w:rPr>
+          <w:rStyle w:val="Komentraatsauce"/>
+        </w:rPr>
+        <w:commentReference w:id="16"/>
+      </w:r>
+      <w:r>
+        <w:t xml:space="preserve">, showed us that the data in those columns was mostly composed of same value, </w:t>
+      </w:r>
+      <w:commentRangeStart w:id="17"/>
+      <w:r>
+        <w:t>thus having a small impact on the analysis</w:t>
+      </w:r>
+      <w:commentRangeEnd w:id="17"/>
+      <w:r>
+        <w:rPr>
+          <w:rStyle w:val="Komentraatsauce"/>
+        </w:rPr>
+        <w:commentReference w:id="17"/>
+      </w:r>
+      <w:r>
+        <w:t>.</w:t>
+      </w:r>
+      <w:commentRangeStart w:id="18"/>
       <w:r>
         <w:rPr>
           <w:noProof/>
@@ -3101,10 +3223,17 @@
           </wp:inline>
         </w:drawing>
       </w:r>
-    </w:p>
-    <w:p>
-      <w:pPr>
-        <w:pStyle w:val="Caption"/>
+      <w:commentRangeEnd w:id="18"/>
+      <w:r>
+        <w:rPr>
+          <w:rStyle w:val="Komentraatsauce"/>
+        </w:rPr>
+        <w:commentReference w:id="18"/>
+      </w:r>
+    </w:p>
+    <w:p>
+      <w:pPr>
+        <w:pStyle w:val="Parakstszemobjekta"/>
       </w:pPr>
       <w:r>
         <w:t xml:space="preserve">Figure </w:t>
@@ -3122,14 +3251,30 @@
       <w:pPr>
         <w:ind w:firstLine="360"/>
       </w:pPr>
+      <w:commentRangeStart w:id="19"/>
       <w:r>
         <w:t>In other cases</w:t>
       </w:r>
       <w:r>
-        <w:t>, where we didn’t want to affect outliers to have a great impact on the analysis, we used “.median”</w:t>
+        <w:t xml:space="preserve">, where we didn’t want to affect outliers to have a great impact on the analysis, we used </w:t>
+      </w:r>
+      <w:proofErr w:type="gramStart"/>
+      <w:r>
+        <w:t>“.median</w:t>
+      </w:r>
+      <w:proofErr w:type="gramEnd"/>
+      <w:r>
+        <w:t>”</w:t>
       </w:r>
       <w:r>
         <w:t>.</w:t>
+      </w:r>
+      <w:commentRangeEnd w:id="19"/>
+      <w:r>
+        <w:rPr>
+          <w:rStyle w:val="Komentraatsauce"/>
+        </w:rPr>
+        <w:commentReference w:id="19"/>
       </w:r>
     </w:p>
     <w:p>
@@ -3180,24 +3325,49 @@
     </w:p>
     <w:p>
       <w:pPr>
-        <w:pStyle w:val="Caption"/>
+        <w:pStyle w:val="Parakstszemobjekta"/>
       </w:pPr>
       <w:r>
         <w:t xml:space="preserve">Figure </w:t>
       </w:r>
-      <w:fldSimple w:instr=" SEQ Figure \* ARABIC ">
-        <w:r>
-          <w:rPr>
-            <w:noProof/>
-          </w:rPr>
-          <w:t>5</w:t>
-        </w:r>
-      </w:fldSimple>
+      <w:commentRangeStart w:id="20"/>
+      <w:r>
+        <w:fldChar w:fldCharType="begin"/>
+      </w:r>
+      <w:r>
+        <w:instrText xml:space="preserve"> SEQ Figure \* ARABIC </w:instrText>
+      </w:r>
+      <w:r>
+        <w:fldChar w:fldCharType="separate"/>
+      </w:r>
+      <w:r>
+        <w:rPr>
+          <w:noProof/>
+        </w:rPr>
+        <w:t>5</w:t>
+      </w:r>
+      <w:r>
+        <w:rPr>
+          <w:noProof/>
+        </w:rPr>
+        <w:fldChar w:fldCharType="end"/>
+      </w:r>
+      <w:commentRangeEnd w:id="20"/>
+      <w:r>
+        <w:rPr>
+          <w:rStyle w:val="Komentraatsauce"/>
+          <w:i w:val="0"/>
+          <w:iCs w:val="0"/>
+          <w:color w:val="auto"/>
+        </w:rPr>
+        <w:commentReference w:id="20"/>
+      </w:r>
     </w:p>
     <w:p>
       <w:pPr>
         <w:ind w:firstLine="360"/>
       </w:pPr>
+      <w:commentRangeStart w:id="21"/>
       <w:r>
         <w:t>Some columns had to be dropped</w:t>
       </w:r>
@@ -3210,6 +3380,13 @@
       <w:r>
         <w:t>, simply because were consisting of mostly N/A values and would bring little to no benefits in the next phases.</w:t>
       </w:r>
+      <w:commentRangeEnd w:id="21"/>
+      <w:r>
+        <w:rPr>
+          <w:rStyle w:val="Komentraatsauce"/>
+        </w:rPr>
+        <w:commentReference w:id="21"/>
+      </w:r>
     </w:p>
     <w:p>
       <w:pPr>
@@ -3220,7 +3397,7 @@
       </w:r>
       <w:r>
         <w:rPr>
-          <w:rStyle w:val="Heading3Char"/>
+          <w:rStyle w:val="Virsraksts3Rakstz"/>
           <w:rFonts w:ascii="Arial" w:hAnsi="Arial" w:cs="Arial"/>
         </w:rPr>
         <w:t>Data Formatting</w:t>
@@ -3233,6 +3410,7 @@
       <w:pPr>
         <w:ind w:firstLine="360"/>
       </w:pPr>
+      <w:commentRangeStart w:id="22"/>
       <w:r>
         <w:t xml:space="preserve">The purpose of Data-Formatting is to make sure that each column in the </w:t>
       </w:r>
@@ -3248,6 +3426,13 @@
       <w:r>
         <w:t>, both from a performance point of view and a data-quality point of view.</w:t>
       </w:r>
+      <w:commentRangeEnd w:id="22"/>
+      <w:r>
+        <w:rPr>
+          <w:rStyle w:val="Komentraatsauce"/>
+        </w:rPr>
+        <w:commentReference w:id="22"/>
+      </w:r>
     </w:p>
     <w:p>
       <w:pPr>
@@ -3258,7 +3443,7 @@
       </w:r>
       <w:r>
         <w:rPr>
-          <w:rStyle w:val="Heading3Char"/>
+          <w:rStyle w:val="Virsraksts3Rakstz"/>
           <w:rFonts w:ascii="Arial" w:hAnsi="Arial" w:cs="Arial"/>
         </w:rPr>
         <w:t>Data Normalization</w:t>
@@ -3282,34 +3467,125 @@
       <w:pPr>
         <w:ind w:firstLine="360"/>
       </w:pPr>
+      <w:commentRangeStart w:id="23"/>
       <w:r>
         <w:t>One of the more important parts in this section, was making sure all the date stamps are saved in same format and in same field (as opposed to having 1 field for the date and one for the time).</w:t>
       </w:r>
       <w:r>
-        <w:t xml:space="preserve"> We achieved this using Pandas’s “to_datetime” function.</w:t>
+        <w:t xml:space="preserve"> We achieved this using </w:t>
+      </w:r>
+      <w:proofErr w:type="spellStart"/>
+      <w:r>
+        <w:t>Pandas’s</w:t>
+      </w:r>
+      <w:proofErr w:type="spellEnd"/>
+      <w:r>
+        <w:t xml:space="preserve"> “</w:t>
+      </w:r>
+      <w:proofErr w:type="spellStart"/>
+      <w:r>
+        <w:t>to_datetime</w:t>
+      </w:r>
+      <w:proofErr w:type="spellEnd"/>
+      <w:r>
+        <w:t>” function.</w:t>
+      </w:r>
+      <w:commentRangeEnd w:id="23"/>
+      <w:r>
+        <w:rPr>
+          <w:rStyle w:val="Komentraatsauce"/>
+        </w:rPr>
+        <w:commentReference w:id="23"/>
       </w:r>
     </w:p>
     <w:p>
       <w:pPr>
         <w:ind w:firstLine="360"/>
       </w:pPr>
+      <w:commentRangeStart w:id="24"/>
       <w:r>
         <w:t xml:space="preserve">Another important part of this section, was making sure the airport names are not misspelled or wrongly typed in any way, shape of form, which we achieved by checking </w:t>
       </w:r>
       <w:r>
         <w:lastRenderedPageBreak/>
-        <w:t>all the values within the column and “.replace” the wrong values with the appropriate ones.</w:t>
+        <w:t xml:space="preserve">all the values within the column and </w:t>
+      </w:r>
+      <w:proofErr w:type="gramStart"/>
+      <w:r>
+        <w:t>“.replace</w:t>
+      </w:r>
+      <w:proofErr w:type="gramEnd"/>
+      <w:r>
+        <w:t>” the wrong values with the appropriate ones.</w:t>
+      </w:r>
+      <w:commentRangeEnd w:id="24"/>
+      <w:r>
+        <w:rPr>
+          <w:rStyle w:val="Komentraatsauce"/>
+        </w:rPr>
+        <w:commentReference w:id="24"/>
       </w:r>
     </w:p>
     <w:p>
       <w:pPr>
         <w:ind w:firstLine="360"/>
       </w:pPr>
-      <w:r>
-        <w:t xml:space="preserve">Last, but not least, dropping the unusable columns, such as “reported_title, reported_name, eng_2_pos, etc” and other columns which contained duplicate data(was already stored in another column) or </w:t>
-      </w:r>
-      <w:r>
-        <w:t>columns that contained data, not relevant to the purpose of this project.</w:t>
+      <w:commentRangeStart w:id="25"/>
+      <w:r>
+        <w:t>Last, but not least, dropping the unusable columns, such as “</w:t>
+      </w:r>
+      <w:proofErr w:type="spellStart"/>
+      <w:r>
+        <w:t>reported_title</w:t>
+      </w:r>
+      <w:proofErr w:type="spellEnd"/>
+      <w:r>
+        <w:t xml:space="preserve">, </w:t>
+      </w:r>
+      <w:proofErr w:type="spellStart"/>
+      <w:r>
+        <w:t>reported_name</w:t>
+      </w:r>
+      <w:proofErr w:type="spellEnd"/>
+      <w:r>
+        <w:t xml:space="preserve">, eng_2_pos, </w:t>
+      </w:r>
+      <w:proofErr w:type="spellStart"/>
+      <w:r>
+        <w:t>etc</w:t>
+      </w:r>
+      <w:proofErr w:type="spellEnd"/>
+      <w:r>
+        <w:t xml:space="preserve">” and other columns which contained duplicate </w:t>
+      </w:r>
+      <w:proofErr w:type="gramStart"/>
+      <w:r>
+        <w:t>data(</w:t>
+      </w:r>
+      <w:proofErr w:type="gramEnd"/>
+      <w:r>
+        <w:t xml:space="preserve">was already stored in another column) or </w:t>
+      </w:r>
+      <w:r>
+        <w:t xml:space="preserve">columns that contained data, not relevant </w:t>
+      </w:r>
+      <w:commentRangeStart w:id="26"/>
+      <w:r>
+        <w:t>to the purpose of this project.</w:t>
+      </w:r>
+      <w:commentRangeEnd w:id="25"/>
+      <w:r>
+        <w:rPr>
+          <w:rStyle w:val="Komentraatsauce"/>
+        </w:rPr>
+        <w:commentReference w:id="25"/>
+      </w:r>
+      <w:commentRangeEnd w:id="26"/>
+      <w:r>
+        <w:rPr>
+          <w:rStyle w:val="Komentraatsauce"/>
+        </w:rPr>
+        <w:commentReference w:id="26"/>
       </w:r>
     </w:p>
     <w:p>
@@ -3318,17 +3594,28 @@
       </w:pPr>
       <w:r>
         <w:tab/>
+      </w:r>
+      <w:commentRangeStart w:id="27"/>
+      <w:r>
         <w:t>-</w:t>
       </w:r>
       <w:r>
         <w:rPr>
-          <w:rStyle w:val="Heading3Char"/>
+          <w:rStyle w:val="Virsraksts3Rakstz"/>
           <w:rFonts w:ascii="Arial" w:hAnsi="Arial" w:cs="Arial"/>
         </w:rPr>
         <w:t>Binning</w:t>
       </w:r>
       <w:r>
-        <w:t xml:space="preserve"> (transforming continuous numerical variables into discrete categorical 'bins'; ex: low, med, high, instead of range(1,1000))</w:t>
+        <w:t xml:space="preserve"> (transforming continuous numerical variables into discrete categorical 'bins'; ex: low, med, high, instead of </w:t>
+      </w:r>
+      <w:proofErr w:type="gramStart"/>
+      <w:r>
+        <w:t>range(</w:t>
+      </w:r>
+      <w:proofErr w:type="gramEnd"/>
+      <w:r>
+        <w:t>1,1000))</w:t>
       </w:r>
     </w:p>
     <w:p>
@@ -3343,7 +3630,7 @@
       </w:r>
       <w:r>
         <w:rPr>
-          <w:rStyle w:val="Heading3Char"/>
+          <w:rStyle w:val="Virsraksts3Rakstz"/>
           <w:rFonts w:ascii="Arial" w:hAnsi="Arial" w:cs="Arial"/>
         </w:rPr>
         <w:t>Indicator variables or dummy variables</w:t>
@@ -3351,10 +3638,17 @@
       <w:r>
         <w:t xml:space="preserve"> (columns that hold only LABEL info, not real data; ex: gas-type is a label, not real data)</w:t>
       </w:r>
-    </w:p>
-    <w:p>
-      <w:pPr>
-        <w:pStyle w:val="Heading2"/>
+      <w:commentRangeEnd w:id="27"/>
+      <w:r>
+        <w:rPr>
+          <w:rStyle w:val="Komentraatsauce"/>
+        </w:rPr>
+        <w:commentReference w:id="27"/>
+      </w:r>
+    </w:p>
+    <w:p>
+      <w:pPr>
+        <w:pStyle w:val="Virsraksts2"/>
         <w:numPr>
           <w:ilvl w:val="0"/>
           <w:numId w:val="5"/>
@@ -3365,7 +3659,7 @@
           <w:szCs w:val="24"/>
         </w:rPr>
       </w:pPr>
-      <w:bookmarkStart w:id="15" w:name="_Toc512783076"/>
+      <w:bookmarkStart w:id="28" w:name="_Toc512783076"/>
       <w:r>
         <w:rPr>
           <w:rFonts w:ascii="Arial" w:hAnsi="Arial" w:cs="Arial"/>
@@ -3374,7 +3668,7 @@
         </w:rPr>
         <w:t>Descriptive Analysis</w:t>
       </w:r>
-      <w:bookmarkEnd w:id="15"/>
+      <w:bookmarkEnd w:id="28"/>
     </w:p>
     <w:p>
       <w:r>
@@ -3385,6 +3679,7 @@
       <w:pPr>
         <w:ind w:firstLine="360"/>
       </w:pPr>
+      <w:commentRangeStart w:id="29"/>
       <w:r>
         <w:rPr>
           <w:noProof/>
@@ -3435,7 +3730,7 @@
                         <w:txbxContent>
                           <w:p>
                             <w:pPr>
-                              <w:pStyle w:val="Caption"/>
+                              <w:pStyle w:val="Parakstszemobjekta"/>
                               <w:rPr>
                                 <w:noProof/>
                                 <w:sz w:val="24"/>
@@ -3479,7 +3774,7 @@
                   <w:txbxContent>
                     <w:p>
                       <w:pPr>
-                        <w:pStyle w:val="Caption"/>
+                        <w:pStyle w:val="Parakstszemobjekta"/>
                         <w:rPr>
                           <w:noProof/>
                           <w:sz w:val="24"/>
@@ -3578,11 +3873,22 @@
         <w:t>Certain things can be observed from the datasets we have acquired,</w:t>
       </w:r>
       <w:r>
-        <w:t xml:space="preserve"> the following picture(Fig.6) shows that, although we’ve seen a major decrease in recent </w:t>
+        <w:t xml:space="preserve"> the following picture(Fig.6) shows that, </w:t>
+      </w:r>
+      <w:commentRangeStart w:id="30"/>
+      <w:r>
+        <w:t xml:space="preserve">although we’ve seen a major decrease in recent </w:t>
       </w:r>
       <w:r>
         <w:t>times</w:t>
       </w:r>
+      <w:commentRangeEnd w:id="30"/>
+      <w:r>
+        <w:rPr>
+          <w:rStyle w:val="Komentraatsauce"/>
+        </w:rPr>
+        <w:commentReference w:id="30"/>
+      </w:r>
       <w:r>
         <w:t xml:space="preserve">, this type of accidents </w:t>
       </w:r>
@@ -3595,17 +3901,41 @@
       <w:r>
         <w:t xml:space="preserve"> more and more collisions happen</w:t>
       </w:r>
+      <w:commentRangeStart w:id="31"/>
       <w:r>
         <w:t>.</w:t>
       </w:r>
-      <w:r>
-        <w:t xml:space="preserve"> A pretty big reason of concern should </w:t>
+      <w:commentRangeEnd w:id="29"/>
+      <w:r>
+        <w:rPr>
+          <w:rStyle w:val="Komentraatsauce"/>
+        </w:rPr>
+        <w:commentReference w:id="29"/>
+      </w:r>
+      <w:r>
+        <w:t xml:space="preserve"> A </w:t>
+      </w:r>
+      <w:proofErr w:type="gramStart"/>
+      <w:r>
+        <w:t>pretty big</w:t>
+      </w:r>
+      <w:proofErr w:type="gramEnd"/>
+      <w:r>
+        <w:t xml:space="preserve"> reason of concern should </w:t>
+      </w:r>
+      <w:commentRangeEnd w:id="31"/>
+      <w:r>
+        <w:rPr>
+          <w:rStyle w:val="Komentraatsauce"/>
+        </w:rPr>
+        <w:commentReference w:id="31"/>
       </w:r>
     </w:p>
     <w:p>
       <w:pPr>
         <w:ind w:firstLine="360"/>
       </w:pPr>
+      <w:commentRangeStart w:id="32"/>
       <w:r>
         <w:t>We can also observe a seasonal pattern, showing(Fig.7) that most accidents happen during</w:t>
       </w:r>
@@ -3618,8 +3948,6 @@
       <w:r>
         <w:t xml:space="preserve"> early-mid</w:t>
       </w:r>
-      <w:bookmarkStart w:id="16" w:name="_GoBack"/>
-      <w:bookmarkEnd w:id="16"/>
       <w:r>
         <w:t xml:space="preserve"> fall.</w:t>
       </w:r>
@@ -3627,10 +3955,33 @@
         <w:t xml:space="preserve"> And although these seasons have the most accidents,</w:t>
       </w:r>
       <w:r>
-        <w:t xml:space="preserve"> the number of casualties, be it fatality(represented in black) or simple injuries (represented in green)</w:t>
-      </w:r>
-      <w:r>
-        <w:t>, stays the same, and in case of fatalities, is well bellow average.</w:t>
+        <w:t xml:space="preserve"> the number of casualties, be it </w:t>
+      </w:r>
+      <w:proofErr w:type="gramStart"/>
+      <w:r>
+        <w:t>fatality(</w:t>
+      </w:r>
+      <w:proofErr w:type="gramEnd"/>
+      <w:r>
+        <w:t>represented in black) or simple injuries (represented in green)</w:t>
+      </w:r>
+      <w:r>
+        <w:t xml:space="preserve">, stays the same, and in case of fatalities, is well </w:t>
+      </w:r>
+      <w:proofErr w:type="spellStart"/>
+      <w:r>
+        <w:t>bellow</w:t>
+      </w:r>
+      <w:proofErr w:type="spellEnd"/>
+      <w:r>
+        <w:t xml:space="preserve"> average.</w:t>
+      </w:r>
+      <w:commentRangeEnd w:id="32"/>
+      <w:r>
+        <w:rPr>
+          <w:rStyle w:val="Komentraatsauce"/>
+        </w:rPr>
+        <w:commentReference w:id="32"/>
       </w:r>
     </w:p>
     <w:p>
@@ -3685,7 +4036,7 @@
                         <w:txbxContent>
                           <w:p>
                             <w:pPr>
-                              <w:pStyle w:val="Caption"/>
+                              <w:pStyle w:val="Parakstszemobjekta"/>
                               <w:rPr>
                                 <w:noProof/>
                                 <w:sz w:val="24"/>
@@ -3725,7 +4076,7 @@
                   <w:txbxContent>
                     <w:p>
                       <w:pPr>
-                        <w:pStyle w:val="Caption"/>
+                        <w:pStyle w:val="Parakstszemobjekta"/>
                         <w:rPr>
                           <w:noProof/>
                           <w:sz w:val="24"/>
@@ -3752,6 +4103,7 @@
           </mc:Fallback>
         </mc:AlternateContent>
       </w:r>
+      <w:commentRangeStart w:id="33"/>
       <w:r>
         <w:rPr>
           <w:noProof/>
@@ -3820,10 +4172,17 @@
           </wp:anchor>
         </w:drawing>
       </w:r>
-    </w:p>
-    <w:p>
-      <w:pPr>
-        <w:pStyle w:val="Heading2"/>
+      <w:commentRangeEnd w:id="33"/>
+      <w:r>
+        <w:rPr>
+          <w:rStyle w:val="Komentraatsauce"/>
+        </w:rPr>
+        <w:commentReference w:id="33"/>
+      </w:r>
+    </w:p>
+    <w:p>
+      <w:pPr>
+        <w:pStyle w:val="Virsraksts2"/>
         <w:numPr>
           <w:ilvl w:val="0"/>
           <w:numId w:val="5"/>
@@ -3834,7 +4193,7 @@
           <w:szCs w:val="24"/>
         </w:rPr>
       </w:pPr>
-      <w:bookmarkStart w:id="17" w:name="_Toc512783077"/>
+      <w:bookmarkStart w:id="34" w:name="_Toc512783077"/>
       <w:r>
         <w:rPr>
           <w:rFonts w:ascii="Arial" w:hAnsi="Arial" w:cs="Arial"/>
@@ -3843,7 +4202,7 @@
         </w:rPr>
         <w:t>Diagnostic Analysis</w:t>
       </w:r>
-      <w:bookmarkEnd w:id="17"/>
+      <w:bookmarkEnd w:id="34"/>
     </w:p>
     <w:p>
       <w:r>
@@ -3852,7 +4211,7 @@
     </w:p>
     <w:p>
       <w:pPr>
-        <w:pStyle w:val="Heading2"/>
+        <w:pStyle w:val="Virsraksts2"/>
         <w:numPr>
           <w:ilvl w:val="0"/>
           <w:numId w:val="5"/>
@@ -3863,7 +4222,7 @@
           <w:szCs w:val="24"/>
         </w:rPr>
       </w:pPr>
-      <w:bookmarkStart w:id="18" w:name="_Toc512783078"/>
+      <w:bookmarkStart w:id="35" w:name="_Toc512783078"/>
       <w:r>
         <w:rPr>
           <w:rFonts w:ascii="Arial" w:hAnsi="Arial" w:cs="Arial"/>
@@ -3872,16 +4231,24 @@
         </w:rPr>
         <w:t>Predictive Analysis</w:t>
       </w:r>
-      <w:bookmarkEnd w:id="18"/>
-    </w:p>
-    <w:p>
+      <w:bookmarkEnd w:id="35"/>
+    </w:p>
+    <w:p>
+      <w:commentRangeStart w:id="36"/>
       <w:r>
         <w:t>Will it happen again?</w:t>
       </w:r>
-    </w:p>
-    <w:p>
-      <w:pPr>
-        <w:pStyle w:val="Heading2"/>
+      <w:commentRangeEnd w:id="36"/>
+      <w:r>
+        <w:rPr>
+          <w:rStyle w:val="Komentraatsauce"/>
+        </w:rPr>
+        <w:commentReference w:id="36"/>
+      </w:r>
+    </w:p>
+    <w:p>
+      <w:pPr>
+        <w:pStyle w:val="Virsraksts2"/>
         <w:numPr>
           <w:ilvl w:val="0"/>
           <w:numId w:val="5"/>
@@ -3898,13 +4265,29 @@
       </w:r>
     </w:p>
     <w:p>
-      <w:r>
-        <w:t>What can be done, in order to stop it from happening?</w:t>
-      </w:r>
-    </w:p>
-    <w:p>
-      <w:pPr>
-        <w:pStyle w:val="Heading1"/>
+      <w:commentRangeStart w:id="37"/>
+      <w:r>
+        <w:t xml:space="preserve">What can be done, </w:t>
+      </w:r>
+      <w:proofErr w:type="gramStart"/>
+      <w:r>
+        <w:t>in order to</w:t>
+      </w:r>
+      <w:proofErr w:type="gramEnd"/>
+      <w:r>
+        <w:t xml:space="preserve"> stop it from happening?</w:t>
+      </w:r>
+      <w:commentRangeEnd w:id="37"/>
+      <w:r>
+        <w:rPr>
+          <w:rStyle w:val="Komentraatsauce"/>
+        </w:rPr>
+        <w:commentReference w:id="37"/>
+      </w:r>
+    </w:p>
+    <w:p>
+      <w:pPr>
+        <w:pStyle w:val="Virsraksts1"/>
         <w:numPr>
           <w:ilvl w:val="0"/>
           <w:numId w:val="2"/>
@@ -3915,7 +4298,7 @@
           <w:szCs w:val="24"/>
         </w:rPr>
       </w:pPr>
-      <w:bookmarkStart w:id="19" w:name="_Toc512783079"/>
+      <w:bookmarkStart w:id="38" w:name="_Toc512783079"/>
       <w:r>
         <w:rPr>
           <w:rFonts w:ascii="Arial" w:hAnsi="Arial" w:cs="Arial"/>
@@ -3924,11 +4307,11 @@
         </w:rPr>
         <w:t>Conclusion</w:t>
       </w:r>
-      <w:bookmarkEnd w:id="19"/>
-    </w:p>
-    <w:p>
-      <w:pPr>
-        <w:pStyle w:val="Heading2"/>
+      <w:bookmarkEnd w:id="38"/>
+    </w:p>
+    <w:p>
+      <w:pPr>
+        <w:pStyle w:val="Virsraksts2"/>
         <w:numPr>
           <w:ilvl w:val="0"/>
           <w:numId w:val="4"/>
@@ -3939,7 +4322,7 @@
           <w:szCs w:val="24"/>
         </w:rPr>
       </w:pPr>
-      <w:bookmarkStart w:id="20" w:name="_Toc512783080"/>
+      <w:bookmarkStart w:id="39" w:name="_Toc512783080"/>
       <w:r>
         <w:rPr>
           <w:rFonts w:ascii="Arial" w:hAnsi="Arial" w:cs="Arial"/>
@@ -3948,11 +4331,11 @@
         </w:rPr>
         <w:t>Denouement</w:t>
       </w:r>
-      <w:bookmarkEnd w:id="20"/>
-    </w:p>
-    <w:p>
-      <w:pPr>
-        <w:pStyle w:val="Heading2"/>
+      <w:bookmarkEnd w:id="39"/>
+    </w:p>
+    <w:p>
+      <w:pPr>
+        <w:pStyle w:val="Virsraksts2"/>
         <w:numPr>
           <w:ilvl w:val="0"/>
           <w:numId w:val="4"/>
@@ -3963,7 +4346,7 @@
           <w:szCs w:val="24"/>
         </w:rPr>
       </w:pPr>
-      <w:bookmarkStart w:id="21" w:name="_Toc512783081"/>
+      <w:bookmarkStart w:id="40" w:name="_Toc512783081"/>
       <w:r>
         <w:rPr>
           <w:rFonts w:ascii="Arial" w:hAnsi="Arial" w:cs="Arial"/>
@@ -3972,23 +4355,24 @@
         </w:rPr>
         <w:t>References</w:t>
       </w:r>
-      <w:bookmarkEnd w:id="21"/>
-    </w:p>
-    <w:p>
-      <w:pPr>
-        <w:pStyle w:val="ListParagraph"/>
+      <w:bookmarkEnd w:id="40"/>
+    </w:p>
+    <w:p>
+      <w:pPr>
+        <w:pStyle w:val="Sarakstarindkopa"/>
         <w:numPr>
           <w:ilvl w:val="0"/>
           <w:numId w:val="10"/>
         </w:numPr>
       </w:pPr>
+      <w:commentRangeStart w:id="41"/>
       <w:r>
         <w:t>Diagram taken from “Balancing Agile with Discipline” by Barry Boehm Richard Turner</w:t>
       </w:r>
     </w:p>
     <w:p>
       <w:pPr>
-        <w:pStyle w:val="ListParagraph"/>
+        <w:pStyle w:val="Sarakstarindkopa"/>
         <w:numPr>
           <w:ilvl w:val="0"/>
           <w:numId w:val="10"/>
@@ -4000,19 +4384,27 @@
     </w:p>
     <w:p>
       <w:pPr>
-        <w:pStyle w:val="ListParagraph"/>
+        <w:pStyle w:val="Sarakstarindkopa"/>
         <w:numPr>
           <w:ilvl w:val="0"/>
           <w:numId w:val="10"/>
         </w:numPr>
       </w:pPr>
       <w:r>
-        <w:t>https://www.kaggle.com/faa/wildlife-strikes - dataset from kaggle (could be used as example)</w:t>
-      </w:r>
-    </w:p>
-    <w:p>
-      <w:pPr>
-        <w:pStyle w:val="ListParagraph"/>
+        <w:t xml:space="preserve">https://www.kaggle.com/faa/wildlife-strikes - dataset from </w:t>
+      </w:r>
+      <w:proofErr w:type="spellStart"/>
+      <w:r>
+        <w:t>kaggle</w:t>
+      </w:r>
+      <w:proofErr w:type="spellEnd"/>
+      <w:r>
+        <w:t xml:space="preserve"> (could be used as example)</w:t>
+      </w:r>
+    </w:p>
+    <w:p>
+      <w:pPr>
+        <w:pStyle w:val="Sarakstarindkopa"/>
         <w:numPr>
           <w:ilvl w:val="0"/>
           <w:numId w:val="10"/>
@@ -4024,7 +4416,7 @@
     </w:p>
     <w:p>
       <w:pPr>
-        <w:pStyle w:val="ListParagraph"/>
+        <w:pStyle w:val="Sarakstarindkopa"/>
         <w:numPr>
           <w:ilvl w:val="0"/>
           <w:numId w:val="10"/>
@@ -4037,7 +4429,7 @@
     </w:p>
     <w:p>
       <w:pPr>
-        <w:pStyle w:val="ListParagraph"/>
+        <w:pStyle w:val="Sarakstarindkopa"/>
         <w:numPr>
           <w:ilvl w:val="0"/>
           <w:numId w:val="10"/>
@@ -4045,6 +4437,13 @@
       </w:pPr>
       <w:r>
         <w:t>http://aircharterguide.com/Operators (filling blank info)</w:t>
+      </w:r>
+      <w:commentRangeEnd w:id="41"/>
+      <w:r>
+        <w:rPr>
+          <w:rStyle w:val="Komentraatsauce"/>
+        </w:rPr>
+        <w:commentReference w:id="41"/>
       </w:r>
     </w:p>
     <w:p/>
@@ -4061,51 +4460,562 @@
 
 <file path=word/comments.xml><?xml version="1.0" encoding="utf-8"?>
 <w:comments xmlns:wpc="http://schemas.microsoft.com/office/word/2010/wordprocessingCanvas" xmlns:cx="http://schemas.microsoft.com/office/drawing/2014/chartex" xmlns:cx1="http://schemas.microsoft.com/office/drawing/2015/9/8/chartex" xmlns:cx2="http://schemas.microsoft.com/office/drawing/2015/10/21/chartex" xmlns:cx3="http://schemas.microsoft.com/office/drawing/2016/5/9/chartex" xmlns:cx4="http://schemas.microsoft.com/office/drawing/2016/5/10/chartex" xmlns:cx5="http://schemas.microsoft.com/office/drawing/2016/5/11/chartex" xmlns:cx6="http://schemas.microsoft.com/office/drawing/2016/5/12/chartex" xmlns:cx7="http://schemas.microsoft.com/office/drawing/2016/5/13/chartex" xmlns:cx8="http://schemas.microsoft.com/office/drawing/2016/5/14/chartex" xmlns:mc="http://schemas.openxmlformats.org/markup-compatibility/2006" xmlns:aink="http://schemas.microsoft.com/office/drawing/2016/ink" xmlns:am3d="http://schemas.microsoft.com/office/drawing/2017/model3d" xmlns:o="urn:schemas-microsoft-com:office:office" xmlns:r="http://schemas.openxmlformats.org/officeDocument/2006/relationships" xmlns:m="http://schemas.openxmlformats.org/officeDocument/2006/math" xmlns:v="urn:schemas-microsoft-com:vml" xmlns:wp14="http://schemas.microsoft.com/office/word/2010/wordprocessingDrawing" xmlns:wp="http://schemas.openxmlformats.org/drawingml/2006/wordprocessingDrawing" xmlns:w10="urn:schemas-microsoft-com:office:word" xmlns:w="http://schemas.openxmlformats.org/wordprocessingml/2006/main" xmlns:w14="http://schemas.microsoft.com/office/word/2010/wordml" xmlns:w15="http://schemas.microsoft.com/office/word/2012/wordml" xmlns:w16cid="http://schemas.microsoft.com/office/word/2016/wordml/cid" xmlns:w16se="http://schemas.microsoft.com/office/word/2015/wordml/symex" xmlns:wpg="http://schemas.microsoft.com/office/word/2010/wordprocessingGroup" xmlns:wpi="http://schemas.microsoft.com/office/word/2010/wordprocessingInk" xmlns:wne="http://schemas.microsoft.com/office/word/2006/wordml" xmlns:wps="http://schemas.microsoft.com/office/word/2010/wordprocessingShape" mc:Ignorable="w14 w15 w16se w16cid wp14">
-  <w:comment w:id="2" w:author="ralf zangis" w:date="2018-04-29T17:55:00Z" w:initials="rz">
-    <w:p>
-      <w:pPr>
-        <w:pStyle w:val="CommentText"/>
-      </w:pPr>
-      <w:r>
-        <w:rPr>
-          <w:rStyle w:val="CommentReference"/>
+  <w:comment w:id="11" w:author="ralf zangis" w:date="2018-05-07T20:47:00Z" w:initials="rz">
+    <w:p>
+      <w:pPr>
+        <w:pStyle w:val="Komentrateksts"/>
+      </w:pPr>
+      <w:r>
+        <w:rPr>
+          <w:rStyle w:val="Komentraatsauce"/>
         </w:rPr>
         <w:annotationRef/>
       </w:r>
       <w:r>
-        <w:t>Well gg just like previous one</w:t>
+        <w:t xml:space="preserve">We also have </w:t>
+      </w:r>
+      <w:r>
+        <w:t>datasets</w:t>
+      </w:r>
+      <w:bookmarkStart w:id="12" w:name="_GoBack"/>
+      <w:bookmarkEnd w:id="12"/>
+      <w:r>
+        <w:t xml:space="preserve"> for airports and airlines</w:t>
+      </w:r>
+    </w:p>
+    <w:p>
+      <w:pPr>
+        <w:pStyle w:val="Komentrateksts"/>
+      </w:pPr>
+    </w:p>
+    <w:p>
+      <w:pPr>
+        <w:pStyle w:val="Komentrateksts"/>
+      </w:pPr>
+      <w:r>
+        <w:t>And 1-4 all came in 1 file</w:t>
       </w:r>
     </w:p>
   </w:comment>
-  <w:comment w:id="5" w:author="Andrei-Eugen Birta" w:date="2018-05-07T13:22:00Z" w:initials="AB">
-    <w:p>
-      <w:pPr>
-        <w:pStyle w:val="CommentText"/>
-      </w:pPr>
-      <w:r>
-        <w:rPr>
-          <w:rStyle w:val="CommentReference"/>
+  <w:comment w:id="14" w:author="ralf zangis" w:date="2018-05-07T21:35:00Z" w:initials="rz">
+    <w:p>
+      <w:pPr>
+        <w:pStyle w:val="Komentrateksts"/>
+      </w:pPr>
+      <w:r>
+        <w:rPr>
+          <w:rStyle w:val="Komentraatsauce"/>
         </w:rPr>
         <w:annotationRef/>
       </w:r>
       <w:r>
-        <w:t>Better?</w:t>
+        <w:t xml:space="preserve">You haven’t said that we save 2 different </w:t>
+      </w:r>
+      <w:proofErr w:type="gramStart"/>
+      <w:r>
+        <w:t>file</w:t>
+      </w:r>
+      <w:proofErr w:type="gramEnd"/>
+      <w:r>
+        <w:t xml:space="preserve"> for different purpose and you haven’t explained other data wrangling file which also uses other technologies like mere for example (maybe could mention our difficulty of working with the big file as it requires a lot of RAM)</w:t>
       </w:r>
     </w:p>
   </w:comment>
-  <w:comment w:id="14" w:author="Andrei-Eugen Birta" w:date="2018-05-07T16:36:00Z" w:initials="AB">
-    <w:p>
-      <w:pPr>
-        <w:pStyle w:val="CommentText"/>
-      </w:pPr>
-      <w:r>
-        <w:rPr>
-          <w:rStyle w:val="CommentReference"/>
+  <w:comment w:id="15" w:author="ralf zangis" w:date="2018-05-07T20:52:00Z" w:initials="rz">
+    <w:p>
+      <w:pPr>
+        <w:pStyle w:val="Komentrateksts"/>
+      </w:pPr>
+      <w:r>
+        <w:rPr>
+          <w:rStyle w:val="Komentraatsauce"/>
         </w:rPr>
         <w:annotationRef/>
       </w:r>
       <w:r>
+        <w:t xml:space="preserve">Find and replace with </w:t>
+      </w:r>
+      <w:proofErr w:type="spellStart"/>
+      <w:r>
+        <w:t>standart</w:t>
+      </w:r>
+      <w:proofErr w:type="spellEnd"/>
+      <w:r>
+        <w:t xml:space="preserve"> nan value</w:t>
+      </w:r>
+    </w:p>
+  </w:comment>
+  <w:comment w:id="16" w:author="Andrei-Eugen Birta" w:date="2018-05-07T16:36:00Z" w:initials="AB">
+    <w:p>
+      <w:pPr>
+        <w:pStyle w:val="Komentrateksts"/>
+      </w:pPr>
+      <w:r>
+        <w:rPr>
+          <w:rStyle w:val="Komentraatsauce"/>
+        </w:rPr>
+        <w:annotationRef/>
+      </w:r>
+      <w:r>
         <w:t>To be replaced with actual number, after figure is added</w:t>
+      </w:r>
+    </w:p>
+  </w:comment>
+  <w:comment w:id="17" w:author="ralf zangis" w:date="2018-05-07T20:55:00Z" w:initials="rz">
+    <w:p>
+      <w:pPr>
+        <w:pStyle w:val="Komentrateksts"/>
+      </w:pPr>
+      <w:r>
+        <w:rPr>
+          <w:rStyle w:val="Komentraatsauce"/>
+        </w:rPr>
+        <w:annotationRef/>
+      </w:r>
+      <w:proofErr w:type="gramStart"/>
+      <w:r>
+        <w:t>No</w:t>
+      </w:r>
+      <w:proofErr w:type="gramEnd"/>
+      <w:r>
+        <w:t xml:space="preserve"> it doesn’t mean small impact on analysis</w:t>
+      </w:r>
+      <w:r>
+        <w:t>, it means some values are way more common than others and (histograms and plots) showed us this (it was done in order to keep similar data distribution)</w:t>
+      </w:r>
+    </w:p>
+  </w:comment>
+  <w:comment w:id="18" w:author="ralf zangis" w:date="2018-05-07T20:58:00Z" w:initials="rz">
+    <w:p>
+      <w:pPr>
+        <w:pStyle w:val="Komentrateksts"/>
+      </w:pPr>
+      <w:r>
+        <w:rPr>
+          <w:rStyle w:val="Komentraatsauce"/>
+        </w:rPr>
+        <w:annotationRef/>
+      </w:r>
+      <w:r>
+        <w:t xml:space="preserve">The </w:t>
+      </w:r>
+      <w:proofErr w:type="spellStart"/>
+      <w:r>
+        <w:t>img</w:t>
+      </w:r>
+      <w:proofErr w:type="spellEnd"/>
+      <w:r>
+        <w:t xml:space="preserve"> should include 1 more row (above)</w:t>
+      </w:r>
+    </w:p>
+  </w:comment>
+  <w:comment w:id="19" w:author="ralf zangis" w:date="2018-05-07T20:59:00Z" w:initials="rz">
+    <w:p>
+      <w:pPr>
+        <w:pStyle w:val="Komentrateksts"/>
+      </w:pPr>
+      <w:r>
+        <w:rPr>
+          <w:rStyle w:val="Komentraatsauce"/>
+        </w:rPr>
+        <w:annotationRef/>
+      </w:r>
+      <w:r>
+        <w:t>Here we got value in the middle so its not too susceptible by outliners. (unlike for mode this was used to show clearer picture where the collision could happen- if mode was used it would have been filled with 0, which plots shows doesn’t satisfy our need)</w:t>
+      </w:r>
+    </w:p>
+  </w:comment>
+  <w:comment w:id="20" w:author="ralf zangis" w:date="2018-05-07T21:05:00Z" w:initials="rz">
+    <w:p>
+      <w:pPr>
+        <w:pStyle w:val="Komentrateksts"/>
+      </w:pPr>
+      <w:r>
+        <w:rPr>
+          <w:rStyle w:val="Komentraatsauce"/>
+        </w:rPr>
+        <w:annotationRef/>
+      </w:r>
+      <w:r>
+        <w:t>I think you should add (</w:t>
+      </w:r>
+      <w:r>
+        <w:t>Fill</w:t>
+      </w:r>
+      <w:r>
+        <w:t>ing</w:t>
+      </w:r>
+      <w:r>
+        <w:t xml:space="preserve"> nan values strategies based on groups</w:t>
+      </w:r>
+      <w:r>
+        <w:t xml:space="preserve">) and we can show that some nan values required special </w:t>
+      </w:r>
+      <w:r>
+        <w:t>stuff to be made</w:t>
+      </w:r>
+    </w:p>
+  </w:comment>
+  <w:comment w:id="21" w:author="ralf zangis" w:date="2018-05-07T21:03:00Z" w:initials="rz">
+    <w:p>
+      <w:pPr>
+        <w:pStyle w:val="Komentrateksts"/>
+      </w:pPr>
+      <w:r>
+        <w:rPr>
+          <w:rStyle w:val="Komentraatsauce"/>
+        </w:rPr>
+        <w:annotationRef/>
+      </w:r>
+      <w:r>
+        <w:t>True but maybe talk a bit more and show some examples maybe</w:t>
+      </w:r>
+    </w:p>
+  </w:comment>
+  <w:comment w:id="22" w:author="ralf zangis" w:date="2018-05-07T21:07:00Z" w:initials="rz">
+    <w:p>
+      <w:pPr>
+        <w:pStyle w:val="Komentrateksts"/>
+      </w:pPr>
+      <w:r>
+        <w:rPr>
+          <w:rStyle w:val="Komentraatsauce"/>
+        </w:rPr>
+        <w:annotationRef/>
+      </w:r>
+      <w:r>
+        <w:t>You can explain that most file types were set before loading file so that means less work here</w:t>
+      </w:r>
+    </w:p>
+  </w:comment>
+  <w:comment w:id="23" w:author="ralf zangis" w:date="2018-05-07T21:08:00Z" w:initials="rz">
+    <w:p>
+      <w:pPr>
+        <w:pStyle w:val="Komentrateksts"/>
+      </w:pPr>
+      <w:r>
+        <w:rPr>
+          <w:rStyle w:val="Komentraatsauce"/>
+        </w:rPr>
+        <w:annotationRef/>
+      </w:r>
+      <w:r>
+        <w:t xml:space="preserve">There wasn’t only time and date there were also others which determined what values should be inserted (some of the include- </w:t>
+      </w:r>
+      <w:r>
+        <w:t>TIME_OF_</w:t>
+      </w:r>
+      <w:proofErr w:type="gramStart"/>
+      <w:r>
+        <w:t>DAY</w:t>
+      </w:r>
+      <w:r>
+        <w:t>(</w:t>
+      </w:r>
+      <w:proofErr w:type="gramEnd"/>
+      <w:r>
+        <w:t xml:space="preserve">values- </w:t>
+      </w:r>
+      <w:proofErr w:type="spellStart"/>
+      <w:r>
+        <w:t>dusk,night</w:t>
+      </w:r>
+      <w:proofErr w:type="spellEnd"/>
+      <w:r>
+        <w:t xml:space="preserve"> and so on)) it could be good to add IMG and besides already mentioned stuff the time was in weird format so we had to change it (it was of format int and had to be dealt with in special way)</w:t>
+      </w:r>
+    </w:p>
+  </w:comment>
+  <w:comment w:id="24" w:author="ralf zangis" w:date="2018-05-07T21:12:00Z" w:initials="rz">
+    <w:p>
+      <w:pPr>
+        <w:pStyle w:val="Komentrateksts"/>
+      </w:pPr>
+      <w:r>
+        <w:rPr>
+          <w:rStyle w:val="Komentraatsauce"/>
+        </w:rPr>
+        <w:annotationRef/>
+      </w:r>
+      <w:r>
+        <w:t>Not only replaced but also loc was used</w:t>
+      </w:r>
+    </w:p>
+  </w:comment>
+  <w:comment w:id="25" w:author="ralf zangis" w:date="2018-05-07T21:13:00Z" w:initials="rz">
+    <w:p>
+      <w:pPr>
+        <w:pStyle w:val="Komentrateksts"/>
+      </w:pPr>
+      <w:r>
+        <w:rPr>
+          <w:rStyle w:val="Komentraatsauce"/>
+        </w:rPr>
+        <w:annotationRef/>
+      </w:r>
+      <w:r>
+        <w:t xml:space="preserve">Didn’t you already say that up in this file? Besides </w:t>
+      </w:r>
+      <w:proofErr w:type="gramStart"/>
+      <w:r>
+        <w:t>that</w:t>
+      </w:r>
+      <w:proofErr w:type="gramEnd"/>
+      <w:r>
+        <w:t xml:space="preserve"> some columns were filled with “??????” since they wanted to not share identity of person</w:t>
+      </w:r>
+    </w:p>
+  </w:comment>
+  <w:comment w:id="26" w:author="ralf zangis" w:date="2018-05-07T21:15:00Z" w:initials="rz">
+    <w:p>
+      <w:pPr>
+        <w:pStyle w:val="Komentrateksts"/>
+      </w:pPr>
+      <w:r>
+        <w:rPr>
+          <w:rStyle w:val="Komentraatsauce"/>
+        </w:rPr>
+        <w:annotationRef/>
+      </w:r>
+      <w:r>
+        <w:t xml:space="preserve">We also dropped al air collision outside the </w:t>
+      </w:r>
+      <w:proofErr w:type="spellStart"/>
+      <w:r>
+        <w:t>usa</w:t>
+      </w:r>
+      <w:proofErr w:type="spellEnd"/>
+      <w:r>
+        <w:t xml:space="preserve"> and its territories</w:t>
+      </w:r>
+    </w:p>
+  </w:comment>
+  <w:comment w:id="27" w:author="ralf zangis" w:date="2018-05-07T21:16:00Z" w:initials="rz">
+    <w:p>
+      <w:pPr>
+        <w:pStyle w:val="Komentrateksts"/>
+      </w:pPr>
+      <w:r>
+        <w:rPr>
+          <w:rStyle w:val="Komentraatsauce"/>
+        </w:rPr>
+        <w:annotationRef/>
+      </w:r>
+      <w:r>
+        <w:t>Why is this mentioned?</w:t>
+      </w:r>
+    </w:p>
+    <w:p>
+      <w:pPr>
+        <w:pStyle w:val="Komentrateksts"/>
+      </w:pPr>
+      <w:r>
+        <w:t>We don’t have binned data as I didn’t see need for it if you need it we can add but say where than.</w:t>
+      </w:r>
+    </w:p>
+    <w:p>
+      <w:pPr>
+        <w:pStyle w:val="Komentrateksts"/>
+      </w:pPr>
+      <w:r>
+        <w:t xml:space="preserve">We have </w:t>
+      </w:r>
+      <w:r>
+        <w:t>Indicator variable</w:t>
+      </w:r>
+      <w:r>
+        <w:t>s I think but often they are converted to bool (idk why I think I made them int) but if you need we can make them into indicators from bool</w:t>
+      </w:r>
+    </w:p>
+    <w:p>
+      <w:pPr>
+        <w:pStyle w:val="Komentrateksts"/>
+      </w:pPr>
+    </w:p>
+  </w:comment>
+  <w:comment w:id="30" w:author="ralf zangis" w:date="2018-05-07T21:25:00Z" w:initials="rz">
+    <w:p>
+      <w:pPr>
+        <w:pStyle w:val="Komentrateksts"/>
+      </w:pPr>
+      <w:r>
+        <w:rPr>
+          <w:rStyle w:val="Komentraatsauce"/>
+        </w:rPr>
+        <w:annotationRef/>
+      </w:r>
+      <w:r>
+        <w:t xml:space="preserve">Check if the facts are right as it </w:t>
+      </w:r>
+      <w:proofErr w:type="gramStart"/>
+      <w:r>
+        <w:t>seem</w:t>
+      </w:r>
+      <w:proofErr w:type="gramEnd"/>
+      <w:r>
+        <w:t xml:space="preserve"> too major maybe find reason why it is like that</w:t>
+      </w:r>
+    </w:p>
+  </w:comment>
+  <w:comment w:id="29" w:author="ralf zangis" w:date="2018-05-07T21:24:00Z" w:initials="rz">
+    <w:p>
+      <w:pPr>
+        <w:pStyle w:val="Komentrateksts"/>
+      </w:pPr>
+      <w:r>
+        <w:rPr>
+          <w:rStyle w:val="Komentraatsauce"/>
+        </w:rPr>
+        <w:annotationRef/>
+      </w:r>
+      <w:r>
+        <w:t>I think something is wrong with data as there is such a big drop and you could explain that this big number of collisions could be explained by growing amount of people who use commercial flights.</w:t>
+      </w:r>
+    </w:p>
+  </w:comment>
+  <w:comment w:id="31" w:author="ralf zangis" w:date="2018-05-07T21:23:00Z" w:initials="rz">
+    <w:p>
+      <w:pPr>
+        <w:pStyle w:val="Komentrateksts"/>
+      </w:pPr>
+      <w:r>
+        <w:rPr>
+          <w:rStyle w:val="Komentraatsauce"/>
+        </w:rPr>
+        <w:annotationRef/>
+      </w:r>
+      <w:r>
+        <w:t xml:space="preserve">Wtf happened here what is the </w:t>
+      </w:r>
+      <w:proofErr w:type="spellStart"/>
+      <w:r>
+        <w:t>cocern</w:t>
+      </w:r>
+      <w:proofErr w:type="spellEnd"/>
+      <w:r>
+        <w:t>?</w:t>
+      </w:r>
+    </w:p>
+  </w:comment>
+  <w:comment w:id="32" w:author="ralf zangis" w:date="2018-05-07T21:28:00Z" w:initials="rz">
+    <w:p>
+      <w:pPr>
+        <w:pStyle w:val="Komentrateksts"/>
+      </w:pPr>
+      <w:r>
+        <w:rPr>
+          <w:rStyle w:val="Komentraatsauce"/>
+        </w:rPr>
+        <w:annotationRef/>
+      </w:r>
+      <w:r>
+        <w:t>You can mention or add some info I added to word doc for info (its also in this folder) I think it would be nice to show to what resulting idea they came and does our data also gets the same idea</w:t>
+      </w:r>
+    </w:p>
+  </w:comment>
+  <w:comment w:id="33" w:author="ralf zangis" w:date="2018-05-07T21:30:00Z" w:initials="rz">
+    <w:p>
+      <w:pPr>
+        <w:pStyle w:val="Komentrateksts"/>
+      </w:pPr>
+      <w:r>
+        <w:rPr>
+          <w:rStyle w:val="Komentraatsauce"/>
+        </w:rPr>
+        <w:annotationRef/>
+      </w:r>
+      <w:r>
+        <w:t xml:space="preserve">Maybe instead of heaving incidents per month number make it % as it seams a big number and its not explained anywhere for what </w:t>
+      </w:r>
+      <w:proofErr w:type="gramStart"/>
+      <w:r>
+        <w:t>time period</w:t>
+      </w:r>
+      <w:proofErr w:type="gramEnd"/>
+      <w:r>
+        <w:t xml:space="preserve"> and so on (so this could give false idea) </w:t>
+      </w:r>
+    </w:p>
+    <w:p>
+      <w:pPr>
+        <w:pStyle w:val="Komentrateksts"/>
+      </w:pPr>
+    </w:p>
+    <w:p>
+      <w:pPr>
+        <w:pStyle w:val="Komentrateksts"/>
+      </w:pPr>
+      <w:r>
+        <w:t xml:space="preserve">Besides </w:t>
+      </w:r>
+      <w:proofErr w:type="gramStart"/>
+      <w:r>
+        <w:t>that</w:t>
+      </w:r>
+      <w:proofErr w:type="gramEnd"/>
+      <w:r>
+        <w:t xml:space="preserve"> we could show also accidents per year I bet for example the big number of fatalities in January is just because of 1 flight</w:t>
+      </w:r>
+    </w:p>
+  </w:comment>
+  <w:comment w:id="36" w:author="ralf zangis" w:date="2018-05-07T21:32:00Z" w:initials="rz">
+    <w:p>
+      <w:pPr>
+        <w:pStyle w:val="Komentrateksts"/>
+      </w:pPr>
+      <w:r>
+        <w:rPr>
+          <w:rStyle w:val="Komentraatsauce"/>
+        </w:rPr>
+        <w:annotationRef/>
+      </w:r>
+      <w:r>
+        <w:t>This is done properly if you want I can write about it</w:t>
+      </w:r>
+    </w:p>
+  </w:comment>
+  <w:comment w:id="37" w:author="ralf zangis" w:date="2018-05-07T21:32:00Z" w:initials="rz">
+    <w:p>
+      <w:pPr>
+        <w:pStyle w:val="Komentrateksts"/>
+      </w:pPr>
+      <w:r>
+        <w:rPr>
+          <w:rStyle w:val="Komentraatsauce"/>
+        </w:rPr>
+        <w:annotationRef/>
+      </w:r>
+      <w:r>
+        <w:t>Do this basically when everything is done</w:t>
+      </w:r>
+    </w:p>
+  </w:comment>
+  <w:comment w:id="41" w:author="ralf zangis" w:date="2018-05-07T21:33:00Z" w:initials="rz">
+    <w:p>
+      <w:pPr>
+        <w:pStyle w:val="Komentrateksts"/>
+      </w:pPr>
+      <w:r>
+        <w:rPr>
+          <w:rStyle w:val="Komentraatsauce"/>
+        </w:rPr>
+        <w:annotationRef/>
+      </w:r>
+      <w:r>
+        <w:t>I feel these are not all links that were used check info.txt file and add any that’s missing</w:t>
+      </w:r>
+    </w:p>
+    <w:p>
+      <w:pPr>
+        <w:pStyle w:val="Komentrateksts"/>
+      </w:pPr>
+    </w:p>
+    <w:p>
+      <w:pPr>
+        <w:pStyle w:val="Komentrateksts"/>
+      </w:pPr>
+      <w:r>
+        <w:t>And we should maybe explain the meaning of link better as I feel we could only understand some explanations</w:t>
       </w:r>
     </w:p>
   </w:comment>
@@ -4114,17 +5024,57 @@
 
 <file path=word/commentsExtended.xml><?xml version="1.0" encoding="utf-8"?>
 <w15:commentsEx xmlns:wpc="http://schemas.microsoft.com/office/word/2010/wordprocessingCanvas" xmlns:cx="http://schemas.microsoft.com/office/drawing/2014/chartex" xmlns:cx1="http://schemas.microsoft.com/office/drawing/2015/9/8/chartex" xmlns:cx2="http://schemas.microsoft.com/office/drawing/2015/10/21/chartex" xmlns:cx3="http://schemas.microsoft.com/office/drawing/2016/5/9/chartex" xmlns:cx4="http://schemas.microsoft.com/office/drawing/2016/5/10/chartex" xmlns:cx5="http://schemas.microsoft.com/office/drawing/2016/5/11/chartex" xmlns:cx6="http://schemas.microsoft.com/office/drawing/2016/5/12/chartex" xmlns:cx7="http://schemas.microsoft.com/office/drawing/2016/5/13/chartex" xmlns:cx8="http://schemas.microsoft.com/office/drawing/2016/5/14/chartex" xmlns:mc="http://schemas.openxmlformats.org/markup-compatibility/2006" xmlns:aink="http://schemas.microsoft.com/office/drawing/2016/ink" xmlns:am3d="http://schemas.microsoft.com/office/drawing/2017/model3d" xmlns:o="urn:schemas-microsoft-com:office:office" xmlns:r="http://schemas.openxmlformats.org/officeDocument/2006/relationships" xmlns:m="http://schemas.openxmlformats.org/officeDocument/2006/math" xmlns:v="urn:schemas-microsoft-com:vml" xmlns:wp14="http://schemas.microsoft.com/office/word/2010/wordprocessingDrawing" xmlns:wp="http://schemas.openxmlformats.org/drawingml/2006/wordprocessingDrawing" xmlns:w10="urn:schemas-microsoft-com:office:word" xmlns:w="http://schemas.openxmlformats.org/wordprocessingml/2006/main" xmlns:w14="http://schemas.microsoft.com/office/word/2010/wordml" xmlns:w15="http://schemas.microsoft.com/office/word/2012/wordml" xmlns:w16cid="http://schemas.microsoft.com/office/word/2016/wordml/cid" xmlns:w16se="http://schemas.microsoft.com/office/word/2015/wordml/symex" xmlns:wpg="http://schemas.microsoft.com/office/word/2010/wordprocessingGroup" xmlns:wpi="http://schemas.microsoft.com/office/word/2010/wordprocessingInk" xmlns:wne="http://schemas.microsoft.com/office/word/2006/wordml" xmlns:wps="http://schemas.microsoft.com/office/word/2010/wordprocessingShape" mc:Ignorable="w14 w15 w16se w16cid wp14">
-  <w15:commentEx w15:paraId="124B800B" w15:done="0"/>
-  <w15:commentEx w15:paraId="191E1CE2" w15:done="0"/>
+  <w15:commentEx w15:paraId="49D5EF43" w15:done="0"/>
+  <w15:commentEx w15:paraId="1056E734" w15:done="0"/>
+  <w15:commentEx w15:paraId="75AE9CDE" w15:done="0"/>
   <w15:commentEx w15:paraId="431F1A7F" w15:done="0"/>
+  <w15:commentEx w15:paraId="0D42ED9B" w15:done="0"/>
+  <w15:commentEx w15:paraId="69F314B7" w15:done="0"/>
+  <w15:commentEx w15:paraId="58FB32BE" w15:done="0"/>
+  <w15:commentEx w15:paraId="2CD85A1A" w15:done="0"/>
+  <w15:commentEx w15:paraId="39995A19" w15:done="0"/>
+  <w15:commentEx w15:paraId="711A3250" w15:done="0"/>
+  <w15:commentEx w15:paraId="12E3133B" w15:done="0"/>
+  <w15:commentEx w15:paraId="47BE94F6" w15:done="0"/>
+  <w15:commentEx w15:paraId="59D4D411" w15:done="0"/>
+  <w15:commentEx w15:paraId="54B4D0CE" w15:done="0"/>
+  <w15:commentEx w15:paraId="7190D8AE" w15:done="0"/>
+  <w15:commentEx w15:paraId="3A41DCD7" w15:done="0"/>
+  <w15:commentEx w15:paraId="4B9B00D1" w15:done="0"/>
+  <w15:commentEx w15:paraId="2A60D864" w15:done="0"/>
+  <w15:commentEx w15:paraId="0B4A9ED9" w15:done="0"/>
+  <w15:commentEx w15:paraId="0583B0B1" w15:done="0"/>
+  <w15:commentEx w15:paraId="4388277F" w15:done="0"/>
+  <w15:commentEx w15:paraId="61F54D02" w15:done="0"/>
+  <w15:commentEx w15:paraId="0B15A16E" w15:done="0"/>
 </w15:commentsEx>
 </file>
 
 <file path=word/commentsIds.xml><?xml version="1.0" encoding="utf-8"?>
 <w16cid:commentsIds xmlns:wpc="http://schemas.microsoft.com/office/word/2010/wordprocessingCanvas" xmlns:cx="http://schemas.microsoft.com/office/drawing/2014/chartex" xmlns:cx1="http://schemas.microsoft.com/office/drawing/2015/9/8/chartex" xmlns:cx2="http://schemas.microsoft.com/office/drawing/2015/10/21/chartex" xmlns:cx3="http://schemas.microsoft.com/office/drawing/2016/5/9/chartex" xmlns:cx4="http://schemas.microsoft.com/office/drawing/2016/5/10/chartex" xmlns:cx5="http://schemas.microsoft.com/office/drawing/2016/5/11/chartex" xmlns:cx6="http://schemas.microsoft.com/office/drawing/2016/5/12/chartex" xmlns:cx7="http://schemas.microsoft.com/office/drawing/2016/5/13/chartex" xmlns:cx8="http://schemas.microsoft.com/office/drawing/2016/5/14/chartex" xmlns:mc="http://schemas.openxmlformats.org/markup-compatibility/2006" xmlns:aink="http://schemas.microsoft.com/office/drawing/2016/ink" xmlns:am3d="http://schemas.microsoft.com/office/drawing/2017/model3d" xmlns:o="urn:schemas-microsoft-com:office:office" xmlns:r="http://schemas.openxmlformats.org/officeDocument/2006/relationships" xmlns:m="http://schemas.openxmlformats.org/officeDocument/2006/math" xmlns:v="urn:schemas-microsoft-com:vml" xmlns:wp14="http://schemas.microsoft.com/office/word/2010/wordprocessingDrawing" xmlns:wp="http://schemas.openxmlformats.org/drawingml/2006/wordprocessingDrawing" xmlns:w10="urn:schemas-microsoft-com:office:word" xmlns:w="http://schemas.openxmlformats.org/wordprocessingml/2006/main" xmlns:w14="http://schemas.microsoft.com/office/word/2010/wordml" xmlns:w15="http://schemas.microsoft.com/office/word/2012/wordml" xmlns:w16cid="http://schemas.microsoft.com/office/word/2016/wordml/cid" xmlns:w16se="http://schemas.microsoft.com/office/word/2015/wordml/symex" xmlns:wpg="http://schemas.microsoft.com/office/word/2010/wordprocessingGroup" xmlns:wpi="http://schemas.microsoft.com/office/word/2010/wordprocessingInk" xmlns:wne="http://schemas.microsoft.com/office/word/2006/wordml" xmlns:wps="http://schemas.microsoft.com/office/word/2010/wordprocessingShape" mc:Ignorable="w14 w15 w16se w16cid wp14">
-  <w16cid:commentId w16cid:paraId="124B800B" w16cid:durableId="1E9085AA"/>
-  <w16cid:commentId w16cid:paraId="191E1CE2" w16cid:durableId="1E9AD178"/>
+  <w16cid:commentId w16cid:paraId="49D5EF43" w16cid:durableId="1E9B39D0"/>
+  <w16cid:commentId w16cid:paraId="1056E734" w16cid:durableId="1E9B452B"/>
+  <w16cid:commentId w16cid:paraId="75AE9CDE" w16cid:durableId="1E9B3B13"/>
   <w16cid:commentId w16cid:paraId="431F1A7F" w16cid:durableId="1E9AFEFC"/>
+  <w16cid:commentId w16cid:paraId="0D42ED9B" w16cid:durableId="1E9B3BD0"/>
+  <w16cid:commentId w16cid:paraId="69F314B7" w16cid:durableId="1E9B3C66"/>
+  <w16cid:commentId w16cid:paraId="58FB32BE" w16cid:durableId="1E9B3CB7"/>
+  <w16cid:commentId w16cid:paraId="2CD85A1A" w16cid:durableId="1E9B3DFD"/>
+  <w16cid:commentId w16cid:paraId="39995A19" w16cid:durableId="1E9B3DB7"/>
+  <w16cid:commentId w16cid:paraId="711A3250" w16cid:durableId="1E9B3E80"/>
+  <w16cid:commentId w16cid:paraId="12E3133B" w16cid:durableId="1E9B3EEB"/>
+  <w16cid:commentId w16cid:paraId="47BE94F6" w16cid:durableId="1E9B3FC7"/>
+  <w16cid:commentId w16cid:paraId="59D4D411" w16cid:durableId="1E9B3FE9"/>
+  <w16cid:commentId w16cid:paraId="54B4D0CE" w16cid:durableId="1E9B408D"/>
+  <w16cid:commentId w16cid:paraId="7190D8AE" w16cid:durableId="1E9B40BD"/>
+  <w16cid:commentId w16cid:paraId="3A41DCD7" w16cid:durableId="1E9B42E1"/>
+  <w16cid:commentId w16cid:paraId="4B9B00D1" w16cid:durableId="1E9B427B"/>
+  <w16cid:commentId w16cid:paraId="2A60D864" w16cid:durableId="1E9B4261"/>
+  <w16cid:commentId w16cid:paraId="0B4A9ED9" w16cid:durableId="1E9B4364"/>
+  <w16cid:commentId w16cid:paraId="0583B0B1" w16cid:durableId="1E9B43E0"/>
+  <w16cid:commentId w16cid:paraId="4388277F" w16cid:durableId="1E9B4467"/>
+  <w16cid:commentId w16cid:paraId="61F54D02" w16cid:durableId="1E9B447D"/>
+  <w16cid:commentId w16cid:paraId="0B15A16E" w16cid:durableId="1E9B449A"/>
 </w16cid:commentsIds>
 </file>
 
@@ -4178,19 +5128,16 @@
   <w:footnote w:id="1">
     <w:p>
       <w:pPr>
-        <w:pStyle w:val="FootnoteText"/>
-      </w:pPr>
-      <w:r>
-        <w:rPr>
-          <w:rStyle w:val="FootnoteReference"/>
+        <w:pStyle w:val="Vresteksts"/>
+      </w:pPr>
+      <w:r>
+        <w:rPr>
+          <w:rStyle w:val="Vresatsauce"/>
         </w:rPr>
         <w:footnoteRef/>
       </w:r>
       <w:r>
-        <w:t xml:space="preserve"> </w:t>
-      </w:r>
-      <w:r>
-        <w:t xml:space="preserve"> each of the following is a different .csv file</w:t>
+        <w:t xml:space="preserve">  each of the following is a different .csv file</w:t>
       </w:r>
     </w:p>
   </w:footnote>
@@ -4201,7 +5148,7 @@
 <w:hdr xmlns:wpc="http://schemas.microsoft.com/office/word/2010/wordprocessingCanvas" xmlns:cx="http://schemas.microsoft.com/office/drawing/2014/chartex" xmlns:cx1="http://schemas.microsoft.com/office/drawing/2015/9/8/chartex" xmlns:cx2="http://schemas.microsoft.com/office/drawing/2015/10/21/chartex" xmlns:cx3="http://schemas.microsoft.com/office/drawing/2016/5/9/chartex" xmlns:cx4="http://schemas.microsoft.com/office/drawing/2016/5/10/chartex" xmlns:cx5="http://schemas.microsoft.com/office/drawing/2016/5/11/chartex" xmlns:cx6="http://schemas.microsoft.com/office/drawing/2016/5/12/chartex" xmlns:cx7="http://schemas.microsoft.com/office/drawing/2016/5/13/chartex" xmlns:cx8="http://schemas.microsoft.com/office/drawing/2016/5/14/chartex" xmlns:mc="http://schemas.openxmlformats.org/markup-compatibility/2006" xmlns:aink="http://schemas.microsoft.com/office/drawing/2016/ink" xmlns:am3d="http://schemas.microsoft.com/office/drawing/2017/model3d" xmlns:o="urn:schemas-microsoft-com:office:office" xmlns:r="http://schemas.openxmlformats.org/officeDocument/2006/relationships" xmlns:m="http://schemas.openxmlformats.org/officeDocument/2006/math" xmlns:v="urn:schemas-microsoft-com:vml" xmlns:wp14="http://schemas.microsoft.com/office/word/2010/wordprocessingDrawing" xmlns:wp="http://schemas.openxmlformats.org/drawingml/2006/wordprocessingDrawing" xmlns:w10="urn:schemas-microsoft-com:office:word" xmlns:w="http://schemas.openxmlformats.org/wordprocessingml/2006/main" xmlns:w14="http://schemas.microsoft.com/office/word/2010/wordml" xmlns:w15="http://schemas.microsoft.com/office/word/2012/wordml" xmlns:w16cid="http://schemas.microsoft.com/office/word/2016/wordml/cid" xmlns:w16se="http://schemas.microsoft.com/office/word/2015/wordml/symex" xmlns:wpg="http://schemas.microsoft.com/office/word/2010/wordprocessingGroup" xmlns:wpi="http://schemas.microsoft.com/office/word/2010/wordprocessingInk" xmlns:wne="http://schemas.microsoft.com/office/word/2006/wordml" xmlns:wps="http://schemas.microsoft.com/office/word/2010/wordprocessingShape" mc:Ignorable="w14 w15 w16se w16cid wp14">
   <w:p>
     <w:pPr>
-      <w:pStyle w:val="Header"/>
+      <w:pStyle w:val="Galvene"/>
       <w:rPr>
         <w:b/>
       </w:rPr>
@@ -4289,8 +5236,17 @@
                               <w:b/>
                               <w:sz w:val="28"/>
                             </w:rPr>
-                            <w:t>University College Nordjylland</w:t>
+                            <w:t xml:space="preserve">University College </w:t>
                           </w:r>
+                          <w:proofErr w:type="spellStart"/>
+                          <w:r>
+                            <w:rPr>
+                              <w:b/>
+                              <w:sz w:val="28"/>
+                            </w:rPr>
+                            <w:t>Nordjylland</w:t>
+                          </w:r>
+                          <w:proofErr w:type="spellEnd"/>
                         </w:p>
                         <w:p>
                           <w:pPr>
@@ -4304,8 +5260,13 @@
                           <w:pPr>
                             <w:spacing w:after="0"/>
                           </w:pPr>
+                          <w:proofErr w:type="spellStart"/>
                           <w:r>
-                            <w:t>Sofiendalsvej 60</w:t>
+                            <w:t>Sofiendalsvej</w:t>
+                          </w:r>
+                          <w:proofErr w:type="spellEnd"/>
+                          <w:r>
+                            <w:t xml:space="preserve"> 60</w:t>
                           </w:r>
                         </w:p>
                         <w:p>
@@ -4355,8 +5316,17 @@
                         <w:b/>
                         <w:sz w:val="28"/>
                       </w:rPr>
-                      <w:t>University College Nordjylland</w:t>
+                      <w:t xml:space="preserve">University College </w:t>
                     </w:r>
+                    <w:proofErr w:type="spellStart"/>
+                    <w:r>
+                      <w:rPr>
+                        <w:b/>
+                        <w:sz w:val="28"/>
+                      </w:rPr>
+                      <w:t>Nordjylland</w:t>
+                    </w:r>
+                    <w:proofErr w:type="spellEnd"/>
                   </w:p>
                   <w:p>
                     <w:pPr>
@@ -4370,8 +5340,13 @@
                     <w:pPr>
                       <w:spacing w:after="0"/>
                     </w:pPr>
+                    <w:proofErr w:type="spellStart"/>
                     <w:r>
-                      <w:t>Sofiendalsvej 60</w:t>
+                      <w:t>Sofiendalsvej</w:t>
+                    </w:r>
+                    <w:proofErr w:type="spellEnd"/>
+                    <w:r>
+                      <w:t xml:space="preserve"> 60</w:t>
                     </w:r>
                   </w:p>
                   <w:p>
@@ -4466,7 +5441,7 @@
   </w:p>
   <w:p>
     <w:pPr>
-      <w:pStyle w:val="Header"/>
+      <w:pStyle w:val="Galvene"/>
       <w:rPr>
         <w:b/>
       </w:rPr>
@@ -4492,7 +5467,7 @@
   </w:p>
   <w:p>
     <w:pPr>
-      <w:pStyle w:val="Header"/>
+      <w:pStyle w:val="Galvene"/>
       <w:jc w:val="center"/>
       <w:rPr>
         <w:b/>
@@ -4514,7 +5489,7 @@
   </w:p>
   <w:p>
     <w:pPr>
-      <w:pStyle w:val="Header"/>
+      <w:pStyle w:val="Galvene"/>
     </w:pPr>
     <w:r>
       <w:rPr>
@@ -5994,16 +6969,16 @@
     <w:lsdException w:name="Hashtag" w:semiHidden="1" w:unhideWhenUsed="1"/>
     <w:lsdException w:name="Unresolved Mention" w:semiHidden="1" w:unhideWhenUsed="1"/>
   </w:latentStyles>
-  <w:style w:type="paragraph" w:default="1" w:styleId="Normal">
+  <w:style w:type="paragraph" w:default="1" w:styleId="Parasts">
     <w:name w:val="Normal"/>
     <w:qFormat/>
     <w:rsid w:val="00C43174"/>
   </w:style>
-  <w:style w:type="paragraph" w:styleId="Heading1">
+  <w:style w:type="paragraph" w:styleId="Virsraksts1">
     <w:name w:val="heading 1"/>
-    <w:basedOn w:val="Normal"/>
-    <w:next w:val="Normal"/>
-    <w:link w:val="Heading1Char"/>
+    <w:basedOn w:val="Parasts"/>
+    <w:next w:val="Parasts"/>
+    <w:link w:val="Virsraksts1Rakstz"/>
     <w:uiPriority w:val="9"/>
     <w:qFormat/>
     <w:rsid w:val="00890E79"/>
@@ -6020,11 +6995,11 @@
       <w:szCs w:val="32"/>
     </w:rPr>
   </w:style>
-  <w:style w:type="paragraph" w:styleId="Heading2">
+  <w:style w:type="paragraph" w:styleId="Virsraksts2">
     <w:name w:val="heading 2"/>
-    <w:basedOn w:val="Normal"/>
-    <w:next w:val="Normal"/>
-    <w:link w:val="Heading2Char"/>
+    <w:basedOn w:val="Parasts"/>
+    <w:next w:val="Parasts"/>
+    <w:link w:val="Virsraksts2Rakstz"/>
     <w:uiPriority w:val="9"/>
     <w:unhideWhenUsed/>
     <w:qFormat/>
@@ -6042,11 +7017,11 @@
       <w:szCs w:val="26"/>
     </w:rPr>
   </w:style>
-  <w:style w:type="paragraph" w:styleId="Heading3">
+  <w:style w:type="paragraph" w:styleId="Virsraksts3">
     <w:name w:val="heading 3"/>
-    <w:basedOn w:val="Normal"/>
-    <w:next w:val="Normal"/>
-    <w:link w:val="Heading3Char"/>
+    <w:basedOn w:val="Parasts"/>
+    <w:next w:val="Parasts"/>
+    <w:link w:val="Virsraksts3Rakstz"/>
     <w:uiPriority w:val="9"/>
     <w:unhideWhenUsed/>
     <w:qFormat/>
@@ -6062,13 +7037,13 @@
       <w:color w:val="1F3763" w:themeColor="accent1" w:themeShade="7F"/>
     </w:rPr>
   </w:style>
-  <w:style w:type="character" w:default="1" w:styleId="DefaultParagraphFont">
+  <w:style w:type="character" w:default="1" w:styleId="Noklusjumarindkopasfonts">
     <w:name w:val="Default Paragraph Font"/>
     <w:uiPriority w:val="1"/>
     <w:semiHidden/>
     <w:unhideWhenUsed/>
   </w:style>
-  <w:style w:type="table" w:default="1" w:styleId="TableNormal">
+  <w:style w:type="table" w:default="1" w:styleId="Parastatabula">
     <w:name w:val="Normal Table"/>
     <w:uiPriority w:val="99"/>
     <w:semiHidden/>
@@ -6083,17 +7058,17 @@
       </w:tblCellMar>
     </w:tblPr>
   </w:style>
-  <w:style w:type="numbering" w:default="1" w:styleId="NoList">
+  <w:style w:type="numbering" w:default="1" w:styleId="Bezsaraksta">
     <w:name w:val="No List"/>
     <w:uiPriority w:val="99"/>
     <w:semiHidden/>
     <w:unhideWhenUsed/>
   </w:style>
-  <w:style w:type="paragraph" w:styleId="Title">
+  <w:style w:type="paragraph" w:styleId="Nosaukums">
     <w:name w:val="Title"/>
-    <w:basedOn w:val="Normal"/>
-    <w:next w:val="Normal"/>
-    <w:link w:val="TitleChar"/>
+    <w:basedOn w:val="Parasts"/>
+    <w:next w:val="Parasts"/>
+    <w:link w:val="NosaukumsRakstz"/>
     <w:uiPriority w:val="10"/>
     <w:qFormat/>
     <w:rsid w:val="00C43174"/>
@@ -6110,10 +7085,10 @@
       <w:lang w:val="en-GB"/>
     </w:rPr>
   </w:style>
-  <w:style w:type="character" w:customStyle="1" w:styleId="TitleChar">
-    <w:name w:val="Title Char"/>
-    <w:basedOn w:val="DefaultParagraphFont"/>
-    <w:link w:val="Title"/>
+  <w:style w:type="character" w:customStyle="1" w:styleId="NosaukumsRakstz">
+    <w:name w:val="Nosaukums Rakstz."/>
+    <w:basedOn w:val="Noklusjumarindkopasfonts"/>
+    <w:link w:val="Nosaukums"/>
     <w:uiPriority w:val="10"/>
     <w:rsid w:val="00C43174"/>
     <w:rPr>
@@ -6125,10 +7100,10 @@
       <w:lang w:val="en-GB"/>
     </w:rPr>
   </w:style>
-  <w:style w:type="paragraph" w:styleId="Header">
+  <w:style w:type="paragraph" w:styleId="Galvene">
     <w:name w:val="header"/>
-    <w:basedOn w:val="Normal"/>
-    <w:link w:val="HeaderChar"/>
+    <w:basedOn w:val="Parasts"/>
+    <w:link w:val="GalveneRakstz"/>
     <w:uiPriority w:val="99"/>
     <w:unhideWhenUsed/>
     <w:rsid w:val="001E7262"/>
@@ -6140,17 +7115,17 @@
       <w:spacing w:after="0" w:line="240" w:lineRule="auto"/>
     </w:pPr>
   </w:style>
-  <w:style w:type="character" w:customStyle="1" w:styleId="HeaderChar">
-    <w:name w:val="Header Char"/>
-    <w:basedOn w:val="DefaultParagraphFont"/>
-    <w:link w:val="Header"/>
+  <w:style w:type="character" w:customStyle="1" w:styleId="GalveneRakstz">
+    <w:name w:val="Galvene Rakstz."/>
+    <w:basedOn w:val="Noklusjumarindkopasfonts"/>
+    <w:link w:val="Galvene"/>
     <w:uiPriority w:val="99"/>
     <w:rsid w:val="001E7262"/>
   </w:style>
-  <w:style w:type="paragraph" w:styleId="Footer">
+  <w:style w:type="paragraph" w:styleId="Kjene">
     <w:name w:val="footer"/>
-    <w:basedOn w:val="Normal"/>
-    <w:link w:val="FooterChar"/>
+    <w:basedOn w:val="Parasts"/>
+    <w:link w:val="KjeneRakstz"/>
     <w:uiPriority w:val="99"/>
     <w:unhideWhenUsed/>
     <w:rsid w:val="001E7262"/>
@@ -6162,17 +7137,17 @@
       <w:spacing w:after="0" w:line="240" w:lineRule="auto"/>
     </w:pPr>
   </w:style>
-  <w:style w:type="character" w:customStyle="1" w:styleId="FooterChar">
-    <w:name w:val="Footer Char"/>
-    <w:basedOn w:val="DefaultParagraphFont"/>
-    <w:link w:val="Footer"/>
+  <w:style w:type="character" w:customStyle="1" w:styleId="KjeneRakstz">
+    <w:name w:val="Kājene Rakstz."/>
+    <w:basedOn w:val="Noklusjumarindkopasfonts"/>
+    <w:link w:val="Kjene"/>
     <w:uiPriority w:val="99"/>
     <w:rsid w:val="001E7262"/>
   </w:style>
-  <w:style w:type="character" w:customStyle="1" w:styleId="Heading1Char">
-    <w:name w:val="Heading 1 Char"/>
-    <w:basedOn w:val="DefaultParagraphFont"/>
-    <w:link w:val="Heading1"/>
+  <w:style w:type="character" w:customStyle="1" w:styleId="Virsraksts1Rakstz">
+    <w:name w:val="Virsraksts 1 Rakstz."/>
+    <w:basedOn w:val="Noklusjumarindkopasfonts"/>
+    <w:link w:val="Virsraksts1"/>
     <w:uiPriority w:val="9"/>
     <w:rsid w:val="00890E79"/>
     <w:rPr>
@@ -6182,10 +7157,10 @@
       <w:szCs w:val="32"/>
     </w:rPr>
   </w:style>
-  <w:style w:type="character" w:customStyle="1" w:styleId="Heading2Char">
-    <w:name w:val="Heading 2 Char"/>
-    <w:basedOn w:val="DefaultParagraphFont"/>
-    <w:link w:val="Heading2"/>
+  <w:style w:type="character" w:customStyle="1" w:styleId="Virsraksts2Rakstz">
+    <w:name w:val="Virsraksts 2 Rakstz."/>
+    <w:basedOn w:val="Noklusjumarindkopasfonts"/>
+    <w:link w:val="Virsraksts2"/>
     <w:uiPriority w:val="9"/>
     <w:rsid w:val="00890E79"/>
     <w:rPr>
@@ -6195,9 +7170,9 @@
       <w:szCs w:val="26"/>
     </w:rPr>
   </w:style>
-  <w:style w:type="paragraph" w:styleId="ListParagraph">
+  <w:style w:type="paragraph" w:styleId="Sarakstarindkopa">
     <w:name w:val="List Paragraph"/>
-    <w:basedOn w:val="Normal"/>
+    <w:basedOn w:val="Parasts"/>
     <w:uiPriority w:val="34"/>
     <w:qFormat/>
     <w:rsid w:val="009175F7"/>
@@ -6206,9 +7181,9 @@
       <w:contextualSpacing/>
     </w:pPr>
   </w:style>
-  <w:style w:type="character" w:styleId="CommentReference">
+  <w:style w:type="character" w:styleId="Komentraatsauce">
     <w:name w:val="annotation reference"/>
-    <w:basedOn w:val="DefaultParagraphFont"/>
+    <w:basedOn w:val="Noklusjumarindkopasfonts"/>
     <w:uiPriority w:val="99"/>
     <w:semiHidden/>
     <w:unhideWhenUsed/>
@@ -6218,10 +7193,10 @@
       <w:szCs w:val="16"/>
     </w:rPr>
   </w:style>
-  <w:style w:type="paragraph" w:styleId="CommentText">
+  <w:style w:type="paragraph" w:styleId="Komentrateksts">
     <w:name w:val="annotation text"/>
-    <w:basedOn w:val="Normal"/>
-    <w:link w:val="CommentTextChar"/>
+    <w:basedOn w:val="Parasts"/>
+    <w:link w:val="KomentratekstsRakstz"/>
     <w:uiPriority w:val="99"/>
     <w:semiHidden/>
     <w:unhideWhenUsed/>
@@ -6234,10 +7209,10 @@
       <w:szCs w:val="20"/>
     </w:rPr>
   </w:style>
-  <w:style w:type="character" w:customStyle="1" w:styleId="CommentTextChar">
-    <w:name w:val="Comment Text Char"/>
-    <w:basedOn w:val="DefaultParagraphFont"/>
-    <w:link w:val="CommentText"/>
+  <w:style w:type="character" w:customStyle="1" w:styleId="KomentratekstsRakstz">
+    <w:name w:val="Komentāra teksts Rakstz."/>
+    <w:basedOn w:val="Noklusjumarindkopasfonts"/>
+    <w:link w:val="Komentrateksts"/>
     <w:uiPriority w:val="99"/>
     <w:semiHidden/>
     <w:rsid w:val="002B4241"/>
@@ -6246,11 +7221,11 @@
       <w:szCs w:val="20"/>
     </w:rPr>
   </w:style>
-  <w:style w:type="paragraph" w:styleId="CommentSubject">
+  <w:style w:type="paragraph" w:styleId="Komentratma">
     <w:name w:val="annotation subject"/>
-    <w:basedOn w:val="CommentText"/>
-    <w:next w:val="CommentText"/>
-    <w:link w:val="CommentSubjectChar"/>
+    <w:basedOn w:val="Komentrateksts"/>
+    <w:next w:val="Komentrateksts"/>
+    <w:link w:val="KomentratmaRakstz"/>
     <w:uiPriority w:val="99"/>
     <w:semiHidden/>
     <w:unhideWhenUsed/>
@@ -6260,10 +7235,10 @@
       <w:bCs/>
     </w:rPr>
   </w:style>
-  <w:style w:type="character" w:customStyle="1" w:styleId="CommentSubjectChar">
-    <w:name w:val="Comment Subject Char"/>
-    <w:basedOn w:val="CommentTextChar"/>
-    <w:link w:val="CommentSubject"/>
+  <w:style w:type="character" w:customStyle="1" w:styleId="KomentratmaRakstz">
+    <w:name w:val="Komentāra tēma Rakstz."/>
+    <w:basedOn w:val="KomentratekstsRakstz"/>
+    <w:link w:val="Komentratma"/>
     <w:uiPriority w:val="99"/>
     <w:semiHidden/>
     <w:rsid w:val="002B4241"/>
@@ -6274,10 +7249,10 @@
       <w:szCs w:val="20"/>
     </w:rPr>
   </w:style>
-  <w:style w:type="paragraph" w:styleId="BalloonText">
+  <w:style w:type="paragraph" w:styleId="Balonteksts">
     <w:name w:val="Balloon Text"/>
-    <w:basedOn w:val="Normal"/>
-    <w:link w:val="BalloonTextChar"/>
+    <w:basedOn w:val="Parasts"/>
+    <w:link w:val="BalontekstsRakstz"/>
     <w:uiPriority w:val="99"/>
     <w:semiHidden/>
     <w:unhideWhenUsed/>
@@ -6291,10 +7266,10 @@
       <w:szCs w:val="18"/>
     </w:rPr>
   </w:style>
-  <w:style w:type="character" w:customStyle="1" w:styleId="BalloonTextChar">
-    <w:name w:val="Balloon Text Char"/>
-    <w:basedOn w:val="DefaultParagraphFont"/>
-    <w:link w:val="BalloonText"/>
+  <w:style w:type="character" w:customStyle="1" w:styleId="BalontekstsRakstz">
+    <w:name w:val="Balonteksts Rakstz."/>
+    <w:basedOn w:val="Noklusjumarindkopasfonts"/>
+    <w:link w:val="Balonteksts"/>
     <w:uiPriority w:val="99"/>
     <w:semiHidden/>
     <w:rsid w:val="002B4241"/>
@@ -6304,10 +7279,10 @@
       <w:szCs w:val="18"/>
     </w:rPr>
   </w:style>
-  <w:style w:type="paragraph" w:styleId="TOCHeading">
+  <w:style w:type="paragraph" w:styleId="Saturardtjavirsraksts">
     <w:name w:val="TOC Heading"/>
-    <w:basedOn w:val="Heading1"/>
-    <w:next w:val="Normal"/>
+    <w:basedOn w:val="Virsraksts1"/>
+    <w:next w:val="Parasts"/>
     <w:uiPriority w:val="39"/>
     <w:unhideWhenUsed/>
     <w:qFormat/>
@@ -6316,10 +7291,10 @@
       <w:outlineLvl w:val="9"/>
     </w:pPr>
   </w:style>
-  <w:style w:type="paragraph" w:styleId="TOC1">
+  <w:style w:type="paragraph" w:styleId="Saturs1">
     <w:name w:val="toc 1"/>
-    <w:basedOn w:val="Normal"/>
-    <w:next w:val="Normal"/>
+    <w:basedOn w:val="Parasts"/>
+    <w:next w:val="Parasts"/>
     <w:autoRedefine/>
     <w:uiPriority w:val="39"/>
     <w:unhideWhenUsed/>
@@ -6328,10 +7303,10 @@
       <w:spacing w:after="100"/>
     </w:pPr>
   </w:style>
-  <w:style w:type="paragraph" w:styleId="TOC2">
+  <w:style w:type="paragraph" w:styleId="Saturs2">
     <w:name w:val="toc 2"/>
-    <w:basedOn w:val="Normal"/>
-    <w:next w:val="Normal"/>
+    <w:basedOn w:val="Parasts"/>
+    <w:next w:val="Parasts"/>
     <w:autoRedefine/>
     <w:uiPriority w:val="39"/>
     <w:unhideWhenUsed/>
@@ -6341,9 +7316,9 @@
       <w:ind w:left="240"/>
     </w:pPr>
   </w:style>
-  <w:style w:type="character" w:styleId="Hyperlink">
+  <w:style w:type="character" w:styleId="Hipersaite">
     <w:name w:val="Hyperlink"/>
-    <w:basedOn w:val="DefaultParagraphFont"/>
+    <w:basedOn w:val="Noklusjumarindkopasfonts"/>
     <w:uiPriority w:val="99"/>
     <w:unhideWhenUsed/>
     <w:rsid w:val="00436CEF"/>
@@ -6352,10 +7327,10 @@
       <w:u w:val="single"/>
     </w:rPr>
   </w:style>
-  <w:style w:type="character" w:customStyle="1" w:styleId="Heading3Char">
-    <w:name w:val="Heading 3 Char"/>
-    <w:basedOn w:val="DefaultParagraphFont"/>
-    <w:link w:val="Heading3"/>
+  <w:style w:type="character" w:customStyle="1" w:styleId="Virsraksts3Rakstz">
+    <w:name w:val="Virsraksts 3 Rakstz."/>
+    <w:basedOn w:val="Noklusjumarindkopasfonts"/>
+    <w:link w:val="Virsraksts3"/>
     <w:uiPriority w:val="9"/>
     <w:rsid w:val="00341C8D"/>
     <w:rPr>
@@ -6363,10 +7338,10 @@
       <w:color w:val="1F3763" w:themeColor="accent1" w:themeShade="7F"/>
     </w:rPr>
   </w:style>
-  <w:style w:type="paragraph" w:styleId="EndnoteText">
+  <w:style w:type="paragraph" w:styleId="Beiguvresteksts">
     <w:name w:val="endnote text"/>
-    <w:basedOn w:val="Normal"/>
-    <w:link w:val="EndnoteTextChar"/>
+    <w:basedOn w:val="Parasts"/>
+    <w:link w:val="BeiguvrestekstsRakstz"/>
     <w:uiPriority w:val="99"/>
     <w:semiHidden/>
     <w:unhideWhenUsed/>
@@ -6379,10 +7354,10 @@
       <w:szCs w:val="20"/>
     </w:rPr>
   </w:style>
-  <w:style w:type="character" w:customStyle="1" w:styleId="EndnoteTextChar">
-    <w:name w:val="Endnote Text Char"/>
-    <w:basedOn w:val="DefaultParagraphFont"/>
-    <w:link w:val="EndnoteText"/>
+  <w:style w:type="character" w:customStyle="1" w:styleId="BeiguvrestekstsRakstz">
+    <w:name w:val="Beigu vēres teksts Rakstz."/>
+    <w:basedOn w:val="Noklusjumarindkopasfonts"/>
+    <w:link w:val="Beiguvresteksts"/>
     <w:uiPriority w:val="99"/>
     <w:semiHidden/>
     <w:rsid w:val="00E90B13"/>
@@ -6391,9 +7366,9 @@
       <w:szCs w:val="20"/>
     </w:rPr>
   </w:style>
-  <w:style w:type="character" w:styleId="EndnoteReference">
+  <w:style w:type="character" w:styleId="Beiguvresatsauce">
     <w:name w:val="endnote reference"/>
-    <w:basedOn w:val="DefaultParagraphFont"/>
+    <w:basedOn w:val="Noklusjumarindkopasfonts"/>
     <w:uiPriority w:val="99"/>
     <w:semiHidden/>
     <w:unhideWhenUsed/>
@@ -6402,10 +7377,10 @@
       <w:vertAlign w:val="superscript"/>
     </w:rPr>
   </w:style>
-  <w:style w:type="paragraph" w:styleId="FootnoteText">
+  <w:style w:type="paragraph" w:styleId="Vresteksts">
     <w:name w:val="footnote text"/>
-    <w:basedOn w:val="Normal"/>
-    <w:link w:val="FootnoteTextChar"/>
+    <w:basedOn w:val="Parasts"/>
+    <w:link w:val="VrestekstsRakstz"/>
     <w:uiPriority w:val="99"/>
     <w:semiHidden/>
     <w:unhideWhenUsed/>
@@ -6418,10 +7393,10 @@
       <w:szCs w:val="20"/>
     </w:rPr>
   </w:style>
-  <w:style w:type="character" w:customStyle="1" w:styleId="FootnoteTextChar">
-    <w:name w:val="Footnote Text Char"/>
-    <w:basedOn w:val="DefaultParagraphFont"/>
-    <w:link w:val="FootnoteText"/>
+  <w:style w:type="character" w:customStyle="1" w:styleId="VrestekstsRakstz">
+    <w:name w:val="Vēres teksts Rakstz."/>
+    <w:basedOn w:val="Noklusjumarindkopasfonts"/>
+    <w:link w:val="Vresteksts"/>
     <w:uiPriority w:val="99"/>
     <w:semiHidden/>
     <w:rsid w:val="00667062"/>
@@ -6430,9 +7405,9 @@
       <w:szCs w:val="20"/>
     </w:rPr>
   </w:style>
-  <w:style w:type="character" w:styleId="FootnoteReference">
+  <w:style w:type="character" w:styleId="Vresatsauce">
     <w:name w:val="footnote reference"/>
-    <w:basedOn w:val="DefaultParagraphFont"/>
+    <w:basedOn w:val="Noklusjumarindkopasfonts"/>
     <w:uiPriority w:val="99"/>
     <w:semiHidden/>
     <w:unhideWhenUsed/>
@@ -6441,10 +7416,10 @@
       <w:vertAlign w:val="superscript"/>
     </w:rPr>
   </w:style>
-  <w:style w:type="paragraph" w:styleId="Caption">
+  <w:style w:type="paragraph" w:styleId="Parakstszemobjekta">
     <w:name w:val="caption"/>
-    <w:basedOn w:val="Normal"/>
-    <w:next w:val="Normal"/>
+    <w:basedOn w:val="Parasts"/>
+    <w:next w:val="Parasts"/>
     <w:uiPriority w:val="35"/>
     <w:unhideWhenUsed/>
     <w:qFormat/>
@@ -6763,7 +7738,7 @@
 </file>
 
 <file path=customXml/itemProps1.xml><?xml version="1.0" encoding="utf-8"?>
-<ds:datastoreItem xmlns:ds="http://schemas.openxmlformats.org/officeDocument/2006/customXml" ds:itemID="{D175DC41-9B2F-45F9-A102-5E1D4B48AFEA}">
+<ds:datastoreItem xmlns:ds="http://schemas.openxmlformats.org/officeDocument/2006/customXml" ds:itemID="{85A6FF27-DB29-41F8-A293-90C4670A1760}">
   <ds:schemaRefs>
     <ds:schemaRef ds:uri="http://schemas.openxmlformats.org/officeDocument/2006/bibliography"/>
   </ds:schemaRefs>

</xml_diff>

<commit_message>
some matches found in october but not 100% fixed, comments added to report
</commit_message>
<xml_diff>
--- a/Project/info/WASP - Report.docx
+++ b/Project/info/WASP - Report.docx
@@ -73,7 +73,7 @@
     </w:p>
     <w:p>
       <w:pPr>
-        <w:pStyle w:val="Title"/>
+        <w:pStyle w:val="Nosaukums"/>
         <w:jc w:val="both"/>
         <w:rPr>
           <w:sz w:val="48"/>
@@ -93,7 +93,7 @@
     </w:p>
     <w:p>
       <w:pPr>
-        <w:pStyle w:val="Title"/>
+        <w:pStyle w:val="Nosaukums"/>
         <w:jc w:val="both"/>
         <w:rPr>
           <w:sz w:val="48"/>
@@ -113,7 +113,7 @@
     </w:p>
     <w:p>
       <w:pPr>
-        <w:pStyle w:val="Title"/>
+        <w:pStyle w:val="Nosaukums"/>
         <w:jc w:val="both"/>
         <w:rPr>
           <w:sz w:val="44"/>
@@ -185,7 +185,7 @@
     </w:p>
     <w:p>
       <w:pPr>
-        <w:pStyle w:val="Title"/>
+        <w:pStyle w:val="Nosaukums"/>
         <w:jc w:val="both"/>
       </w:pPr>
       <w:r>
@@ -210,7 +210,7 @@
     </w:p>
     <w:p>
       <w:pPr>
-        <w:pStyle w:val="Title"/>
+        <w:pStyle w:val="Nosaukums"/>
         <w:jc w:val="both"/>
       </w:pPr>
       <w:r>
@@ -243,7 +243,7 @@
     </w:p>
     <w:p>
       <w:pPr>
-        <w:pStyle w:val="Title"/>
+        <w:pStyle w:val="Nosaukums"/>
         <w:jc w:val="both"/>
         <w:rPr>
           <w:sz w:val="44"/>
@@ -306,7 +306,7 @@
     </w:p>
     <w:p>
       <w:pPr>
-        <w:pStyle w:val="Title"/>
+        <w:pStyle w:val="Nosaukums"/>
         <w:jc w:val="both"/>
       </w:pPr>
       <w:r>
@@ -420,7 +420,7 @@
       <w:sdtContent>
         <w:p>
           <w:pPr>
-            <w:pStyle w:val="TOCHeading"/>
+            <w:pStyle w:val="Saturardtjavirsraksts"/>
           </w:pPr>
           <w:r>
             <w:t>Table of Contents</w:t>
@@ -428,7 +428,7 @@
         </w:p>
         <w:p>
           <w:pPr>
-            <w:pStyle w:val="TOC1"/>
+            <w:pStyle w:val="Saturs1"/>
             <w:tabs>
               <w:tab w:val="left" w:pos="440"/>
               <w:tab w:val="right" w:leader="dot" w:pos="9350"/>
@@ -449,7 +449,7 @@
           <w:hyperlink w:anchor="_Toc512783065" w:history="1">
             <w:r>
               <w:rPr>
-                <w:rStyle w:val="Hyperlink"/>
+                <w:rStyle w:val="Hipersaite"/>
                 <w:noProof/>
               </w:rPr>
               <w:t>1.</w:t>
@@ -462,7 +462,7 @@
             </w:r>
             <w:r>
               <w:rPr>
-                <w:rStyle w:val="Hyperlink"/>
+                <w:rStyle w:val="Hipersaite"/>
                 <w:noProof/>
               </w:rPr>
               <w:t>Introduction</w:t>
@@ -519,7 +519,7 @@
         </w:p>
         <w:p>
           <w:pPr>
-            <w:pStyle w:val="TOC1"/>
+            <w:pStyle w:val="Saturs1"/>
             <w:tabs>
               <w:tab w:val="left" w:pos="440"/>
               <w:tab w:val="right" w:leader="dot" w:pos="9350"/>
@@ -531,7 +531,7 @@
           <w:hyperlink w:anchor="_Toc512783066" w:history="1">
             <w:r>
               <w:rPr>
-                <w:rStyle w:val="Hyperlink"/>
+                <w:rStyle w:val="Hipersaite"/>
                 <w:noProof/>
               </w:rPr>
               <w:t>2.</w:t>
@@ -544,7 +544,7 @@
             </w:r>
             <w:r>
               <w:rPr>
-                <w:rStyle w:val="Hyperlink"/>
+                <w:rStyle w:val="Hipersaite"/>
                 <w:noProof/>
               </w:rPr>
               <w:t>Problem Statement</w:t>
@@ -601,7 +601,7 @@
         </w:p>
         <w:p>
           <w:pPr>
-            <w:pStyle w:val="TOC2"/>
+            <w:pStyle w:val="Saturs2"/>
             <w:tabs>
               <w:tab w:val="left" w:pos="660"/>
               <w:tab w:val="right" w:leader="dot" w:pos="9350"/>
@@ -613,7 +613,7 @@
           <w:hyperlink w:anchor="_Toc512783067" w:history="1">
             <w:r>
               <w:rPr>
-                <w:rStyle w:val="Hyperlink"/>
+                <w:rStyle w:val="Hipersaite"/>
                 <w:noProof/>
               </w:rPr>
               <w:t>a.</w:t>
@@ -626,7 +626,7 @@
             </w:r>
             <w:r>
               <w:rPr>
-                <w:rStyle w:val="Hyperlink"/>
+                <w:rStyle w:val="Hipersaite"/>
                 <w:noProof/>
               </w:rPr>
               <w:t>Introduction</w:t>
@@ -683,7 +683,7 @@
         </w:p>
         <w:p>
           <w:pPr>
-            <w:pStyle w:val="TOC2"/>
+            <w:pStyle w:val="Saturs2"/>
             <w:tabs>
               <w:tab w:val="left" w:pos="660"/>
               <w:tab w:val="right" w:leader="dot" w:pos="9350"/>
@@ -695,7 +695,7 @@
           <w:hyperlink w:anchor="_Toc512783068" w:history="1">
             <w:r>
               <w:rPr>
-                <w:rStyle w:val="Hyperlink"/>
+                <w:rStyle w:val="Hipersaite"/>
                 <w:noProof/>
               </w:rPr>
               <w:t>b.</w:t>
@@ -708,7 +708,7 @@
             </w:r>
             <w:r>
               <w:rPr>
-                <w:rStyle w:val="Hyperlink"/>
+                <w:rStyle w:val="Hipersaite"/>
                 <w:noProof/>
               </w:rPr>
               <w:t>Case Description</w:t>
@@ -765,7 +765,7 @@
         </w:p>
         <w:p>
           <w:pPr>
-            <w:pStyle w:val="TOC2"/>
+            <w:pStyle w:val="Saturs2"/>
             <w:tabs>
               <w:tab w:val="left" w:pos="660"/>
               <w:tab w:val="right" w:leader="dot" w:pos="9350"/>
@@ -777,7 +777,7 @@
           <w:hyperlink w:anchor="_Toc512783069" w:history="1">
             <w:r>
               <w:rPr>
-                <w:rStyle w:val="Hyperlink"/>
+                <w:rStyle w:val="Hipersaite"/>
                 <w:noProof/>
               </w:rPr>
               <w:t>c.</w:t>
@@ -790,7 +790,7 @@
             </w:r>
             <w:r>
               <w:rPr>
-                <w:rStyle w:val="Hyperlink"/>
+                <w:rStyle w:val="Hipersaite"/>
                 <w:noProof/>
               </w:rPr>
               <w:t>Learning Goals</w:t>
@@ -847,7 +847,7 @@
         </w:p>
         <w:p>
           <w:pPr>
-            <w:pStyle w:val="TOC1"/>
+            <w:pStyle w:val="Saturs1"/>
             <w:tabs>
               <w:tab w:val="left" w:pos="440"/>
               <w:tab w:val="right" w:leader="dot" w:pos="9350"/>
@@ -859,7 +859,7 @@
           <w:hyperlink w:anchor="_Toc512783070" w:history="1">
             <w:r>
               <w:rPr>
-                <w:rStyle w:val="Hyperlink"/>
+                <w:rStyle w:val="Hipersaite"/>
                 <w:noProof/>
               </w:rPr>
               <w:t>3.</w:t>
@@ -872,7 +872,7 @@
             </w:r>
             <w:r>
               <w:rPr>
-                <w:rStyle w:val="Hyperlink"/>
+                <w:rStyle w:val="Hipersaite"/>
                 <w:noProof/>
               </w:rPr>
               <w:t>Development Framework</w:t>
@@ -929,7 +929,7 @@
         </w:p>
         <w:p>
           <w:pPr>
-            <w:pStyle w:val="TOC2"/>
+            <w:pStyle w:val="Saturs2"/>
             <w:tabs>
               <w:tab w:val="left" w:pos="660"/>
               <w:tab w:val="right" w:leader="dot" w:pos="9350"/>
@@ -941,7 +941,7 @@
           <w:hyperlink w:anchor="_Toc512783071" w:history="1">
             <w:r>
               <w:rPr>
-                <w:rStyle w:val="Hyperlink"/>
+                <w:rStyle w:val="Hipersaite"/>
                 <w:noProof/>
               </w:rPr>
               <w:t>a.</w:t>
@@ -954,7 +954,7 @@
             </w:r>
             <w:r>
               <w:rPr>
-                <w:rStyle w:val="Hyperlink"/>
+                <w:rStyle w:val="Hipersaite"/>
                 <w:noProof/>
               </w:rPr>
               <w:t>Pros</w:t>
@@ -1011,7 +1011,7 @@
         </w:p>
         <w:p>
           <w:pPr>
-            <w:pStyle w:val="TOC2"/>
+            <w:pStyle w:val="Saturs2"/>
             <w:tabs>
               <w:tab w:val="left" w:pos="660"/>
               <w:tab w:val="right" w:leader="dot" w:pos="9350"/>
@@ -1023,7 +1023,7 @@
           <w:hyperlink w:anchor="_Toc512783072" w:history="1">
             <w:r>
               <w:rPr>
-                <w:rStyle w:val="Hyperlink"/>
+                <w:rStyle w:val="Hipersaite"/>
                 <w:noProof/>
               </w:rPr>
               <w:t>b.</w:t>
@@ -1036,7 +1036,7 @@
             </w:r>
             <w:r>
               <w:rPr>
-                <w:rStyle w:val="Hyperlink"/>
+                <w:rStyle w:val="Hipersaite"/>
                 <w:noProof/>
               </w:rPr>
               <w:t>Cons</w:t>
@@ -1093,7 +1093,7 @@
         </w:p>
         <w:p>
           <w:pPr>
-            <w:pStyle w:val="TOC1"/>
+            <w:pStyle w:val="Saturs1"/>
             <w:tabs>
               <w:tab w:val="left" w:pos="440"/>
               <w:tab w:val="right" w:leader="dot" w:pos="9350"/>
@@ -1105,7 +1105,7 @@
           <w:hyperlink w:anchor="_Toc512783073" w:history="1">
             <w:r>
               <w:rPr>
-                <w:rStyle w:val="Hyperlink"/>
+                <w:rStyle w:val="Hipersaite"/>
                 <w:noProof/>
               </w:rPr>
               <w:t>4.</w:t>
@@ -1118,7 +1118,7 @@
             </w:r>
             <w:r>
               <w:rPr>
-                <w:rStyle w:val="Hyperlink"/>
+                <w:rStyle w:val="Hipersaite"/>
                 <w:noProof/>
               </w:rPr>
               <w:t>Development Process</w:t>
@@ -1175,7 +1175,7 @@
         </w:p>
         <w:p>
           <w:pPr>
-            <w:pStyle w:val="TOC2"/>
+            <w:pStyle w:val="Saturs2"/>
             <w:tabs>
               <w:tab w:val="left" w:pos="660"/>
               <w:tab w:val="right" w:leader="dot" w:pos="9350"/>
@@ -1187,7 +1187,7 @@
           <w:hyperlink w:anchor="_Toc512783074" w:history="1">
             <w:r>
               <w:rPr>
-                <w:rStyle w:val="Hyperlink"/>
+                <w:rStyle w:val="Hipersaite"/>
                 <w:noProof/>
               </w:rPr>
               <w:t>a.</w:t>
@@ -1200,7 +1200,7 @@
             </w:r>
             <w:r>
               <w:rPr>
-                <w:rStyle w:val="Hyperlink"/>
+                <w:rStyle w:val="Hipersaite"/>
                 <w:noProof/>
               </w:rPr>
               <w:t>Data Acquisition</w:t>
@@ -1257,7 +1257,7 @@
         </w:p>
         <w:p>
           <w:pPr>
-            <w:pStyle w:val="TOC2"/>
+            <w:pStyle w:val="Saturs2"/>
             <w:tabs>
               <w:tab w:val="left" w:pos="660"/>
               <w:tab w:val="right" w:leader="dot" w:pos="9350"/>
@@ -1269,7 +1269,7 @@
           <w:hyperlink w:anchor="_Toc512783075" w:history="1">
             <w:r>
               <w:rPr>
-                <w:rStyle w:val="Hyperlink"/>
+                <w:rStyle w:val="Hipersaite"/>
                 <w:noProof/>
               </w:rPr>
               <w:t>b.</w:t>
@@ -1282,7 +1282,7 @@
             </w:r>
             <w:r>
               <w:rPr>
-                <w:rStyle w:val="Hyperlink"/>
+                <w:rStyle w:val="Hipersaite"/>
                 <w:noProof/>
               </w:rPr>
               <w:t>Data Wrangling</w:t>
@@ -1339,7 +1339,7 @@
         </w:p>
         <w:p>
           <w:pPr>
-            <w:pStyle w:val="TOC2"/>
+            <w:pStyle w:val="Saturs2"/>
             <w:tabs>
               <w:tab w:val="left" w:pos="660"/>
               <w:tab w:val="right" w:leader="dot" w:pos="9350"/>
@@ -1351,7 +1351,7 @@
           <w:hyperlink w:anchor="_Toc512783076" w:history="1">
             <w:r>
               <w:rPr>
-                <w:rStyle w:val="Hyperlink"/>
+                <w:rStyle w:val="Hipersaite"/>
                 <w:noProof/>
               </w:rPr>
               <w:t>c.</w:t>
@@ -1364,7 +1364,7 @@
             </w:r>
             <w:r>
               <w:rPr>
-                <w:rStyle w:val="Hyperlink"/>
+                <w:rStyle w:val="Hipersaite"/>
                 <w:noProof/>
               </w:rPr>
               <w:t>Descriptive Analysis</w:t>
@@ -1421,7 +1421,7 @@
         </w:p>
         <w:p>
           <w:pPr>
-            <w:pStyle w:val="TOC2"/>
+            <w:pStyle w:val="Saturs2"/>
             <w:tabs>
               <w:tab w:val="left" w:pos="660"/>
               <w:tab w:val="right" w:leader="dot" w:pos="9350"/>
@@ -1433,7 +1433,7 @@
           <w:hyperlink w:anchor="_Toc512783077" w:history="1">
             <w:r>
               <w:rPr>
-                <w:rStyle w:val="Hyperlink"/>
+                <w:rStyle w:val="Hipersaite"/>
                 <w:noProof/>
               </w:rPr>
               <w:t>d.</w:t>
@@ -1446,7 +1446,7 @@
             </w:r>
             <w:r>
               <w:rPr>
-                <w:rStyle w:val="Hyperlink"/>
+                <w:rStyle w:val="Hipersaite"/>
                 <w:noProof/>
               </w:rPr>
               <w:t>Diagnostic Analysis</w:t>
@@ -1503,7 +1503,7 @@
         </w:p>
         <w:p>
           <w:pPr>
-            <w:pStyle w:val="TOC2"/>
+            <w:pStyle w:val="Saturs2"/>
             <w:tabs>
               <w:tab w:val="left" w:pos="660"/>
               <w:tab w:val="right" w:leader="dot" w:pos="9350"/>
@@ -1515,7 +1515,7 @@
           <w:hyperlink w:anchor="_Toc512783078" w:history="1">
             <w:r>
               <w:rPr>
-                <w:rStyle w:val="Hyperlink"/>
+                <w:rStyle w:val="Hipersaite"/>
                 <w:noProof/>
               </w:rPr>
               <w:t>e.</w:t>
@@ -1528,7 +1528,7 @@
             </w:r>
             <w:r>
               <w:rPr>
-                <w:rStyle w:val="Hyperlink"/>
+                <w:rStyle w:val="Hipersaite"/>
                 <w:noProof/>
               </w:rPr>
               <w:t>Predictive Analysis</w:t>
@@ -1585,7 +1585,7 @@
         </w:p>
         <w:p>
           <w:pPr>
-            <w:pStyle w:val="TOC1"/>
+            <w:pStyle w:val="Saturs1"/>
             <w:tabs>
               <w:tab w:val="left" w:pos="440"/>
               <w:tab w:val="right" w:leader="dot" w:pos="9350"/>
@@ -1597,7 +1597,7 @@
           <w:hyperlink w:anchor="_Toc512783079" w:history="1">
             <w:r>
               <w:rPr>
-                <w:rStyle w:val="Hyperlink"/>
+                <w:rStyle w:val="Hipersaite"/>
                 <w:noProof/>
               </w:rPr>
               <w:t>5.</w:t>
@@ -1610,7 +1610,7 @@
             </w:r>
             <w:r>
               <w:rPr>
-                <w:rStyle w:val="Hyperlink"/>
+                <w:rStyle w:val="Hipersaite"/>
                 <w:noProof/>
               </w:rPr>
               <w:t>Conclusion</w:t>
@@ -1667,7 +1667,7 @@
         </w:p>
         <w:p>
           <w:pPr>
-            <w:pStyle w:val="TOC2"/>
+            <w:pStyle w:val="Saturs2"/>
             <w:tabs>
               <w:tab w:val="left" w:pos="660"/>
               <w:tab w:val="right" w:leader="dot" w:pos="9350"/>
@@ -1679,7 +1679,7 @@
           <w:hyperlink w:anchor="_Toc512783080" w:history="1">
             <w:r>
               <w:rPr>
-                <w:rStyle w:val="Hyperlink"/>
+                <w:rStyle w:val="Hipersaite"/>
                 <w:noProof/>
               </w:rPr>
               <w:t>a.</w:t>
@@ -1692,7 +1692,7 @@
             </w:r>
             <w:r>
               <w:rPr>
-                <w:rStyle w:val="Hyperlink"/>
+                <w:rStyle w:val="Hipersaite"/>
                 <w:noProof/>
               </w:rPr>
               <w:t>Denouement</w:t>
@@ -1749,7 +1749,7 @@
         </w:p>
         <w:p>
           <w:pPr>
-            <w:pStyle w:val="TOC2"/>
+            <w:pStyle w:val="Saturs2"/>
             <w:tabs>
               <w:tab w:val="left" w:pos="660"/>
               <w:tab w:val="right" w:leader="dot" w:pos="9350"/>
@@ -1761,7 +1761,7 @@
           <w:hyperlink w:anchor="_Toc512783081" w:history="1">
             <w:r>
               <w:rPr>
-                <w:rStyle w:val="Hyperlink"/>
+                <w:rStyle w:val="Hipersaite"/>
                 <w:noProof/>
               </w:rPr>
               <w:t>b.</w:t>
@@ -1774,7 +1774,7 @@
             </w:r>
             <w:r>
               <w:rPr>
-                <w:rStyle w:val="Hyperlink"/>
+                <w:rStyle w:val="Hipersaite"/>
                 <w:noProof/>
               </w:rPr>
               <w:t>References</w:t>
@@ -1843,7 +1843,7 @@
     </w:sdt>
     <w:p>
       <w:pPr>
-        <w:pStyle w:val="Heading1"/>
+        <w:pStyle w:val="Virsraksts1"/>
         <w:numPr>
           <w:ilvl w:val="0"/>
           <w:numId w:val="2"/>
@@ -1897,7 +1897,7 @@
     </w:p>
     <w:p>
       <w:pPr>
-        <w:pStyle w:val="Heading1"/>
+        <w:pStyle w:val="Virsraksts1"/>
         <w:numPr>
           <w:ilvl w:val="0"/>
           <w:numId w:val="2"/>
@@ -1921,7 +1921,7 @@
     </w:p>
     <w:p>
       <w:pPr>
-        <w:pStyle w:val="Heading2"/>
+        <w:pStyle w:val="Virsraksts2"/>
         <w:numPr>
           <w:ilvl w:val="0"/>
           <w:numId w:val="6"/>
@@ -1953,7 +1953,7 @@
     </w:p>
     <w:p>
       <w:pPr>
-        <w:pStyle w:val="Heading2"/>
+        <w:pStyle w:val="Virsraksts2"/>
         <w:numPr>
           <w:ilvl w:val="0"/>
           <w:numId w:val="6"/>
@@ -2225,7 +2225,7 @@
     </w:p>
     <w:p>
       <w:pPr>
-        <w:pStyle w:val="Heading2"/>
+        <w:pStyle w:val="Virsraksts2"/>
         <w:numPr>
           <w:ilvl w:val="0"/>
           <w:numId w:val="6"/>
@@ -2254,7 +2254,7 @@
     </w:p>
     <w:p>
       <w:pPr>
-        <w:pStyle w:val="ListParagraph"/>
+        <w:pStyle w:val="Sarakstarindkopa"/>
         <w:numPr>
           <w:ilvl w:val="0"/>
           <w:numId w:val="7"/>
@@ -2266,7 +2266,7 @@
     </w:p>
     <w:p>
       <w:pPr>
-        <w:pStyle w:val="ListParagraph"/>
+        <w:pStyle w:val="Sarakstarindkopa"/>
         <w:numPr>
           <w:ilvl w:val="0"/>
           <w:numId w:val="7"/>
@@ -2286,7 +2286,7 @@
     </w:p>
     <w:p>
       <w:pPr>
-        <w:pStyle w:val="ListParagraph"/>
+        <w:pStyle w:val="Sarakstarindkopa"/>
         <w:numPr>
           <w:ilvl w:val="0"/>
           <w:numId w:val="7"/>
@@ -2298,7 +2298,7 @@
     </w:p>
     <w:p>
       <w:pPr>
-        <w:pStyle w:val="ListParagraph"/>
+        <w:pStyle w:val="Sarakstarindkopa"/>
         <w:numPr>
           <w:ilvl w:val="0"/>
           <w:numId w:val="7"/>
@@ -2310,7 +2310,7 @@
     </w:p>
     <w:p>
       <w:pPr>
-        <w:pStyle w:val="ListParagraph"/>
+        <w:pStyle w:val="Sarakstarindkopa"/>
         <w:numPr>
           <w:ilvl w:val="0"/>
           <w:numId w:val="7"/>
@@ -2322,7 +2322,7 @@
     </w:p>
     <w:p>
       <w:pPr>
-        <w:pStyle w:val="Heading1"/>
+        <w:pStyle w:val="Virsraksts1"/>
         <w:numPr>
           <w:ilvl w:val="0"/>
           <w:numId w:val="2"/>
@@ -2441,7 +2441,7 @@
     </w:p>
     <w:p>
       <w:pPr>
-        <w:pStyle w:val="Heading2"/>
+        <w:pStyle w:val="Virsraksts2"/>
         <w:numPr>
           <w:ilvl w:val="0"/>
           <w:numId w:val="8"/>
@@ -2455,7 +2455,7 @@
     </w:p>
     <w:p>
       <w:pPr>
-        <w:pStyle w:val="ListParagraph"/>
+        <w:pStyle w:val="Sarakstarindkopa"/>
         <w:numPr>
           <w:ilvl w:val="0"/>
           <w:numId w:val="9"/>
@@ -2467,7 +2467,7 @@
     </w:p>
     <w:p>
       <w:pPr>
-        <w:pStyle w:val="ListParagraph"/>
+        <w:pStyle w:val="Sarakstarindkopa"/>
         <w:numPr>
           <w:ilvl w:val="0"/>
           <w:numId w:val="9"/>
@@ -2482,7 +2482,7 @@
     </w:p>
     <w:p>
       <w:pPr>
-        <w:pStyle w:val="ListParagraph"/>
+        <w:pStyle w:val="Sarakstarindkopa"/>
         <w:numPr>
           <w:ilvl w:val="0"/>
           <w:numId w:val="9"/>
@@ -2494,7 +2494,7 @@
     </w:p>
     <w:p>
       <w:pPr>
-        <w:pStyle w:val="Heading2"/>
+        <w:pStyle w:val="Virsraksts2"/>
         <w:numPr>
           <w:ilvl w:val="0"/>
           <w:numId w:val="8"/>
@@ -2508,7 +2508,7 @@
     </w:p>
     <w:p>
       <w:pPr>
-        <w:pStyle w:val="ListParagraph"/>
+        <w:pStyle w:val="Sarakstarindkopa"/>
         <w:numPr>
           <w:ilvl w:val="0"/>
           <w:numId w:val="10"/>
@@ -2520,7 +2520,7 @@
     </w:p>
     <w:p>
       <w:pPr>
-        <w:pStyle w:val="Heading1"/>
+        <w:pStyle w:val="Virsraksts1"/>
         <w:numPr>
           <w:ilvl w:val="0"/>
           <w:numId w:val="2"/>
@@ -2564,7 +2564,7 @@
     </w:p>
     <w:p>
       <w:pPr>
-        <w:pStyle w:val="Heading2"/>
+        <w:pStyle w:val="Virsraksts2"/>
         <w:numPr>
           <w:ilvl w:val="0"/>
           <w:numId w:val="5"/>
@@ -2631,7 +2631,7 @@
       </w:r>
       <w:r>
         <w:rPr>
-          <w:rStyle w:val="FootnoteReference"/>
+          <w:rStyle w:val="Vresatsauce"/>
         </w:rPr>
         <w:footnoteReference w:id="1"/>
       </w:r>
@@ -2641,21 +2641,19 @@
     </w:p>
     <w:p>
       <w:pPr>
-        <w:pStyle w:val="ListParagraph"/>
+        <w:pStyle w:val="Sarakstarindkopa"/>
         <w:numPr>
           <w:ilvl w:val="1"/>
           <w:numId w:val="2"/>
         </w:numPr>
       </w:pPr>
-      <w:commentRangeStart w:id="11"/>
-      <w:commentRangeStart w:id="12"/>
       <w:r>
         <w:t>USA Collisions from 1990-1999</w:t>
       </w:r>
     </w:p>
     <w:p>
       <w:pPr>
-        <w:pStyle w:val="ListParagraph"/>
+        <w:pStyle w:val="Sarakstarindkopa"/>
         <w:numPr>
           <w:ilvl w:val="1"/>
           <w:numId w:val="2"/>
@@ -2667,7 +2665,7 @@
     </w:p>
     <w:p>
       <w:pPr>
-        <w:pStyle w:val="ListParagraph"/>
+        <w:pStyle w:val="Sarakstarindkopa"/>
         <w:numPr>
           <w:ilvl w:val="1"/>
           <w:numId w:val="2"/>
@@ -2679,7 +2677,7 @@
     </w:p>
     <w:p>
       <w:pPr>
-        <w:pStyle w:val="ListParagraph"/>
+        <w:pStyle w:val="Sarakstarindkopa"/>
         <w:numPr>
           <w:ilvl w:val="1"/>
           <w:numId w:val="2"/>
@@ -2691,7 +2689,7 @@
     </w:p>
     <w:p>
       <w:pPr>
-        <w:pStyle w:val="ListParagraph"/>
+        <w:pStyle w:val="Sarakstarindkopa"/>
         <w:numPr>
           <w:ilvl w:val="1"/>
           <w:numId w:val="2"/>
@@ -2703,24 +2701,10 @@
       <w:r>
         <w:t xml:space="preserve"> in 2015</w:t>
       </w:r>
-      <w:commentRangeEnd w:id="11"/>
-      <w:r>
-        <w:rPr>
-          <w:rStyle w:val="CommentReference"/>
-        </w:rPr>
-        <w:commentReference w:id="11"/>
-      </w:r>
-      <w:commentRangeEnd w:id="12"/>
-      <w:r>
-        <w:rPr>
-          <w:rStyle w:val="CommentReference"/>
-        </w:rPr>
-        <w:commentReference w:id="12"/>
-      </w:r>
-    </w:p>
-    <w:p>
-      <w:pPr>
-        <w:pStyle w:val="ListParagraph"/>
+    </w:p>
+    <w:p>
+      <w:pPr>
+        <w:pStyle w:val="Sarakstarindkopa"/>
         <w:numPr>
           <w:ilvl w:val="1"/>
           <w:numId w:val="2"/>
@@ -2729,12 +2713,10 @@
       <w:r>
         <w:t>USA airports</w:t>
       </w:r>
-      <w:bookmarkStart w:id="13" w:name="_GoBack"/>
-      <w:bookmarkEnd w:id="13"/>
-    </w:p>
-    <w:p>
-      <w:pPr>
-        <w:pStyle w:val="ListParagraph"/>
+    </w:p>
+    <w:p>
+      <w:pPr>
+        <w:pStyle w:val="Sarakstarindkopa"/>
         <w:numPr>
           <w:ilvl w:val="1"/>
           <w:numId w:val="2"/>
@@ -2746,7 +2728,7 @@
     </w:p>
     <w:p>
       <w:pPr>
-        <w:pStyle w:val="Heading2"/>
+        <w:pStyle w:val="Virsraksts2"/>
         <w:numPr>
           <w:ilvl w:val="0"/>
           <w:numId w:val="5"/>
@@ -2757,9 +2739,10 @@
           <w:szCs w:val="24"/>
         </w:rPr>
       </w:pPr>
-      <w:bookmarkStart w:id="14" w:name="_Toc512783075"/>
-      <w:commentRangeStart w:id="15"/>
-      <w:commentRangeStart w:id="16"/>
+      <w:bookmarkStart w:id="11" w:name="_Toc512783075"/>
+      <w:commentRangeStart w:id="12"/>
+      <w:commentRangeStart w:id="13"/>
+      <w:commentRangeStart w:id="14"/>
       <w:r>
         <w:rPr>
           <w:rFonts w:ascii="Arial" w:hAnsi="Arial" w:cs="Arial"/>
@@ -2768,24 +2751,33 @@
         </w:rPr>
         <w:t>Data Wrangling</w:t>
       </w:r>
-      <w:bookmarkEnd w:id="14"/>
-      <w:commentRangeEnd w:id="15"/>
-      <w:r>
-        <w:rPr>
-          <w:rStyle w:val="CommentReference"/>
+      <w:bookmarkEnd w:id="11"/>
+      <w:commentRangeEnd w:id="12"/>
+      <w:r>
+        <w:rPr>
+          <w:rStyle w:val="Komentraatsauce"/>
           <w:rFonts w:ascii="Arial" w:eastAsiaTheme="minorHAnsi" w:hAnsi="Arial" w:cs="Arial"/>
           <w:color w:val="auto"/>
         </w:rPr>
-        <w:commentReference w:id="15"/>
-      </w:r>
-      <w:commentRangeEnd w:id="16"/>
-      <w:r>
-        <w:rPr>
-          <w:rStyle w:val="CommentReference"/>
+        <w:commentReference w:id="12"/>
+      </w:r>
+      <w:commentRangeEnd w:id="13"/>
+      <w:r>
+        <w:rPr>
+          <w:rStyle w:val="Komentraatsauce"/>
           <w:rFonts w:ascii="Arial" w:eastAsiaTheme="minorHAnsi" w:hAnsi="Arial" w:cs="Arial"/>
           <w:color w:val="auto"/>
         </w:rPr>
-        <w:commentReference w:id="16"/>
+        <w:commentReference w:id="13"/>
+      </w:r>
+      <w:commentRangeEnd w:id="14"/>
+      <w:r>
+        <w:rPr>
+          <w:rStyle w:val="Komentraatsauce"/>
+          <w:rFonts w:ascii="Arial" w:eastAsiaTheme="minorHAnsi" w:hAnsi="Arial" w:cs="Arial"/>
+          <w:color w:val="auto"/>
+        </w:rPr>
+        <w:commentReference w:id="14"/>
       </w:r>
     </w:p>
     <w:p>
@@ -2927,32 +2919,19 @@
     </w:p>
     <w:p>
       <w:pPr>
-        <w:pStyle w:val="Caption"/>
+        <w:pStyle w:val="Parakstszemobjekta"/>
       </w:pPr>
       <w:r>
         <w:t xml:space="preserve">Figure </w:t>
       </w:r>
-      <w:r>
-        <w:fldChar w:fldCharType="begin"/>
-      </w:r>
-      <w:r>
-        <w:instrText xml:space="preserve"> SEQ Figure \* ARABIC </w:instrText>
-      </w:r>
-      <w:r>
-        <w:fldChar w:fldCharType="separate"/>
-      </w:r>
-      <w:r>
-        <w:rPr>
-          <w:noProof/>
-        </w:rPr>
-        <w:t>1</w:t>
-      </w:r>
-      <w:r>
-        <w:rPr>
-          <w:noProof/>
-        </w:rPr>
-        <w:fldChar w:fldCharType="end"/>
-      </w:r>
+      <w:fldSimple w:instr=" SEQ Figure \* ARABIC ">
+        <w:r>
+          <w:rPr>
+            <w:noProof/>
+          </w:rPr>
+          <w:t>1</w:t>
+        </w:r>
+      </w:fldSimple>
     </w:p>
     <w:p>
       <w:pPr>
@@ -2963,7 +2942,7 @@
       </w:r>
       <w:r>
         <w:rPr>
-          <w:rStyle w:val="Heading3Char"/>
+          <w:rStyle w:val="Virsraksts3Rakstz"/>
           <w:rFonts w:ascii="Arial" w:hAnsi="Arial" w:cs="Arial"/>
         </w:rPr>
         <w:t>Identify and Handle Missing Values</w:t>
@@ -2987,16 +2966,16 @@
       <w:r>
         <w:t xml:space="preserve">But to be able to handle missing values, first we needed to </w:t>
       </w:r>
-      <w:commentRangeStart w:id="17"/>
+      <w:commentRangeStart w:id="15"/>
       <w:r>
         <w:t>identify</w:t>
       </w:r>
-      <w:commentRangeEnd w:id="17"/>
-      <w:r>
-        <w:rPr>
-          <w:rStyle w:val="CommentReference"/>
-        </w:rPr>
-        <w:commentReference w:id="17"/>
+      <w:commentRangeEnd w:id="15"/>
+      <w:r>
+        <w:rPr>
+          <w:rStyle w:val="Komentraatsauce"/>
+        </w:rPr>
+        <w:commentReference w:id="15"/>
       </w:r>
       <w:r>
         <w:t xml:space="preserve"> them</w:t>
@@ -3056,35 +3035,19 @@
     </w:p>
     <w:p>
       <w:pPr>
-        <w:pStyle w:val="Caption"/>
+        <w:pStyle w:val="Parakstszemobjekta"/>
       </w:pPr>
       <w:r>
         <w:t xml:space="preserve">Figure </w:t>
       </w:r>
-      <w:r>
-        <w:fldChar w:fldCharType="begin"/>
-      </w:r>
-      <w:r>
-        <w:instrText xml:space="preserve"> SEQ Figure \* ARAB</w:instrText>
-      </w:r>
-      <w:r>
-        <w:instrText xml:space="preserve">IC </w:instrText>
-      </w:r>
-      <w:r>
-        <w:fldChar w:fldCharType="separate"/>
-      </w:r>
-      <w:r>
-        <w:rPr>
-          <w:noProof/>
-        </w:rPr>
-        <w:t>2</w:t>
-      </w:r>
-      <w:r>
-        <w:rPr>
-          <w:noProof/>
-        </w:rPr>
-        <w:fldChar w:fldCharType="end"/>
-      </w:r>
+      <w:fldSimple w:instr=" SEQ Figure \* ARABIC ">
+        <w:r>
+          <w:rPr>
+            <w:noProof/>
+          </w:rPr>
+          <w:t>2</w:t>
+        </w:r>
+      </w:fldSimple>
     </w:p>
     <w:p>
       <w:pPr>
@@ -3181,35 +3144,19 @@
     </w:p>
     <w:p>
       <w:pPr>
-        <w:pStyle w:val="Caption"/>
+        <w:pStyle w:val="Parakstszemobjekta"/>
       </w:pPr>
       <w:r>
         <w:t xml:space="preserve">Figure </w:t>
       </w:r>
-      <w:r>
-        <w:fldChar w:fldCharType="begin"/>
-      </w:r>
-      <w:r>
-        <w:instrText xml:space="preserve"> SEQ Figure \* ARABI</w:instrText>
-      </w:r>
-      <w:r>
-        <w:instrText xml:space="preserve">C </w:instrText>
-      </w:r>
-      <w:r>
-        <w:fldChar w:fldCharType="separate"/>
-      </w:r>
-      <w:r>
-        <w:rPr>
-          <w:noProof/>
-        </w:rPr>
-        <w:t>3</w:t>
-      </w:r>
-      <w:r>
-        <w:rPr>
-          <w:noProof/>
-        </w:rPr>
-        <w:fldChar w:fldCharType="end"/>
-      </w:r>
+      <w:fldSimple w:instr=" SEQ Figure \* ARABIC ">
+        <w:r>
+          <w:rPr>
+            <w:noProof/>
+          </w:rPr>
+          <w:t>3</w:t>
+        </w:r>
+      </w:fldSimple>
     </w:p>
     <w:p/>
     <w:p>
@@ -3240,55 +3187,41 @@
       <w:r>
         <w:t xml:space="preserve">because histograms, like Figure </w:t>
       </w:r>
+      <w:commentRangeStart w:id="16"/>
+      <w:commentRangeStart w:id="17"/>
       <w:commentRangeStart w:id="18"/>
-      <w:commentRangeStart w:id="19"/>
       <w:r>
         <w:t>x</w:t>
       </w:r>
+      <w:commentRangeEnd w:id="16"/>
+      <w:r>
+        <w:rPr>
+          <w:rStyle w:val="Komentraatsauce"/>
+        </w:rPr>
+        <w:commentReference w:id="16"/>
+      </w:r>
+      <w:commentRangeEnd w:id="17"/>
+      <w:r>
+        <w:rPr>
+          <w:rStyle w:val="Komentraatsauce"/>
+        </w:rPr>
+        <w:commentReference w:id="17"/>
+      </w:r>
       <w:commentRangeEnd w:id="18"/>
       <w:r>
         <w:rPr>
-          <w:rStyle w:val="CommentReference"/>
+          <w:rStyle w:val="Komentraatsauce"/>
         </w:rPr>
         <w:commentReference w:id="18"/>
       </w:r>
-      <w:commentRangeEnd w:id="19"/>
-      <w:r>
-        <w:rPr>
-          <w:rStyle w:val="CommentReference"/>
-        </w:rPr>
-        <w:commentReference w:id="19"/>
-      </w:r>
-      <w:r>
-        <w:t xml:space="preserve">, showed us that the data in those columns was mostly composed of same value, </w:t>
-      </w:r>
-      <w:commentRangeStart w:id="20"/>
-      <w:commentRangeStart w:id="21"/>
-      <w:r>
-        <w:t>thus</w:t>
+      <w:r>
+        <w:t>, showed us that the data in those columns was mostly composed of same value, thus</w:t>
       </w:r>
       <w:r>
         <w:t xml:space="preserve"> filling the missing values using “.mode” would result in a much smaller</w:t>
       </w:r>
       <w:r>
-        <w:t xml:space="preserve"> impact on the analysis</w:t>
-      </w:r>
-      <w:commentRangeEnd w:id="20"/>
-      <w:r>
-        <w:rPr>
-          <w:rStyle w:val="CommentReference"/>
-        </w:rPr>
-        <w:commentReference w:id="20"/>
-      </w:r>
-      <w:commentRangeEnd w:id="21"/>
-      <w:r>
-        <w:rPr>
-          <w:rStyle w:val="CommentReference"/>
-        </w:rPr>
-        <w:commentReference w:id="21"/>
-      </w:r>
-      <w:r>
-        <w:t>.</w:t>
+        <w:t xml:space="preserve"> impact on the analysis.</w:t>
       </w:r>
       <w:r>
         <w:rPr>
@@ -3333,39 +3266,27 @@
     </w:p>
     <w:p>
       <w:pPr>
-        <w:pStyle w:val="Caption"/>
+        <w:pStyle w:val="Parakstszemobjekta"/>
       </w:pPr>
       <w:r>
         <w:t xml:space="preserve">Figure </w:t>
       </w:r>
-      <w:r>
-        <w:fldChar w:fldCharType="begin"/>
-      </w:r>
-      <w:r>
-        <w:instrText xml:space="preserve"> SEQ Figure \* ARABIC </w:instrText>
-      </w:r>
-      <w:r>
-        <w:fldChar w:fldCharType="separate"/>
-      </w:r>
-      <w:r>
-        <w:rPr>
-          <w:noProof/>
-        </w:rPr>
-        <w:t>4</w:t>
-      </w:r>
-      <w:r>
-        <w:rPr>
-          <w:noProof/>
-        </w:rPr>
-        <w:fldChar w:fldCharType="end"/>
-      </w:r>
+      <w:fldSimple w:instr=" SEQ Figure \* ARABIC ">
+        <w:r>
+          <w:rPr>
+            <w:noProof/>
+          </w:rPr>
+          <w:t>4</w:t>
+        </w:r>
+      </w:fldSimple>
     </w:p>
     <w:p>
       <w:pPr>
         <w:ind w:firstLine="360"/>
       </w:pPr>
-      <w:commentRangeStart w:id="22"/>
-      <w:commentRangeStart w:id="23"/>
+      <w:commentRangeStart w:id="19"/>
+      <w:commentRangeStart w:id="20"/>
+      <w:commentRangeStart w:id="21"/>
       <w:r>
         <w:t>In other cases</w:t>
       </w:r>
@@ -3389,19 +3310,26 @@
       <w:r>
         <w:t>.</w:t>
       </w:r>
-      <w:commentRangeEnd w:id="22"/>
-      <w:r>
-        <w:rPr>
-          <w:rStyle w:val="CommentReference"/>
-        </w:rPr>
-        <w:commentReference w:id="22"/>
-      </w:r>
-      <w:commentRangeEnd w:id="23"/>
-      <w:r>
-        <w:rPr>
-          <w:rStyle w:val="CommentReference"/>
-        </w:rPr>
-        <w:commentReference w:id="23"/>
+      <w:commentRangeEnd w:id="19"/>
+      <w:r>
+        <w:rPr>
+          <w:rStyle w:val="Komentraatsauce"/>
+        </w:rPr>
+        <w:commentReference w:id="19"/>
+      </w:r>
+      <w:commentRangeEnd w:id="20"/>
+      <w:r>
+        <w:rPr>
+          <w:rStyle w:val="Komentraatsauce"/>
+        </w:rPr>
+        <w:commentReference w:id="20"/>
+      </w:r>
+      <w:commentRangeEnd w:id="21"/>
+      <w:r>
+        <w:rPr>
+          <w:rStyle w:val="Komentraatsauce"/>
+        </w:rPr>
+        <w:commentReference w:id="21"/>
       </w:r>
     </w:p>
     <w:p>
@@ -3452,12 +3380,12 @@
     </w:p>
     <w:p>
       <w:pPr>
-        <w:pStyle w:val="Caption"/>
+        <w:pStyle w:val="Parakstszemobjekta"/>
       </w:pPr>
       <w:r>
         <w:t xml:space="preserve">Figure </w:t>
       </w:r>
-      <w:commentRangeStart w:id="24"/>
+      <w:commentRangeStart w:id="22"/>
       <w:r>
         <w:fldChar w:fldCharType="begin"/>
       </w:r>
@@ -3479,147 +3407,148 @@
         </w:rPr>
         <w:fldChar w:fldCharType="end"/>
       </w:r>
-      <w:commentRangeEnd w:id="24"/>
-      <w:r>
-        <w:rPr>
-          <w:rStyle w:val="CommentReference"/>
+      <w:commentRangeEnd w:id="22"/>
+      <w:r>
+        <w:rPr>
+          <w:rStyle w:val="Komentraatsauce"/>
           <w:i w:val="0"/>
           <w:iCs w:val="0"/>
           <w:color w:val="auto"/>
         </w:rPr>
+        <w:commentReference w:id="22"/>
+      </w:r>
+    </w:p>
+    <w:p>
+      <w:pPr>
+        <w:ind w:firstLine="360"/>
+      </w:pPr>
+      <w:commentRangeStart w:id="23"/>
+      <w:commentRangeStart w:id="24"/>
+      <w:commentRangeStart w:id="25"/>
+      <w:r>
+        <w:t>Some columns had to be dropped</w:t>
+      </w:r>
+      <w:r>
+        <w:t xml:space="preserve"> </w:t>
+      </w:r>
+      <w:r>
+        <w:t>altogether</w:t>
+      </w:r>
+      <w:r>
+        <w:t>, simply because were consisting of mostly N/A values and would bring little to no benefits in the next phases.</w:t>
+      </w:r>
+      <w:commentRangeEnd w:id="23"/>
+      <w:r>
+        <w:rPr>
+          <w:rStyle w:val="Komentraatsauce"/>
+        </w:rPr>
+        <w:commentReference w:id="23"/>
+      </w:r>
+      <w:commentRangeEnd w:id="24"/>
+      <w:r>
+        <w:rPr>
+          <w:rStyle w:val="Komentraatsauce"/>
+        </w:rPr>
         <w:commentReference w:id="24"/>
       </w:r>
+      <w:commentRangeEnd w:id="25"/>
+      <w:r>
+        <w:rPr>
+          <w:rStyle w:val="Komentraatsauce"/>
+        </w:rPr>
+        <w:commentReference w:id="25"/>
+      </w:r>
     </w:p>
     <w:p>
       <w:pPr>
         <w:ind w:firstLine="360"/>
       </w:pPr>
-      <w:commentRangeStart w:id="25"/>
+      <w:r>
+        <w:tab/>
+      </w:r>
+      <w:r>
+        <w:rPr>
+          <w:rStyle w:val="Virsraksts3Rakstz"/>
+          <w:rFonts w:ascii="Arial" w:hAnsi="Arial" w:cs="Arial"/>
+        </w:rPr>
+        <w:t>Data Formatting</w:t>
+      </w:r>
+      <w:r>
+        <w:t>:</w:t>
+      </w:r>
+    </w:p>
+    <w:p>
+      <w:pPr>
+        <w:ind w:firstLine="360"/>
+      </w:pPr>
+      <w:r>
+        <w:t xml:space="preserve">The purpose of Data-Formatting is to make sure that each column in the </w:t>
+      </w:r>
+      <w:r>
+        <w:t>data frame</w:t>
+      </w:r>
+      <w:r>
+        <w:t xml:space="preserve">, is of right type. This would help improve all the further processing done to the </w:t>
+      </w:r>
+      <w:r>
+        <w:t>data frame</w:t>
+      </w:r>
+      <w:r>
+        <w:t>, both from a performance point of view and a data-quality point of view.</w:t>
+      </w:r>
+    </w:p>
+    <w:p>
+      <w:pPr>
+        <w:ind w:firstLine="360"/>
+      </w:pPr>
+      <w:r>
+        <w:t xml:space="preserve">Since we loaded the datasets into </w:t>
+      </w:r>
+      <w:proofErr w:type="spellStart"/>
+      <w:r>
+        <w:t>dataframes</w:t>
+      </w:r>
+      <w:proofErr w:type="spellEnd"/>
+      <w:r>
+        <w:t>, using special column types (Fig. Y), there was little to no additional work needed in this part.</w:t>
+      </w:r>
+    </w:p>
+    <w:p>
+      <w:pPr>
+        <w:ind w:firstLine="360"/>
+      </w:pPr>
+      <w:r>
+        <w:tab/>
+      </w:r>
+      <w:r>
+        <w:rPr>
+          <w:rStyle w:val="Virsraksts3Rakstz"/>
+          <w:rFonts w:ascii="Arial" w:hAnsi="Arial" w:cs="Arial"/>
+        </w:rPr>
+        <w:t>Data Normalization</w:t>
+      </w:r>
+      <w:r>
+        <w:t>:</w:t>
+      </w:r>
+    </w:p>
+    <w:p>
+      <w:pPr>
+        <w:ind w:firstLine="360"/>
+      </w:pPr>
+      <w:r>
+        <w:t>Data-Normalization refers to making sure that al</w:t>
+      </w:r>
+      <w:r>
+        <w:t>l data is within the same range, to make sure that there are no misspells or wrong values in the wrong places.</w:t>
+      </w:r>
+    </w:p>
+    <w:p>
+      <w:pPr>
+        <w:ind w:firstLine="360"/>
+      </w:pPr>
       <w:commentRangeStart w:id="26"/>
-      <w:r>
-        <w:t>Some columns had to be dropped</w:t>
-      </w:r>
-      <w:r>
-        <w:t xml:space="preserve"> </w:t>
-      </w:r>
-      <w:r>
-        <w:t>altogether</w:t>
-      </w:r>
-      <w:r>
-        <w:t>, simply because were consisting of mostly N/A values and would bring little to no benefits in the next phases.</w:t>
-      </w:r>
-      <w:commentRangeEnd w:id="25"/>
-      <w:r>
-        <w:rPr>
-          <w:rStyle w:val="CommentReference"/>
-        </w:rPr>
-        <w:commentReference w:id="25"/>
-      </w:r>
-      <w:commentRangeEnd w:id="26"/>
-      <w:r>
-        <w:rPr>
-          <w:rStyle w:val="CommentReference"/>
-        </w:rPr>
-        <w:commentReference w:id="26"/>
-      </w:r>
-    </w:p>
-    <w:p>
-      <w:pPr>
-        <w:ind w:firstLine="360"/>
-      </w:pPr>
-      <w:r>
-        <w:tab/>
-      </w:r>
-      <w:r>
-        <w:rPr>
-          <w:rStyle w:val="Heading3Char"/>
-          <w:rFonts w:ascii="Arial" w:hAnsi="Arial" w:cs="Arial"/>
-        </w:rPr>
-        <w:t>Data Formatting</w:t>
-      </w:r>
-      <w:r>
-        <w:t>:</w:t>
-      </w:r>
-    </w:p>
-    <w:p>
-      <w:pPr>
-        <w:ind w:firstLine="360"/>
-      </w:pPr>
       <w:commentRangeStart w:id="27"/>
-      <w:r>
-        <w:t xml:space="preserve">The purpose of Data-Formatting is to make sure that each column in the </w:t>
-      </w:r>
-      <w:r>
-        <w:t>data frame</w:t>
-      </w:r>
-      <w:r>
-        <w:t xml:space="preserve">, is of right type. This would help improve all the further processing done to the </w:t>
-      </w:r>
-      <w:r>
-        <w:t>data frame</w:t>
-      </w:r>
-      <w:r>
-        <w:t>, both from a performance point of view and a data-quality point of view.</w:t>
-      </w:r>
-      <w:commentRangeEnd w:id="27"/>
-      <w:r>
-        <w:rPr>
-          <w:rStyle w:val="CommentReference"/>
-        </w:rPr>
-        <w:commentReference w:id="27"/>
-      </w:r>
-    </w:p>
-    <w:p>
-      <w:pPr>
-        <w:ind w:firstLine="360"/>
-      </w:pPr>
-      <w:r>
-        <w:t xml:space="preserve">Since we loaded the datasets into </w:t>
-      </w:r>
-      <w:proofErr w:type="spellStart"/>
-      <w:r>
-        <w:t>dataframes</w:t>
-      </w:r>
-      <w:proofErr w:type="spellEnd"/>
-      <w:r>
-        <w:t>, using special column types (Fig. Y), there was little to no additional work needed in this part.</w:t>
-      </w:r>
-    </w:p>
-    <w:p>
-      <w:pPr>
-        <w:ind w:firstLine="360"/>
-      </w:pPr>
-      <w:r>
-        <w:tab/>
-      </w:r>
-      <w:r>
-        <w:rPr>
-          <w:rStyle w:val="Heading3Char"/>
-          <w:rFonts w:ascii="Arial" w:hAnsi="Arial" w:cs="Arial"/>
-        </w:rPr>
-        <w:t>Data Normalization</w:t>
-      </w:r>
-      <w:r>
-        <w:t>:</w:t>
-      </w:r>
-    </w:p>
-    <w:p>
-      <w:pPr>
-        <w:ind w:firstLine="360"/>
-      </w:pPr>
-      <w:r>
-        <w:t>Data-Normalization refers to making sure that al</w:t>
-      </w:r>
-      <w:r>
-        <w:t>l data is within the same range, to make sure that there are no misspells or wrong values in the wrong places.</w:t>
-      </w:r>
-    </w:p>
-    <w:p>
-      <w:pPr>
-        <w:ind w:firstLine="360"/>
-      </w:pPr>
       <w:commentRangeStart w:id="28"/>
-      <w:commentRangeStart w:id="29"/>
       <w:r>
         <w:lastRenderedPageBreak/>
         <w:t>One of the more important parts in this section, was making sure all the date stamps are saved in same format and in same field (as opposed to having 1 field for the date and one for the time).</w:t>
@@ -3643,20 +3572,27 @@
       <w:r>
         <w:t>” function.</w:t>
       </w:r>
+      <w:commentRangeEnd w:id="26"/>
+      <w:r>
+        <w:rPr>
+          <w:rStyle w:val="Komentraatsauce"/>
+        </w:rPr>
+        <w:commentReference w:id="26"/>
+      </w:r>
+      <w:commentRangeEnd w:id="27"/>
+      <w:r>
+        <w:rPr>
+          <w:rStyle w:val="Komentraatsauce"/>
+        </w:rPr>
+        <w:commentReference w:id="27"/>
+      </w:r>
       <w:commentRangeEnd w:id="28"/>
       <w:r>
         <w:rPr>
-          <w:rStyle w:val="CommentReference"/>
+          <w:rStyle w:val="Komentraatsauce"/>
         </w:rPr>
         <w:commentReference w:id="28"/>
       </w:r>
-      <w:commentRangeEnd w:id="29"/>
-      <w:r>
-        <w:rPr>
-          <w:rStyle w:val="CommentReference"/>
-        </w:rPr>
-        <w:commentReference w:id="29"/>
-      </w:r>
     </w:p>
     <w:p>
       <w:pPr>
@@ -3678,6 +3614,7 @@
       <w:pPr>
         <w:ind w:firstLine="360"/>
       </w:pPr>
+      <w:commentRangeStart w:id="29"/>
       <w:commentRangeStart w:id="30"/>
       <w:commentRangeStart w:id="31"/>
       <w:r>
@@ -3720,39 +3657,55 @@
       </w:r>
       <w:commentRangeStart w:id="32"/>
       <w:commentRangeStart w:id="33"/>
+      <w:commentRangeStart w:id="34"/>
       <w:r>
         <w:t>to the purpose of this project.</w:t>
       </w:r>
+      <w:commentRangeEnd w:id="29"/>
+      <w:r>
+        <w:rPr>
+          <w:rStyle w:val="Komentraatsauce"/>
+        </w:rPr>
+        <w:commentReference w:id="29"/>
+      </w:r>
       <w:commentRangeEnd w:id="30"/>
-      <w:r>
-        <w:rPr>
-          <w:rStyle w:val="CommentReference"/>
-        </w:rPr>
-        <w:commentReference w:id="30"/>
-      </w:r>
-      <w:commentRangeEnd w:id="31"/>
       <w:commentRangeEnd w:id="32"/>
       <w:commentRangeEnd w:id="33"/>
-      <w:r>
-        <w:rPr>
-          <w:rStyle w:val="CommentReference"/>
+      <w:commentRangeEnd w:id="34"/>
+      <w:r>
+        <w:rPr>
+          <w:rStyle w:val="Komentraatsauce"/>
+        </w:rPr>
+        <w:commentReference w:id="30"/>
+      </w:r>
+      <w:commentRangeEnd w:id="31"/>
+      <w:r>
+        <w:rPr>
+          <w:rStyle w:val="Komentraatsauce"/>
         </w:rPr>
         <w:commentReference w:id="31"/>
       </w:r>
       <w:r>
         <w:rPr>
-          <w:rStyle w:val="CommentReference"/>
+          <w:rStyle w:val="Komentraatsauce"/>
         </w:rPr>
         <w:commentReference w:id="32"/>
       </w:r>
       <w:r>
         <w:rPr>
-          <w:rStyle w:val="CommentReference"/>
+          <w:rStyle w:val="Komentraatsauce"/>
         </w:rPr>
         <w:commentReference w:id="33"/>
       </w:r>
-      <w:commentRangeStart w:id="34"/>
+      <w:r>
+        <w:rPr>
+          <w:rStyle w:val="Komentraatsauce"/>
+        </w:rPr>
+        <w:commentReference w:id="34"/>
+      </w:r>
       <w:commentRangeStart w:id="35"/>
+      <w:commentRangeStart w:id="36"/>
+      <w:commentRangeStart w:id="37"/>
     </w:p>
     <w:p>
       <w:pPr>
@@ -3766,7 +3719,7 @@
       </w:r>
       <w:r>
         <w:rPr>
-          <w:rStyle w:val="Heading3Char"/>
+          <w:rStyle w:val="Virsraksts3Rakstz"/>
           <w:rFonts w:ascii="Arial" w:hAnsi="Arial" w:cs="Arial"/>
         </w:rPr>
         <w:t>Indicator variables or dummy variables</w:t>
@@ -3774,24 +3727,31 @@
       <w:r>
         <w:t xml:space="preserve"> (columns that hold only LABEL info, not real data; ex: gas-type is a label, not real data)</w:t>
       </w:r>
-      <w:commentRangeEnd w:id="34"/>
-      <w:r>
-        <w:rPr>
-          <w:rStyle w:val="CommentReference"/>
-        </w:rPr>
-        <w:commentReference w:id="34"/>
-      </w:r>
       <w:commentRangeEnd w:id="35"/>
       <w:r>
         <w:rPr>
-          <w:rStyle w:val="CommentReference"/>
+          <w:rStyle w:val="Komentraatsauce"/>
         </w:rPr>
         <w:commentReference w:id="35"/>
       </w:r>
-    </w:p>
-    <w:p>
-      <w:pPr>
-        <w:pStyle w:val="Heading2"/>
+      <w:commentRangeEnd w:id="36"/>
+      <w:r>
+        <w:rPr>
+          <w:rStyle w:val="Komentraatsauce"/>
+        </w:rPr>
+        <w:commentReference w:id="36"/>
+      </w:r>
+      <w:commentRangeEnd w:id="37"/>
+      <w:r>
+        <w:rPr>
+          <w:rStyle w:val="Komentraatsauce"/>
+        </w:rPr>
+        <w:commentReference w:id="37"/>
+      </w:r>
+    </w:p>
+    <w:p>
+      <w:pPr>
+        <w:pStyle w:val="Virsraksts2"/>
         <w:numPr>
           <w:ilvl w:val="0"/>
           <w:numId w:val="5"/>
@@ -3802,7 +3762,7 @@
           <w:szCs w:val="24"/>
         </w:rPr>
       </w:pPr>
-      <w:bookmarkStart w:id="36" w:name="_Toc512783076"/>
+      <w:bookmarkStart w:id="38" w:name="_Toc512783076"/>
       <w:r>
         <w:rPr>
           <w:rFonts w:ascii="Arial" w:hAnsi="Arial" w:cs="Arial"/>
@@ -3811,7 +3771,7 @@
         </w:rPr>
         <w:t>Descriptive Analysis</w:t>
       </w:r>
-      <w:bookmarkEnd w:id="36"/>
+      <w:bookmarkEnd w:id="38"/>
     </w:p>
     <w:p>
       <w:r>
@@ -3890,8 +3850,9 @@
           </wp:anchor>
         </w:drawing>
       </w:r>
-      <w:commentRangeStart w:id="37"/>
-      <w:commentRangeStart w:id="38"/>
+      <w:commentRangeStart w:id="39"/>
+      <w:commentRangeStart w:id="40"/>
+      <w:commentRangeStart w:id="41"/>
       <w:r>
         <w:rPr>
           <w:noProof/>
@@ -3942,7 +3903,7 @@
                         <w:txbxContent>
                           <w:p>
                             <w:pPr>
-                              <w:pStyle w:val="Caption"/>
+                              <w:pStyle w:val="Parakstszemobjekta"/>
                               <w:rPr>
                                 <w:noProof/>
                                 <w:sz w:val="24"/>
@@ -3952,27 +3913,14 @@
                             <w:r>
                               <w:t xml:space="preserve">Figure </w:t>
                             </w:r>
-                            <w:r>
-                              <w:fldChar w:fldCharType="begin"/>
-                            </w:r>
-                            <w:r>
-                              <w:instrText xml:space="preserve"> SEQ Figure \* ARABIC </w:instrText>
-                            </w:r>
-                            <w:r>
-                              <w:fldChar w:fldCharType="separate"/>
-                            </w:r>
-                            <w:r>
-                              <w:rPr>
-                                <w:noProof/>
-                              </w:rPr>
-                              <w:t>6</w:t>
-                            </w:r>
-                            <w:r>
-                              <w:rPr>
-                                <w:noProof/>
-                              </w:rPr>
-                              <w:fldChar w:fldCharType="end"/>
-                            </w:r>
+                            <w:fldSimple w:instr=" SEQ Figure \* ARABIC ">
+                              <w:r>
+                                <w:rPr>
+                                  <w:noProof/>
+                                </w:rPr>
+                                <w:t>6</w:t>
+                              </w:r>
+                            </w:fldSimple>
                           </w:p>
                         </w:txbxContent>
                       </wps:txbx>
@@ -3999,7 +3947,7 @@
                   <w:txbxContent>
                     <w:p>
                       <w:pPr>
-                        <w:pStyle w:val="Caption"/>
+                        <w:pStyle w:val="Parakstszemobjekta"/>
                         <w:rPr>
                           <w:noProof/>
                           <w:sz w:val="24"/>
@@ -4009,27 +3957,14 @@
                       <w:r>
                         <w:t xml:space="preserve">Figure </w:t>
                       </w:r>
-                      <w:r>
-                        <w:fldChar w:fldCharType="begin"/>
-                      </w:r>
-                      <w:r>
-                        <w:instrText xml:space="preserve"> SEQ Figure \* ARABIC </w:instrText>
-                      </w:r>
-                      <w:r>
-                        <w:fldChar w:fldCharType="separate"/>
-                      </w:r>
-                      <w:r>
-                        <w:rPr>
-                          <w:noProof/>
-                        </w:rPr>
-                        <w:t>6</w:t>
-                      </w:r>
-                      <w:r>
-                        <w:rPr>
-                          <w:noProof/>
-                        </w:rPr>
-                        <w:fldChar w:fldCharType="end"/>
-                      </w:r>
+                      <w:fldSimple w:instr=" SEQ Figure \* ARABIC ">
+                        <w:r>
+                          <w:rPr>
+                            <w:noProof/>
+                          </w:rPr>
+                          <w:t>6</w:t>
+                        </w:r>
+                      </w:fldSimple>
                     </w:p>
                   </w:txbxContent>
                 </v:textbox>
@@ -4045,56 +3980,71 @@
       <w:r>
         <w:t xml:space="preserve"> the following picture(Fig.6) shows that, </w:t>
       </w:r>
-      <w:commentRangeStart w:id="39"/>
-      <w:commentRangeStart w:id="40"/>
+      <w:commentRangeStart w:id="42"/>
+      <w:commentRangeStart w:id="43"/>
+      <w:commentRangeStart w:id="44"/>
       <w:r>
         <w:t xml:space="preserve">although we’ve seen a major decrease in recent </w:t>
       </w:r>
       <w:r>
         <w:t>times</w:t>
       </w:r>
+      <w:commentRangeEnd w:id="42"/>
+      <w:r>
+        <w:rPr>
+          <w:rStyle w:val="Komentraatsauce"/>
+        </w:rPr>
+        <w:commentReference w:id="42"/>
+      </w:r>
+      <w:commentRangeEnd w:id="43"/>
+      <w:r>
+        <w:rPr>
+          <w:rStyle w:val="Komentraatsauce"/>
+        </w:rPr>
+        <w:commentReference w:id="43"/>
+      </w:r>
+      <w:commentRangeEnd w:id="44"/>
+      <w:r>
+        <w:rPr>
+          <w:rStyle w:val="Komentraatsauce"/>
+        </w:rPr>
+        <w:commentReference w:id="44"/>
+      </w:r>
+      <w:r>
+        <w:t xml:space="preserve">, this type of accidents </w:t>
+      </w:r>
+      <w:r>
+        <w:t>follows a growing trend and</w:t>
+      </w:r>
+      <w:r>
+        <w:t xml:space="preserve"> every year</w:t>
+      </w:r>
+      <w:r>
+        <w:t xml:space="preserve"> more and more collisions happen</w:t>
+      </w:r>
+      <w:r>
+        <w:t>.</w:t>
+      </w:r>
       <w:commentRangeEnd w:id="39"/>
       <w:r>
         <w:rPr>
-          <w:rStyle w:val="CommentReference"/>
+          <w:rStyle w:val="Komentraatsauce"/>
         </w:rPr>
         <w:commentReference w:id="39"/>
       </w:r>
       <w:commentRangeEnd w:id="40"/>
       <w:r>
         <w:rPr>
-          <w:rStyle w:val="CommentReference"/>
+          <w:rStyle w:val="Komentraatsauce"/>
         </w:rPr>
         <w:commentReference w:id="40"/>
       </w:r>
-      <w:r>
-        <w:t xml:space="preserve">, this type of accidents </w:t>
-      </w:r>
-      <w:r>
-        <w:t>follows a growing trend and</w:t>
-      </w:r>
-      <w:r>
-        <w:t xml:space="preserve"> every year</w:t>
-      </w:r>
-      <w:r>
-        <w:t xml:space="preserve"> more and more collisions happen</w:t>
-      </w:r>
-      <w:r>
-        <w:t>.</w:t>
-      </w:r>
-      <w:commentRangeEnd w:id="37"/>
-      <w:r>
-        <w:rPr>
-          <w:rStyle w:val="CommentReference"/>
-        </w:rPr>
-        <w:commentReference w:id="37"/>
-      </w:r>
-      <w:commentRangeEnd w:id="38"/>
-      <w:r>
-        <w:rPr>
-          <w:rStyle w:val="CommentReference"/>
-        </w:rPr>
-        <w:commentReference w:id="38"/>
+      <w:commentRangeEnd w:id="41"/>
+      <w:r>
+        <w:rPr>
+          <w:rStyle w:val="Komentraatsauce"/>
+        </w:rPr>
+        <w:commentReference w:id="41"/>
       </w:r>
     </w:p>
     <w:p>
@@ -4104,7 +4054,8 @@
       <w:r>
         <w:t xml:space="preserve">We can also observe a seasonal pattern, </w:t>
       </w:r>
-      <w:commentRangeStart w:id="41"/>
+      <w:commentRangeStart w:id="45"/>
+      <w:commentRangeStart w:id="46"/>
       <w:r>
         <w:t xml:space="preserve">Figure 7 is a combination of data </w:t>
       </w:r>
@@ -4116,12 +4067,19 @@
       <w:r>
         <w:t>1990-2016), divided per month</w:t>
       </w:r>
-      <w:commentRangeEnd w:id="41"/>
-      <w:r>
-        <w:rPr>
-          <w:rStyle w:val="CommentReference"/>
-        </w:rPr>
-        <w:commentReference w:id="41"/>
+      <w:commentRangeEnd w:id="45"/>
+      <w:r>
+        <w:rPr>
+          <w:rStyle w:val="Komentraatsauce"/>
+        </w:rPr>
+        <w:commentReference w:id="45"/>
+      </w:r>
+      <w:commentRangeEnd w:id="46"/>
+      <w:r>
+        <w:rPr>
+          <w:rStyle w:val="Komentraatsauce"/>
+        </w:rPr>
+        <w:commentReference w:id="46"/>
       </w:r>
       <w:r>
         <w:t>, and shows</w:t>
@@ -4219,7 +4177,7 @@
                         <w:txbxContent>
                           <w:p>
                             <w:pPr>
-                              <w:pStyle w:val="Caption"/>
+                              <w:pStyle w:val="Parakstszemobjekta"/>
                               <w:rPr>
                                 <w:noProof/>
                                 <w:sz w:val="24"/>
@@ -4229,27 +4187,14 @@
                             <w:r>
                               <w:t xml:space="preserve">Figure </w:t>
                             </w:r>
-                            <w:r>
-                              <w:fldChar w:fldCharType="begin"/>
-                            </w:r>
-                            <w:r>
-                              <w:instrText xml:space="preserve"> SEQ Figure \* ARABIC </w:instrText>
-                            </w:r>
-                            <w:r>
-                              <w:fldChar w:fldCharType="separate"/>
-                            </w:r>
-                            <w:r>
-                              <w:rPr>
-                                <w:noProof/>
-                              </w:rPr>
-                              <w:t>7</w:t>
-                            </w:r>
-                            <w:r>
-                              <w:rPr>
-                                <w:noProof/>
-                              </w:rPr>
-                              <w:fldChar w:fldCharType="end"/>
-                            </w:r>
+                            <w:fldSimple w:instr=" SEQ Figure \* ARABIC ">
+                              <w:r>
+                                <w:rPr>
+                                  <w:noProof/>
+                                </w:rPr>
+                                <w:t>7</w:t>
+                              </w:r>
+                            </w:fldSimple>
                           </w:p>
                         </w:txbxContent>
                       </wps:txbx>
@@ -4272,7 +4217,7 @@
                   <w:txbxContent>
                     <w:p>
                       <w:pPr>
-                        <w:pStyle w:val="Caption"/>
+                        <w:pStyle w:val="Parakstszemobjekta"/>
                         <w:rPr>
                           <w:noProof/>
                           <w:sz w:val="24"/>
@@ -4282,27 +4227,14 @@
                       <w:r>
                         <w:t xml:space="preserve">Figure </w:t>
                       </w:r>
-                      <w:r>
-                        <w:fldChar w:fldCharType="begin"/>
-                      </w:r>
-                      <w:r>
-                        <w:instrText xml:space="preserve"> SEQ Figure \* ARABIC </w:instrText>
-                      </w:r>
-                      <w:r>
-                        <w:fldChar w:fldCharType="separate"/>
-                      </w:r>
-                      <w:r>
-                        <w:rPr>
-                          <w:noProof/>
-                        </w:rPr>
-                        <w:t>7</w:t>
-                      </w:r>
-                      <w:r>
-                        <w:rPr>
-                          <w:noProof/>
-                        </w:rPr>
-                        <w:fldChar w:fldCharType="end"/>
-                      </w:r>
+                      <w:fldSimple w:instr=" SEQ Figure \* ARABIC ">
+                        <w:r>
+                          <w:rPr>
+                            <w:noProof/>
+                          </w:rPr>
+                          <w:t>7</w:t>
+                        </w:r>
+                      </w:fldSimple>
                     </w:p>
                   </w:txbxContent>
                 </v:textbox>
@@ -4312,8 +4244,9 @@
           </mc:Fallback>
         </mc:AlternateContent>
       </w:r>
-      <w:commentRangeStart w:id="42"/>
-      <w:commentRangeStart w:id="43"/>
+      <w:commentRangeStart w:id="47"/>
+      <w:commentRangeStart w:id="48"/>
+      <w:commentRangeStart w:id="49"/>
       <w:r>
         <w:rPr>
           <w:noProof/>
@@ -4382,24 +4315,31 @@
           </wp:anchor>
         </w:drawing>
       </w:r>
-      <w:commentRangeEnd w:id="42"/>
-      <w:r>
-        <w:rPr>
-          <w:rStyle w:val="CommentReference"/>
-        </w:rPr>
-        <w:commentReference w:id="42"/>
-      </w:r>
-      <w:commentRangeEnd w:id="43"/>
-      <w:r>
-        <w:rPr>
-          <w:rStyle w:val="CommentReference"/>
-        </w:rPr>
-        <w:commentReference w:id="43"/>
-      </w:r>
-    </w:p>
-    <w:p>
-      <w:pPr>
-        <w:pStyle w:val="Heading2"/>
+      <w:commentRangeEnd w:id="47"/>
+      <w:r>
+        <w:rPr>
+          <w:rStyle w:val="Komentraatsauce"/>
+        </w:rPr>
+        <w:commentReference w:id="47"/>
+      </w:r>
+      <w:commentRangeEnd w:id="48"/>
+      <w:r>
+        <w:rPr>
+          <w:rStyle w:val="Komentraatsauce"/>
+        </w:rPr>
+        <w:commentReference w:id="48"/>
+      </w:r>
+      <w:commentRangeEnd w:id="49"/>
+      <w:r>
+        <w:rPr>
+          <w:rStyle w:val="Komentraatsauce"/>
+        </w:rPr>
+        <w:commentReference w:id="49"/>
+      </w:r>
+    </w:p>
+    <w:p>
+      <w:pPr>
+        <w:pStyle w:val="Virsraksts2"/>
         <w:numPr>
           <w:ilvl w:val="0"/>
           <w:numId w:val="5"/>
@@ -4410,7 +4350,7 @@
           <w:szCs w:val="24"/>
         </w:rPr>
       </w:pPr>
-      <w:bookmarkStart w:id="44" w:name="_Toc512783077"/>
+      <w:bookmarkStart w:id="50" w:name="_Toc512783077"/>
       <w:r>
         <w:rPr>
           <w:rFonts w:ascii="Arial" w:hAnsi="Arial" w:cs="Arial"/>
@@ -4419,7 +4359,7 @@
         </w:rPr>
         <w:t>Diagnostic Analysis</w:t>
       </w:r>
-      <w:bookmarkEnd w:id="44"/>
+      <w:bookmarkEnd w:id="50"/>
     </w:p>
     <w:p>
       <w:r>
@@ -4428,7 +4368,7 @@
     </w:p>
     <w:p>
       <w:pPr>
-        <w:pStyle w:val="Heading2"/>
+        <w:pStyle w:val="Virsraksts2"/>
         <w:numPr>
           <w:ilvl w:val="0"/>
           <w:numId w:val="5"/>
@@ -4439,7 +4379,7 @@
           <w:szCs w:val="24"/>
         </w:rPr>
       </w:pPr>
-      <w:bookmarkStart w:id="45" w:name="_Toc512783078"/>
+      <w:bookmarkStart w:id="51" w:name="_Toc512783078"/>
       <w:r>
         <w:rPr>
           <w:rFonts w:ascii="Arial" w:hAnsi="Arial" w:cs="Arial"/>
@@ -4448,32 +4388,40 @@
         </w:rPr>
         <w:t>Predictive Analysis</w:t>
       </w:r>
-      <w:bookmarkEnd w:id="45"/>
-    </w:p>
-    <w:p>
-      <w:commentRangeStart w:id="46"/>
-      <w:commentRangeStart w:id="47"/>
+      <w:bookmarkEnd w:id="51"/>
+    </w:p>
+    <w:p>
+      <w:commentRangeStart w:id="52"/>
+      <w:commentRangeStart w:id="53"/>
+      <w:commentRangeStart w:id="54"/>
       <w:r>
         <w:t>Will it happen again?</w:t>
       </w:r>
-      <w:commentRangeEnd w:id="46"/>
-      <w:r>
-        <w:rPr>
-          <w:rStyle w:val="CommentReference"/>
-        </w:rPr>
-        <w:commentReference w:id="46"/>
-      </w:r>
-      <w:commentRangeEnd w:id="47"/>
-      <w:r>
-        <w:rPr>
-          <w:rStyle w:val="CommentReference"/>
-        </w:rPr>
-        <w:commentReference w:id="47"/>
-      </w:r>
-    </w:p>
-    <w:p>
-      <w:pPr>
-        <w:pStyle w:val="Heading2"/>
+      <w:commentRangeEnd w:id="52"/>
+      <w:r>
+        <w:rPr>
+          <w:rStyle w:val="Komentraatsauce"/>
+        </w:rPr>
+        <w:commentReference w:id="52"/>
+      </w:r>
+      <w:commentRangeEnd w:id="53"/>
+      <w:r>
+        <w:rPr>
+          <w:rStyle w:val="Komentraatsauce"/>
+        </w:rPr>
+        <w:commentReference w:id="53"/>
+      </w:r>
+      <w:commentRangeEnd w:id="54"/>
+      <w:r>
+        <w:rPr>
+          <w:rStyle w:val="Komentraatsauce"/>
+        </w:rPr>
+        <w:commentReference w:id="54"/>
+      </w:r>
+    </w:p>
+    <w:p>
+      <w:pPr>
+        <w:pStyle w:val="Virsraksts2"/>
         <w:numPr>
           <w:ilvl w:val="0"/>
           <w:numId w:val="5"/>
@@ -4504,7 +4452,7 @@
     </w:p>
     <w:p>
       <w:pPr>
-        <w:pStyle w:val="Heading1"/>
+        <w:pStyle w:val="Virsraksts1"/>
         <w:numPr>
           <w:ilvl w:val="0"/>
           <w:numId w:val="2"/>
@@ -4515,7 +4463,7 @@
           <w:szCs w:val="24"/>
         </w:rPr>
       </w:pPr>
-      <w:bookmarkStart w:id="48" w:name="_Toc512783079"/>
+      <w:bookmarkStart w:id="55" w:name="_Toc512783079"/>
       <w:r>
         <w:rPr>
           <w:rFonts w:ascii="Arial" w:hAnsi="Arial" w:cs="Arial"/>
@@ -4524,11 +4472,11 @@
         </w:rPr>
         <w:t>Conclusion</w:t>
       </w:r>
-      <w:bookmarkEnd w:id="48"/>
-    </w:p>
-    <w:p>
-      <w:pPr>
-        <w:pStyle w:val="Heading2"/>
+      <w:bookmarkEnd w:id="55"/>
+    </w:p>
+    <w:p>
+      <w:pPr>
+        <w:pStyle w:val="Virsraksts2"/>
         <w:numPr>
           <w:ilvl w:val="0"/>
           <w:numId w:val="4"/>
@@ -4539,7 +4487,7 @@
           <w:szCs w:val="24"/>
         </w:rPr>
       </w:pPr>
-      <w:bookmarkStart w:id="49" w:name="_Toc512783080"/>
+      <w:bookmarkStart w:id="56" w:name="_Toc512783080"/>
       <w:r>
         <w:rPr>
           <w:rFonts w:ascii="Arial" w:hAnsi="Arial" w:cs="Arial"/>
@@ -4548,11 +4496,11 @@
         </w:rPr>
         <w:t>Denouement</w:t>
       </w:r>
-      <w:bookmarkEnd w:id="49"/>
-    </w:p>
-    <w:p>
-      <w:pPr>
-        <w:pStyle w:val="Heading2"/>
+      <w:bookmarkEnd w:id="56"/>
+    </w:p>
+    <w:p>
+      <w:pPr>
+        <w:pStyle w:val="Virsraksts2"/>
         <w:numPr>
           <w:ilvl w:val="0"/>
           <w:numId w:val="4"/>
@@ -4563,7 +4511,7 @@
           <w:szCs w:val="24"/>
         </w:rPr>
       </w:pPr>
-      <w:bookmarkStart w:id="50" w:name="_Toc512783081"/>
+      <w:bookmarkStart w:id="57" w:name="_Toc512783081"/>
       <w:r>
         <w:rPr>
           <w:rFonts w:ascii="Arial" w:hAnsi="Arial" w:cs="Arial"/>
@@ -4572,25 +4520,26 @@
         </w:rPr>
         <w:t>References</w:t>
       </w:r>
-      <w:bookmarkEnd w:id="50"/>
-    </w:p>
-    <w:p>
-      <w:pPr>
-        <w:pStyle w:val="ListParagraph"/>
+      <w:bookmarkEnd w:id="57"/>
+    </w:p>
+    <w:p>
+      <w:pPr>
+        <w:pStyle w:val="Sarakstarindkopa"/>
         <w:numPr>
           <w:ilvl w:val="0"/>
           <w:numId w:val="10"/>
         </w:numPr>
       </w:pPr>
-      <w:commentRangeStart w:id="51"/>
-      <w:commentRangeStart w:id="52"/>
+      <w:commentRangeStart w:id="58"/>
+      <w:commentRangeStart w:id="59"/>
+      <w:commentRangeStart w:id="60"/>
       <w:r>
         <w:t>Diagram taken from “Balancing Agile with Discipline” by Barry Boehm Richard Turner</w:t>
       </w:r>
     </w:p>
     <w:p>
       <w:pPr>
-        <w:pStyle w:val="ListParagraph"/>
+        <w:pStyle w:val="Sarakstarindkopa"/>
         <w:numPr>
           <w:ilvl w:val="0"/>
           <w:numId w:val="10"/>
@@ -4602,7 +4551,7 @@
     </w:p>
     <w:p>
       <w:pPr>
-        <w:pStyle w:val="ListParagraph"/>
+        <w:pStyle w:val="Sarakstarindkopa"/>
         <w:numPr>
           <w:ilvl w:val="0"/>
           <w:numId w:val="10"/>
@@ -4622,7 +4571,7 @@
     </w:p>
     <w:p>
       <w:pPr>
-        <w:pStyle w:val="ListParagraph"/>
+        <w:pStyle w:val="Sarakstarindkopa"/>
         <w:numPr>
           <w:ilvl w:val="0"/>
           <w:numId w:val="10"/>
@@ -4634,7 +4583,7 @@
     </w:p>
     <w:p>
       <w:pPr>
-        <w:pStyle w:val="ListParagraph"/>
+        <w:pStyle w:val="Sarakstarindkopa"/>
         <w:numPr>
           <w:ilvl w:val="0"/>
           <w:numId w:val="10"/>
@@ -4647,7 +4596,7 @@
     </w:p>
     <w:p>
       <w:pPr>
-        <w:pStyle w:val="ListParagraph"/>
+        <w:pStyle w:val="Sarakstarindkopa"/>
         <w:numPr>
           <w:ilvl w:val="0"/>
           <w:numId w:val="10"/>
@@ -4656,22 +4605,32 @@
       <w:r>
         <w:t>http://aircharterguide.com/Operators (filling blank info)</w:t>
       </w:r>
-      <w:commentRangeEnd w:id="51"/>
-      <w:r>
-        <w:rPr>
-          <w:rStyle w:val="CommentReference"/>
-        </w:rPr>
-        <w:commentReference w:id="51"/>
-      </w:r>
-      <w:commentRangeEnd w:id="52"/>
-      <w:r>
-        <w:rPr>
-          <w:rStyle w:val="CommentReference"/>
-        </w:rPr>
-        <w:commentReference w:id="52"/>
-      </w:r>
-    </w:p>
-    <w:p/>
+      <w:commentRangeEnd w:id="58"/>
+      <w:r>
+        <w:rPr>
+          <w:rStyle w:val="Komentraatsauce"/>
+        </w:rPr>
+        <w:commentReference w:id="58"/>
+      </w:r>
+      <w:commentRangeEnd w:id="59"/>
+      <w:r>
+        <w:rPr>
+          <w:rStyle w:val="Komentraatsauce"/>
+        </w:rPr>
+        <w:commentReference w:id="59"/>
+      </w:r>
+      <w:commentRangeEnd w:id="60"/>
+      <w:r>
+        <w:rPr>
+          <w:rStyle w:val="Komentraatsauce"/>
+        </w:rPr>
+        <w:commentReference w:id="60"/>
+      </w:r>
+    </w:p>
+    <w:p>
+      <w:bookmarkStart w:id="61" w:name="_GoBack"/>
+      <w:bookmarkEnd w:id="61"/>
+    </w:p>
     <w:sectPr>
       <w:headerReference w:type="default" r:id="rId23"/>
       <w:pgSz w:w="12240" w:h="15840"/>
@@ -4685,781 +4644,1036 @@
 
 <file path=word/comments.xml><?xml version="1.0" encoding="utf-8"?>
 <w:comments xmlns:wpc="http://schemas.microsoft.com/office/word/2010/wordprocessingCanvas" xmlns:cx="http://schemas.microsoft.com/office/drawing/2014/chartex" xmlns:cx1="http://schemas.microsoft.com/office/drawing/2015/9/8/chartex" xmlns:cx2="http://schemas.microsoft.com/office/drawing/2015/10/21/chartex" xmlns:cx3="http://schemas.microsoft.com/office/drawing/2016/5/9/chartex" xmlns:cx4="http://schemas.microsoft.com/office/drawing/2016/5/10/chartex" xmlns:cx5="http://schemas.microsoft.com/office/drawing/2016/5/11/chartex" xmlns:cx6="http://schemas.microsoft.com/office/drawing/2016/5/12/chartex" xmlns:cx7="http://schemas.microsoft.com/office/drawing/2016/5/13/chartex" xmlns:cx8="http://schemas.microsoft.com/office/drawing/2016/5/14/chartex" xmlns:mc="http://schemas.openxmlformats.org/markup-compatibility/2006" xmlns:aink="http://schemas.microsoft.com/office/drawing/2016/ink" xmlns:am3d="http://schemas.microsoft.com/office/drawing/2017/model3d" xmlns:o="urn:schemas-microsoft-com:office:office" xmlns:r="http://schemas.openxmlformats.org/officeDocument/2006/relationships" xmlns:m="http://schemas.openxmlformats.org/officeDocument/2006/math" xmlns:v="urn:schemas-microsoft-com:vml" xmlns:wp14="http://schemas.microsoft.com/office/word/2010/wordprocessingDrawing" xmlns:wp="http://schemas.openxmlformats.org/drawingml/2006/wordprocessingDrawing" xmlns:w10="urn:schemas-microsoft-com:office:word" xmlns:w="http://schemas.openxmlformats.org/wordprocessingml/2006/main" xmlns:w14="http://schemas.microsoft.com/office/word/2010/wordml" xmlns:w15="http://schemas.microsoft.com/office/word/2012/wordml" xmlns:w16cid="http://schemas.microsoft.com/office/word/2016/wordml/cid" xmlns:w16se="http://schemas.microsoft.com/office/word/2015/wordml/symex" xmlns:wpg="http://schemas.microsoft.com/office/word/2010/wordprocessingGroup" xmlns:wpi="http://schemas.microsoft.com/office/word/2010/wordprocessingInk" xmlns:wne="http://schemas.microsoft.com/office/word/2006/wordml" xmlns:wps="http://schemas.microsoft.com/office/word/2010/wordprocessingShape" mc:Ignorable="w14 w15 w16se w16cid wp14">
-  <w:comment w:id="11" w:author="ralf zangis" w:date="2018-05-07T20:47:00Z" w:initials="rz">
-    <w:p>
-      <w:pPr>
-        <w:pStyle w:val="CommentText"/>
-      </w:pPr>
-      <w:r>
-        <w:rPr>
-          <w:rStyle w:val="CommentReference"/>
+  <w:comment w:id="12" w:author="ralf zangis" w:date="2018-05-07T21:35:00Z" w:initials="rz">
+    <w:p>
+      <w:pPr>
+        <w:pStyle w:val="Komentrateksts"/>
+      </w:pPr>
+      <w:r>
+        <w:rPr>
+          <w:rStyle w:val="Komentraatsauce"/>
         </w:rPr>
         <w:annotationRef/>
       </w:r>
       <w:r>
-        <w:t xml:space="preserve">We also have </w:t>
-      </w:r>
-      <w:r>
-        <w:t>datasets</w:t>
-      </w:r>
-      <w:r>
-        <w:t xml:space="preserve"> for airports and airlines</w:t>
-      </w:r>
-    </w:p>
-    <w:p>
-      <w:pPr>
-        <w:pStyle w:val="CommentText"/>
-      </w:pPr>
-    </w:p>
-    <w:p>
-      <w:pPr>
-        <w:pStyle w:val="CommentText"/>
-      </w:pPr>
-      <w:r>
-        <w:t>And 1-4 all came in 1 file</w:t>
+        <w:t xml:space="preserve">You haven’t said that we save 2 different </w:t>
+      </w:r>
+      <w:proofErr w:type="gramStart"/>
+      <w:r>
+        <w:t>file</w:t>
+      </w:r>
+      <w:proofErr w:type="gramEnd"/>
+      <w:r>
+        <w:t xml:space="preserve"> for different purpose and you haven’t explained other data wrangling file which also uses other technologies like mere for example (maybe could mention our difficulty of working with the big file as it requires a lot of RAM)</w:t>
       </w:r>
     </w:p>
   </w:comment>
-  <w:comment w:id="12" w:author="Andrei-Eugen Birta" w:date="2018-05-08T18:07:00Z" w:initials="AB">
-    <w:p>
-      <w:pPr>
-        <w:pStyle w:val="CommentText"/>
-      </w:pPr>
-      <w:r>
-        <w:rPr>
-          <w:rStyle w:val="CommentReference"/>
+  <w:comment w:id="13" w:author="Andrei-Eugen Birta" w:date="2018-05-08T17:44:00Z" w:initials="AB">
+    <w:p>
+      <w:pPr>
+        <w:pStyle w:val="Komentrateksts"/>
+      </w:pPr>
+      <w:r>
+        <w:rPr>
+          <w:rStyle w:val="Komentraatsauce"/>
         </w:rPr>
         <w:annotationRef/>
       </w:r>
       <w:r>
-        <w:t xml:space="preserve">Its ok, they </w:t>
+        <w:t>Ok, I can change that. I will, however, not add anything about the big file and RAM problems, that is just setting ourselves up for HADOOP questions.</w:t>
+      </w:r>
+    </w:p>
+  </w:comment>
+  <w:comment w:id="14" w:author="ralf zangis" w:date="2018-05-09T16:42:00Z" w:initials="rz">
+    <w:p>
+      <w:pPr>
+        <w:pStyle w:val="Komentrateksts"/>
+      </w:pPr>
+      <w:r>
+        <w:rPr>
+          <w:rStyle w:val="Komentraatsauce"/>
+        </w:rPr>
+        <w:annotationRef/>
+      </w:r>
+      <w:r>
+        <w:t>No, it means when working we had to consider the hardware limitations we faced</w:t>
+      </w:r>
+    </w:p>
+  </w:comment>
+  <w:comment w:id="15" w:author="ralf zangis" w:date="2018-05-07T20:52:00Z" w:initials="rz">
+    <w:p>
+      <w:pPr>
+        <w:pStyle w:val="Komentrateksts"/>
+      </w:pPr>
+      <w:r>
+        <w:rPr>
+          <w:rStyle w:val="Komentraatsauce"/>
+        </w:rPr>
+        <w:annotationRef/>
+      </w:r>
+      <w:r>
+        <w:t xml:space="preserve">Find and replace with </w:t>
+      </w:r>
+      <w:proofErr w:type="spellStart"/>
+      <w:r>
+        <w:t>standart</w:t>
+      </w:r>
+      <w:proofErr w:type="spellEnd"/>
+      <w:r>
+        <w:t xml:space="preserve"> nan value</w:t>
+      </w:r>
+    </w:p>
+  </w:comment>
+  <w:comment w:id="16" w:author="Andrei-Eugen Birta" w:date="2018-05-07T16:36:00Z" w:initials="AB">
+    <w:p>
+      <w:pPr>
+        <w:pStyle w:val="Komentrateksts"/>
+      </w:pPr>
+      <w:r>
+        <w:rPr>
+          <w:rStyle w:val="Komentraatsauce"/>
+        </w:rPr>
+        <w:annotationRef/>
+      </w:r>
+      <w:r>
+        <w:t>To be replaced with actual number, after figure is added</w:t>
+      </w:r>
+    </w:p>
+  </w:comment>
+  <w:comment w:id="17" w:author="Andrei-Eugen Birta" w:date="2018-05-08T18:06:00Z" w:initials="AB">
+    <w:p>
+      <w:pPr>
+        <w:pStyle w:val="Komentrateksts"/>
+      </w:pPr>
+      <w:r>
+        <w:rPr>
+          <w:rStyle w:val="Komentraatsauce"/>
+        </w:rPr>
+        <w:annotationRef/>
+      </w:r>
+      <w:r>
+        <w:t>I need the picture from you</w:t>
+      </w:r>
+    </w:p>
+  </w:comment>
+  <w:comment w:id="18" w:author="ralf zangis" w:date="2018-05-09T16:43:00Z" w:initials="rz">
+    <w:p>
+      <w:pPr>
+        <w:pStyle w:val="Komentrateksts"/>
+      </w:pPr>
+      <w:r>
+        <w:rPr>
+          <w:rStyle w:val="Komentraatsauce"/>
+        </w:rPr>
+        <w:annotationRef/>
+      </w:r>
+      <w:r>
+        <w:t>Can’t you get it yourself? There is uncommented code in data wrangling</w:t>
+      </w:r>
+    </w:p>
+  </w:comment>
+  <w:comment w:id="19" w:author="ralf zangis" w:date="2018-05-07T20:59:00Z" w:initials="rz">
+    <w:p>
+      <w:pPr>
+        <w:pStyle w:val="Komentrateksts"/>
+      </w:pPr>
+      <w:r>
+        <w:rPr>
+          <w:rStyle w:val="Komentraatsauce"/>
+        </w:rPr>
+        <w:annotationRef/>
+      </w:r>
+      <w:r>
+        <w:t>Here we got value in the middle so its not too susceptible by outliners. (unlike for mode this was used to show clearer picture where the collision could happen- if mode was used it would have been filled with 0, which plots shows doesn’t satisfy our need)</w:t>
+      </w:r>
+    </w:p>
+  </w:comment>
+  <w:comment w:id="20" w:author="Andrei-Eugen Birta" w:date="2018-05-08T17:49:00Z" w:initials="AB">
+    <w:p>
+      <w:pPr>
+        <w:pStyle w:val="Komentrateksts"/>
+      </w:pPr>
+      <w:r>
+        <w:rPr>
+          <w:rStyle w:val="Komentraatsauce"/>
+        </w:rPr>
+        <w:annotationRef/>
+      </w:r>
+      <w:r>
+        <w:t>Better?</w:t>
+      </w:r>
+    </w:p>
+  </w:comment>
+  <w:comment w:id="21" w:author="ralf zangis" w:date="2018-05-09T16:47:00Z" w:initials="rz">
+    <w:p>
+      <w:pPr>
+        <w:pStyle w:val="Komentrateksts"/>
+      </w:pPr>
+      <w:r>
+        <w:rPr>
+          <w:rStyle w:val="Komentraatsauce"/>
+        </w:rPr>
+        <w:annotationRef/>
+      </w:r>
+      <w:r>
+        <w:t xml:space="preserve">Maybe just run the code </w:t>
+      </w:r>
+      <w:r>
+        <w:t xml:space="preserve">(like </w:t>
+      </w:r>
+      <w:proofErr w:type="spellStart"/>
+      <w:r>
+        <w:t>meantioned</w:t>
+      </w:r>
+      <w:proofErr w:type="spellEnd"/>
+      <w:r>
+        <w:t xml:space="preserve"> above) and use one of these columns in pics</w:t>
+      </w:r>
+    </w:p>
+  </w:comment>
+  <w:comment w:id="22" w:author="ralf zangis" w:date="2018-05-07T21:05:00Z" w:initials="rz">
+    <w:p>
+      <w:pPr>
+        <w:pStyle w:val="Komentrateksts"/>
+      </w:pPr>
+      <w:r>
+        <w:rPr>
+          <w:rStyle w:val="Komentraatsauce"/>
+        </w:rPr>
+        <w:annotationRef/>
+      </w:r>
+      <w:r>
+        <w:t>I think you should add (</w:t>
+      </w:r>
+      <w:r>
+        <w:t>Fill</w:t>
+      </w:r>
+      <w:r>
+        <w:t>ing</w:t>
+      </w:r>
+      <w:r>
+        <w:t xml:space="preserve"> nan values strategies based on groups</w:t>
+      </w:r>
+      <w:r>
+        <w:t xml:space="preserve">) and we can show that some nan values required special </w:t>
+      </w:r>
+      <w:r>
+        <w:t>stuff to be made</w:t>
+      </w:r>
+    </w:p>
+  </w:comment>
+  <w:comment w:id="23" w:author="ralf zangis" w:date="2018-05-07T21:03:00Z" w:initials="rz">
+    <w:p>
+      <w:pPr>
+        <w:pStyle w:val="Komentrateksts"/>
+      </w:pPr>
+      <w:r>
+        <w:rPr>
+          <w:rStyle w:val="Komentraatsauce"/>
+        </w:rPr>
+        <w:annotationRef/>
+      </w:r>
+      <w:r>
+        <w:t>True but maybe talk a bit more and show some examples maybe</w:t>
+      </w:r>
+    </w:p>
+  </w:comment>
+  <w:comment w:id="24" w:author="Andrei-Eugen Birta" w:date="2018-05-08T17:50:00Z" w:initials="AB">
+    <w:p>
+      <w:pPr>
+        <w:pStyle w:val="Komentrateksts"/>
+      </w:pPr>
+      <w:r>
+        <w:rPr>
+          <w:rStyle w:val="Komentraatsauce"/>
+        </w:rPr>
+        <w:annotationRef/>
+      </w:r>
+      <w:r>
+        <w:t>I could not find any columns that you dropped because of that XD</w:t>
+      </w:r>
+    </w:p>
+  </w:comment>
+  <w:comment w:id="25" w:author="ralf zangis" w:date="2018-05-09T16:53:00Z" w:initials="rz">
+    <w:p>
+      <w:pPr>
+        <w:pStyle w:val="Komentrateksts"/>
+      </w:pPr>
+      <w:r>
+        <w:rPr>
+          <w:rStyle w:val="Komentraatsauce"/>
+        </w:rPr>
+        <w:annotationRef/>
+      </w:r>
+      <w:r>
+        <w:t xml:space="preserve">Idk to what question this is answer! But there are 2 data wrangling </w:t>
+      </w:r>
+      <w:proofErr w:type="gramStart"/>
+      <w:r>
+        <w:t>file</w:t>
+      </w:r>
+      <w:proofErr w:type="gramEnd"/>
+      <w:r>
+        <w:t xml:space="preserve"> did you check both?</w:t>
+      </w:r>
+    </w:p>
+  </w:comment>
+  <w:comment w:id="26" w:author="ralf zangis" w:date="2018-05-07T21:08:00Z" w:initials="rz">
+    <w:p>
+      <w:pPr>
+        <w:pStyle w:val="Komentrateksts"/>
+      </w:pPr>
+      <w:r>
+        <w:rPr>
+          <w:rStyle w:val="Komentraatsauce"/>
+        </w:rPr>
+        <w:annotationRef/>
+      </w:r>
+      <w:r>
+        <w:t xml:space="preserve">There wasn’t only time and date there were also others which determined what values should be inserted (some of the include- </w:t>
+      </w:r>
+      <w:r>
+        <w:t>TIME_OF_</w:t>
+      </w:r>
+      <w:proofErr w:type="gramStart"/>
+      <w:r>
+        <w:t>DAY</w:t>
+      </w:r>
+      <w:r>
+        <w:t>(</w:t>
+      </w:r>
+      <w:proofErr w:type="gramEnd"/>
+      <w:r>
+        <w:t xml:space="preserve">values- </w:t>
+      </w:r>
+      <w:proofErr w:type="spellStart"/>
+      <w:r>
+        <w:t>dusk,night</w:t>
+      </w:r>
+      <w:proofErr w:type="spellEnd"/>
+      <w:r>
+        <w:t xml:space="preserve"> and so on)) it could be good to add IMG and besides already mentioned stuff the time was in weird format so we had to change it (it was of format int and had to be dealt with in special way)</w:t>
+      </w:r>
+    </w:p>
+  </w:comment>
+  <w:comment w:id="27" w:author="Andrei-Eugen Birta" w:date="2018-05-08T18:05:00Z" w:initials="AB">
+    <w:p>
+      <w:pPr>
+        <w:pStyle w:val="Komentrateksts"/>
+      </w:pPr>
+      <w:r>
+        <w:rPr>
+          <w:rStyle w:val="Komentraatsauce"/>
+        </w:rPr>
+        <w:annotationRef/>
+      </w:r>
+      <w:proofErr w:type="gramStart"/>
+      <w:r>
+        <w:t>So</w:t>
+      </w:r>
+      <w:proofErr w:type="gramEnd"/>
+      <w:r>
+        <w:t xml:space="preserve"> you transformed from “Dusk” to 21:00?</w:t>
+      </w:r>
+    </w:p>
+  </w:comment>
+  <w:comment w:id="28" w:author="ralf zangis" w:date="2018-05-09T16:55:00Z" w:initials="rz">
+    <w:p>
+      <w:pPr>
+        <w:pStyle w:val="Komentrateksts"/>
+      </w:pPr>
+      <w:r>
+        <w:rPr>
+          <w:rStyle w:val="Komentraatsauce"/>
+        </w:rPr>
+        <w:annotationRef/>
+      </w:r>
+      <w:proofErr w:type="gramStart"/>
+      <w:r>
+        <w:t>Yes</w:t>
+      </w:r>
+      <w:proofErr w:type="gramEnd"/>
+      <w:r>
+        <w:t xml:space="preserve"> to give better idea when it happened and so you don’t have to deal with shit when </w:t>
+      </w:r>
+      <w:proofErr w:type="spellStart"/>
+      <w:r>
+        <w:t>visulizing</w:t>
+      </w:r>
+      <w:proofErr w:type="spellEnd"/>
+    </w:p>
+  </w:comment>
+  <w:comment w:id="29" w:author="ralf zangis" w:date="2018-05-07T21:13:00Z" w:initials="rz">
+    <w:p>
+      <w:pPr>
+        <w:pStyle w:val="Komentrateksts"/>
+      </w:pPr>
+      <w:r>
+        <w:rPr>
+          <w:rStyle w:val="Komentraatsauce"/>
+        </w:rPr>
+        <w:annotationRef/>
+      </w:r>
+      <w:r>
+        <w:t xml:space="preserve">Didn’t you already say that up in this file? Besides </w:t>
+      </w:r>
+      <w:proofErr w:type="gramStart"/>
+      <w:r>
+        <w:t>that</w:t>
+      </w:r>
+      <w:proofErr w:type="gramEnd"/>
+      <w:r>
+        <w:t xml:space="preserve"> some columns were filled with “??????” since they wanted to not share identity of person</w:t>
+      </w:r>
+    </w:p>
+  </w:comment>
+  <w:comment w:id="30" w:author="Andrei-Eugen Birta" w:date="2018-05-08T17:54:00Z" w:initials="AB">
+    <w:p>
+      <w:pPr>
+        <w:pStyle w:val="Komentrateksts"/>
+      </w:pPr>
+      <w:r>
+        <w:rPr>
+          <w:rStyle w:val="Komentraatsauce"/>
+        </w:rPr>
+        <w:annotationRef/>
+      </w:r>
+      <w:r>
+        <w:t xml:space="preserve">No, where? The “???” </w:t>
+      </w:r>
+      <w:proofErr w:type="spellStart"/>
+      <w:r>
+        <w:t>fals</w:t>
+      </w:r>
+      <w:proofErr w:type="spellEnd"/>
+      <w:r>
+        <w:t xml:space="preserve"> under “unusable”.</w:t>
+      </w:r>
+    </w:p>
+  </w:comment>
+  <w:comment w:id="31" w:author="ralf zangis" w:date="2018-05-09T16:56:00Z" w:initials="rz">
+    <w:p>
+      <w:pPr>
+        <w:pStyle w:val="Komentrateksts"/>
+      </w:pPr>
+      <w:r>
+        <w:rPr>
+          <w:rStyle w:val="Komentraatsauce"/>
+        </w:rPr>
+        <w:annotationRef/>
+      </w:r>
+      <w:r>
+        <w:t xml:space="preserve">Ok I guess that’s </w:t>
+      </w:r>
+      <w:proofErr w:type="gramStart"/>
+      <w:r>
+        <w:t>true</w:t>
+      </w:r>
+      <w:proofErr w:type="gramEnd"/>
+      <w:r>
+        <w:t xml:space="preserve"> but I think no column was </w:t>
+      </w:r>
+      <w:proofErr w:type="spellStart"/>
+      <w:r>
+        <w:t>droped</w:t>
+      </w:r>
+      <w:proofErr w:type="spellEnd"/>
+      <w:r>
+        <w:t xml:space="preserve"> </w:t>
+      </w:r>
+      <w:proofErr w:type="spellStart"/>
+      <w:r>
+        <w:t>becouse</w:t>
+      </w:r>
+      <w:proofErr w:type="spellEnd"/>
+      <w:r>
+        <w:t xml:space="preserve"> of duplicate data</w:t>
+      </w:r>
+    </w:p>
+  </w:comment>
+  <w:comment w:id="32" w:author="ralf zangis" w:date="2018-05-07T21:15:00Z" w:initials="rz">
+    <w:p>
+      <w:pPr>
+        <w:pStyle w:val="Komentrateksts"/>
+      </w:pPr>
+      <w:r>
+        <w:rPr>
+          <w:rStyle w:val="Komentraatsauce"/>
+        </w:rPr>
+        <w:annotationRef/>
+      </w:r>
+      <w:r>
+        <w:t xml:space="preserve">We also dropped al air collision outside the </w:t>
+      </w:r>
+      <w:proofErr w:type="spellStart"/>
+      <w:r>
+        <w:t>usa</w:t>
+      </w:r>
+      <w:proofErr w:type="spellEnd"/>
+      <w:r>
+        <w:t xml:space="preserve"> and its territories</w:t>
+      </w:r>
+    </w:p>
+  </w:comment>
+  <w:comment w:id="33" w:author="Andrei-Eugen Birta" w:date="2018-05-08T17:55:00Z" w:initials="AB">
+    <w:p>
+      <w:pPr>
+        <w:pStyle w:val="Komentrateksts"/>
+      </w:pPr>
+      <w:r>
+        <w:rPr>
+          <w:rStyle w:val="Komentraatsauce"/>
+        </w:rPr>
+        <w:annotationRef/>
+      </w:r>
+      <w:r>
+        <w:t xml:space="preserve">That’s what I meant by not relevant to the purpose of this project. Cause we </w:t>
+      </w:r>
+      <w:proofErr w:type="gramStart"/>
+      <w:r>
+        <w:t>focusing</w:t>
+      </w:r>
+      <w:proofErr w:type="gramEnd"/>
+      <w:r>
+        <w:t xml:space="preserve"> on USA.</w:t>
+      </w:r>
+    </w:p>
+  </w:comment>
+  <w:comment w:id="34" w:author="ralf zangis" w:date="2018-05-09T16:57:00Z" w:initials="rz">
+    <w:p>
+      <w:pPr>
+        <w:pStyle w:val="Komentrateksts"/>
+      </w:pPr>
+      <w:r>
+        <w:rPr>
+          <w:rStyle w:val="Komentraatsauce"/>
+        </w:rPr>
+        <w:annotationRef/>
+      </w:r>
+      <w:r>
+        <w:t xml:space="preserve">That’s what you might mean but in problem </w:t>
+      </w:r>
+      <w:proofErr w:type="spellStart"/>
+      <w:r>
+        <w:t>stmt</w:t>
+      </w:r>
+      <w:proofErr w:type="spellEnd"/>
+      <w:r>
+        <w:t xml:space="preserve"> it was written world wide (</w:t>
+      </w:r>
+      <w:proofErr w:type="spellStart"/>
+      <w:r>
+        <w:t>atleast</w:t>
+      </w:r>
+      <w:proofErr w:type="spellEnd"/>
+      <w:r>
+        <w:t xml:space="preserve"> in first </w:t>
+      </w:r>
+      <w:proofErr w:type="spellStart"/>
+      <w:r>
+        <w:t>itteration</w:t>
+      </w:r>
+      <w:proofErr w:type="spellEnd"/>
+      <w:r>
+        <w:t xml:space="preserve">) and I couldn’t find it specified anywhere </w:t>
+      </w:r>
+    </w:p>
+  </w:comment>
+  <w:comment w:id="35" w:author="ralf zangis" w:date="2018-05-07T21:16:00Z" w:initials="rz">
+    <w:p>
+      <w:pPr>
+        <w:pStyle w:val="Komentrateksts"/>
+      </w:pPr>
+      <w:r>
+        <w:rPr>
+          <w:rStyle w:val="Komentraatsauce"/>
+        </w:rPr>
+        <w:annotationRef/>
+      </w:r>
+      <w:r>
+        <w:t>Why is this mentioned?</w:t>
+      </w:r>
+    </w:p>
+    <w:p>
+      <w:pPr>
+        <w:pStyle w:val="Komentrateksts"/>
+      </w:pPr>
+      <w:r>
+        <w:t>We don’t have binned data as I didn’t see need for it if you need it we can add but say where than.</w:t>
+      </w:r>
+    </w:p>
+    <w:p>
+      <w:pPr>
+        <w:pStyle w:val="Komentrateksts"/>
+      </w:pPr>
+      <w:r>
+        <w:t xml:space="preserve">We have </w:t>
+      </w:r>
+      <w:r>
+        <w:t>Indicator variable</w:t>
+      </w:r>
+      <w:r>
+        <w:t>s I think but often they are converted to bool (idk why I think I made them int) but if you need we can make them into indicators from bool</w:t>
+      </w:r>
+    </w:p>
+    <w:p>
+      <w:pPr>
+        <w:pStyle w:val="Komentrateksts"/>
+      </w:pPr>
+    </w:p>
+  </w:comment>
+  <w:comment w:id="36" w:author="Andrei-Eugen Birta" w:date="2018-05-08T18:04:00Z" w:initials="AB">
+    <w:p>
+      <w:pPr>
+        <w:pStyle w:val="Komentrateksts"/>
+      </w:pPr>
+      <w:r>
+        <w:rPr>
+          <w:rStyle w:val="Komentraatsauce"/>
+        </w:rPr>
+        <w:annotationRef/>
+      </w:r>
+      <w:r>
+        <w:t>Tell me more about those indicator variables</w:t>
+      </w:r>
+    </w:p>
+  </w:comment>
+  <w:comment w:id="37" w:author="ralf zangis" w:date="2018-05-09T17:00:00Z" w:initials="rz">
+    <w:p>
+      <w:pPr>
+        <w:pStyle w:val="Komentrateksts"/>
+      </w:pPr>
+      <w:r>
+        <w:rPr>
+          <w:rStyle w:val="Komentraatsauce"/>
+        </w:rPr>
+        <w:annotationRef/>
+      </w:r>
+      <w:r>
+        <w:t xml:space="preserve">Well 1 represents presence and 0 absence so true = presence and false = absence (just open the cleaned file </w:t>
+      </w:r>
+      <w:proofErr w:type="spellStart"/>
+      <w:r>
+        <w:t>youll</w:t>
+      </w:r>
+      <w:proofErr w:type="spellEnd"/>
+      <w:r>
+        <w:t xml:space="preserve"> see we have quite a few of </w:t>
+      </w:r>
+      <w:proofErr w:type="spellStart"/>
+      <w:r>
+        <w:t>thease</w:t>
+      </w:r>
+      <w:proofErr w:type="spellEnd"/>
+      <w:r>
+        <w:t xml:space="preserve"> rows)</w:t>
+      </w:r>
+    </w:p>
+  </w:comment>
+  <w:comment w:id="42" w:author="ralf zangis" w:date="2018-05-07T21:25:00Z" w:initials="rz">
+    <w:p>
+      <w:pPr>
+        <w:pStyle w:val="Komentrateksts"/>
+      </w:pPr>
+      <w:r>
+        <w:rPr>
+          <w:rStyle w:val="Komentraatsauce"/>
+        </w:rPr>
+        <w:annotationRef/>
+      </w:r>
+      <w:r>
+        <w:t xml:space="preserve">Check if the facts are right as it </w:t>
+      </w:r>
+      <w:proofErr w:type="gramStart"/>
+      <w:r>
+        <w:t>seem</w:t>
+      </w:r>
+      <w:proofErr w:type="gramEnd"/>
+      <w:r>
+        <w:t xml:space="preserve"> too major maybe find reason why it is like that</w:t>
+      </w:r>
+    </w:p>
+  </w:comment>
+  <w:comment w:id="43" w:author="Andrei-Eugen Birta" w:date="2018-05-08T17:57:00Z" w:initials="AB">
+    <w:p>
+      <w:pPr>
+        <w:pStyle w:val="Komentrateksts"/>
+      </w:pPr>
+      <w:r>
+        <w:rPr>
+          <w:rStyle w:val="Komentraatsauce"/>
+        </w:rPr>
+        <w:annotationRef/>
+      </w:r>
+      <w:r>
+        <w:t>There is no explaining why things are like that, in descriptive analysis. That goes for diagnostic analysis.</w:t>
+      </w:r>
+    </w:p>
+  </w:comment>
+  <w:comment w:id="44" w:author="ralf zangis" w:date="2018-05-09T17:02:00Z" w:initials="rz">
+    <w:p>
+      <w:pPr>
+        <w:ind w:firstLine="360"/>
+      </w:pPr>
+      <w:r>
+        <w:rPr>
+          <w:rStyle w:val="Komentraatsauce"/>
+        </w:rPr>
+        <w:annotationRef/>
+      </w:r>
+      <w:r>
+        <w:t xml:space="preserve">Ok </w:t>
+      </w:r>
+    </w:p>
+  </w:comment>
+  <w:comment w:id="39" w:author="ralf zangis" w:date="2018-05-07T21:24:00Z" w:initials="rz">
+    <w:p>
+      <w:pPr>
+        <w:pStyle w:val="Komentrateksts"/>
+      </w:pPr>
+      <w:r>
+        <w:rPr>
+          <w:rStyle w:val="Komentraatsauce"/>
+        </w:rPr>
+        <w:annotationRef/>
+      </w:r>
+      <w:r>
+        <w:t>I think something is wrong with data as there is such a big drop and you could explain that this big number of collisions could be explained by growing amount of people who use commercial flights.</w:t>
+      </w:r>
+    </w:p>
+  </w:comment>
+  <w:comment w:id="40" w:author="Andrei-Eugen Birta" w:date="2018-05-08T17:56:00Z" w:initials="AB">
+    <w:p>
+      <w:pPr>
+        <w:pStyle w:val="Komentrateksts"/>
+      </w:pPr>
+      <w:r>
+        <w:rPr>
+          <w:rStyle w:val="Komentraatsauce"/>
+        </w:rPr>
+        <w:annotationRef/>
+      </w:r>
+      <w:r>
+        <w:t xml:space="preserve">No, in descriptive there is no explaining, </w:t>
+      </w:r>
+      <w:proofErr w:type="spellStart"/>
+      <w:r>
+        <w:t>its</w:t>
+      </w:r>
+      <w:proofErr w:type="spellEnd"/>
+      <w:r>
+        <w:t xml:space="preserve"> just laying the facts.</w:t>
+      </w:r>
+    </w:p>
+  </w:comment>
+  <w:comment w:id="41" w:author="ralf zangis" w:date="2018-05-09T17:02:00Z" w:initials="rz">
+    <w:p>
+      <w:pPr>
+        <w:pStyle w:val="Komentrateksts"/>
+      </w:pPr>
+      <w:r>
+        <w:rPr>
+          <w:rStyle w:val="Komentraatsauce"/>
+        </w:rPr>
+        <w:annotationRef/>
+      </w:r>
+      <w:r>
+        <w:t xml:space="preserve">Ok but are there no more facts that could be extracted which would be </w:t>
+      </w:r>
+      <w:proofErr w:type="spellStart"/>
+      <w:r>
+        <w:t>usefull</w:t>
+      </w:r>
+      <w:proofErr w:type="spellEnd"/>
+      <w:r>
+        <w:t>?</w:t>
+      </w:r>
+    </w:p>
+  </w:comment>
+  <w:comment w:id="45" w:author="Andrei-Eugen Birta" w:date="2018-05-08T18:01:00Z" w:initials="AB">
+    <w:p>
+      <w:pPr>
+        <w:pStyle w:val="Komentrateksts"/>
+      </w:pPr>
+      <w:r>
+        <w:rPr>
+          <w:rStyle w:val="Komentraatsauce"/>
+        </w:rPr>
+        <w:annotationRef/>
+      </w:r>
+      <w:r>
+        <w:t xml:space="preserve">Better? Now it explains </w:t>
+      </w:r>
+      <w:proofErr w:type="spellStart"/>
+      <w:r>
+        <w:t>its</w:t>
+      </w:r>
+      <w:proofErr w:type="spellEnd"/>
+      <w:r>
+        <w:t xml:space="preserve"> between those years.</w:t>
+      </w:r>
+    </w:p>
+  </w:comment>
+  <w:comment w:id="46" w:author="ralf zangis" w:date="2018-05-09T17:04:00Z" w:initials="rz">
+    <w:p>
+      <w:pPr>
+        <w:pStyle w:val="Komentrateksts"/>
+      </w:pPr>
+      <w:r>
+        <w:rPr>
+          <w:rStyle w:val="Komentraatsauce"/>
+        </w:rPr>
+        <w:annotationRef/>
+      </w:r>
+      <w:r>
+        <w:t xml:space="preserve">I forgot </w:t>
+      </w:r>
+      <w:proofErr w:type="spellStart"/>
+      <w:r>
+        <w:t>whats</w:t>
+      </w:r>
+      <w:proofErr w:type="spellEnd"/>
+      <w:r>
+        <w:t xml:space="preserve"> the issue here so I </w:t>
       </w:r>
       <w:proofErr w:type="spellStart"/>
       <w:proofErr w:type="gramStart"/>
       <w:r>
-        <w:t>wont</w:t>
+        <w:t>cant</w:t>
       </w:r>
       <w:proofErr w:type="spellEnd"/>
       <w:proofErr w:type="gramEnd"/>
       <w:r>
-        <w:t xml:space="preserve"> know</w:t>
+        <w:t xml:space="preserve"> comment</w:t>
       </w:r>
     </w:p>
   </w:comment>
-  <w:comment w:id="15" w:author="ralf zangis" w:date="2018-05-07T21:35:00Z" w:initials="rz">
-    <w:p>
-      <w:pPr>
-        <w:pStyle w:val="CommentText"/>
-      </w:pPr>
-      <w:r>
-        <w:rPr>
-          <w:rStyle w:val="CommentReference"/>
+  <w:comment w:id="47" w:author="ralf zangis" w:date="2018-05-07T21:30:00Z" w:initials="rz">
+    <w:p>
+      <w:pPr>
+        <w:pStyle w:val="Komentrateksts"/>
+      </w:pPr>
+      <w:r>
+        <w:rPr>
+          <w:rStyle w:val="Komentraatsauce"/>
         </w:rPr>
         <w:annotationRef/>
       </w:r>
       <w:r>
-        <w:t xml:space="preserve">You haven’t said that we save 2 different </w:t>
+        <w:t xml:space="preserve">Maybe instead of heaving incidents per month number make it % as it seams a big number and its not explained anywhere for what </w:t>
       </w:r>
       <w:proofErr w:type="gramStart"/>
       <w:r>
-        <w:t>file</w:t>
+        <w:t>time period</w:t>
       </w:r>
       <w:proofErr w:type="gramEnd"/>
       <w:r>
-        <w:t xml:space="preserve"> for different purpose and you haven’t explained other data wrangling file which also uses other technologies like mere for example (maybe could mention our difficulty of working with the big file as it requires a lot of RAM)</w:t>
+        <w:t xml:space="preserve"> and so on (so this could give false idea) </w:t>
+      </w:r>
+    </w:p>
+    <w:p>
+      <w:pPr>
+        <w:pStyle w:val="Komentrateksts"/>
+      </w:pPr>
+    </w:p>
+    <w:p>
+      <w:pPr>
+        <w:pStyle w:val="Komentrateksts"/>
+      </w:pPr>
+      <w:r>
+        <w:t xml:space="preserve">Besides </w:t>
+      </w:r>
+      <w:proofErr w:type="gramStart"/>
+      <w:r>
+        <w:t>that</w:t>
+      </w:r>
+      <w:proofErr w:type="gramEnd"/>
+      <w:r>
+        <w:t xml:space="preserve"> we could show also accidents per year I bet for example the big number of fatalities in January is just because of 1 flight</w:t>
       </w:r>
     </w:p>
   </w:comment>
-  <w:comment w:id="16" w:author="Andrei-Eugen Birta" w:date="2018-05-08T17:44:00Z" w:initials="AB">
-    <w:p>
-      <w:pPr>
-        <w:pStyle w:val="CommentText"/>
-      </w:pPr>
-      <w:r>
-        <w:rPr>
-          <w:rStyle w:val="CommentReference"/>
+  <w:comment w:id="48" w:author="Andrei-Eugen Birta" w:date="2018-05-08T18:01:00Z" w:initials="AB">
+    <w:p>
+      <w:pPr>
+        <w:pStyle w:val="Komentrateksts"/>
+      </w:pPr>
+      <w:r>
+        <w:rPr>
+          <w:rStyle w:val="Komentraatsauce"/>
         </w:rPr>
         <w:annotationRef/>
       </w:r>
       <w:r>
-        <w:t>Ok, I can change that. I will, however, not add anything about the big file and RAM problems, that is just setting ourselves up for HADOOP questions.</w:t>
+        <w:t>Accidents per years is showed in Fig6</w:t>
       </w:r>
     </w:p>
   </w:comment>
-  <w:comment w:id="17" w:author="ralf zangis" w:date="2018-05-07T20:52:00Z" w:initials="rz">
-    <w:p>
-      <w:pPr>
-        <w:pStyle w:val="CommentText"/>
-      </w:pPr>
-      <w:r>
-        <w:rPr>
-          <w:rStyle w:val="CommentReference"/>
+  <w:comment w:id="49" w:author="ralf zangis" w:date="2018-05-09T17:05:00Z" w:initials="rz">
+    <w:p>
+      <w:pPr>
+        <w:pStyle w:val="Komentrateksts"/>
+      </w:pPr>
+      <w:r>
+        <w:rPr>
+          <w:rStyle w:val="Komentraatsauce"/>
         </w:rPr>
         <w:annotationRef/>
       </w:r>
       <w:r>
-        <w:t xml:space="preserve">Find and replace with </w:t>
+        <w:t>K you answered 1 question but not other one and this question you answered I wrote wrongly (not necessarily accidents but fatalities)</w:t>
+      </w:r>
+    </w:p>
+  </w:comment>
+  <w:comment w:id="52" w:author="ralf zangis" w:date="2018-05-07T21:32:00Z" w:initials="rz">
+    <w:p>
+      <w:pPr>
+        <w:pStyle w:val="Komentrateksts"/>
+      </w:pPr>
+      <w:r>
+        <w:rPr>
+          <w:rStyle w:val="Komentraatsauce"/>
+        </w:rPr>
+        <w:annotationRef/>
+      </w:r>
+      <w:r>
+        <w:t>This is done properly if you want I can write about it</w:t>
+      </w:r>
+    </w:p>
+  </w:comment>
+  <w:comment w:id="53" w:author="Andrei-Eugen Birta" w:date="2018-05-08T18:03:00Z" w:initials="AB">
+    <w:p>
+      <w:pPr>
+        <w:pStyle w:val="Komentrateksts"/>
+      </w:pPr>
+      <w:r>
+        <w:rPr>
+          <w:rStyle w:val="Komentraatsauce"/>
+        </w:rPr>
+        <w:annotationRef/>
+      </w:r>
+      <w:r>
+        <w:t xml:space="preserve">Sure, if you want, but do so in separate file so we </w:t>
       </w:r>
       <w:proofErr w:type="spellStart"/>
       <w:r>
-        <w:t>standart</w:t>
+        <w:t>wont</w:t>
       </w:r>
       <w:proofErr w:type="spellEnd"/>
       <w:r>
-        <w:t xml:space="preserve"> nan value</w:t>
+        <w:t xml:space="preserve"> </w:t>
+      </w:r>
+      <w:proofErr w:type="spellStart"/>
+      <w:r>
+        <w:t>fk</w:t>
+      </w:r>
+      <w:proofErr w:type="spellEnd"/>
+      <w:r>
+        <w:t xml:space="preserve"> up the report XD</w:t>
       </w:r>
     </w:p>
   </w:comment>
-  <w:comment w:id="18" w:author="Andrei-Eugen Birta" w:date="2018-05-07T16:36:00Z" w:initials="AB">
-    <w:p>
-      <w:pPr>
-        <w:pStyle w:val="CommentText"/>
-      </w:pPr>
-      <w:r>
-        <w:rPr>
-          <w:rStyle w:val="CommentReference"/>
+  <w:comment w:id="54" w:author="ralf zangis" w:date="2018-05-09T17:07:00Z" w:initials="rz">
+    <w:p>
+      <w:pPr>
+        <w:pStyle w:val="Komentrateksts"/>
+      </w:pPr>
+      <w:r>
+        <w:rPr>
+          <w:rStyle w:val="Komentraatsauce"/>
         </w:rPr>
         <w:annotationRef/>
       </w:r>
       <w:r>
-        <w:t>To be replaced with actual number, after figure is added</w:t>
+        <w:t xml:space="preserve">Ok is there any guide line of doing it, maybe bullet </w:t>
+      </w:r>
+      <w:proofErr w:type="spellStart"/>
+      <w:r>
+        <w:t>poins</w:t>
+      </w:r>
+      <w:proofErr w:type="spellEnd"/>
+      <w:r>
+        <w:t xml:space="preserve"> or questions to answer? And I wouldn’t do it in this file I know </w:t>
+      </w:r>
+      <w:proofErr w:type="spellStart"/>
+      <w:r>
+        <w:t>its</w:t>
+      </w:r>
+      <w:proofErr w:type="spellEnd"/>
+      <w:r>
+        <w:t xml:space="preserve"> frustrating when you don’t know what’s changed so no worries.</w:t>
       </w:r>
     </w:p>
   </w:comment>
-  <w:comment w:id="19" w:author="Andrei-Eugen Birta" w:date="2018-05-08T18:06:00Z" w:initials="AB">
-    <w:p>
-      <w:pPr>
-        <w:pStyle w:val="CommentText"/>
-      </w:pPr>
-      <w:r>
-        <w:rPr>
-          <w:rStyle w:val="CommentReference"/>
+  <w:comment w:id="58" w:author="ralf zangis" w:date="2018-05-07T21:33:00Z" w:initials="rz">
+    <w:p>
+      <w:pPr>
+        <w:pStyle w:val="Komentrateksts"/>
+      </w:pPr>
+      <w:r>
+        <w:rPr>
+          <w:rStyle w:val="Komentraatsauce"/>
         </w:rPr>
         <w:annotationRef/>
       </w:r>
       <w:r>
-        <w:t>I need the picture from you</w:t>
+        <w:t>I feel these are not all links that were used check info.txt file and add any that’s missing</w:t>
+      </w:r>
+    </w:p>
+    <w:p>
+      <w:pPr>
+        <w:pStyle w:val="Komentrateksts"/>
+      </w:pPr>
+    </w:p>
+    <w:p>
+      <w:pPr>
+        <w:pStyle w:val="Komentrateksts"/>
+      </w:pPr>
+      <w:r>
+        <w:t>And we should maybe explain the meaning of link better as I feel we could only understand some explanations</w:t>
       </w:r>
     </w:p>
   </w:comment>
-  <w:comment w:id="20" w:author="ralf zangis" w:date="2018-05-07T20:55:00Z" w:initials="rz">
-    <w:p>
-      <w:pPr>
-        <w:pStyle w:val="CommentText"/>
-      </w:pPr>
-      <w:r>
-        <w:rPr>
-          <w:rStyle w:val="CommentReference"/>
+  <w:comment w:id="59" w:author="Andrei-Eugen Birta" w:date="2018-05-08T18:03:00Z" w:initials="AB">
+    <w:p>
+      <w:pPr>
+        <w:pStyle w:val="Komentrateksts"/>
+      </w:pPr>
+      <w:r>
+        <w:rPr>
+          <w:rStyle w:val="Komentraatsauce"/>
         </w:rPr>
         <w:annotationRef/>
       </w:r>
+      <w:r>
+        <w:t xml:space="preserve">No one checks the references, they just look “ok, they have references”, </w:t>
+      </w:r>
       <w:proofErr w:type="gramStart"/>
       <w:r>
-        <w:t>No</w:t>
+        <w:t>done :P</w:t>
       </w:r>
       <w:proofErr w:type="gramEnd"/>
-      <w:r>
-        <w:t xml:space="preserve"> it doesn’t mean small impact on analysis</w:t>
-      </w:r>
-      <w:r>
-        <w:t>, it means some values are way more common than others and (histograms and plots) showed us this (it was done in order to keep similar data distribution)</w:t>
-      </w:r>
     </w:p>
   </w:comment>
-  <w:comment w:id="21" w:author="Andrei-Eugen Birta" w:date="2018-05-08T18:06:00Z" w:initials="AB">
-    <w:p>
-      <w:pPr>
-        <w:pStyle w:val="CommentText"/>
-      </w:pPr>
-      <w:r>
-        <w:rPr>
-          <w:rStyle w:val="CommentReference"/>
+  <w:comment w:id="60" w:author="ralf zangis" w:date="2018-05-09T17:09:00Z" w:initials="rz">
+    <w:p>
+      <w:pPr>
+        <w:pStyle w:val="Komentrateksts"/>
+      </w:pPr>
+      <w:r>
+        <w:rPr>
+          <w:rStyle w:val="Komentraatsauce"/>
         </w:rPr>
         <w:annotationRef/>
       </w:r>
-      <w:r>
-        <w:t>Better?</w:t>
-      </w:r>
-    </w:p>
-  </w:comment>
-  <w:comment w:id="22" w:author="ralf zangis" w:date="2018-05-07T20:59:00Z" w:initials="rz">
-    <w:p>
-      <w:pPr>
-        <w:pStyle w:val="CommentText"/>
-      </w:pPr>
-      <w:r>
-        <w:rPr>
-          <w:rStyle w:val="CommentReference"/>
-        </w:rPr>
-        <w:annotationRef/>
-      </w:r>
-      <w:r>
-        <w:t>Here we got value in the middle so its not too susceptible by outliners. (unlike for mode this was used to show clearer picture where the collision could happen- if mode was used it would have been filled with 0, which plots shows doesn’t satisfy our need)</w:t>
-      </w:r>
-    </w:p>
-  </w:comment>
-  <w:comment w:id="23" w:author="Andrei-Eugen Birta" w:date="2018-05-08T17:49:00Z" w:initials="AB">
-    <w:p>
-      <w:pPr>
-        <w:pStyle w:val="CommentText"/>
-      </w:pPr>
-      <w:r>
-        <w:rPr>
-          <w:rStyle w:val="CommentReference"/>
-        </w:rPr>
-        <w:annotationRef/>
-      </w:r>
-      <w:r>
-        <w:t>Better?</w:t>
-      </w:r>
-    </w:p>
-  </w:comment>
-  <w:comment w:id="24" w:author="ralf zangis" w:date="2018-05-07T21:05:00Z" w:initials="rz">
-    <w:p>
-      <w:pPr>
-        <w:pStyle w:val="CommentText"/>
-      </w:pPr>
-      <w:r>
-        <w:rPr>
-          <w:rStyle w:val="CommentReference"/>
-        </w:rPr>
-        <w:annotationRef/>
-      </w:r>
-      <w:r>
-        <w:t>I think you should add (</w:t>
-      </w:r>
-      <w:r>
-        <w:t>Fill</w:t>
-      </w:r>
-      <w:r>
-        <w:t>ing</w:t>
-      </w:r>
-      <w:r>
-        <w:t xml:space="preserve"> nan values strategies based on groups</w:t>
-      </w:r>
-      <w:r>
-        <w:t xml:space="preserve">) and we can show that some nan values required special </w:t>
-      </w:r>
-      <w:r>
-        <w:t>stuff to be made</w:t>
-      </w:r>
-    </w:p>
-  </w:comment>
-  <w:comment w:id="25" w:author="ralf zangis" w:date="2018-05-07T21:03:00Z" w:initials="rz">
-    <w:p>
-      <w:pPr>
-        <w:pStyle w:val="CommentText"/>
-      </w:pPr>
-      <w:r>
-        <w:rPr>
-          <w:rStyle w:val="CommentReference"/>
-        </w:rPr>
-        <w:annotationRef/>
-      </w:r>
-      <w:r>
-        <w:t>True but maybe talk a bit more and show some examples maybe</w:t>
-      </w:r>
-    </w:p>
-  </w:comment>
-  <w:comment w:id="26" w:author="Andrei-Eugen Birta" w:date="2018-05-08T17:50:00Z" w:initials="AB">
-    <w:p>
-      <w:pPr>
-        <w:pStyle w:val="CommentText"/>
-      </w:pPr>
-      <w:r>
-        <w:rPr>
-          <w:rStyle w:val="CommentReference"/>
-        </w:rPr>
-        <w:annotationRef/>
-      </w:r>
-      <w:r>
-        <w:t>I could not find any columns that you dropped because of that XD</w:t>
-      </w:r>
-    </w:p>
-  </w:comment>
-  <w:comment w:id="27" w:author="ralf zangis" w:date="2018-05-07T21:07:00Z" w:initials="rz">
-    <w:p>
-      <w:pPr>
-        <w:pStyle w:val="CommentText"/>
-      </w:pPr>
-      <w:r>
-        <w:rPr>
-          <w:rStyle w:val="CommentReference"/>
-        </w:rPr>
-        <w:annotationRef/>
-      </w:r>
-      <w:r>
-        <w:t>You can explain that most file types were set before loading file so that means less work here</w:t>
-      </w:r>
-    </w:p>
-  </w:comment>
-  <w:comment w:id="28" w:author="ralf zangis" w:date="2018-05-07T21:08:00Z" w:initials="rz">
-    <w:p>
-      <w:pPr>
-        <w:pStyle w:val="CommentText"/>
-      </w:pPr>
-      <w:r>
-        <w:rPr>
-          <w:rStyle w:val="CommentReference"/>
-        </w:rPr>
-        <w:annotationRef/>
-      </w:r>
-      <w:r>
-        <w:t xml:space="preserve">There wasn’t only time and date there were also others which determined what values should be inserted (some of the include- </w:t>
-      </w:r>
-      <w:r>
-        <w:t>TIME_OF_</w:t>
-      </w:r>
       <w:proofErr w:type="gramStart"/>
       <w:r>
-        <w:t>DAY</w:t>
-      </w:r>
-      <w:r>
-        <w:t>(</w:t>
+        <w:t>Yes</w:t>
       </w:r>
       <w:proofErr w:type="gramEnd"/>
       <w:r>
-        <w:t xml:space="preserve">values- </w:t>
-      </w:r>
-      <w:proofErr w:type="spellStart"/>
-      <w:r>
-        <w:t>dusk,night</w:t>
-      </w:r>
-      <w:proofErr w:type="spellEnd"/>
-      <w:r>
-        <w:t xml:space="preserve"> and so on)) it could be good to add IMG and besides already mentioned stuff the time was in weird format so we had to change it (it was of format int and had to be dealt with in special way)</w:t>
-      </w:r>
-    </w:p>
-  </w:comment>
-  <w:comment w:id="29" w:author="Andrei-Eugen Birta" w:date="2018-05-08T18:05:00Z" w:initials="AB">
-    <w:p>
-      <w:pPr>
-        <w:pStyle w:val="CommentText"/>
-      </w:pPr>
-      <w:r>
-        <w:rPr>
-          <w:rStyle w:val="CommentReference"/>
-        </w:rPr>
-        <w:annotationRef/>
-      </w:r>
-      <w:proofErr w:type="gramStart"/>
-      <w:r>
-        <w:t>So</w:t>
-      </w:r>
-      <w:proofErr w:type="gramEnd"/>
-      <w:r>
-        <w:t xml:space="preserve"> you transformed from “Dusk” to 21:00?</w:t>
-      </w:r>
-    </w:p>
-  </w:comment>
-  <w:comment w:id="30" w:author="ralf zangis" w:date="2018-05-07T21:13:00Z" w:initials="rz">
-    <w:p>
-      <w:pPr>
-        <w:pStyle w:val="CommentText"/>
-      </w:pPr>
-      <w:r>
-        <w:rPr>
-          <w:rStyle w:val="CommentReference"/>
-        </w:rPr>
-        <w:annotationRef/>
-      </w:r>
-      <w:r>
-        <w:t xml:space="preserve">Didn’t you already say that up in this file? Besides </w:t>
-      </w:r>
-      <w:proofErr w:type="gramStart"/>
-      <w:r>
-        <w:t>that</w:t>
-      </w:r>
-      <w:proofErr w:type="gramEnd"/>
-      <w:r>
-        <w:t xml:space="preserve"> some columns were filled with “??????” since they wanted to not share identity of person</w:t>
-      </w:r>
-    </w:p>
-  </w:comment>
-  <w:comment w:id="31" w:author="Andrei-Eugen Birta" w:date="2018-05-08T17:54:00Z" w:initials="AB">
-    <w:p>
-      <w:pPr>
-        <w:pStyle w:val="CommentText"/>
-      </w:pPr>
-      <w:r>
-        <w:rPr>
-          <w:rStyle w:val="CommentReference"/>
-        </w:rPr>
-        <w:annotationRef/>
-      </w:r>
-      <w:r>
-        <w:t xml:space="preserve">No, where? The “???” </w:t>
-      </w:r>
-      <w:proofErr w:type="spellStart"/>
-      <w:r>
-        <w:t>fals</w:t>
-      </w:r>
-      <w:proofErr w:type="spellEnd"/>
-      <w:r>
-        <w:t xml:space="preserve"> under “unusable”.</w:t>
-      </w:r>
-    </w:p>
-  </w:comment>
-  <w:comment w:id="32" w:author="ralf zangis" w:date="2018-05-07T21:15:00Z" w:initials="rz">
-    <w:p>
-      <w:pPr>
-        <w:pStyle w:val="CommentText"/>
-      </w:pPr>
-      <w:r>
-        <w:rPr>
-          <w:rStyle w:val="CommentReference"/>
-        </w:rPr>
-        <w:annotationRef/>
-      </w:r>
-      <w:r>
-        <w:t xml:space="preserve">We also dropped al air collision outside the </w:t>
-      </w:r>
-      <w:proofErr w:type="spellStart"/>
-      <w:r>
-        <w:t>usa</w:t>
-      </w:r>
-      <w:proofErr w:type="spellEnd"/>
-      <w:r>
-        <w:t xml:space="preserve"> and its territories</w:t>
-      </w:r>
-    </w:p>
-  </w:comment>
-  <w:comment w:id="33" w:author="Andrei-Eugen Birta" w:date="2018-05-08T17:55:00Z" w:initials="AB">
-    <w:p>
-      <w:pPr>
-        <w:pStyle w:val="CommentText"/>
-      </w:pPr>
-      <w:r>
-        <w:rPr>
-          <w:rStyle w:val="CommentReference"/>
-        </w:rPr>
-        <w:annotationRef/>
-      </w:r>
-      <w:r>
-        <w:t xml:space="preserve">That’s what I meant by not relevant to the purpose of this project. Cause we </w:t>
-      </w:r>
-      <w:proofErr w:type="gramStart"/>
-      <w:r>
-        <w:t>focusing</w:t>
-      </w:r>
-      <w:proofErr w:type="gramEnd"/>
-      <w:r>
-        <w:t xml:space="preserve"> on USA.</w:t>
-      </w:r>
-    </w:p>
-  </w:comment>
-  <w:comment w:id="34" w:author="ralf zangis" w:date="2018-05-07T21:16:00Z" w:initials="rz">
-    <w:p>
-      <w:pPr>
-        <w:pStyle w:val="CommentText"/>
-      </w:pPr>
-      <w:r>
-        <w:rPr>
-          <w:rStyle w:val="CommentReference"/>
-        </w:rPr>
-        <w:annotationRef/>
-      </w:r>
-      <w:r>
-        <w:t>Why is this mentioned?</w:t>
-      </w:r>
-    </w:p>
-    <w:p>
-      <w:pPr>
-        <w:pStyle w:val="CommentText"/>
-      </w:pPr>
-      <w:r>
-        <w:t>We don’t have binned data as I didn’t see need for it if you need it we can add but say where than.</w:t>
-      </w:r>
-    </w:p>
-    <w:p>
-      <w:pPr>
-        <w:pStyle w:val="CommentText"/>
-      </w:pPr>
-      <w:r>
-        <w:t xml:space="preserve">We have </w:t>
-      </w:r>
-      <w:r>
-        <w:t>Indicator variable</w:t>
-      </w:r>
-      <w:r>
-        <w:t>s I think but often they are converted to bool (idk why I think I made them int) but if you need we can make them into indicators from bool</w:t>
-      </w:r>
-    </w:p>
-    <w:p>
-      <w:pPr>
-        <w:pStyle w:val="CommentText"/>
-      </w:pPr>
-    </w:p>
-  </w:comment>
-  <w:comment w:id="35" w:author="Andrei-Eugen Birta" w:date="2018-05-08T18:04:00Z" w:initials="AB">
-    <w:p>
-      <w:pPr>
-        <w:pStyle w:val="CommentText"/>
-      </w:pPr>
-      <w:r>
-        <w:rPr>
-          <w:rStyle w:val="CommentReference"/>
-        </w:rPr>
-        <w:annotationRef/>
-      </w:r>
-      <w:r>
-        <w:t>Tell me more about those indicator variables</w:t>
-      </w:r>
-    </w:p>
-  </w:comment>
-  <w:comment w:id="39" w:author="ralf zangis" w:date="2018-05-07T21:25:00Z" w:initials="rz">
-    <w:p>
-      <w:pPr>
-        <w:pStyle w:val="CommentText"/>
-      </w:pPr>
-      <w:r>
-        <w:rPr>
-          <w:rStyle w:val="CommentReference"/>
-        </w:rPr>
-        <w:annotationRef/>
-      </w:r>
-      <w:r>
-        <w:t>Check if the facts are right as it seem too major maybe find reason why it is like that</w:t>
-      </w:r>
-    </w:p>
-  </w:comment>
-  <w:comment w:id="40" w:author="Andrei-Eugen Birta" w:date="2018-05-08T17:57:00Z" w:initials="AB">
-    <w:p>
-      <w:pPr>
-        <w:pStyle w:val="CommentText"/>
-      </w:pPr>
-      <w:r>
-        <w:rPr>
-          <w:rStyle w:val="CommentReference"/>
-        </w:rPr>
-        <w:annotationRef/>
-      </w:r>
-      <w:r>
-        <w:t>There is no explaining why things are like that, in descriptive analysis. That goes for diagnostic analysis.</w:t>
-      </w:r>
-    </w:p>
-  </w:comment>
-  <w:comment w:id="37" w:author="ralf zangis" w:date="2018-05-07T21:24:00Z" w:initials="rz">
-    <w:p>
-      <w:pPr>
-        <w:pStyle w:val="CommentText"/>
-      </w:pPr>
-      <w:r>
-        <w:rPr>
-          <w:rStyle w:val="CommentReference"/>
-        </w:rPr>
-        <w:annotationRef/>
-      </w:r>
-      <w:r>
-        <w:t>I think something is wrong with data as there is such a big drop and you could explain that this big number of collisions could be explained by growing amount of people who use commercial flights.</w:t>
-      </w:r>
-    </w:p>
-  </w:comment>
-  <w:comment w:id="38" w:author="Andrei-Eugen Birta" w:date="2018-05-08T17:56:00Z" w:initials="AB">
-    <w:p>
-      <w:pPr>
-        <w:pStyle w:val="CommentText"/>
-      </w:pPr>
-      <w:r>
-        <w:rPr>
-          <w:rStyle w:val="CommentReference"/>
-        </w:rPr>
-        <w:annotationRef/>
-      </w:r>
-      <w:r>
-        <w:t xml:space="preserve">No, in descriptive there is no explaining, </w:t>
-      </w:r>
-      <w:proofErr w:type="spellStart"/>
-      <w:r>
-        <w:t>its</w:t>
-      </w:r>
-      <w:proofErr w:type="spellEnd"/>
-      <w:r>
-        <w:t xml:space="preserve"> just laying the facts.</w:t>
-      </w:r>
-    </w:p>
-  </w:comment>
-  <w:comment w:id="41" w:author="Andrei-Eugen Birta" w:date="2018-05-08T18:01:00Z" w:initials="AB">
-    <w:p>
-      <w:pPr>
-        <w:pStyle w:val="CommentText"/>
-      </w:pPr>
-      <w:r>
-        <w:rPr>
-          <w:rStyle w:val="CommentReference"/>
-        </w:rPr>
-        <w:annotationRef/>
-      </w:r>
-      <w:r>
-        <w:t xml:space="preserve">Better? Now it explains </w:t>
-      </w:r>
-      <w:proofErr w:type="spellStart"/>
-      <w:r>
-        <w:t>its</w:t>
-      </w:r>
-      <w:proofErr w:type="spellEnd"/>
-      <w:r>
-        <w:t xml:space="preserve"> between those years.</w:t>
-      </w:r>
-    </w:p>
-  </w:comment>
-  <w:comment w:id="42" w:author="ralf zangis" w:date="2018-05-07T21:30:00Z" w:initials="rz">
-    <w:p>
-      <w:pPr>
-        <w:pStyle w:val="CommentText"/>
-      </w:pPr>
-      <w:r>
-        <w:rPr>
-          <w:rStyle w:val="CommentReference"/>
-        </w:rPr>
-        <w:annotationRef/>
-      </w:r>
-      <w:r>
-        <w:t xml:space="preserve">Maybe instead of heaving incidents per month number make it % as it seams a big number and its not explained anywhere for what </w:t>
-      </w:r>
-      <w:proofErr w:type="gramStart"/>
-      <w:r>
-        <w:t>time period</w:t>
-      </w:r>
-      <w:proofErr w:type="gramEnd"/>
-      <w:r>
-        <w:t xml:space="preserve"> and so on (so this could give false idea) </w:t>
-      </w:r>
-    </w:p>
-    <w:p>
-      <w:pPr>
-        <w:pStyle w:val="CommentText"/>
-      </w:pPr>
-    </w:p>
-    <w:p>
-      <w:pPr>
-        <w:pStyle w:val="CommentText"/>
-      </w:pPr>
-      <w:r>
-        <w:t xml:space="preserve">Besides </w:t>
-      </w:r>
-      <w:proofErr w:type="gramStart"/>
-      <w:r>
-        <w:t>that</w:t>
-      </w:r>
-      <w:proofErr w:type="gramEnd"/>
-      <w:r>
-        <w:t xml:space="preserve"> we could show also accidents per year I bet for example the big number of fatalities in January is just because of 1 flight</w:t>
-      </w:r>
-    </w:p>
-  </w:comment>
-  <w:comment w:id="43" w:author="Andrei-Eugen Birta" w:date="2018-05-08T18:01:00Z" w:initials="AB">
-    <w:p>
-      <w:pPr>
-        <w:pStyle w:val="CommentText"/>
-      </w:pPr>
-      <w:r>
-        <w:rPr>
-          <w:rStyle w:val="CommentReference"/>
-        </w:rPr>
-        <w:annotationRef/>
-      </w:r>
-      <w:r>
-        <w:t>Accidents per years is showed in Fig6</w:t>
-      </w:r>
-    </w:p>
-  </w:comment>
-  <w:comment w:id="46" w:author="ralf zangis" w:date="2018-05-07T21:32:00Z" w:initials="rz">
-    <w:p>
-      <w:pPr>
-        <w:pStyle w:val="CommentText"/>
-      </w:pPr>
-      <w:r>
-        <w:rPr>
-          <w:rStyle w:val="CommentReference"/>
-        </w:rPr>
-        <w:annotationRef/>
-      </w:r>
-      <w:r>
-        <w:t>This is done properly if you want I can write about it</w:t>
-      </w:r>
-    </w:p>
-  </w:comment>
-  <w:comment w:id="47" w:author="Andrei-Eugen Birta" w:date="2018-05-08T18:03:00Z" w:initials="AB">
-    <w:p>
-      <w:pPr>
-        <w:pStyle w:val="CommentText"/>
-      </w:pPr>
-      <w:r>
-        <w:rPr>
-          <w:rStyle w:val="CommentReference"/>
-        </w:rPr>
-        <w:annotationRef/>
-      </w:r>
-      <w:r>
-        <w:t xml:space="preserve">Sure, if you want, but do so in separate file so we </w:t>
-      </w:r>
-      <w:proofErr w:type="spellStart"/>
-      <w:r>
-        <w:t>wont</w:t>
-      </w:r>
-      <w:proofErr w:type="spellEnd"/>
-      <w:r>
-        <w:t xml:space="preserve"> </w:t>
-      </w:r>
-      <w:proofErr w:type="spellStart"/>
-      <w:r>
-        <w:t>fk</w:t>
-      </w:r>
-      <w:proofErr w:type="spellEnd"/>
-      <w:r>
-        <w:t xml:space="preserve"> up the report XD</w:t>
-      </w:r>
-    </w:p>
-  </w:comment>
-  <w:comment w:id="51" w:author="ralf zangis" w:date="2018-05-07T21:33:00Z" w:initials="rz">
-    <w:p>
-      <w:pPr>
-        <w:pStyle w:val="CommentText"/>
-      </w:pPr>
-      <w:r>
-        <w:rPr>
-          <w:rStyle w:val="CommentReference"/>
-        </w:rPr>
-        <w:annotationRef/>
-      </w:r>
-      <w:r>
-        <w:t>I feel these are not all links that were used check info.txt file and add any that’s missing</w:t>
-      </w:r>
-    </w:p>
-    <w:p>
-      <w:pPr>
-        <w:pStyle w:val="CommentText"/>
-      </w:pPr>
-    </w:p>
-    <w:p>
-      <w:pPr>
-        <w:pStyle w:val="CommentText"/>
-      </w:pPr>
-      <w:r>
-        <w:t>And we should maybe explain the meaning of link better as I feel we could only understand some explanations</w:t>
-      </w:r>
-    </w:p>
-  </w:comment>
-  <w:comment w:id="52" w:author="Andrei-Eugen Birta" w:date="2018-05-08T18:03:00Z" w:initials="AB">
-    <w:p>
-      <w:pPr>
-        <w:pStyle w:val="CommentText"/>
-      </w:pPr>
-      <w:r>
-        <w:rPr>
-          <w:rStyle w:val="CommentReference"/>
-        </w:rPr>
-        <w:annotationRef/>
-      </w:r>
-      <w:r>
-        <w:t xml:space="preserve">No one checks the references, they just look “ok, they have references”, </w:t>
-      </w:r>
-      <w:proofErr w:type="gramStart"/>
-      <w:r>
-        <w:t>done :P</w:t>
-      </w:r>
-      <w:proofErr w:type="gramEnd"/>
+        <w:t xml:space="preserve"> but all you have to do Is copy some links from info.txt and job done here.</w:t>
+      </w:r>
     </w:p>
   </w:comment>
 </w:comments>
@@ -5467,79 +5681,97 @@
 
 <file path=word/commentsExtended.xml><?xml version="1.0" encoding="utf-8"?>
 <w15:commentsEx xmlns:wpc="http://schemas.microsoft.com/office/word/2010/wordprocessingCanvas" xmlns:cx="http://schemas.microsoft.com/office/drawing/2014/chartex" xmlns:cx1="http://schemas.microsoft.com/office/drawing/2015/9/8/chartex" xmlns:cx2="http://schemas.microsoft.com/office/drawing/2015/10/21/chartex" xmlns:cx3="http://schemas.microsoft.com/office/drawing/2016/5/9/chartex" xmlns:cx4="http://schemas.microsoft.com/office/drawing/2016/5/10/chartex" xmlns:cx5="http://schemas.microsoft.com/office/drawing/2016/5/11/chartex" xmlns:cx6="http://schemas.microsoft.com/office/drawing/2016/5/12/chartex" xmlns:cx7="http://schemas.microsoft.com/office/drawing/2016/5/13/chartex" xmlns:cx8="http://schemas.microsoft.com/office/drawing/2016/5/14/chartex" xmlns:mc="http://schemas.openxmlformats.org/markup-compatibility/2006" xmlns:aink="http://schemas.microsoft.com/office/drawing/2016/ink" xmlns:am3d="http://schemas.microsoft.com/office/drawing/2017/model3d" xmlns:o="urn:schemas-microsoft-com:office:office" xmlns:r="http://schemas.openxmlformats.org/officeDocument/2006/relationships" xmlns:m="http://schemas.openxmlformats.org/officeDocument/2006/math" xmlns:v="urn:schemas-microsoft-com:vml" xmlns:wp14="http://schemas.microsoft.com/office/word/2010/wordprocessingDrawing" xmlns:wp="http://schemas.openxmlformats.org/drawingml/2006/wordprocessingDrawing" xmlns:w10="urn:schemas-microsoft-com:office:word" xmlns:w="http://schemas.openxmlformats.org/wordprocessingml/2006/main" xmlns:w14="http://schemas.microsoft.com/office/word/2010/wordml" xmlns:w15="http://schemas.microsoft.com/office/word/2012/wordml" xmlns:w16cid="http://schemas.microsoft.com/office/word/2016/wordml/cid" xmlns:w16se="http://schemas.microsoft.com/office/word/2015/wordml/symex" xmlns:wpg="http://schemas.microsoft.com/office/word/2010/wordprocessingGroup" xmlns:wpi="http://schemas.microsoft.com/office/word/2010/wordprocessingInk" xmlns:wne="http://schemas.microsoft.com/office/word/2006/wordml" xmlns:wps="http://schemas.microsoft.com/office/word/2010/wordprocessingShape" mc:Ignorable="w14 w15 w16se w16cid wp14">
-  <w15:commentEx w15:paraId="49D5EF43" w15:done="0"/>
-  <w15:commentEx w15:paraId="2459B1B8" w15:paraIdParent="49D5EF43" w15:done="0"/>
   <w15:commentEx w15:paraId="1056E734" w15:done="0"/>
   <w15:commentEx w15:paraId="57AD4527" w15:paraIdParent="1056E734" w15:done="0"/>
+  <w15:commentEx w15:paraId="14844F34" w15:paraIdParent="1056E734" w15:done="0"/>
   <w15:commentEx w15:paraId="75AE9CDE" w15:done="1"/>
   <w15:commentEx w15:paraId="431F1A7F" w15:done="0"/>
   <w15:commentEx w15:paraId="700D6EAD" w15:paraIdParent="431F1A7F" w15:done="0"/>
-  <w15:commentEx w15:paraId="0D42ED9B" w15:done="0"/>
-  <w15:commentEx w15:paraId="67CDC62A" w15:paraIdParent="0D42ED9B" w15:done="0"/>
+  <w15:commentEx w15:paraId="1541DBDA" w15:paraIdParent="431F1A7F" w15:done="0"/>
   <w15:commentEx w15:paraId="58FB32BE" w15:done="0"/>
   <w15:commentEx w15:paraId="30B507FB" w15:paraIdParent="58FB32BE" w15:done="0"/>
+  <w15:commentEx w15:paraId="663FD7C8" w15:paraIdParent="58FB32BE" w15:done="0"/>
   <w15:commentEx w15:paraId="2CD85A1A" w15:done="0"/>
   <w15:commentEx w15:paraId="39995A19" w15:done="0"/>
   <w15:commentEx w15:paraId="2816E0C1" w15:paraIdParent="39995A19" w15:done="0"/>
-  <w15:commentEx w15:paraId="711A3250" w15:done="1"/>
+  <w15:commentEx w15:paraId="3C0D479B" w15:paraIdParent="39995A19" w15:done="0"/>
   <w15:commentEx w15:paraId="12E3133B" w15:done="0"/>
   <w15:commentEx w15:paraId="29FD6743" w15:paraIdParent="12E3133B" w15:done="0"/>
+  <w15:commentEx w15:paraId="45010D64" w15:paraIdParent="12E3133B" w15:done="0"/>
   <w15:commentEx w15:paraId="59D4D411" w15:done="0"/>
   <w15:commentEx w15:paraId="50AC8F18" w15:paraIdParent="59D4D411" w15:done="0"/>
+  <w15:commentEx w15:paraId="0DF2A52C" w15:paraIdParent="59D4D411" w15:done="0"/>
   <w15:commentEx w15:paraId="54B4D0CE" w15:done="0"/>
   <w15:commentEx w15:paraId="78E02207" w15:paraIdParent="54B4D0CE" w15:done="0"/>
+  <w15:commentEx w15:paraId="3D9FD5F2" w15:paraIdParent="54B4D0CE" w15:done="0"/>
   <w15:commentEx w15:paraId="7190D8AE" w15:done="0"/>
   <w15:commentEx w15:paraId="16021055" w15:paraIdParent="7190D8AE" w15:done="0"/>
+  <w15:commentEx w15:paraId="02110738" w15:paraIdParent="7190D8AE" w15:done="0"/>
   <w15:commentEx w15:paraId="3A41DCD7" w15:done="0"/>
   <w15:commentEx w15:paraId="0930C023" w15:paraIdParent="3A41DCD7" w15:done="0"/>
+  <w15:commentEx w15:paraId="472E6D64" w15:paraIdParent="3A41DCD7" w15:done="0"/>
   <w15:commentEx w15:paraId="4B9B00D1" w15:done="0"/>
   <w15:commentEx w15:paraId="5A095B96" w15:paraIdParent="4B9B00D1" w15:done="0"/>
+  <w15:commentEx w15:paraId="278B7512" w15:paraIdParent="4B9B00D1" w15:done="0"/>
   <w15:commentEx w15:paraId="1116479E" w15:done="0"/>
+  <w15:commentEx w15:paraId="7AE0B0DB" w15:paraIdParent="1116479E" w15:done="0"/>
   <w15:commentEx w15:paraId="0583B0B1" w15:done="0"/>
   <w15:commentEx w15:paraId="7D8F4253" w15:paraIdParent="0583B0B1" w15:done="0"/>
+  <w15:commentEx w15:paraId="657A0C27" w15:paraIdParent="0583B0B1" w15:done="0"/>
   <w15:commentEx w15:paraId="4388277F" w15:done="0"/>
   <w15:commentEx w15:paraId="774351F1" w15:paraIdParent="4388277F" w15:done="0"/>
+  <w15:commentEx w15:paraId="0DFD1194" w15:paraIdParent="4388277F" w15:done="0"/>
   <w15:commentEx w15:paraId="0B15A16E" w15:done="0"/>
   <w15:commentEx w15:paraId="2A5B7A11" w15:paraIdParent="0B15A16E" w15:done="0"/>
+  <w15:commentEx w15:paraId="3E57EE03" w15:paraIdParent="0B15A16E" w15:done="0"/>
 </w15:commentsEx>
 </file>
 
 <file path=word/commentsIds.xml><?xml version="1.0" encoding="utf-8"?>
 <w16cid:commentsIds xmlns:wpc="http://schemas.microsoft.com/office/word/2010/wordprocessingCanvas" xmlns:cx="http://schemas.microsoft.com/office/drawing/2014/chartex" xmlns:cx1="http://schemas.microsoft.com/office/drawing/2015/9/8/chartex" xmlns:cx2="http://schemas.microsoft.com/office/drawing/2015/10/21/chartex" xmlns:cx3="http://schemas.microsoft.com/office/drawing/2016/5/9/chartex" xmlns:cx4="http://schemas.microsoft.com/office/drawing/2016/5/10/chartex" xmlns:cx5="http://schemas.microsoft.com/office/drawing/2016/5/11/chartex" xmlns:cx6="http://schemas.microsoft.com/office/drawing/2016/5/12/chartex" xmlns:cx7="http://schemas.microsoft.com/office/drawing/2016/5/13/chartex" xmlns:cx8="http://schemas.microsoft.com/office/drawing/2016/5/14/chartex" xmlns:mc="http://schemas.openxmlformats.org/markup-compatibility/2006" xmlns:aink="http://schemas.microsoft.com/office/drawing/2016/ink" xmlns:am3d="http://schemas.microsoft.com/office/drawing/2017/model3d" xmlns:o="urn:schemas-microsoft-com:office:office" xmlns:r="http://schemas.openxmlformats.org/officeDocument/2006/relationships" xmlns:m="http://schemas.openxmlformats.org/officeDocument/2006/math" xmlns:v="urn:schemas-microsoft-com:vml" xmlns:wp14="http://schemas.microsoft.com/office/word/2010/wordprocessingDrawing" xmlns:wp="http://schemas.openxmlformats.org/drawingml/2006/wordprocessingDrawing" xmlns:w10="urn:schemas-microsoft-com:office:word" xmlns:w="http://schemas.openxmlformats.org/wordprocessingml/2006/main" xmlns:w14="http://schemas.microsoft.com/office/word/2010/wordml" xmlns:w15="http://schemas.microsoft.com/office/word/2012/wordml" xmlns:w16cid="http://schemas.microsoft.com/office/word/2016/wordml/cid" xmlns:w16se="http://schemas.microsoft.com/office/word/2015/wordml/symex" xmlns:wpg="http://schemas.microsoft.com/office/word/2010/wordprocessingGroup" xmlns:wpi="http://schemas.microsoft.com/office/word/2010/wordprocessingInk" xmlns:wne="http://schemas.microsoft.com/office/word/2006/wordml" xmlns:wps="http://schemas.microsoft.com/office/word/2010/wordprocessingShape" mc:Ignorable="w14 w15 w16se w16cid wp14">
-  <w16cid:commentId w16cid:paraId="49D5EF43" w16cid:durableId="1E9B39D0"/>
-  <w16cid:commentId w16cid:paraId="2459B1B8" w16cid:durableId="1E9C65CC"/>
   <w16cid:commentId w16cid:paraId="1056E734" w16cid:durableId="1E9B452B"/>
   <w16cid:commentId w16cid:paraId="57AD4527" w16cid:durableId="1E9C608F"/>
+  <w16cid:commentId w16cid:paraId="14844F34" w16cid:durableId="1E9DA366"/>
   <w16cid:commentId w16cid:paraId="75AE9CDE" w16cid:durableId="1E9B3B13"/>
   <w16cid:commentId w16cid:paraId="431F1A7F" w16cid:durableId="1E9AFEFC"/>
   <w16cid:commentId w16cid:paraId="700D6EAD" w16cid:durableId="1E9C65BC"/>
-  <w16cid:commentId w16cid:paraId="0D42ED9B" w16cid:durableId="1E9B3BD0"/>
-  <w16cid:commentId w16cid:paraId="67CDC62A" w16cid:durableId="1E9C65B4"/>
+  <w16cid:commentId w16cid:paraId="1541DBDA" w16cid:durableId="1E9DA3AC"/>
   <w16cid:commentId w16cid:paraId="58FB32BE" w16cid:durableId="1E9B3CB7"/>
   <w16cid:commentId w16cid:paraId="30B507FB" w16cid:durableId="1E9C61B4"/>
+  <w16cid:commentId w16cid:paraId="663FD7C8" w16cid:durableId="1E9DA48A"/>
   <w16cid:commentId w16cid:paraId="2CD85A1A" w16cid:durableId="1E9B3DFD"/>
   <w16cid:commentId w16cid:paraId="39995A19" w16cid:durableId="1E9B3DB7"/>
   <w16cid:commentId w16cid:paraId="2816E0C1" w16cid:durableId="1E9C61C9"/>
-  <w16cid:commentId w16cid:paraId="711A3250" w16cid:durableId="1E9B3E80"/>
+  <w16cid:commentId w16cid:paraId="3C0D479B" w16cid:durableId="1E9DA5FA"/>
   <w16cid:commentId w16cid:paraId="12E3133B" w16cid:durableId="1E9B3EEB"/>
   <w16cid:commentId w16cid:paraId="29FD6743" w16cid:durableId="1E9C654F"/>
+  <w16cid:commentId w16cid:paraId="45010D64" w16cid:durableId="1E9DA673"/>
   <w16cid:commentId w16cid:paraId="59D4D411" w16cid:durableId="1E9B3FE9"/>
   <w16cid:commentId w16cid:paraId="50AC8F18" w16cid:durableId="1E9C62CB"/>
+  <w16cid:commentId w16cid:paraId="0DF2A52C" w16cid:durableId="1E9DA6C4"/>
   <w16cid:commentId w16cid:paraId="54B4D0CE" w16cid:durableId="1E9B408D"/>
   <w16cid:commentId w16cid:paraId="78E02207" w16cid:durableId="1E9C6304"/>
+  <w16cid:commentId w16cid:paraId="3D9FD5F2" w16cid:durableId="1E9DA70B"/>
   <w16cid:commentId w16cid:paraId="7190D8AE" w16cid:durableId="1E9B40BD"/>
   <w16cid:commentId w16cid:paraId="16021055" w16cid:durableId="1E9C652F"/>
+  <w16cid:commentId w16cid:paraId="02110738" w16cid:durableId="1E9DA7BA"/>
   <w16cid:commentId w16cid:paraId="3A41DCD7" w16cid:durableId="1E9B42E1"/>
   <w16cid:commentId w16cid:paraId="0930C023" w16cid:durableId="1E9C638C"/>
+  <w16cid:commentId w16cid:paraId="472E6D64" w16cid:durableId="1E9DA843"/>
   <w16cid:commentId w16cid:paraId="4B9B00D1" w16cid:durableId="1E9B427B"/>
   <w16cid:commentId w16cid:paraId="5A095B96" w16cid:durableId="1E9C635E"/>
+  <w16cid:commentId w16cid:paraId="278B7512" w16cid:durableId="1E9DA80A"/>
   <w16cid:commentId w16cid:paraId="1116479E" w16cid:durableId="1E9C6460"/>
+  <w16cid:commentId w16cid:paraId="7AE0B0DB" w16cid:durableId="1E9DA8AE"/>
   <w16cid:commentId w16cid:paraId="0583B0B1" w16cid:durableId="1E9B43E0"/>
   <w16cid:commentId w16cid:paraId="7D8F4253" w16cid:durableId="1E9C648E"/>
+  <w16cid:commentId w16cid:paraId="657A0C27" w16cid:durableId="1E9DA8F6"/>
   <w16cid:commentId w16cid:paraId="4388277F" w16cid:durableId="1E9B4467"/>
   <w16cid:commentId w16cid:paraId="774351F1" w16cid:durableId="1E9C64FD"/>
+  <w16cid:commentId w16cid:paraId="0DFD1194" w16cid:durableId="1E9DA962"/>
   <w16cid:commentId w16cid:paraId="0B15A16E" w16cid:durableId="1E9B449A"/>
   <w16cid:commentId w16cid:paraId="2A5B7A11" w16cid:durableId="1E9C64DF"/>
+  <w16cid:commentId w16cid:paraId="3E57EE03" w16cid:durableId="1E9DA9B9"/>
 </w16cid:commentsIds>
 </file>
 
@@ -5593,11 +5825,11 @@
   <w:footnote w:id="1">
     <w:p>
       <w:pPr>
-        <w:pStyle w:val="FootnoteText"/>
-      </w:pPr>
-      <w:r>
-        <w:rPr>
-          <w:rStyle w:val="FootnoteReference"/>
+        <w:pStyle w:val="Vresteksts"/>
+      </w:pPr>
+      <w:r>
+        <w:rPr>
+          <w:rStyle w:val="Vresatsauce"/>
         </w:rPr>
         <w:footnoteRef/>
       </w:r>
@@ -5613,7 +5845,7 @@
 <w:hdr xmlns:wpc="http://schemas.microsoft.com/office/word/2010/wordprocessingCanvas" xmlns:cx="http://schemas.microsoft.com/office/drawing/2014/chartex" xmlns:cx1="http://schemas.microsoft.com/office/drawing/2015/9/8/chartex" xmlns:cx2="http://schemas.microsoft.com/office/drawing/2015/10/21/chartex" xmlns:cx3="http://schemas.microsoft.com/office/drawing/2016/5/9/chartex" xmlns:cx4="http://schemas.microsoft.com/office/drawing/2016/5/10/chartex" xmlns:cx5="http://schemas.microsoft.com/office/drawing/2016/5/11/chartex" xmlns:cx6="http://schemas.microsoft.com/office/drawing/2016/5/12/chartex" xmlns:cx7="http://schemas.microsoft.com/office/drawing/2016/5/13/chartex" xmlns:cx8="http://schemas.microsoft.com/office/drawing/2016/5/14/chartex" xmlns:mc="http://schemas.openxmlformats.org/markup-compatibility/2006" xmlns:aink="http://schemas.microsoft.com/office/drawing/2016/ink" xmlns:am3d="http://schemas.microsoft.com/office/drawing/2017/model3d" xmlns:o="urn:schemas-microsoft-com:office:office" xmlns:r="http://schemas.openxmlformats.org/officeDocument/2006/relationships" xmlns:m="http://schemas.openxmlformats.org/officeDocument/2006/math" xmlns:v="urn:schemas-microsoft-com:vml" xmlns:wp14="http://schemas.microsoft.com/office/word/2010/wordprocessingDrawing" xmlns:wp="http://schemas.openxmlformats.org/drawingml/2006/wordprocessingDrawing" xmlns:w10="urn:schemas-microsoft-com:office:word" xmlns:w="http://schemas.openxmlformats.org/wordprocessingml/2006/main" xmlns:w14="http://schemas.microsoft.com/office/word/2010/wordml" xmlns:w15="http://schemas.microsoft.com/office/word/2012/wordml" xmlns:w16cid="http://schemas.microsoft.com/office/word/2016/wordml/cid" xmlns:w16se="http://schemas.microsoft.com/office/word/2015/wordml/symex" xmlns:wpg="http://schemas.microsoft.com/office/word/2010/wordprocessingGroup" xmlns:wpi="http://schemas.microsoft.com/office/word/2010/wordprocessingInk" xmlns:wne="http://schemas.microsoft.com/office/word/2006/wordml" xmlns:wps="http://schemas.microsoft.com/office/word/2010/wordprocessingShape" mc:Ignorable="w14 w15 w16se w16cid wp14">
   <w:p>
     <w:pPr>
-      <w:pStyle w:val="Header"/>
+      <w:pStyle w:val="Galvene"/>
       <w:rPr>
         <w:b/>
       </w:rPr>
@@ -5906,7 +6138,7 @@
   </w:p>
   <w:p>
     <w:pPr>
-      <w:pStyle w:val="Header"/>
+      <w:pStyle w:val="Galvene"/>
       <w:rPr>
         <w:b/>
       </w:rPr>
@@ -5932,7 +6164,7 @@
   </w:p>
   <w:p>
     <w:pPr>
-      <w:pStyle w:val="Header"/>
+      <w:pStyle w:val="Galvene"/>
       <w:jc w:val="center"/>
       <w:rPr>
         <w:b/>
@@ -5954,7 +6186,7 @@
   </w:p>
   <w:p>
     <w:pPr>
-      <w:pStyle w:val="Header"/>
+      <w:pStyle w:val="Galvene"/>
     </w:pPr>
     <w:r>
       <w:rPr>
@@ -7434,16 +7666,16 @@
     <w:lsdException w:name="Hashtag" w:semiHidden="1" w:unhideWhenUsed="1"/>
     <w:lsdException w:name="Unresolved Mention" w:semiHidden="1" w:unhideWhenUsed="1"/>
   </w:latentStyles>
-  <w:style w:type="paragraph" w:default="1" w:styleId="Normal">
+  <w:style w:type="paragraph" w:default="1" w:styleId="Parasts">
     <w:name w:val="Normal"/>
     <w:qFormat/>
     <w:rsid w:val="00C43174"/>
   </w:style>
-  <w:style w:type="paragraph" w:styleId="Heading1">
+  <w:style w:type="paragraph" w:styleId="Virsraksts1">
     <w:name w:val="heading 1"/>
-    <w:basedOn w:val="Normal"/>
-    <w:next w:val="Normal"/>
-    <w:link w:val="Heading1Char"/>
+    <w:basedOn w:val="Parasts"/>
+    <w:next w:val="Parasts"/>
+    <w:link w:val="Virsraksts1Rakstz"/>
     <w:uiPriority w:val="9"/>
     <w:qFormat/>
     <w:rsid w:val="00890E79"/>
@@ -7460,11 +7692,11 @@
       <w:szCs w:val="32"/>
     </w:rPr>
   </w:style>
-  <w:style w:type="paragraph" w:styleId="Heading2">
+  <w:style w:type="paragraph" w:styleId="Virsraksts2">
     <w:name w:val="heading 2"/>
-    <w:basedOn w:val="Normal"/>
-    <w:next w:val="Normal"/>
-    <w:link w:val="Heading2Char"/>
+    <w:basedOn w:val="Parasts"/>
+    <w:next w:val="Parasts"/>
+    <w:link w:val="Virsraksts2Rakstz"/>
     <w:uiPriority w:val="9"/>
     <w:unhideWhenUsed/>
     <w:qFormat/>
@@ -7482,11 +7714,11 @@
       <w:szCs w:val="26"/>
     </w:rPr>
   </w:style>
-  <w:style w:type="paragraph" w:styleId="Heading3">
+  <w:style w:type="paragraph" w:styleId="Virsraksts3">
     <w:name w:val="heading 3"/>
-    <w:basedOn w:val="Normal"/>
-    <w:next w:val="Normal"/>
-    <w:link w:val="Heading3Char"/>
+    <w:basedOn w:val="Parasts"/>
+    <w:next w:val="Parasts"/>
+    <w:link w:val="Virsraksts3Rakstz"/>
     <w:uiPriority w:val="9"/>
     <w:unhideWhenUsed/>
     <w:qFormat/>
@@ -7502,13 +7734,13 @@
       <w:color w:val="1F3763" w:themeColor="accent1" w:themeShade="7F"/>
     </w:rPr>
   </w:style>
-  <w:style w:type="character" w:default="1" w:styleId="DefaultParagraphFont">
+  <w:style w:type="character" w:default="1" w:styleId="Noklusjumarindkopasfonts">
     <w:name w:val="Default Paragraph Font"/>
     <w:uiPriority w:val="1"/>
     <w:semiHidden/>
     <w:unhideWhenUsed/>
   </w:style>
-  <w:style w:type="table" w:default="1" w:styleId="TableNormal">
+  <w:style w:type="table" w:default="1" w:styleId="Parastatabula">
     <w:name w:val="Normal Table"/>
     <w:uiPriority w:val="99"/>
     <w:semiHidden/>
@@ -7523,17 +7755,17 @@
       </w:tblCellMar>
     </w:tblPr>
   </w:style>
-  <w:style w:type="numbering" w:default="1" w:styleId="NoList">
+  <w:style w:type="numbering" w:default="1" w:styleId="Bezsaraksta">
     <w:name w:val="No List"/>
     <w:uiPriority w:val="99"/>
     <w:semiHidden/>
     <w:unhideWhenUsed/>
   </w:style>
-  <w:style w:type="paragraph" w:styleId="Title">
+  <w:style w:type="paragraph" w:styleId="Nosaukums">
     <w:name w:val="Title"/>
-    <w:basedOn w:val="Normal"/>
-    <w:next w:val="Normal"/>
-    <w:link w:val="TitleChar"/>
+    <w:basedOn w:val="Parasts"/>
+    <w:next w:val="Parasts"/>
+    <w:link w:val="NosaukumsRakstz"/>
     <w:uiPriority w:val="10"/>
     <w:qFormat/>
     <w:rsid w:val="00C43174"/>
@@ -7550,10 +7782,10 @@
       <w:lang w:val="en-GB"/>
     </w:rPr>
   </w:style>
-  <w:style w:type="character" w:customStyle="1" w:styleId="TitleChar">
-    <w:name w:val="Title Char"/>
-    <w:basedOn w:val="DefaultParagraphFont"/>
-    <w:link w:val="Title"/>
+  <w:style w:type="character" w:customStyle="1" w:styleId="NosaukumsRakstz">
+    <w:name w:val="Nosaukums Rakstz."/>
+    <w:basedOn w:val="Noklusjumarindkopasfonts"/>
+    <w:link w:val="Nosaukums"/>
     <w:uiPriority w:val="10"/>
     <w:rsid w:val="00C43174"/>
     <w:rPr>
@@ -7565,10 +7797,10 @@
       <w:lang w:val="en-GB"/>
     </w:rPr>
   </w:style>
-  <w:style w:type="paragraph" w:styleId="Header">
+  <w:style w:type="paragraph" w:styleId="Galvene">
     <w:name w:val="header"/>
-    <w:basedOn w:val="Normal"/>
-    <w:link w:val="HeaderChar"/>
+    <w:basedOn w:val="Parasts"/>
+    <w:link w:val="GalveneRakstz"/>
     <w:uiPriority w:val="99"/>
     <w:unhideWhenUsed/>
     <w:rsid w:val="001E7262"/>
@@ -7580,17 +7812,17 @@
       <w:spacing w:after="0" w:line="240" w:lineRule="auto"/>
     </w:pPr>
   </w:style>
-  <w:style w:type="character" w:customStyle="1" w:styleId="HeaderChar">
-    <w:name w:val="Header Char"/>
-    <w:basedOn w:val="DefaultParagraphFont"/>
-    <w:link w:val="Header"/>
+  <w:style w:type="character" w:customStyle="1" w:styleId="GalveneRakstz">
+    <w:name w:val="Galvene Rakstz."/>
+    <w:basedOn w:val="Noklusjumarindkopasfonts"/>
+    <w:link w:val="Galvene"/>
     <w:uiPriority w:val="99"/>
     <w:rsid w:val="001E7262"/>
   </w:style>
-  <w:style w:type="paragraph" w:styleId="Footer">
+  <w:style w:type="paragraph" w:styleId="Kjene">
     <w:name w:val="footer"/>
-    <w:basedOn w:val="Normal"/>
-    <w:link w:val="FooterChar"/>
+    <w:basedOn w:val="Parasts"/>
+    <w:link w:val="KjeneRakstz"/>
     <w:uiPriority w:val="99"/>
     <w:unhideWhenUsed/>
     <w:rsid w:val="001E7262"/>
@@ -7602,17 +7834,17 @@
       <w:spacing w:after="0" w:line="240" w:lineRule="auto"/>
     </w:pPr>
   </w:style>
-  <w:style w:type="character" w:customStyle="1" w:styleId="FooterChar">
-    <w:name w:val="Footer Char"/>
-    <w:basedOn w:val="DefaultParagraphFont"/>
-    <w:link w:val="Footer"/>
+  <w:style w:type="character" w:customStyle="1" w:styleId="KjeneRakstz">
+    <w:name w:val="Kājene Rakstz."/>
+    <w:basedOn w:val="Noklusjumarindkopasfonts"/>
+    <w:link w:val="Kjene"/>
     <w:uiPriority w:val="99"/>
     <w:rsid w:val="001E7262"/>
   </w:style>
-  <w:style w:type="character" w:customStyle="1" w:styleId="Heading1Char">
-    <w:name w:val="Heading 1 Char"/>
-    <w:basedOn w:val="DefaultParagraphFont"/>
-    <w:link w:val="Heading1"/>
+  <w:style w:type="character" w:customStyle="1" w:styleId="Virsraksts1Rakstz">
+    <w:name w:val="Virsraksts 1 Rakstz."/>
+    <w:basedOn w:val="Noklusjumarindkopasfonts"/>
+    <w:link w:val="Virsraksts1"/>
     <w:uiPriority w:val="9"/>
     <w:rsid w:val="00890E79"/>
     <w:rPr>
@@ -7622,10 +7854,10 @@
       <w:szCs w:val="32"/>
     </w:rPr>
   </w:style>
-  <w:style w:type="character" w:customStyle="1" w:styleId="Heading2Char">
-    <w:name w:val="Heading 2 Char"/>
-    <w:basedOn w:val="DefaultParagraphFont"/>
-    <w:link w:val="Heading2"/>
+  <w:style w:type="character" w:customStyle="1" w:styleId="Virsraksts2Rakstz">
+    <w:name w:val="Virsraksts 2 Rakstz."/>
+    <w:basedOn w:val="Noklusjumarindkopasfonts"/>
+    <w:link w:val="Virsraksts2"/>
     <w:uiPriority w:val="9"/>
     <w:rsid w:val="00890E79"/>
     <w:rPr>
@@ -7635,9 +7867,9 @@
       <w:szCs w:val="26"/>
     </w:rPr>
   </w:style>
-  <w:style w:type="paragraph" w:styleId="ListParagraph">
+  <w:style w:type="paragraph" w:styleId="Sarakstarindkopa">
     <w:name w:val="List Paragraph"/>
-    <w:basedOn w:val="Normal"/>
+    <w:basedOn w:val="Parasts"/>
     <w:uiPriority w:val="34"/>
     <w:qFormat/>
     <w:rsid w:val="009175F7"/>
@@ -7646,9 +7878,9 @@
       <w:contextualSpacing/>
     </w:pPr>
   </w:style>
-  <w:style w:type="character" w:styleId="CommentReference">
+  <w:style w:type="character" w:styleId="Komentraatsauce">
     <w:name w:val="annotation reference"/>
-    <w:basedOn w:val="DefaultParagraphFont"/>
+    <w:basedOn w:val="Noklusjumarindkopasfonts"/>
     <w:uiPriority w:val="99"/>
     <w:semiHidden/>
     <w:unhideWhenUsed/>
@@ -7658,10 +7890,10 @@
       <w:szCs w:val="16"/>
     </w:rPr>
   </w:style>
-  <w:style w:type="paragraph" w:styleId="CommentText">
+  <w:style w:type="paragraph" w:styleId="Komentrateksts">
     <w:name w:val="annotation text"/>
-    <w:basedOn w:val="Normal"/>
-    <w:link w:val="CommentTextChar"/>
+    <w:basedOn w:val="Parasts"/>
+    <w:link w:val="KomentratekstsRakstz"/>
     <w:uiPriority w:val="99"/>
     <w:semiHidden/>
     <w:unhideWhenUsed/>
@@ -7674,10 +7906,10 @@
       <w:szCs w:val="20"/>
     </w:rPr>
   </w:style>
-  <w:style w:type="character" w:customStyle="1" w:styleId="CommentTextChar">
-    <w:name w:val="Comment Text Char"/>
-    <w:basedOn w:val="DefaultParagraphFont"/>
-    <w:link w:val="CommentText"/>
+  <w:style w:type="character" w:customStyle="1" w:styleId="KomentratekstsRakstz">
+    <w:name w:val="Komentāra teksts Rakstz."/>
+    <w:basedOn w:val="Noklusjumarindkopasfonts"/>
+    <w:link w:val="Komentrateksts"/>
     <w:uiPriority w:val="99"/>
     <w:semiHidden/>
     <w:rsid w:val="002B4241"/>
@@ -7686,11 +7918,11 @@
       <w:szCs w:val="20"/>
     </w:rPr>
   </w:style>
-  <w:style w:type="paragraph" w:styleId="CommentSubject">
+  <w:style w:type="paragraph" w:styleId="Komentratma">
     <w:name w:val="annotation subject"/>
-    <w:basedOn w:val="CommentText"/>
-    <w:next w:val="CommentText"/>
-    <w:link w:val="CommentSubjectChar"/>
+    <w:basedOn w:val="Komentrateksts"/>
+    <w:next w:val="Komentrateksts"/>
+    <w:link w:val="KomentratmaRakstz"/>
     <w:uiPriority w:val="99"/>
     <w:semiHidden/>
     <w:unhideWhenUsed/>
@@ -7700,10 +7932,10 @@
       <w:bCs/>
     </w:rPr>
   </w:style>
-  <w:style w:type="character" w:customStyle="1" w:styleId="CommentSubjectChar">
-    <w:name w:val="Comment Subject Char"/>
-    <w:basedOn w:val="CommentTextChar"/>
-    <w:link w:val="CommentSubject"/>
+  <w:style w:type="character" w:customStyle="1" w:styleId="KomentratmaRakstz">
+    <w:name w:val="Komentāra tēma Rakstz."/>
+    <w:basedOn w:val="KomentratekstsRakstz"/>
+    <w:link w:val="Komentratma"/>
     <w:uiPriority w:val="99"/>
     <w:semiHidden/>
     <w:rsid w:val="002B4241"/>
@@ -7714,10 +7946,10 @@
       <w:szCs w:val="20"/>
     </w:rPr>
   </w:style>
-  <w:style w:type="paragraph" w:styleId="BalloonText">
+  <w:style w:type="paragraph" w:styleId="Balonteksts">
     <w:name w:val="Balloon Text"/>
-    <w:basedOn w:val="Normal"/>
-    <w:link w:val="BalloonTextChar"/>
+    <w:basedOn w:val="Parasts"/>
+    <w:link w:val="BalontekstsRakstz"/>
     <w:uiPriority w:val="99"/>
     <w:semiHidden/>
     <w:unhideWhenUsed/>
@@ -7731,10 +7963,10 @@
       <w:szCs w:val="18"/>
     </w:rPr>
   </w:style>
-  <w:style w:type="character" w:customStyle="1" w:styleId="BalloonTextChar">
-    <w:name w:val="Balloon Text Char"/>
-    <w:basedOn w:val="DefaultParagraphFont"/>
-    <w:link w:val="BalloonText"/>
+  <w:style w:type="character" w:customStyle="1" w:styleId="BalontekstsRakstz">
+    <w:name w:val="Balonteksts Rakstz."/>
+    <w:basedOn w:val="Noklusjumarindkopasfonts"/>
+    <w:link w:val="Balonteksts"/>
     <w:uiPriority w:val="99"/>
     <w:semiHidden/>
     <w:rsid w:val="002B4241"/>
@@ -7744,10 +7976,10 @@
       <w:szCs w:val="18"/>
     </w:rPr>
   </w:style>
-  <w:style w:type="paragraph" w:styleId="TOCHeading">
+  <w:style w:type="paragraph" w:styleId="Saturardtjavirsraksts">
     <w:name w:val="TOC Heading"/>
-    <w:basedOn w:val="Heading1"/>
-    <w:next w:val="Normal"/>
+    <w:basedOn w:val="Virsraksts1"/>
+    <w:next w:val="Parasts"/>
     <w:uiPriority w:val="39"/>
     <w:unhideWhenUsed/>
     <w:qFormat/>
@@ -7756,10 +7988,10 @@
       <w:outlineLvl w:val="9"/>
     </w:pPr>
   </w:style>
-  <w:style w:type="paragraph" w:styleId="TOC1">
+  <w:style w:type="paragraph" w:styleId="Saturs1">
     <w:name w:val="toc 1"/>
-    <w:basedOn w:val="Normal"/>
-    <w:next w:val="Normal"/>
+    <w:basedOn w:val="Parasts"/>
+    <w:next w:val="Parasts"/>
     <w:autoRedefine/>
     <w:uiPriority w:val="39"/>
     <w:unhideWhenUsed/>
@@ -7768,10 +8000,10 @@
       <w:spacing w:after="100"/>
     </w:pPr>
   </w:style>
-  <w:style w:type="paragraph" w:styleId="TOC2">
+  <w:style w:type="paragraph" w:styleId="Saturs2">
     <w:name w:val="toc 2"/>
-    <w:basedOn w:val="Normal"/>
-    <w:next w:val="Normal"/>
+    <w:basedOn w:val="Parasts"/>
+    <w:next w:val="Parasts"/>
     <w:autoRedefine/>
     <w:uiPriority w:val="39"/>
     <w:unhideWhenUsed/>
@@ -7781,9 +8013,9 @@
       <w:ind w:left="240"/>
     </w:pPr>
   </w:style>
-  <w:style w:type="character" w:styleId="Hyperlink">
+  <w:style w:type="character" w:styleId="Hipersaite">
     <w:name w:val="Hyperlink"/>
-    <w:basedOn w:val="DefaultParagraphFont"/>
+    <w:basedOn w:val="Noklusjumarindkopasfonts"/>
     <w:uiPriority w:val="99"/>
     <w:unhideWhenUsed/>
     <w:rsid w:val="00436CEF"/>
@@ -7792,10 +8024,10 @@
       <w:u w:val="single"/>
     </w:rPr>
   </w:style>
-  <w:style w:type="character" w:customStyle="1" w:styleId="Heading3Char">
-    <w:name w:val="Heading 3 Char"/>
-    <w:basedOn w:val="DefaultParagraphFont"/>
-    <w:link w:val="Heading3"/>
+  <w:style w:type="character" w:customStyle="1" w:styleId="Virsraksts3Rakstz">
+    <w:name w:val="Virsraksts 3 Rakstz."/>
+    <w:basedOn w:val="Noklusjumarindkopasfonts"/>
+    <w:link w:val="Virsraksts3"/>
     <w:uiPriority w:val="9"/>
     <w:rsid w:val="00341C8D"/>
     <w:rPr>
@@ -7803,10 +8035,10 @@
       <w:color w:val="1F3763" w:themeColor="accent1" w:themeShade="7F"/>
     </w:rPr>
   </w:style>
-  <w:style w:type="paragraph" w:styleId="EndnoteText">
+  <w:style w:type="paragraph" w:styleId="Beiguvresteksts">
     <w:name w:val="endnote text"/>
-    <w:basedOn w:val="Normal"/>
-    <w:link w:val="EndnoteTextChar"/>
+    <w:basedOn w:val="Parasts"/>
+    <w:link w:val="BeiguvrestekstsRakstz"/>
     <w:uiPriority w:val="99"/>
     <w:semiHidden/>
     <w:unhideWhenUsed/>
@@ -7819,10 +8051,10 @@
       <w:szCs w:val="20"/>
     </w:rPr>
   </w:style>
-  <w:style w:type="character" w:customStyle="1" w:styleId="EndnoteTextChar">
-    <w:name w:val="Endnote Text Char"/>
-    <w:basedOn w:val="DefaultParagraphFont"/>
-    <w:link w:val="EndnoteText"/>
+  <w:style w:type="character" w:customStyle="1" w:styleId="BeiguvrestekstsRakstz">
+    <w:name w:val="Beigu vēres teksts Rakstz."/>
+    <w:basedOn w:val="Noklusjumarindkopasfonts"/>
+    <w:link w:val="Beiguvresteksts"/>
     <w:uiPriority w:val="99"/>
     <w:semiHidden/>
     <w:rsid w:val="00E90B13"/>
@@ -7831,9 +8063,9 @@
       <w:szCs w:val="20"/>
     </w:rPr>
   </w:style>
-  <w:style w:type="character" w:styleId="EndnoteReference">
+  <w:style w:type="character" w:styleId="Beiguvresatsauce">
     <w:name w:val="endnote reference"/>
-    <w:basedOn w:val="DefaultParagraphFont"/>
+    <w:basedOn w:val="Noklusjumarindkopasfonts"/>
     <w:uiPriority w:val="99"/>
     <w:semiHidden/>
     <w:unhideWhenUsed/>
@@ -7842,10 +8074,10 @@
       <w:vertAlign w:val="superscript"/>
     </w:rPr>
   </w:style>
-  <w:style w:type="paragraph" w:styleId="FootnoteText">
+  <w:style w:type="paragraph" w:styleId="Vresteksts">
     <w:name w:val="footnote text"/>
-    <w:basedOn w:val="Normal"/>
-    <w:link w:val="FootnoteTextChar"/>
+    <w:basedOn w:val="Parasts"/>
+    <w:link w:val="VrestekstsRakstz"/>
     <w:uiPriority w:val="99"/>
     <w:semiHidden/>
     <w:unhideWhenUsed/>
@@ -7858,10 +8090,10 @@
       <w:szCs w:val="20"/>
     </w:rPr>
   </w:style>
-  <w:style w:type="character" w:customStyle="1" w:styleId="FootnoteTextChar">
-    <w:name w:val="Footnote Text Char"/>
-    <w:basedOn w:val="DefaultParagraphFont"/>
-    <w:link w:val="FootnoteText"/>
+  <w:style w:type="character" w:customStyle="1" w:styleId="VrestekstsRakstz">
+    <w:name w:val="Vēres teksts Rakstz."/>
+    <w:basedOn w:val="Noklusjumarindkopasfonts"/>
+    <w:link w:val="Vresteksts"/>
     <w:uiPriority w:val="99"/>
     <w:semiHidden/>
     <w:rsid w:val="00667062"/>
@@ -7870,9 +8102,9 @@
       <w:szCs w:val="20"/>
     </w:rPr>
   </w:style>
-  <w:style w:type="character" w:styleId="FootnoteReference">
+  <w:style w:type="character" w:styleId="Vresatsauce">
     <w:name w:val="footnote reference"/>
-    <w:basedOn w:val="DefaultParagraphFont"/>
+    <w:basedOn w:val="Noklusjumarindkopasfonts"/>
     <w:uiPriority w:val="99"/>
     <w:semiHidden/>
     <w:unhideWhenUsed/>
@@ -7881,10 +8113,10 @@
       <w:vertAlign w:val="superscript"/>
     </w:rPr>
   </w:style>
-  <w:style w:type="paragraph" w:styleId="Caption">
+  <w:style w:type="paragraph" w:styleId="Parakstszemobjekta">
     <w:name w:val="caption"/>
-    <w:basedOn w:val="Normal"/>
-    <w:next w:val="Normal"/>
+    <w:basedOn w:val="Parasts"/>
+    <w:next w:val="Parasts"/>
     <w:uiPriority w:val="35"/>
     <w:unhideWhenUsed/>
     <w:qFormat/>
@@ -8203,7 +8435,7 @@
 </file>
 
 <file path=customXml/itemProps1.xml><?xml version="1.0" encoding="utf-8"?>
-<ds:datastoreItem xmlns:ds="http://schemas.openxmlformats.org/officeDocument/2006/customXml" ds:itemID="{BA4FDD7C-F53B-4158-97ED-E3E6C95B585B}">
+<ds:datastoreItem xmlns:ds="http://schemas.openxmlformats.org/officeDocument/2006/customXml" ds:itemID="{9113AD78-CDE6-4F5D-ADFC-0DAACDF67976}">
   <ds:schemaRefs>
     <ds:schemaRef ds:uri="http://schemas.openxmlformats.org/officeDocument/2006/bibliography"/>
   </ds:schemaRefs>

</xml_diff>

<commit_message>
Information updated and normalized
</commit_message>
<xml_diff>
--- a/Project/info/WASP - Report.docx
+++ b/Project/info/WASP - Report.docx
@@ -73,7 +73,7 @@
     </w:p>
     <w:p>
       <w:pPr>
-        <w:pStyle w:val="Title"/>
+        <w:pStyle w:val="Nosaukums"/>
         <w:jc w:val="both"/>
         <w:rPr>
           <w:sz w:val="48"/>
@@ -93,7 +93,7 @@
     </w:p>
     <w:p>
       <w:pPr>
-        <w:pStyle w:val="Title"/>
+        <w:pStyle w:val="Nosaukums"/>
         <w:jc w:val="both"/>
         <w:rPr>
           <w:sz w:val="48"/>
@@ -113,7 +113,7 @@
     </w:p>
     <w:p>
       <w:pPr>
-        <w:pStyle w:val="Title"/>
+        <w:pStyle w:val="Nosaukums"/>
         <w:jc w:val="both"/>
         <w:rPr>
           <w:sz w:val="44"/>
@@ -185,7 +185,7 @@
     </w:p>
     <w:p>
       <w:pPr>
-        <w:pStyle w:val="Title"/>
+        <w:pStyle w:val="Nosaukums"/>
         <w:jc w:val="both"/>
       </w:pPr>
       <w:r>
@@ -197,21 +197,8 @@
         <w:jc w:val="both"/>
       </w:pPr>
       <w:r>
-        <w:t>-</w:t>
-      </w:r>
-      <w:proofErr w:type="spellStart"/>
-      <w:r>
-        <w:t>Ralfs</w:t>
-      </w:r>
-      <w:proofErr w:type="spellEnd"/>
-      <w:r>
-        <w:t xml:space="preserve"> </w:t>
-      </w:r>
-      <w:proofErr w:type="spellStart"/>
-      <w:r>
-        <w:t>Zangis</w:t>
-      </w:r>
-      <w:proofErr w:type="spellEnd"/>
+        <w:t>-Ralfs Zangis</w:t>
+      </w:r>
     </w:p>
     <w:p>
       <w:pPr>
@@ -223,7 +210,7 @@
     </w:p>
     <w:p>
       <w:pPr>
-        <w:pStyle w:val="Title"/>
+        <w:pStyle w:val="Nosaukums"/>
         <w:jc w:val="both"/>
       </w:pPr>
       <w:r>
@@ -256,7 +243,7 @@
     </w:p>
     <w:p>
       <w:pPr>
-        <w:pStyle w:val="Title"/>
+        <w:pStyle w:val="Nosaukums"/>
         <w:jc w:val="both"/>
         <w:rPr>
           <w:sz w:val="44"/>
@@ -319,7 +306,7 @@
     </w:p>
     <w:p>
       <w:pPr>
-        <w:pStyle w:val="Title"/>
+        <w:pStyle w:val="Nosaukums"/>
         <w:jc w:val="both"/>
       </w:pPr>
       <w:r>
@@ -412,7 +399,7 @@
     <w:bookmarkStart w:id="1" w:name="_Toc513995874"/>
     <w:p>
       <w:pPr>
-        <w:pStyle w:val="TOC1"/>
+        <w:pStyle w:val="Saturs1"/>
         <w:tabs>
           <w:tab w:val="left" w:pos="480"/>
           <w:tab w:val="right" w:leader="dot" w:pos="9350"/>
@@ -437,7 +424,7 @@
       <w:hyperlink w:anchor="_Toc514099935" w:history="1">
         <w:r>
           <w:rPr>
-            <w:rStyle w:val="Hyperlink"/>
+            <w:rStyle w:val="Hipersaite"/>
             <w:noProof/>
           </w:rPr>
           <w:t>1.</w:t>
@@ -453,7 +440,7 @@
         </w:r>
         <w:r>
           <w:rPr>
-            <w:rStyle w:val="Hyperlink"/>
+            <w:rStyle w:val="Hipersaite"/>
             <w:noProof/>
           </w:rPr>
           <w:t>Introduction</w:t>
@@ -510,7 +497,7 @@
     </w:p>
     <w:p>
       <w:pPr>
-        <w:pStyle w:val="TOC1"/>
+        <w:pStyle w:val="Saturs1"/>
         <w:tabs>
           <w:tab w:val="left" w:pos="480"/>
           <w:tab w:val="right" w:leader="dot" w:pos="9350"/>
@@ -525,21 +512,21 @@
       <w:hyperlink w:anchor="_Toc514099936" w:history="1">
         <w:r>
           <w:rPr>
-            <w:rStyle w:val="Hyperlink"/>
+            <w:rStyle w:val="Hipersaite"/>
             <w:noProof/>
           </w:rPr>
           <w:t>2.</w:t>
         </w:r>
         <w:r>
           <w:rPr>
-            <w:rStyle w:val="Hyperlink"/>
+            <w:rStyle w:val="Hipersaite"/>
             <w:noProof/>
           </w:rPr>
           <w:t xml:space="preserve"> </w:t>
         </w:r>
         <w:r>
           <w:rPr>
-            <w:rStyle w:val="Hyperlink"/>
+            <w:rStyle w:val="Hipersaite"/>
             <w:noProof/>
           </w:rPr>
           <w:t>Problem Statement</w:t>
@@ -596,7 +583,7 @@
     </w:p>
     <w:p>
       <w:pPr>
-        <w:pStyle w:val="TOC2"/>
+        <w:pStyle w:val="Saturs2"/>
         <w:tabs>
           <w:tab w:val="left" w:pos="720"/>
           <w:tab w:val="right" w:leader="dot" w:pos="9350"/>
@@ -611,21 +598,21 @@
       <w:hyperlink w:anchor="_Toc514099937" w:history="1">
         <w:r>
           <w:rPr>
-            <w:rStyle w:val="Hyperlink"/>
+            <w:rStyle w:val="Hipersaite"/>
             <w:noProof/>
           </w:rPr>
           <w:t>a.</w:t>
         </w:r>
         <w:r>
           <w:rPr>
-            <w:rStyle w:val="Hyperlink"/>
+            <w:rStyle w:val="Hipersaite"/>
             <w:noProof/>
           </w:rPr>
           <w:t xml:space="preserve"> </w:t>
         </w:r>
         <w:r>
           <w:rPr>
-            <w:rStyle w:val="Hyperlink"/>
+            <w:rStyle w:val="Hipersaite"/>
             <w:noProof/>
           </w:rPr>
           <w:t>Introduction</w:t>
@@ -682,7 +669,7 @@
     </w:p>
     <w:p>
       <w:pPr>
-        <w:pStyle w:val="TOC2"/>
+        <w:pStyle w:val="Saturs2"/>
         <w:tabs>
           <w:tab w:val="left" w:pos="720"/>
           <w:tab w:val="right" w:leader="dot" w:pos="9350"/>
@@ -697,21 +684,21 @@
       <w:hyperlink w:anchor="_Toc514099938" w:history="1">
         <w:r>
           <w:rPr>
-            <w:rStyle w:val="Hyperlink"/>
+            <w:rStyle w:val="Hipersaite"/>
             <w:noProof/>
           </w:rPr>
           <w:t>b.</w:t>
         </w:r>
         <w:r>
           <w:rPr>
-            <w:rStyle w:val="Hyperlink"/>
+            <w:rStyle w:val="Hipersaite"/>
             <w:noProof/>
           </w:rPr>
           <w:t xml:space="preserve"> </w:t>
         </w:r>
         <w:r>
           <w:rPr>
-            <w:rStyle w:val="Hyperlink"/>
+            <w:rStyle w:val="Hipersaite"/>
             <w:noProof/>
           </w:rPr>
           <w:t>Case Description</w:t>
@@ -768,7 +755,7 @@
     </w:p>
     <w:p>
       <w:pPr>
-        <w:pStyle w:val="TOC2"/>
+        <w:pStyle w:val="Saturs2"/>
         <w:tabs>
           <w:tab w:val="left" w:pos="720"/>
           <w:tab w:val="right" w:leader="dot" w:pos="9350"/>
@@ -783,21 +770,21 @@
       <w:hyperlink w:anchor="_Toc514099939" w:history="1">
         <w:r>
           <w:rPr>
-            <w:rStyle w:val="Hyperlink"/>
+            <w:rStyle w:val="Hipersaite"/>
             <w:noProof/>
           </w:rPr>
           <w:t>c.</w:t>
         </w:r>
         <w:r>
           <w:rPr>
-            <w:rStyle w:val="Hyperlink"/>
+            <w:rStyle w:val="Hipersaite"/>
             <w:noProof/>
           </w:rPr>
           <w:t xml:space="preserve"> </w:t>
         </w:r>
         <w:r>
           <w:rPr>
-            <w:rStyle w:val="Hyperlink"/>
+            <w:rStyle w:val="Hipersaite"/>
             <w:noProof/>
           </w:rPr>
           <w:t>Learning Goals</w:t>
@@ -854,7 +841,7 @@
     </w:p>
     <w:p>
       <w:pPr>
-        <w:pStyle w:val="TOC1"/>
+        <w:pStyle w:val="Saturs1"/>
         <w:tabs>
           <w:tab w:val="left" w:pos="480"/>
           <w:tab w:val="right" w:leader="dot" w:pos="9350"/>
@@ -869,7 +856,7 @@
       <w:hyperlink w:anchor="_Toc514099940" w:history="1">
         <w:r>
           <w:rPr>
-            <w:rStyle w:val="Hyperlink"/>
+            <w:rStyle w:val="Hipersaite"/>
             <w:noProof/>
           </w:rPr>
           <w:t>3.</w:t>
@@ -885,7 +872,7 @@
         </w:r>
         <w:r>
           <w:rPr>
-            <w:rStyle w:val="Hyperlink"/>
+            <w:rStyle w:val="Hipersaite"/>
             <w:noProof/>
           </w:rPr>
           <w:t>Development Framework</w:t>
@@ -942,7 +929,7 @@
     </w:p>
     <w:p>
       <w:pPr>
-        <w:pStyle w:val="TOC2"/>
+        <w:pStyle w:val="Saturs2"/>
         <w:tabs>
           <w:tab w:val="left" w:pos="720"/>
           <w:tab w:val="right" w:leader="dot" w:pos="9350"/>
@@ -957,21 +944,21 @@
       <w:hyperlink w:anchor="_Toc514099941" w:history="1">
         <w:r>
           <w:rPr>
-            <w:rStyle w:val="Hyperlink"/>
+            <w:rStyle w:val="Hipersaite"/>
             <w:noProof/>
           </w:rPr>
           <w:t>a.</w:t>
         </w:r>
         <w:r>
           <w:rPr>
-            <w:rStyle w:val="Hyperlink"/>
+            <w:rStyle w:val="Hipersaite"/>
             <w:noProof/>
           </w:rPr>
           <w:t xml:space="preserve"> </w:t>
         </w:r>
         <w:r>
           <w:rPr>
-            <w:rStyle w:val="Hyperlink"/>
+            <w:rStyle w:val="Hipersaite"/>
             <w:noProof/>
           </w:rPr>
           <w:t>Pros</w:t>
@@ -1028,7 +1015,7 @@
     </w:p>
     <w:p>
       <w:pPr>
-        <w:pStyle w:val="TOC2"/>
+        <w:pStyle w:val="Saturs2"/>
         <w:tabs>
           <w:tab w:val="left" w:pos="720"/>
           <w:tab w:val="right" w:leader="dot" w:pos="9350"/>
@@ -1043,21 +1030,21 @@
       <w:hyperlink w:anchor="_Toc514099942" w:history="1">
         <w:r>
           <w:rPr>
-            <w:rStyle w:val="Hyperlink"/>
+            <w:rStyle w:val="Hipersaite"/>
             <w:noProof/>
           </w:rPr>
           <w:t>b.</w:t>
         </w:r>
         <w:r>
           <w:rPr>
-            <w:rStyle w:val="Hyperlink"/>
+            <w:rStyle w:val="Hipersaite"/>
             <w:noProof/>
           </w:rPr>
           <w:t xml:space="preserve"> </w:t>
         </w:r>
         <w:r>
           <w:rPr>
-            <w:rStyle w:val="Hyperlink"/>
+            <w:rStyle w:val="Hipersaite"/>
             <w:noProof/>
           </w:rPr>
           <w:t>Cons</w:t>
@@ -1114,7 +1101,7 @@
     </w:p>
     <w:p>
       <w:pPr>
-        <w:pStyle w:val="TOC1"/>
+        <w:pStyle w:val="Saturs1"/>
         <w:tabs>
           <w:tab w:val="left" w:pos="480"/>
           <w:tab w:val="right" w:leader="dot" w:pos="9350"/>
@@ -1129,7 +1116,7 @@
       <w:hyperlink w:anchor="_Toc514099943" w:history="1">
         <w:r>
           <w:rPr>
-            <w:rStyle w:val="Hyperlink"/>
+            <w:rStyle w:val="Hipersaite"/>
             <w:noProof/>
           </w:rPr>
           <w:t>4.</w:t>
@@ -1145,7 +1132,7 @@
         </w:r>
         <w:r>
           <w:rPr>
-            <w:rStyle w:val="Hyperlink"/>
+            <w:rStyle w:val="Hipersaite"/>
             <w:noProof/>
           </w:rPr>
           <w:t>Development Process</w:t>
@@ -1202,7 +1189,7 @@
     </w:p>
     <w:p>
       <w:pPr>
-        <w:pStyle w:val="TOC2"/>
+        <w:pStyle w:val="Saturs2"/>
         <w:tabs>
           <w:tab w:val="left" w:pos="720"/>
           <w:tab w:val="right" w:leader="dot" w:pos="9350"/>
@@ -1217,21 +1204,21 @@
       <w:hyperlink w:anchor="_Toc514099944" w:history="1">
         <w:r>
           <w:rPr>
-            <w:rStyle w:val="Hyperlink"/>
+            <w:rStyle w:val="Hipersaite"/>
             <w:noProof/>
           </w:rPr>
           <w:t>a.</w:t>
         </w:r>
         <w:r>
           <w:rPr>
-            <w:rStyle w:val="Hyperlink"/>
+            <w:rStyle w:val="Hipersaite"/>
             <w:noProof/>
           </w:rPr>
           <w:t xml:space="preserve"> </w:t>
         </w:r>
         <w:r>
           <w:rPr>
-            <w:rStyle w:val="Hyperlink"/>
+            <w:rStyle w:val="Hipersaite"/>
             <w:noProof/>
           </w:rPr>
           <w:t>Data Acquisition</w:t>
@@ -1288,7 +1275,7 @@
     </w:p>
     <w:p>
       <w:pPr>
-        <w:pStyle w:val="TOC2"/>
+        <w:pStyle w:val="Saturs2"/>
         <w:tabs>
           <w:tab w:val="left" w:pos="720"/>
           <w:tab w:val="right" w:leader="dot" w:pos="9350"/>
@@ -1303,21 +1290,21 @@
       <w:hyperlink w:anchor="_Toc514099945" w:history="1">
         <w:r>
           <w:rPr>
-            <w:rStyle w:val="Hyperlink"/>
+            <w:rStyle w:val="Hipersaite"/>
             <w:noProof/>
           </w:rPr>
           <w:t>b.</w:t>
         </w:r>
         <w:r>
           <w:rPr>
-            <w:rStyle w:val="Hyperlink"/>
+            <w:rStyle w:val="Hipersaite"/>
             <w:noProof/>
           </w:rPr>
           <w:t xml:space="preserve"> </w:t>
         </w:r>
         <w:r>
           <w:rPr>
-            <w:rStyle w:val="Hyperlink"/>
+            <w:rStyle w:val="Hipersaite"/>
             <w:noProof/>
           </w:rPr>
           <w:t>Data Wrangling</w:t>
@@ -1374,7 +1361,7 @@
     </w:p>
     <w:p>
       <w:pPr>
-        <w:pStyle w:val="TOC3"/>
+        <w:pStyle w:val="Saturs3"/>
         <w:tabs>
           <w:tab w:val="right" w:leader="dot" w:pos="9350"/>
         </w:tabs>
@@ -1388,7 +1375,7 @@
       <w:hyperlink w:anchor="_Toc514099946" w:history="1">
         <w:r>
           <w:rPr>
-            <w:rStyle w:val="Hyperlink"/>
+            <w:rStyle w:val="Hipersaite"/>
             <w:noProof/>
           </w:rPr>
           <w:t>b.1. Identify and Handle Missing Values</w:t>
@@ -1445,7 +1432,7 @@
     </w:p>
     <w:p>
       <w:pPr>
-        <w:pStyle w:val="TOC3"/>
+        <w:pStyle w:val="Saturs3"/>
         <w:tabs>
           <w:tab w:val="right" w:leader="dot" w:pos="9350"/>
         </w:tabs>
@@ -1459,7 +1446,7 @@
       <w:hyperlink w:anchor="_Toc514099947" w:history="1">
         <w:r>
           <w:rPr>
-            <w:rStyle w:val="Hyperlink"/>
+            <w:rStyle w:val="Hipersaite"/>
             <w:noProof/>
           </w:rPr>
           <w:t>b.2. Data Formatting</w:t>
@@ -1516,7 +1503,7 @@
     </w:p>
     <w:p>
       <w:pPr>
-        <w:pStyle w:val="TOC3"/>
+        <w:pStyle w:val="Saturs3"/>
         <w:tabs>
           <w:tab w:val="right" w:leader="dot" w:pos="9350"/>
         </w:tabs>
@@ -1530,7 +1517,7 @@
       <w:hyperlink w:anchor="_Toc514099948" w:history="1">
         <w:r>
           <w:rPr>
-            <w:rStyle w:val="Hyperlink"/>
+            <w:rStyle w:val="Hipersaite"/>
             <w:noProof/>
           </w:rPr>
           <w:t>b.3. Data Normalization</w:t>
@@ -1587,7 +1574,7 @@
     </w:p>
     <w:p>
       <w:pPr>
-        <w:pStyle w:val="TOC2"/>
+        <w:pStyle w:val="Saturs2"/>
         <w:tabs>
           <w:tab w:val="left" w:pos="720"/>
           <w:tab w:val="right" w:leader="dot" w:pos="9350"/>
@@ -1602,21 +1589,21 @@
       <w:hyperlink w:anchor="_Toc514099949" w:history="1">
         <w:r>
           <w:rPr>
-            <w:rStyle w:val="Hyperlink"/>
+            <w:rStyle w:val="Hipersaite"/>
             <w:noProof/>
           </w:rPr>
           <w:t>c.</w:t>
         </w:r>
         <w:r>
           <w:rPr>
-            <w:rStyle w:val="Hyperlink"/>
+            <w:rStyle w:val="Hipersaite"/>
             <w:noProof/>
           </w:rPr>
           <w:t xml:space="preserve"> </w:t>
         </w:r>
         <w:r>
           <w:rPr>
-            <w:rStyle w:val="Hyperlink"/>
+            <w:rStyle w:val="Hipersaite"/>
             <w:noProof/>
           </w:rPr>
           <w:t>Descriptive Analysis</w:t>
@@ -1673,7 +1660,7 @@
     </w:p>
     <w:p>
       <w:pPr>
-        <w:pStyle w:val="TOC2"/>
+        <w:pStyle w:val="Saturs2"/>
         <w:tabs>
           <w:tab w:val="left" w:pos="720"/>
           <w:tab w:val="right" w:leader="dot" w:pos="9350"/>
@@ -1688,7 +1675,7 @@
       <w:hyperlink w:anchor="_Toc514099950" w:history="1">
         <w:r>
           <w:rPr>
-            <w:rStyle w:val="Hyperlink"/>
+            <w:rStyle w:val="Hipersaite"/>
             <w:noProof/>
           </w:rPr>
           <w:t>d.</w:t>
@@ -1704,7 +1691,7 @@
         </w:r>
         <w:r>
           <w:rPr>
-            <w:rStyle w:val="Hyperlink"/>
+            <w:rStyle w:val="Hipersaite"/>
             <w:noProof/>
           </w:rPr>
           <w:t>Diagnostic Analysis</w:t>
@@ -1761,7 +1748,7 @@
     </w:p>
     <w:p>
       <w:pPr>
-        <w:pStyle w:val="TOC2"/>
+        <w:pStyle w:val="Saturs2"/>
         <w:tabs>
           <w:tab w:val="left" w:pos="720"/>
           <w:tab w:val="right" w:leader="dot" w:pos="9350"/>
@@ -1776,7 +1763,7 @@
       <w:hyperlink w:anchor="_Toc514099951" w:history="1">
         <w:r>
           <w:rPr>
-            <w:rStyle w:val="Hyperlink"/>
+            <w:rStyle w:val="Hipersaite"/>
             <w:noProof/>
           </w:rPr>
           <w:t>e.</w:t>
@@ -1792,7 +1779,7 @@
         </w:r>
         <w:r>
           <w:rPr>
-            <w:rStyle w:val="Hyperlink"/>
+            <w:rStyle w:val="Hipersaite"/>
             <w:noProof/>
           </w:rPr>
           <w:t>Predictive Analysis</w:t>
@@ -1849,7 +1836,7 @@
     </w:p>
     <w:p>
       <w:pPr>
-        <w:pStyle w:val="TOC3"/>
+        <w:pStyle w:val="Saturs3"/>
         <w:tabs>
           <w:tab w:val="right" w:leader="dot" w:pos="9350"/>
         </w:tabs>
@@ -1863,7 +1850,7 @@
       <w:hyperlink w:anchor="_Toc514099952" w:history="1">
         <w:r>
           <w:rPr>
-            <w:rStyle w:val="Hyperlink"/>
+            <w:rStyle w:val="Hipersaite"/>
             <w:noProof/>
           </w:rPr>
           <w:t>e.1. Supervised Learning</w:t>
@@ -1920,7 +1907,7 @@
     </w:p>
     <w:p>
       <w:pPr>
-        <w:pStyle w:val="TOC4"/>
+        <w:pStyle w:val="Saturs4"/>
         <w:tabs>
           <w:tab w:val="right" w:leader="dot" w:pos="9350"/>
         </w:tabs>
@@ -1934,7 +1921,7 @@
       <w:hyperlink w:anchor="_Toc514099953" w:history="1">
         <w:r>
           <w:rPr>
-            <w:rStyle w:val="Hyperlink"/>
+            <w:rStyle w:val="Hipersaite"/>
             <w:noProof/>
           </w:rPr>
           <w:t>e.1.1. Chosen technique</w:t>
@@ -1991,7 +1978,7 @@
     </w:p>
     <w:p>
       <w:pPr>
-        <w:pStyle w:val="TOC4"/>
+        <w:pStyle w:val="Saturs4"/>
         <w:tabs>
           <w:tab w:val="right" w:leader="dot" w:pos="9350"/>
         </w:tabs>
@@ -2005,7 +1992,7 @@
       <w:hyperlink w:anchor="_Toc514099954" w:history="1">
         <w:r>
           <w:rPr>
-            <w:rStyle w:val="Hyperlink"/>
+            <w:rStyle w:val="Hipersaite"/>
             <w:noProof/>
           </w:rPr>
           <w:t>e.1.2. Technique implementation</w:t>
@@ -2062,7 +2049,7 @@
     </w:p>
     <w:p>
       <w:pPr>
-        <w:pStyle w:val="TOC3"/>
+        <w:pStyle w:val="Saturs3"/>
         <w:tabs>
           <w:tab w:val="right" w:leader="dot" w:pos="9350"/>
         </w:tabs>
@@ -2076,7 +2063,7 @@
       <w:hyperlink w:anchor="_Toc514099955" w:history="1">
         <w:r>
           <w:rPr>
-            <w:rStyle w:val="Hyperlink"/>
+            <w:rStyle w:val="Hipersaite"/>
             <w:noProof/>
           </w:rPr>
           <w:t>e.2. Unsupervised Learning</w:t>
@@ -2133,7 +2120,7 @@
     </w:p>
     <w:p>
       <w:pPr>
-        <w:pStyle w:val="TOC4"/>
+        <w:pStyle w:val="Saturs4"/>
         <w:tabs>
           <w:tab w:val="right" w:leader="dot" w:pos="9350"/>
         </w:tabs>
@@ -2147,7 +2134,7 @@
       <w:hyperlink w:anchor="_Toc514099956" w:history="1">
         <w:r>
           <w:rPr>
-            <w:rStyle w:val="Hyperlink"/>
+            <w:rStyle w:val="Hipersaite"/>
             <w:noProof/>
           </w:rPr>
           <w:t>e.2.1. Chosen Technique</w:t>
@@ -2204,7 +2191,7 @@
     </w:p>
     <w:p>
       <w:pPr>
-        <w:pStyle w:val="TOC4"/>
+        <w:pStyle w:val="Saturs4"/>
         <w:tabs>
           <w:tab w:val="right" w:leader="dot" w:pos="9350"/>
         </w:tabs>
@@ -2218,7 +2205,7 @@
       <w:hyperlink w:anchor="_Toc514099957" w:history="1">
         <w:r>
           <w:rPr>
-            <w:rStyle w:val="Hyperlink"/>
+            <w:rStyle w:val="Hipersaite"/>
             <w:noProof/>
           </w:rPr>
           <w:t>e.2.2. Technique Implementation</w:t>
@@ -2275,7 +2262,7 @@
     </w:p>
     <w:p>
       <w:pPr>
-        <w:pStyle w:val="TOC2"/>
+        <w:pStyle w:val="Saturs2"/>
         <w:tabs>
           <w:tab w:val="left" w:pos="720"/>
           <w:tab w:val="right" w:leader="dot" w:pos="9350"/>
@@ -2290,21 +2277,21 @@
       <w:hyperlink w:anchor="_Toc514099958" w:history="1">
         <w:r>
           <w:rPr>
-            <w:rStyle w:val="Hyperlink"/>
+            <w:rStyle w:val="Hipersaite"/>
             <w:noProof/>
           </w:rPr>
           <w:t>f.</w:t>
         </w:r>
         <w:r>
           <w:rPr>
-            <w:rStyle w:val="Hyperlink"/>
+            <w:rStyle w:val="Hipersaite"/>
             <w:noProof/>
           </w:rPr>
           <w:t xml:space="preserve"> </w:t>
         </w:r>
         <w:r>
           <w:rPr>
-            <w:rStyle w:val="Hyperlink"/>
+            <w:rStyle w:val="Hipersaite"/>
             <w:noProof/>
           </w:rPr>
           <w:t>Prescriptive Analysis</w:t>
@@ -2361,7 +2348,7 @@
     </w:p>
     <w:p>
       <w:pPr>
-        <w:pStyle w:val="TOC1"/>
+        <w:pStyle w:val="Saturs1"/>
         <w:tabs>
           <w:tab w:val="left" w:pos="480"/>
           <w:tab w:val="right" w:leader="dot" w:pos="9350"/>
@@ -2376,7 +2363,7 @@
       <w:hyperlink w:anchor="_Toc514099960" w:history="1">
         <w:r>
           <w:rPr>
-            <w:rStyle w:val="Hyperlink"/>
+            <w:rStyle w:val="Hipersaite"/>
             <w:noProof/>
           </w:rPr>
           <w:t>5.</w:t>
@@ -2392,7 +2379,7 @@
         </w:r>
         <w:r>
           <w:rPr>
-            <w:rStyle w:val="Hyperlink"/>
+            <w:rStyle w:val="Hipersaite"/>
             <w:noProof/>
           </w:rPr>
           <w:t>Conclusion</w:t>
@@ -2449,7 +2436,7 @@
     </w:p>
     <w:p>
       <w:pPr>
-        <w:pStyle w:val="TOC2"/>
+        <w:pStyle w:val="Saturs2"/>
         <w:tabs>
           <w:tab w:val="left" w:pos="720"/>
           <w:tab w:val="right" w:leader="dot" w:pos="9350"/>
@@ -2464,7 +2451,7 @@
       <w:hyperlink w:anchor="_Toc514099962" w:history="1">
         <w:r>
           <w:rPr>
-            <w:rStyle w:val="Hyperlink"/>
+            <w:rStyle w:val="Hipersaite"/>
             <w:noProof/>
           </w:rPr>
           <w:t>a.</w:t>
@@ -2480,7 +2467,7 @@
         </w:r>
         <w:r>
           <w:rPr>
-            <w:rStyle w:val="Hyperlink"/>
+            <w:rStyle w:val="Hipersaite"/>
             <w:noProof/>
           </w:rPr>
           <w:t>Denouement</w:t>
@@ -2537,20 +2524,20 @@
     </w:p>
     <w:p>
       <w:pPr>
-        <w:pStyle w:val="TOC2"/>
+        <w:pStyle w:val="Saturs2"/>
         <w:tabs>
           <w:tab w:val="left" w:pos="720"/>
           <w:tab w:val="right" w:leader="dot" w:pos="9350"/>
         </w:tabs>
         <w:rPr>
-          <w:rStyle w:val="Hyperlink"/>
+          <w:rStyle w:val="Hipersaite"/>
           <w:noProof/>
         </w:rPr>
       </w:pPr>
       <w:hyperlink w:anchor="_Toc514099963" w:history="1">
         <w:r>
           <w:rPr>
-            <w:rStyle w:val="Hyperlink"/>
+            <w:rStyle w:val="Hipersaite"/>
             <w:noProof/>
           </w:rPr>
           <w:t>b.</w:t>
@@ -2566,7 +2553,7 @@
         </w:r>
         <w:r>
           <w:rPr>
-            <w:rStyle w:val="Hyperlink"/>
+            <w:rStyle w:val="Hipersaite"/>
             <w:noProof/>
           </w:rPr>
           <w:t>References</w:t>
@@ -2626,7 +2613,7 @@
     <w:p/>
     <w:p>
       <w:pPr>
-        <w:pStyle w:val="Heading1"/>
+        <w:pStyle w:val="Virsraksts1"/>
         <w:numPr>
           <w:ilvl w:val="0"/>
           <w:numId w:val="2"/>
@@ -2759,7 +2746,7 @@
     </w:p>
     <w:p>
       <w:pPr>
-        <w:pStyle w:val="Heading1"/>
+        <w:pStyle w:val="Virsraksts1"/>
         <w:numPr>
           <w:ilvl w:val="0"/>
           <w:numId w:val="2"/>
@@ -2785,7 +2772,7 @@
     </w:p>
     <w:p>
       <w:pPr>
-        <w:pStyle w:val="Heading2"/>
+        <w:pStyle w:val="Virsraksts2"/>
         <w:numPr>
           <w:ilvl w:val="0"/>
           <w:numId w:val="6"/>
@@ -2837,7 +2824,7 @@
     </w:p>
     <w:p>
       <w:pPr>
-        <w:pStyle w:val="Heading2"/>
+        <w:pStyle w:val="Virsraksts2"/>
         <w:numPr>
           <w:ilvl w:val="0"/>
           <w:numId w:val="6"/>
@@ -3164,12 +3151,10 @@
       <w:r>
         <w:t xml:space="preserve"> economical one.</w:t>
       </w:r>
-      <w:bookmarkStart w:id="9" w:name="_GoBack"/>
-      <w:bookmarkEnd w:id="9"/>
-    </w:p>
-    <w:p>
-      <w:pPr>
-        <w:pStyle w:val="Heading2"/>
+    </w:p>
+    <w:p>
+      <w:pPr>
+        <w:pStyle w:val="Virsraksts2"/>
         <w:numPr>
           <w:ilvl w:val="0"/>
           <w:numId w:val="6"/>
@@ -3180,8 +3165,8 @@
           <w:szCs w:val="24"/>
         </w:rPr>
       </w:pPr>
-      <w:bookmarkStart w:id="10" w:name="_Toc513995878"/>
-      <w:bookmarkStart w:id="11" w:name="_Toc514099939"/>
+      <w:bookmarkStart w:id="9" w:name="_Toc513995878"/>
+      <w:bookmarkStart w:id="10" w:name="_Toc514099939"/>
       <w:r>
         <w:rPr>
           <w:rFonts w:ascii="Arial" w:hAnsi="Arial" w:cs="Arial"/>
@@ -3191,8 +3176,8 @@
         <w:lastRenderedPageBreak/>
         <w:t>Learning Goals</w:t>
       </w:r>
+      <w:bookmarkEnd w:id="9"/>
       <w:bookmarkEnd w:id="10"/>
-      <w:bookmarkEnd w:id="11"/>
     </w:p>
     <w:p>
       <w:r>
@@ -3201,7 +3186,7 @@
     </w:p>
     <w:p>
       <w:pPr>
-        <w:pStyle w:val="ListParagraph"/>
+        <w:pStyle w:val="Sarakstarindkopa"/>
         <w:numPr>
           <w:ilvl w:val="0"/>
           <w:numId w:val="7"/>
@@ -3216,7 +3201,7 @@
     </w:p>
     <w:p>
       <w:pPr>
-        <w:pStyle w:val="ListParagraph"/>
+        <w:pStyle w:val="Sarakstarindkopa"/>
         <w:numPr>
           <w:ilvl w:val="0"/>
           <w:numId w:val="7"/>
@@ -3236,7 +3221,7 @@
     </w:p>
     <w:p>
       <w:pPr>
-        <w:pStyle w:val="ListParagraph"/>
+        <w:pStyle w:val="Sarakstarindkopa"/>
         <w:numPr>
           <w:ilvl w:val="0"/>
           <w:numId w:val="7"/>
@@ -3254,7 +3239,7 @@
     </w:p>
     <w:p>
       <w:pPr>
-        <w:pStyle w:val="ListParagraph"/>
+        <w:pStyle w:val="Sarakstarindkopa"/>
         <w:numPr>
           <w:ilvl w:val="0"/>
           <w:numId w:val="7"/>
@@ -3266,7 +3251,7 @@
     </w:p>
     <w:p>
       <w:pPr>
-        <w:pStyle w:val="ListParagraph"/>
+        <w:pStyle w:val="Sarakstarindkopa"/>
         <w:numPr>
           <w:ilvl w:val="0"/>
           <w:numId w:val="7"/>
@@ -3281,7 +3266,7 @@
     </w:p>
     <w:p>
       <w:pPr>
-        <w:pStyle w:val="ListParagraph"/>
+        <w:pStyle w:val="Sarakstarindkopa"/>
         <w:numPr>
           <w:ilvl w:val="0"/>
           <w:numId w:val="7"/>
@@ -3293,7 +3278,7 @@
     </w:p>
     <w:p>
       <w:pPr>
-        <w:pStyle w:val="Heading1"/>
+        <w:pStyle w:val="Virsraksts1"/>
         <w:numPr>
           <w:ilvl w:val="0"/>
           <w:numId w:val="2"/>
@@ -3304,8 +3289,8 @@
           <w:szCs w:val="24"/>
         </w:rPr>
       </w:pPr>
-      <w:bookmarkStart w:id="12" w:name="_Toc513995879"/>
-      <w:bookmarkStart w:id="13" w:name="_Toc514099940"/>
+      <w:bookmarkStart w:id="11" w:name="_Toc513995879"/>
+      <w:bookmarkStart w:id="12" w:name="_Toc514099940"/>
       <w:r>
         <w:rPr>
           <w:rFonts w:ascii="Arial" w:hAnsi="Arial" w:cs="Arial"/>
@@ -3314,8 +3299,8 @@
         </w:rPr>
         <w:t>Development Framework</w:t>
       </w:r>
+      <w:bookmarkEnd w:id="11"/>
       <w:bookmarkEnd w:id="12"/>
-      <w:bookmarkEnd w:id="13"/>
     </w:p>
     <w:p>
       <w:pPr>
@@ -3426,23 +3411,23 @@
     </w:p>
     <w:p>
       <w:pPr>
-        <w:pStyle w:val="Heading2"/>
+        <w:pStyle w:val="Virsraksts2"/>
         <w:numPr>
           <w:ilvl w:val="0"/>
           <w:numId w:val="8"/>
         </w:numPr>
       </w:pPr>
-      <w:bookmarkStart w:id="14" w:name="_Toc513995880"/>
-      <w:bookmarkStart w:id="15" w:name="_Toc514099941"/>
+      <w:bookmarkStart w:id="13" w:name="_Toc513995880"/>
+      <w:bookmarkStart w:id="14" w:name="_Toc514099941"/>
       <w:r>
         <w:t>Pros</w:t>
       </w:r>
+      <w:bookmarkEnd w:id="13"/>
       <w:bookmarkEnd w:id="14"/>
-      <w:bookmarkEnd w:id="15"/>
-    </w:p>
-    <w:p>
-      <w:pPr>
-        <w:pStyle w:val="ListParagraph"/>
+    </w:p>
+    <w:p>
+      <w:pPr>
+        <w:pStyle w:val="Sarakstarindkopa"/>
         <w:numPr>
           <w:ilvl w:val="0"/>
           <w:numId w:val="9"/>
@@ -3454,7 +3439,7 @@
     </w:p>
     <w:p>
       <w:pPr>
-        <w:pStyle w:val="ListParagraph"/>
+        <w:pStyle w:val="Sarakstarindkopa"/>
         <w:numPr>
           <w:ilvl w:val="0"/>
           <w:numId w:val="9"/>
@@ -3475,7 +3460,7 @@
     </w:p>
     <w:p>
       <w:pPr>
-        <w:pStyle w:val="ListParagraph"/>
+        <w:pStyle w:val="Sarakstarindkopa"/>
         <w:numPr>
           <w:ilvl w:val="0"/>
           <w:numId w:val="9"/>
@@ -3487,23 +3472,23 @@
     </w:p>
     <w:p>
       <w:pPr>
-        <w:pStyle w:val="Heading2"/>
+        <w:pStyle w:val="Virsraksts2"/>
         <w:numPr>
           <w:ilvl w:val="0"/>
           <w:numId w:val="8"/>
         </w:numPr>
       </w:pPr>
-      <w:bookmarkStart w:id="16" w:name="_Toc513995881"/>
-      <w:bookmarkStart w:id="17" w:name="_Toc514099942"/>
+      <w:bookmarkStart w:id="15" w:name="_Toc513995881"/>
+      <w:bookmarkStart w:id="16" w:name="_Toc514099942"/>
       <w:r>
         <w:t>Cons</w:t>
       </w:r>
+      <w:bookmarkEnd w:id="15"/>
       <w:bookmarkEnd w:id="16"/>
-      <w:bookmarkEnd w:id="17"/>
-    </w:p>
-    <w:p>
-      <w:pPr>
-        <w:pStyle w:val="ListParagraph"/>
+    </w:p>
+    <w:p>
+      <w:pPr>
+        <w:pStyle w:val="Sarakstarindkopa"/>
         <w:numPr>
           <w:ilvl w:val="0"/>
           <w:numId w:val="10"/>
@@ -3515,7 +3500,7 @@
     </w:p>
     <w:p>
       <w:pPr>
-        <w:pStyle w:val="Heading1"/>
+        <w:pStyle w:val="Virsraksts1"/>
         <w:numPr>
           <w:ilvl w:val="0"/>
           <w:numId w:val="2"/>
@@ -3526,8 +3511,8 @@
           <w:szCs w:val="24"/>
         </w:rPr>
       </w:pPr>
-      <w:bookmarkStart w:id="18" w:name="_Toc513995882"/>
-      <w:bookmarkStart w:id="19" w:name="_Toc514099943"/>
+      <w:bookmarkStart w:id="17" w:name="_Toc513995882"/>
+      <w:bookmarkStart w:id="18" w:name="_Toc514099943"/>
       <w:r>
         <w:rPr>
           <w:rFonts w:ascii="Arial" w:hAnsi="Arial" w:cs="Arial"/>
@@ -3544,8 +3529,8 @@
         </w:rPr>
         <w:t>rocess</w:t>
       </w:r>
+      <w:bookmarkEnd w:id="17"/>
       <w:bookmarkEnd w:id="18"/>
-      <w:bookmarkEnd w:id="19"/>
     </w:p>
     <w:p>
       <w:pPr>
@@ -3566,7 +3551,7 @@
     </w:p>
     <w:p>
       <w:pPr>
-        <w:pStyle w:val="Heading2"/>
+        <w:pStyle w:val="Virsraksts2"/>
         <w:numPr>
           <w:ilvl w:val="0"/>
           <w:numId w:val="5"/>
@@ -3577,8 +3562,8 @@
           <w:szCs w:val="24"/>
         </w:rPr>
       </w:pPr>
-      <w:bookmarkStart w:id="20" w:name="_Toc513995883"/>
-      <w:bookmarkStart w:id="21" w:name="_Toc514099944"/>
+      <w:bookmarkStart w:id="19" w:name="_Toc513995883"/>
+      <w:bookmarkStart w:id="20" w:name="_Toc514099944"/>
       <w:r>
         <w:rPr>
           <w:rFonts w:ascii="Arial" w:hAnsi="Arial" w:cs="Arial"/>
@@ -3587,8 +3572,8 @@
         </w:rPr>
         <w:t>Data Acquisition</w:t>
       </w:r>
+      <w:bookmarkEnd w:id="19"/>
       <w:bookmarkEnd w:id="20"/>
-      <w:bookmarkEnd w:id="21"/>
     </w:p>
     <w:p>
       <w:pPr>
@@ -3635,7 +3620,7 @@
       </w:r>
       <w:r>
         <w:rPr>
-          <w:rStyle w:val="FootnoteReference"/>
+          <w:rStyle w:val="Vresatsauce"/>
         </w:rPr>
         <w:footnoteReference w:id="1"/>
       </w:r>
@@ -3645,7 +3630,7 @@
     </w:p>
     <w:p>
       <w:pPr>
-        <w:pStyle w:val="ListParagraph"/>
+        <w:pStyle w:val="Sarakstarindkopa"/>
         <w:numPr>
           <w:ilvl w:val="1"/>
           <w:numId w:val="2"/>
@@ -3657,7 +3642,7 @@
     </w:p>
     <w:p>
       <w:pPr>
-        <w:pStyle w:val="ListParagraph"/>
+        <w:pStyle w:val="Sarakstarindkopa"/>
         <w:numPr>
           <w:ilvl w:val="1"/>
           <w:numId w:val="2"/>
@@ -3669,7 +3654,7 @@
     </w:p>
     <w:p>
       <w:pPr>
-        <w:pStyle w:val="ListParagraph"/>
+        <w:pStyle w:val="Sarakstarindkopa"/>
         <w:numPr>
           <w:ilvl w:val="1"/>
           <w:numId w:val="2"/>
@@ -3681,7 +3666,7 @@
     </w:p>
     <w:p>
       <w:pPr>
-        <w:pStyle w:val="ListParagraph"/>
+        <w:pStyle w:val="Sarakstarindkopa"/>
         <w:numPr>
           <w:ilvl w:val="1"/>
           <w:numId w:val="2"/>
@@ -3693,7 +3678,7 @@
     </w:p>
     <w:p>
       <w:pPr>
-        <w:pStyle w:val="ListParagraph"/>
+        <w:pStyle w:val="Sarakstarindkopa"/>
         <w:numPr>
           <w:ilvl w:val="1"/>
           <w:numId w:val="2"/>
@@ -3709,7 +3694,7 @@
     </w:p>
     <w:p>
       <w:pPr>
-        <w:pStyle w:val="ListParagraph"/>
+        <w:pStyle w:val="Sarakstarindkopa"/>
         <w:numPr>
           <w:ilvl w:val="1"/>
           <w:numId w:val="2"/>
@@ -3721,7 +3706,7 @@
     </w:p>
     <w:p>
       <w:pPr>
-        <w:pStyle w:val="ListParagraph"/>
+        <w:pStyle w:val="Sarakstarindkopa"/>
         <w:numPr>
           <w:ilvl w:val="1"/>
           <w:numId w:val="2"/>
@@ -3755,7 +3740,7 @@
     </w:p>
     <w:p>
       <w:pPr>
-        <w:pStyle w:val="Heading2"/>
+        <w:pStyle w:val="Virsraksts2"/>
         <w:numPr>
           <w:ilvl w:val="0"/>
           <w:numId w:val="5"/>
@@ -3766,8 +3751,8 @@
           <w:szCs w:val="24"/>
         </w:rPr>
       </w:pPr>
-      <w:bookmarkStart w:id="22" w:name="_Toc513995884"/>
-      <w:bookmarkStart w:id="23" w:name="_Toc514099945"/>
+      <w:bookmarkStart w:id="21" w:name="_Toc513995884"/>
+      <w:bookmarkStart w:id="22" w:name="_Toc514099945"/>
       <w:r>
         <w:rPr>
           <w:rFonts w:ascii="Arial" w:hAnsi="Arial" w:cs="Arial"/>
@@ -3776,8 +3761,8 @@
         </w:rPr>
         <w:t>Data Wrangling</w:t>
       </w:r>
+      <w:bookmarkEnd w:id="21"/>
       <w:bookmarkEnd w:id="22"/>
-      <w:bookmarkEnd w:id="23"/>
     </w:p>
     <w:p>
       <w:pPr>
@@ -3962,32 +3947,19 @@
     </w:p>
     <w:p>
       <w:pPr>
-        <w:pStyle w:val="Caption"/>
+        <w:pStyle w:val="Parakstszemobjekta"/>
       </w:pPr>
       <w:r>
         <w:t xml:space="preserve">Figure </w:t>
       </w:r>
-      <w:r>
-        <w:fldChar w:fldCharType="begin"/>
-      </w:r>
-      <w:r>
-        <w:instrText xml:space="preserve"> SEQ Figure \* ARABIC </w:instrText>
-      </w:r>
-      <w:r>
-        <w:fldChar w:fldCharType="separate"/>
-      </w:r>
-      <w:r>
-        <w:rPr>
-          <w:noProof/>
-        </w:rPr>
-        <w:t>1</w:t>
-      </w:r>
-      <w:r>
-        <w:rPr>
-          <w:noProof/>
-        </w:rPr>
-        <w:fldChar w:fldCharType="end"/>
-      </w:r>
+      <w:fldSimple w:instr=" SEQ Figure \* ARABIC ">
+        <w:r>
+          <w:rPr>
+            <w:noProof/>
+          </w:rPr>
+          <w:t>1</w:t>
+        </w:r>
+      </w:fldSimple>
     </w:p>
     <w:p>
       <w:pPr>
@@ -3996,31 +3968,31 @@
       <w:r>
         <w:tab/>
       </w:r>
-      <w:bookmarkStart w:id="24" w:name="_Toc513995885"/>
-      <w:bookmarkStart w:id="25" w:name="_Toc514099946"/>
-      <w:r>
-        <w:rPr>
-          <w:rStyle w:val="Heading3Char"/>
+      <w:bookmarkStart w:id="23" w:name="_Toc513995885"/>
+      <w:bookmarkStart w:id="24" w:name="_Toc514099946"/>
+      <w:r>
+        <w:rPr>
+          <w:rStyle w:val="Virsraksts3Rakstz"/>
           <w:rFonts w:ascii="Arial" w:hAnsi="Arial" w:cs="Arial"/>
         </w:rPr>
         <w:t>b.1.</w:t>
       </w:r>
       <w:r>
         <w:rPr>
-          <w:rStyle w:val="Heading3Char"/>
+          <w:rStyle w:val="Virsraksts3Rakstz"/>
           <w:rFonts w:ascii="Arial" w:hAnsi="Arial" w:cs="Arial"/>
         </w:rPr>
         <w:t xml:space="preserve"> </w:t>
       </w:r>
       <w:r>
         <w:rPr>
-          <w:rStyle w:val="Heading3Char"/>
+          <w:rStyle w:val="Virsraksts3Rakstz"/>
           <w:rFonts w:ascii="Arial" w:hAnsi="Arial" w:cs="Arial"/>
         </w:rPr>
         <w:t>Identify and Handle Missing Values</w:t>
       </w:r>
+      <w:bookmarkEnd w:id="23"/>
       <w:bookmarkEnd w:id="24"/>
-      <w:bookmarkEnd w:id="25"/>
       <w:r>
         <w:t>:</w:t>
       </w:r>
@@ -4153,32 +4125,19 @@
     </w:p>
     <w:p>
       <w:pPr>
-        <w:pStyle w:val="Caption"/>
+        <w:pStyle w:val="Parakstszemobjekta"/>
       </w:pPr>
       <w:r>
         <w:t xml:space="preserve">Figure </w:t>
       </w:r>
-      <w:r>
-        <w:fldChar w:fldCharType="begin"/>
-      </w:r>
-      <w:r>
-        <w:instrText xml:space="preserve"> SEQ Figure \* ARABIC </w:instrText>
-      </w:r>
-      <w:r>
-        <w:fldChar w:fldCharType="separate"/>
-      </w:r>
-      <w:r>
-        <w:rPr>
-          <w:noProof/>
-        </w:rPr>
-        <w:t>2</w:t>
-      </w:r>
-      <w:r>
-        <w:rPr>
-          <w:noProof/>
-        </w:rPr>
-        <w:fldChar w:fldCharType="end"/>
-      </w:r>
+      <w:fldSimple w:instr=" SEQ Figure \* ARABIC ">
+        <w:r>
+          <w:rPr>
+            <w:noProof/>
+          </w:rPr>
+          <w:t>2</w:t>
+        </w:r>
+      </w:fldSimple>
     </w:p>
     <w:p>
       <w:pPr>
@@ -4283,32 +4242,19 @@
     </w:p>
     <w:p>
       <w:pPr>
-        <w:pStyle w:val="Caption"/>
+        <w:pStyle w:val="Parakstszemobjekta"/>
       </w:pPr>
       <w:r>
         <w:t xml:space="preserve">Figure </w:t>
       </w:r>
-      <w:r>
-        <w:fldChar w:fldCharType="begin"/>
-      </w:r>
-      <w:r>
-        <w:instrText xml:space="preserve"> SEQ Figure \* ARABIC </w:instrText>
-      </w:r>
-      <w:r>
-        <w:fldChar w:fldCharType="separate"/>
-      </w:r>
-      <w:r>
-        <w:rPr>
-          <w:noProof/>
-        </w:rPr>
-        <w:t>3</w:t>
-      </w:r>
-      <w:r>
-        <w:rPr>
-          <w:noProof/>
-        </w:rPr>
-        <w:fldChar w:fldCharType="end"/>
-      </w:r>
+      <w:fldSimple w:instr=" SEQ Figure \* ARABIC ">
+        <w:r>
+          <w:rPr>
+            <w:noProof/>
+          </w:rPr>
+          <w:t>3</w:t>
+        </w:r>
+      </w:fldSimple>
     </w:p>
     <w:p/>
     <w:p>
@@ -4366,31 +4312,13 @@
                         <w:txbxContent>
                           <w:p>
                             <w:pPr>
-                              <w:pStyle w:val="Caption"/>
+                              <w:pStyle w:val="Parakstszemobjekta"/>
                               <w:rPr>
                                 <w:noProof/>
                               </w:rPr>
                             </w:pPr>
                             <w:r>
-                              <w:t xml:space="preserve">Figure </w:t>
-                            </w:r>
-                            <w:r>
-                              <w:fldChar w:fldCharType="begin"/>
-                            </w:r>
-                            <w:r>
-                              <w:instrText xml:space="preserve"> SEQ Figure \* ARABIC </w:instrText>
-                            </w:r>
-                            <w:r>
-                              <w:fldChar w:fldCharType="separate"/>
-                            </w:r>
-                            <w:r>
-                              <w:rPr>
-                                <w:noProof/>
-                              </w:rPr>
-                              <w:t>4</w:t>
-                            </w:r>
-                            <w:r>
-                              <w:fldChar w:fldCharType="end"/>
+                              <w:t>Figure 5</w:t>
                             </w:r>
                           </w:p>
                         </w:txbxContent>
@@ -4424,31 +4352,13 @@
                   <w:txbxContent>
                     <w:p>
                       <w:pPr>
-                        <w:pStyle w:val="Caption"/>
+                        <w:pStyle w:val="Parakstszemobjekta"/>
                         <w:rPr>
                           <w:noProof/>
                         </w:rPr>
                       </w:pPr>
                       <w:r>
-                        <w:t xml:space="preserve">Figure </w:t>
-                      </w:r>
-                      <w:r>
-                        <w:fldChar w:fldCharType="begin"/>
-                      </w:r>
-                      <w:r>
-                        <w:instrText xml:space="preserve"> SEQ Figure \* ARABIC </w:instrText>
-                      </w:r>
-                      <w:r>
-                        <w:fldChar w:fldCharType="separate"/>
-                      </w:r>
-                      <w:r>
-                        <w:rPr>
-                          <w:noProof/>
-                        </w:rPr>
-                        <w:t>4</w:t>
-                      </w:r>
-                      <w:r>
-                        <w:fldChar w:fldCharType="end"/>
+                        <w:t>Figure 5</w:t>
                       </w:r>
                     </w:p>
                   </w:txbxContent>
@@ -4510,31 +4420,13 @@
                         <w:txbxContent>
                           <w:p>
                             <w:pPr>
-                              <w:pStyle w:val="Caption"/>
+                              <w:pStyle w:val="Parakstszemobjekta"/>
                               <w:rPr>
                                 <w:noProof/>
                               </w:rPr>
                             </w:pPr>
                             <w:r>
-                              <w:t xml:space="preserve">Figure </w:t>
-                            </w:r>
-                            <w:r>
-                              <w:fldChar w:fldCharType="begin"/>
-                            </w:r>
-                            <w:r>
-                              <w:instrText xml:space="preserve"> SEQ Figure \* ARABIC </w:instrText>
-                            </w:r>
-                            <w:r>
-                              <w:fldChar w:fldCharType="separate"/>
-                            </w:r>
-                            <w:r>
-                              <w:rPr>
-                                <w:noProof/>
-                              </w:rPr>
-                              <w:t>5</w:t>
-                            </w:r>
-                            <w:r>
-                              <w:fldChar w:fldCharType="end"/>
+                              <w:t>Figure 4</w:t>
                             </w:r>
                           </w:p>
                         </w:txbxContent>
@@ -4564,31 +4456,13 @@
                   <w:txbxContent>
                     <w:p>
                       <w:pPr>
-                        <w:pStyle w:val="Caption"/>
+                        <w:pStyle w:val="Parakstszemobjekta"/>
                         <w:rPr>
                           <w:noProof/>
                         </w:rPr>
                       </w:pPr>
                       <w:r>
-                        <w:t xml:space="preserve">Figure </w:t>
-                      </w:r>
-                      <w:r>
-                        <w:fldChar w:fldCharType="begin"/>
-                      </w:r>
-                      <w:r>
-                        <w:instrText xml:space="preserve"> SEQ Figure \* ARABIC </w:instrText>
-                      </w:r>
-                      <w:r>
-                        <w:fldChar w:fldCharType="separate"/>
-                      </w:r>
-                      <w:r>
-                        <w:rPr>
-                          <w:noProof/>
-                        </w:rPr>
-                        <w:t>5</w:t>
-                      </w:r>
-                      <w:r>
-                        <w:fldChar w:fldCharType="end"/>
+                        <w:t>Figure 4</w:t>
                       </w:r>
                     </w:p>
                   </w:txbxContent>
@@ -4910,7 +4784,7 @@
     </w:p>
     <w:p>
       <w:pPr>
-        <w:pStyle w:val="Caption"/>
+        <w:pStyle w:val="Parakstszemobjekta"/>
       </w:pPr>
       <w:r>
         <w:t>Figure 6</w:t>
@@ -4991,7 +4865,7 @@
     </w:p>
     <w:p>
       <w:pPr>
-        <w:pStyle w:val="Caption"/>
+        <w:pStyle w:val="Parakstszemobjekta"/>
       </w:pPr>
       <w:r>
         <w:t>Figure 7</w:t>
@@ -5119,7 +4993,7 @@
                         <w:txbxContent>
                           <w:p>
                             <w:pPr>
-                              <w:pStyle w:val="Caption"/>
+                              <w:pStyle w:val="Parakstszemobjekta"/>
                               <w:rPr>
                                 <w:noProof/>
                                 <w:sz w:val="24"/>
@@ -5157,7 +5031,7 @@
                   <w:txbxContent>
                     <w:p>
                       <w:pPr>
-                        <w:pStyle w:val="Caption"/>
+                        <w:pStyle w:val="Parakstszemobjekta"/>
                         <w:rPr>
                           <w:noProof/>
                           <w:sz w:val="24"/>
@@ -5279,24 +5153,24 @@
       <w:r>
         <w:tab/>
       </w:r>
-      <w:bookmarkStart w:id="26" w:name="_Toc513995886"/>
-      <w:bookmarkStart w:id="27" w:name="_Toc514099947"/>
-      <w:r>
-        <w:rPr>
-          <w:rStyle w:val="Heading3Char"/>
+      <w:bookmarkStart w:id="25" w:name="_Toc513995886"/>
+      <w:bookmarkStart w:id="26" w:name="_Toc514099947"/>
+      <w:r>
+        <w:rPr>
+          <w:rStyle w:val="Virsraksts3Rakstz"/>
           <w:rFonts w:ascii="Arial" w:hAnsi="Arial" w:cs="Arial"/>
         </w:rPr>
         <w:t>b.2. D</w:t>
       </w:r>
       <w:r>
         <w:rPr>
-          <w:rStyle w:val="Heading3Char"/>
+          <w:rStyle w:val="Virsraksts3Rakstz"/>
           <w:rFonts w:ascii="Arial" w:hAnsi="Arial" w:cs="Arial"/>
         </w:rPr>
         <w:t>ata Formatting</w:t>
       </w:r>
+      <w:bookmarkEnd w:id="25"/>
       <w:bookmarkEnd w:id="26"/>
-      <w:bookmarkEnd w:id="27"/>
       <w:r>
         <w:t>:</w:t>
       </w:r>
@@ -5344,7 +5218,13 @@
         <w:t>)</w:t>
       </w:r>
       <w:r>
-        <w:t>, there was little to no additional work needed in this part.</w:t>
+        <w:t>, there was little to no additional work needed in this part</w:t>
+      </w:r>
+      <w:r>
+        <w:t>, except when dealing with datetime values</w:t>
+      </w:r>
+      <w:r>
+        <w:t>.</w:t>
       </w:r>
     </w:p>
     <w:p>
@@ -5396,7 +5276,7 @@
     </w:p>
     <w:p>
       <w:pPr>
-        <w:pStyle w:val="Caption"/>
+        <w:pStyle w:val="Parakstszemobjekta"/>
       </w:pPr>
       <w:r>
         <w:t xml:space="preserve">Figure </w:t>
@@ -5412,24 +5292,24 @@
       <w:r>
         <w:tab/>
       </w:r>
-      <w:bookmarkStart w:id="28" w:name="_Toc513995887"/>
-      <w:bookmarkStart w:id="29" w:name="_Toc514099948"/>
-      <w:r>
-        <w:rPr>
-          <w:rStyle w:val="Heading3Char"/>
+      <w:bookmarkStart w:id="27" w:name="_Toc513995887"/>
+      <w:bookmarkStart w:id="28" w:name="_Toc514099948"/>
+      <w:r>
+        <w:rPr>
+          <w:rStyle w:val="Virsraksts3Rakstz"/>
           <w:rFonts w:ascii="Arial" w:hAnsi="Arial" w:cs="Arial"/>
         </w:rPr>
         <w:t>b.3. D</w:t>
       </w:r>
       <w:r>
         <w:rPr>
-          <w:rStyle w:val="Heading3Char"/>
+          <w:rStyle w:val="Virsraksts3Rakstz"/>
           <w:rFonts w:ascii="Arial" w:hAnsi="Arial" w:cs="Arial"/>
         </w:rPr>
         <w:t>ata Normalization</w:t>
       </w:r>
+      <w:bookmarkEnd w:id="27"/>
       <w:bookmarkEnd w:id="28"/>
-      <w:bookmarkEnd w:id="29"/>
       <w:r>
         <w:t>:</w:t>
       </w:r>
@@ -5525,7 +5405,7 @@
       </w:r>
       <w:r>
         <w:rPr>
-          <w:rStyle w:val="Heading3Char"/>
+          <w:rStyle w:val="Virsraksts3Rakstz"/>
           <w:rFonts w:ascii="Arial" w:hAnsi="Arial" w:cs="Arial"/>
         </w:rPr>
         <w:t>Indicator variables or dummy variables</w:t>
@@ -5625,7 +5505,7 @@
     </w:p>
     <w:p>
       <w:pPr>
-        <w:pStyle w:val="Heading2"/>
+        <w:pStyle w:val="Virsraksts2"/>
         <w:numPr>
           <w:ilvl w:val="0"/>
           <w:numId w:val="5"/>
@@ -5636,8 +5516,8 @@
           <w:szCs w:val="24"/>
         </w:rPr>
       </w:pPr>
-      <w:bookmarkStart w:id="30" w:name="_Toc513995888"/>
-      <w:bookmarkStart w:id="31" w:name="_Toc514099949"/>
+      <w:bookmarkStart w:id="29" w:name="_Toc513995888"/>
+      <w:bookmarkStart w:id="30" w:name="_Toc514099949"/>
       <w:r>
         <w:rPr>
           <w:rFonts w:ascii="Arial" w:hAnsi="Arial" w:cs="Arial"/>
@@ -5646,8 +5526,8 @@
         </w:rPr>
         <w:t>Descriptive Analysis</w:t>
       </w:r>
+      <w:bookmarkEnd w:id="29"/>
       <w:bookmarkEnd w:id="30"/>
-      <w:bookmarkEnd w:id="31"/>
     </w:p>
     <w:p>
       <w:pPr>
@@ -5807,7 +5687,7 @@
                         <w:txbxContent>
                           <w:p>
                             <w:pPr>
-                              <w:pStyle w:val="Caption"/>
+                              <w:pStyle w:val="Parakstszemobjekta"/>
                               <w:rPr>
                                 <w:noProof/>
                                 <w:sz w:val="24"/>
@@ -5839,7 +5719,7 @@
                   <w:txbxContent>
                     <w:p>
                       <w:pPr>
-                        <w:pStyle w:val="Caption"/>
+                        <w:pStyle w:val="Parakstszemobjekta"/>
                         <w:rPr>
                           <w:noProof/>
                           <w:sz w:val="24"/>
@@ -5951,30 +5831,28 @@
         <w:t xml:space="preserve"> the same</w:t>
       </w:r>
       <w:r>
-        <w:t>. Where</w:t>
-      </w:r>
-      <w:r>
-        <w:t xml:space="preserve"> in case of </w:t>
-      </w:r>
-      <w:proofErr w:type="gramStart"/>
-      <w:r>
-        <w:t>fatalities</w:t>
-      </w:r>
-      <w:r>
-        <w:t>(</w:t>
-      </w:r>
-      <w:proofErr w:type="gramEnd"/>
-      <w:r>
-        <w:t>represented in black)</w:t>
-      </w:r>
-      <w:r>
-        <w:t xml:space="preserve">, is well </w:t>
-      </w:r>
-      <w:r>
-        <w:t>below</w:t>
-      </w:r>
-      <w:r>
-        <w:t xml:space="preserve"> average.</w:t>
+        <w:t>, fluctuating relatively little, but the</w:t>
+      </w:r>
+      <w:r>
+        <w:t xml:space="preserve"> fatalities</w:t>
+      </w:r>
+      <w:r>
+        <w:t xml:space="preserve"> </w:t>
+      </w:r>
+      <w:r>
+        <w:t>(represented in black)</w:t>
+      </w:r>
+      <w:r>
+        <w:t xml:space="preserve"> have been more common in the beginning of year, with January and </w:t>
+      </w:r>
+      <w:r>
+        <w:t>M</w:t>
+      </w:r>
+      <w:r>
+        <w:t>arch being deadliest months</w:t>
+      </w:r>
+      <w:r>
+        <w:t>.</w:t>
       </w:r>
     </w:p>
     <w:p>
@@ -6029,7 +5907,7 @@
                         <w:txbxContent>
                           <w:p>
                             <w:pPr>
-                              <w:pStyle w:val="Caption"/>
+                              <w:pStyle w:val="Parakstszemobjekta"/>
                               <w:rPr>
                                 <w:noProof/>
                                 <w:sz w:val="24"/>
@@ -6061,7 +5939,7 @@
                   <w:txbxContent>
                     <w:p>
                       <w:pPr>
-                        <w:pStyle w:val="Caption"/>
+                        <w:pStyle w:val="Parakstszemobjekta"/>
                         <w:rPr>
                           <w:noProof/>
                           <w:sz w:val="24"/>
@@ -6149,27 +6027,22 @@
         </w:drawing>
       </w:r>
       <w:r>
-        <w:t xml:space="preserve">Figure </w:t>
-      </w:r>
-      <w:r>
-        <w:t>12</w:t>
-      </w:r>
-      <w:r>
-        <w:t>, shows us that most</w:t>
+        <w:t>Figure 12</w:t>
+      </w:r>
+      <w:r>
+        <w:t xml:space="preserve"> shows us that most</w:t>
       </w:r>
       <w:r>
         <w:t xml:space="preserve"> (more than 50%)</w:t>
       </w:r>
       <w:r>
-        <w:t xml:space="preserve"> of the collisions happened at 50 </w:t>
-      </w:r>
-      <w:proofErr w:type="gramStart"/>
-      <w:r>
-        <w:t>feet(</w:t>
-      </w:r>
-      <w:proofErr w:type="gramEnd"/>
-      <w:r>
-        <w:t>~16 meters) or less, meaning that most collisions happened before or during take-off</w:t>
+        <w:t xml:space="preserve"> of the collisions happened at 50 feet</w:t>
+      </w:r>
+      <w:r>
+        <w:t xml:space="preserve"> </w:t>
+      </w:r>
+      <w:r>
+        <w:t>(~16 meters) or less, meaning that most collisions happened before or during take-off</w:t>
       </w:r>
       <w:r>
         <w:t xml:space="preserve"> or landing</w:t>
@@ -6178,21 +6051,34 @@
         <w:t xml:space="preserve">. </w:t>
       </w:r>
       <w:r>
-        <w:t>This fact only accentuates the importance of this case and how much of an impact a collision has, even though it happens at ground level.</w:t>
-      </w:r>
-    </w:p>
-    <w:p>
-      <w:r>
-        <w:t xml:space="preserve">We’ve </w:t>
-      </w:r>
-      <w:r>
-        <w:t xml:space="preserve">also </w:t>
-      </w:r>
-      <w:r>
-        <w:t>found that around 90% of the collisions happen at or nearby airports</w:t>
+        <w:t xml:space="preserve">Although distribution shown could seam weird when viewing the diagram, the viewer must remember, that this report was made using details given by pilot or ground crew, sometimes after the fact, and what’s more disturbing is that according to some sources only 1/3 of all collisions are reported, as many had too small of impact to be noticed. </w:t>
+      </w:r>
+      <w:r>
+        <w:t xml:space="preserve">This fact only accentuates the importance of this case and how much of an impact </w:t>
+      </w:r>
+      <w:r>
+        <w:t xml:space="preserve">airport itself and its location has on </w:t>
+      </w:r>
+      <w:r>
+        <w:t>a collision</w:t>
       </w:r>
       <w:r>
         <w:t>.</w:t>
+      </w:r>
+      <w:r>
+        <w:t xml:space="preserve"> </w:t>
+      </w:r>
+      <w:r>
+        <w:t xml:space="preserve">Meaning, that airport is indirectly responsible for half of all the collisions and the fact, that </w:t>
+      </w:r>
+      <w:r>
+        <w:t>around 90% of the collisions happen at or nearby airports</w:t>
+      </w:r>
+      <w:r>
+        <w:t xml:space="preserve"> means, that best way of limiting </w:t>
+      </w:r>
+      <w:r>
+        <w:t>collisions is to better manage the airspace near airport.</w:t>
       </w:r>
     </w:p>
     <w:p/>
@@ -6254,7 +6140,7 @@
                         <w:txbxContent>
                           <w:p>
                             <w:pPr>
-                              <w:pStyle w:val="Caption"/>
+                              <w:pStyle w:val="Parakstszemobjekta"/>
                               <w:rPr>
                                 <w:noProof/>
                                 <w:sz w:val="24"/>
@@ -6289,7 +6175,7 @@
                   <w:txbxContent>
                     <w:p>
                       <w:pPr>
-                        <w:pStyle w:val="Caption"/>
+                        <w:pStyle w:val="Parakstszemobjekta"/>
                         <w:rPr>
                           <w:noProof/>
                           <w:sz w:val="24"/>
@@ -6359,7 +6245,7 @@
                         <w:txbxContent>
                           <w:p>
                             <w:pPr>
-                              <w:pStyle w:val="Caption"/>
+                              <w:pStyle w:val="Parakstszemobjekta"/>
                               <w:rPr>
                                 <w:noProof/>
                               </w:rPr>
@@ -6374,12 +6260,6 @@
                               <w:instrText xml:space="preserve"> SEQ Figure \* ARABIC </w:instrText>
                             </w:r>
                             <w:r>
-                              <w:fldChar w:fldCharType="separate"/>
-                            </w:r>
-                            <w:r>
-                              <w:rPr>
-                                <w:noProof/>
-                              </w:rPr>
                               <w:fldChar w:fldCharType="end"/>
                             </w:r>
                             <w:r>
@@ -6410,7 +6290,7 @@
                   <w:txbxContent>
                     <w:p>
                       <w:pPr>
-                        <w:pStyle w:val="Caption"/>
+                        <w:pStyle w:val="Parakstszemobjekta"/>
                         <w:rPr>
                           <w:noProof/>
                         </w:rPr>
@@ -6425,12 +6305,6 @@
                         <w:instrText xml:space="preserve"> SEQ Figure \* ARABIC </w:instrText>
                       </w:r>
                       <w:r>
-                        <w:fldChar w:fldCharType="separate"/>
-                      </w:r>
-                      <w:r>
-                        <w:rPr>
-                          <w:noProof/>
-                        </w:rPr>
                         <w:fldChar w:fldCharType="end"/>
                       </w:r>
                       <w:r>
@@ -6682,7 +6556,7 @@
                         <w:txbxContent>
                           <w:p>
                             <w:pPr>
-                              <w:pStyle w:val="Caption"/>
+                              <w:pStyle w:val="Parakstszemobjekta"/>
                               <w:rPr>
                                 <w:noProof/>
                               </w:rPr>
@@ -6715,7 +6589,7 @@
                   <w:txbxContent>
                     <w:p>
                       <w:pPr>
-                        <w:pStyle w:val="Caption"/>
+                        <w:pStyle w:val="Parakstszemobjekta"/>
                         <w:rPr>
                           <w:noProof/>
                         </w:rPr>
@@ -6854,7 +6728,7 @@
                         <w:txbxContent>
                           <w:p>
                             <w:pPr>
-                              <w:pStyle w:val="Caption"/>
+                              <w:pStyle w:val="Parakstszemobjekta"/>
                             </w:pPr>
                             <w:r>
                               <w:t>Figure 15 (flights per airport)</w:t>
@@ -6887,7 +6761,7 @@
                   <w:txbxContent>
                     <w:p>
                       <w:pPr>
-                        <w:pStyle w:val="Caption"/>
+                        <w:pStyle w:val="Parakstszemobjekta"/>
                       </w:pPr>
                       <w:r>
                         <w:t>Figure 15 (flights per airport)</w:t>
@@ -7050,7 +6924,7 @@
     </w:p>
     <w:p>
       <w:pPr>
-        <w:pStyle w:val="Caption"/>
+        <w:pStyle w:val="Parakstszemobjekta"/>
       </w:pPr>
       <w:r>
         <w:t xml:space="preserve">Figure </w:t>
@@ -7118,7 +6992,19 @@
         <w:t xml:space="preserve"> on the collisions list</w:t>
       </w:r>
       <w:r>
-        <w:t>, meaning that the number of flights, may not have much of an impact on the collision rate</w:t>
+        <w:t xml:space="preserve">, meaning that the number of flights, </w:t>
+      </w:r>
+      <w:r>
+        <w:t>does</w:t>
+      </w:r>
+      <w:r>
+        <w:t xml:space="preserve"> not have</w:t>
+      </w:r>
+      <w:r>
+        <w:t xml:space="preserve"> that</w:t>
+      </w:r>
+      <w:r>
+        <w:t xml:space="preserve"> much of an impact on the collision rate</w:t>
       </w:r>
       <w:r>
         <w:t>.</w:t>
@@ -7316,7 +7202,7 @@
                         <w:txbxContent>
                           <w:p>
                             <w:pPr>
-                              <w:pStyle w:val="Caption"/>
+                              <w:pStyle w:val="Parakstszemobjekta"/>
                               <w:rPr>
                                 <w:noProof/>
                                 <w:sz w:val="24"/>
@@ -7351,7 +7237,7 @@
                   <w:txbxContent>
                     <w:p>
                       <w:pPr>
-                        <w:pStyle w:val="Caption"/>
+                        <w:pStyle w:val="Parakstszemobjekta"/>
                         <w:rPr>
                           <w:noProof/>
                           <w:sz w:val="24"/>
@@ -7433,7 +7319,7 @@
                         <w:txbxContent>
                           <w:p>
                             <w:pPr>
-                              <w:pStyle w:val="Caption"/>
+                              <w:pStyle w:val="Parakstszemobjekta"/>
                             </w:pPr>
                             <w:r>
                               <w:t>Figure 18</w:t>
@@ -7466,7 +7352,7 @@
                   <w:txbxContent>
                     <w:p>
                       <w:pPr>
-                        <w:pStyle w:val="Caption"/>
+                        <w:pStyle w:val="Parakstszemobjekta"/>
                       </w:pPr>
                       <w:r>
                         <w:t>Figure 18</w:t>
@@ -7573,12 +7459,18 @@
         <w:t xml:space="preserve"> lives</w:t>
       </w:r>
       <w:r>
-        <w:t xml:space="preserve"> or causing fuel leakages, forcing to aircraft to execute an emergency landing.</w:t>
-      </w:r>
-    </w:p>
-    <w:p>
-      <w:pPr>
-        <w:pStyle w:val="Heading2"/>
+        <w:t xml:space="preserve"> or causing fuel leakages, forcing t</w:t>
+      </w:r>
+      <w:r>
+        <w:t>he</w:t>
+      </w:r>
+      <w:r>
+        <w:t xml:space="preserve"> aircraft to execute an emergency landing.</w:t>
+      </w:r>
+    </w:p>
+    <w:p>
+      <w:pPr>
+        <w:pStyle w:val="Virsraksts2"/>
         <w:numPr>
           <w:ilvl w:val="0"/>
           <w:numId w:val="5"/>
@@ -7589,8 +7481,8 @@
           <w:szCs w:val="24"/>
         </w:rPr>
       </w:pPr>
-      <w:bookmarkStart w:id="32" w:name="_Toc513995889"/>
-      <w:bookmarkStart w:id="33" w:name="_Toc514099950"/>
+      <w:bookmarkStart w:id="31" w:name="_Toc513995889"/>
+      <w:bookmarkStart w:id="32" w:name="_Toc514099950"/>
       <w:r>
         <w:rPr>
           <w:rFonts w:ascii="Arial" w:hAnsi="Arial" w:cs="Arial"/>
@@ -7599,8 +7491,8 @@
         </w:rPr>
         <w:t>Diagnostic Analysis</w:t>
       </w:r>
+      <w:bookmarkEnd w:id="31"/>
       <w:bookmarkEnd w:id="32"/>
-      <w:bookmarkEnd w:id="33"/>
     </w:p>
     <w:p>
       <w:pPr>
@@ -7624,7 +7516,7 @@
     </w:p>
     <w:p>
       <w:pPr>
-        <w:pStyle w:val="ListParagraph"/>
+        <w:pStyle w:val="Sarakstarindkopa"/>
         <w:numPr>
           <w:ilvl w:val="0"/>
           <w:numId w:val="10"/>
@@ -7642,7 +7534,7 @@
     </w:p>
     <w:p>
       <w:pPr>
-        <w:pStyle w:val="ListParagraph"/>
+        <w:pStyle w:val="Sarakstarindkopa"/>
         <w:numPr>
           <w:ilvl w:val="0"/>
           <w:numId w:val="19"/>
@@ -7660,7 +7552,7 @@
     </w:p>
     <w:p>
       <w:pPr>
-        <w:pStyle w:val="ListParagraph"/>
+        <w:pStyle w:val="Sarakstarindkopa"/>
         <w:numPr>
           <w:ilvl w:val="0"/>
           <w:numId w:val="19"/>
@@ -7774,7 +7666,7 @@
                         <w:txbxContent>
                           <w:p>
                             <w:pPr>
-                              <w:pStyle w:val="Caption"/>
+                              <w:pStyle w:val="Parakstszemobjekta"/>
                               <w:rPr>
                                 <w:noProof/>
                               </w:rPr>
@@ -7810,7 +7702,7 @@
                   <w:txbxContent>
                     <w:p>
                       <w:pPr>
-                        <w:pStyle w:val="Caption"/>
+                        <w:pStyle w:val="Parakstszemobjekta"/>
                         <w:rPr>
                           <w:noProof/>
                         </w:rPr>
@@ -7921,7 +7813,13 @@
         <w:t xml:space="preserve"> estimated</w:t>
       </w:r>
       <w:r>
-        <w:t xml:space="preserve"> population, over the USA territory. C</w:t>
+        <w:t xml:space="preserve"> population, over the </w:t>
+      </w:r>
+      <w:r>
+        <w:t>north American</w:t>
+      </w:r>
+      <w:r>
+        <w:t xml:space="preserve"> territory. C</w:t>
       </w:r>
       <w:r>
         <w:t>omparing this one with Figure 13</w:t>
@@ -7943,14 +7841,14 @@
     </w:p>
     <w:p>
       <w:pPr>
-        <w:pStyle w:val="Heading2"/>
+        <w:pStyle w:val="Virsraksts2"/>
         <w:numPr>
           <w:ilvl w:val="0"/>
           <w:numId w:val="5"/>
         </w:numPr>
       </w:pPr>
-      <w:bookmarkStart w:id="34" w:name="_Toc513995890"/>
-      <w:bookmarkStart w:id="35" w:name="_Toc514099951"/>
+      <w:bookmarkStart w:id="33" w:name="_Toc513995890"/>
+      <w:bookmarkStart w:id="34" w:name="_Toc514099951"/>
       <w:r>
         <w:rPr>
           <w:rFonts w:ascii="Arial" w:hAnsi="Arial" w:cs="Arial"/>
@@ -7959,8 +7857,8 @@
         </w:rPr>
         <w:t>Predictive Analysis</w:t>
       </w:r>
+      <w:bookmarkEnd w:id="33"/>
       <w:bookmarkEnd w:id="34"/>
-      <w:bookmarkEnd w:id="35"/>
     </w:p>
     <w:p>
       <w:pPr>
@@ -8032,15 +7930,15 @@
     </w:p>
     <w:p>
       <w:pPr>
-        <w:pStyle w:val="Heading3"/>
-      </w:pPr>
-      <w:bookmarkStart w:id="36" w:name="_Toc513995891"/>
-      <w:bookmarkStart w:id="37" w:name="_Toc514099952"/>
+        <w:pStyle w:val="Virsraksts3"/>
+      </w:pPr>
+      <w:bookmarkStart w:id="35" w:name="_Toc513995891"/>
+      <w:bookmarkStart w:id="36" w:name="_Toc514099952"/>
       <w:r>
         <w:t>e.1. Supervised Learning</w:t>
       </w:r>
+      <w:bookmarkEnd w:id="35"/>
       <w:bookmarkEnd w:id="36"/>
-      <w:bookmarkEnd w:id="37"/>
     </w:p>
     <w:p>
       <w:pPr>
@@ -8066,7 +7964,7 @@
     </w:p>
     <w:p>
       <w:pPr>
-        <w:pStyle w:val="ListParagraph"/>
+        <w:pStyle w:val="Sarakstarindkopa"/>
         <w:numPr>
           <w:ilvl w:val="0"/>
           <w:numId w:val="20"/>
@@ -8074,12 +7972,15 @@
         <w:spacing w:line="256" w:lineRule="auto"/>
       </w:pPr>
       <w:r>
-        <w:t>Classification: A classification problem is when the output variable is a category, such as “red” or “blue” or “disease” and “no disease”.</w:t>
-      </w:r>
-    </w:p>
-    <w:p>
-      <w:pPr>
-        <w:pStyle w:val="ListParagraph"/>
+        <w:t>Classification: A classification problem is when the output variable is a category, such as “red” or “blue”</w:t>
+      </w:r>
+      <w:r>
+        <w:t>.</w:t>
+      </w:r>
+    </w:p>
+    <w:p>
+      <w:pPr>
+        <w:pStyle w:val="Sarakstarindkopa"/>
         <w:numPr>
           <w:ilvl w:val="0"/>
           <w:numId w:val="20"/>
@@ -8092,9 +7993,9 @@
     </w:p>
     <w:p>
       <w:pPr>
-        <w:pStyle w:val="Heading4"/>
-      </w:pPr>
-      <w:bookmarkStart w:id="38" w:name="_Toc514099953"/>
+        <w:pStyle w:val="Virsraksts4"/>
+      </w:pPr>
+      <w:bookmarkStart w:id="37" w:name="_Toc514099953"/>
       <w:r>
         <w:t xml:space="preserve">e.1.1. </w:t>
       </w:r>
@@ -8107,7 +8008,7 @@
       <w:r>
         <w:t>technique</w:t>
       </w:r>
-      <w:bookmarkEnd w:id="38"/>
+      <w:bookmarkEnd w:id="37"/>
     </w:p>
     <w:p>
       <w:pPr>
@@ -8136,7 +8037,7 @@
     </w:p>
     <w:p>
       <w:pPr>
-        <w:pStyle w:val="ListParagraph"/>
+        <w:pStyle w:val="Sarakstarindkopa"/>
         <w:numPr>
           <w:ilvl w:val="0"/>
           <w:numId w:val="17"/>
@@ -8164,12 +8065,12 @@
         <w:t xml:space="preserve"> into a collision with</w:t>
       </w:r>
       <w:r>
-        <w:t xml:space="preserve"> wildlife is very small, we considered that the prediction accuracy would take a huge hit, were we to use this technique.</w:t>
-      </w:r>
-    </w:p>
-    <w:p>
-      <w:pPr>
-        <w:pStyle w:val="ListParagraph"/>
+        <w:t xml:space="preserve"> wildlife is very small, we considered that the prediction accuracy would take a hit, were we to use this technique.</w:t>
+      </w:r>
+    </w:p>
+    <w:p>
+      <w:pPr>
+        <w:pStyle w:val="Sarakstarindkopa"/>
         <w:numPr>
           <w:ilvl w:val="0"/>
           <w:numId w:val="17"/>
@@ -8196,13 +8097,13 @@
     </w:p>
     <w:p>
       <w:pPr>
-        <w:pStyle w:val="Heading4"/>
-      </w:pPr>
-      <w:bookmarkStart w:id="39" w:name="_Toc514099954"/>
+        <w:pStyle w:val="Virsraksts4"/>
+      </w:pPr>
+      <w:bookmarkStart w:id="38" w:name="_Toc514099954"/>
       <w:r>
         <w:t>e.1.2. Technique implementation</w:t>
       </w:r>
-      <w:bookmarkEnd w:id="39"/>
+      <w:bookmarkEnd w:id="38"/>
     </w:p>
     <w:p>
       <w:pPr>
@@ -8226,12 +8127,6 @@
         <w:t xml:space="preserve"> </w:t>
       </w:r>
       <w:r>
-        <w:rPr>
-          <w:color w:val="222222"/>
-          <w:sz w:val="21"/>
-          <w:szCs w:val="21"/>
-          <w:shd w:val="clear" w:color="auto" w:fill="FFFFFF"/>
-        </w:rPr>
         <w:t xml:space="preserve">we started by separating data frame into </w:t>
       </w:r>
       <w:r>
@@ -8264,7 +8159,13 @@
         <w:t xml:space="preserve"> rows of dataset</w:t>
       </w:r>
       <w:r>
-        <w:t xml:space="preserve"> of original dataset, which wasn’t used for training or testing,</w:t>
+        <w:t xml:space="preserve"> of original dataset, which </w:t>
+      </w:r>
+      <w:r>
+        <w:t>were not</w:t>
+      </w:r>
+      <w:r>
+        <w:t xml:space="preserve"> used for training or testing,</w:t>
       </w:r>
       <w:r>
         <w:t xml:space="preserve"> to base our predictions on and in the end compared the received results to expected ones.</w:t>
@@ -8292,16 +8193,18 @@
           <w:noProof/>
         </w:rPr>
         <w:drawing>
-          <wp:inline distT="0" distB="0" distL="0" distR="0" wp14:anchorId="25B96793" wp14:editId="54C728B9">
-            <wp:extent cx="5731510" cy="2062480"/>
-            <wp:effectExtent l="0" t="0" r="2540" b="0"/>
-            <wp:docPr id="206" name="Attēls 206"/>
-            <wp:cNvGraphicFramePr/>
+          <wp:inline distT="0" distB="0" distL="0" distR="0" wp14:anchorId="7813EB4F" wp14:editId="26BDD512">
+            <wp:extent cx="5943600" cy="1508760"/>
+            <wp:effectExtent l="0" t="0" r="0" b="0"/>
+            <wp:docPr id="21" name="Attēls 21"/>
+            <wp:cNvGraphicFramePr>
+              <a:graphicFrameLocks xmlns:a="http://schemas.openxmlformats.org/drawingml/2006/main" noChangeAspect="1"/>
+            </wp:cNvGraphicFramePr>
             <a:graphic xmlns:a="http://schemas.openxmlformats.org/drawingml/2006/main">
               <a:graphicData uri="http://schemas.openxmlformats.org/drawingml/2006/picture">
                 <pic:pic xmlns:pic="http://schemas.openxmlformats.org/drawingml/2006/picture">
                   <pic:nvPicPr>
-                    <pic:cNvPr id="1" name="Attēls 1"/>
+                    <pic:cNvPr id="1" name=""/>
                     <pic:cNvPicPr/>
                   </pic:nvPicPr>
                   <pic:blipFill>
@@ -8313,7 +8216,7 @@
                   <pic:spPr>
                     <a:xfrm>
                       <a:off x="0" y="0"/>
-                      <a:ext cx="5731510" cy="2062480"/>
+                      <a:ext cx="5943600" cy="1508760"/>
                     </a:xfrm>
                     <a:prstGeom prst="rect">
                       <a:avLst/>
@@ -8328,7 +8231,7 @@
     </w:p>
     <w:p>
       <w:pPr>
-        <w:pStyle w:val="Caption"/>
+        <w:pStyle w:val="Parakstszemobjekta"/>
       </w:pPr>
       <w:r>
         <w:t>Figure 20</w:t>
@@ -8336,15 +8239,15 @@
     </w:p>
     <w:p>
       <w:pPr>
-        <w:pStyle w:val="Heading3"/>
-      </w:pPr>
-      <w:bookmarkStart w:id="40" w:name="_Toc513995892"/>
-      <w:bookmarkStart w:id="41" w:name="_Toc514099955"/>
+        <w:pStyle w:val="Virsraksts3"/>
+      </w:pPr>
+      <w:bookmarkStart w:id="39" w:name="_Toc513995892"/>
+      <w:bookmarkStart w:id="40" w:name="_Toc514099955"/>
       <w:r>
         <w:t>e.2. Unsupervised Learning</w:t>
       </w:r>
+      <w:bookmarkEnd w:id="39"/>
       <w:bookmarkEnd w:id="40"/>
-      <w:bookmarkEnd w:id="41"/>
     </w:p>
     <w:p>
       <w:pPr>
@@ -8365,7 +8268,7 @@
     </w:p>
     <w:p>
       <w:pPr>
-        <w:pStyle w:val="ListParagraph"/>
+        <w:pStyle w:val="Sarakstarindkopa"/>
         <w:numPr>
           <w:ilvl w:val="0"/>
           <w:numId w:val="11"/>
@@ -8385,7 +8288,7 @@
     </w:p>
     <w:p>
       <w:pPr>
-        <w:pStyle w:val="ListParagraph"/>
+        <w:pStyle w:val="Sarakstarindkopa"/>
         <w:numPr>
           <w:ilvl w:val="0"/>
           <w:numId w:val="11"/>
@@ -8397,7 +8300,7 @@
     </w:p>
     <w:p>
       <w:pPr>
-        <w:pStyle w:val="ListParagraph"/>
+        <w:pStyle w:val="Sarakstarindkopa"/>
         <w:numPr>
           <w:ilvl w:val="0"/>
           <w:numId w:val="11"/>
@@ -8409,16 +8312,16 @@
     </w:p>
     <w:p>
       <w:pPr>
-        <w:pStyle w:val="Heading4"/>
-      </w:pPr>
-      <w:bookmarkStart w:id="42" w:name="_Toc514099956"/>
+        <w:pStyle w:val="Virsraksts4"/>
+      </w:pPr>
+      <w:bookmarkStart w:id="41" w:name="_Toc514099956"/>
       <w:r>
         <w:t xml:space="preserve">e.2.1. Chosen </w:t>
       </w:r>
       <w:r>
         <w:t>Technique</w:t>
       </w:r>
-      <w:bookmarkEnd w:id="42"/>
+      <w:bookmarkEnd w:id="41"/>
     </w:p>
     <w:p>
       <w:pPr>
@@ -8447,7 +8350,7 @@
     </w:p>
     <w:p>
       <w:pPr>
-        <w:pStyle w:val="ListParagraph"/>
+        <w:pStyle w:val="Sarakstarindkopa"/>
         <w:numPr>
           <w:ilvl w:val="0"/>
           <w:numId w:val="16"/>
@@ -8460,38 +8363,52 @@
         <w:t xml:space="preserve">, which is a method of clustering that seeks to group data using, either an Agglomerative(bottom-up) or Divisive(top-down) approach.  </w:t>
       </w:r>
       <w:r>
-        <w:t>Technique which we did not choose because, as many results on the internet showed, is slow and requires a lot of memory.</w:t>
-      </w:r>
-    </w:p>
-    <w:p>
-      <w:pPr>
-        <w:pStyle w:val="ListParagraph"/>
+        <w:t>Technique which we did not choose because, as many results on the internet showed, is slow and requires a lot of memory</w:t>
+      </w:r>
+      <w:r>
+        <w:t>, and wasn’t suitable solution to our limitations</w:t>
+      </w:r>
+      <w:r>
+        <w:t>.</w:t>
+      </w:r>
+    </w:p>
+    <w:p>
+      <w:pPr>
+        <w:pStyle w:val="Sarakstarindkopa"/>
         <w:numPr>
           <w:ilvl w:val="0"/>
           <w:numId w:val="16"/>
         </w:numPr>
       </w:pPr>
       <w:r>
+        <w:t>Deep belief network, which</w:t>
+      </w:r>
+      <w:r>
+        <w:t xml:space="preserve"> is</w:t>
+      </w:r>
+      <w:r>
+        <w:t xml:space="preserve"> a type of neuronal network, that is composed of several layers connected with one another, which is capable of adapting and </w:t>
+      </w:r>
+      <w:r>
         <w:lastRenderedPageBreak/>
-        <w:t>Deep belief network, which</w:t>
-      </w:r>
-      <w:r>
-        <w:t xml:space="preserve"> is</w:t>
-      </w:r>
-      <w:r>
-        <w:t xml:space="preserve"> a type of neuronal network, that is composed of several layers connected with one another, which is capable of adapting and learning to better predict future outcomes. Technique which we did not choose because it required a deeper level of knowledge and understanding on the matter of neuronal networks, than we currently have.</w:t>
-      </w:r>
-    </w:p>
-    <w:p/>
-    <w:p>
-      <w:pPr>
-        <w:pStyle w:val="Heading4"/>
-      </w:pPr>
-      <w:bookmarkStart w:id="43" w:name="_Toc514099957"/>
+        <w:t xml:space="preserve">learning to better predict future outcomes. Technique which we did not choose because it required a deeper level of knowledge and understanding on the matter of neuronal networks, than we currently </w:t>
+      </w:r>
+      <w:r>
+        <w:t>have, and it doesn’t achieve goals set for our project regarding unsupervised learning</w:t>
+      </w:r>
+      <w:r>
+        <w:t>.</w:t>
+      </w:r>
+    </w:p>
+    <w:p>
+      <w:pPr>
+        <w:pStyle w:val="Virsraksts4"/>
+      </w:pPr>
+      <w:bookmarkStart w:id="42" w:name="_Toc514099957"/>
       <w:r>
         <w:t>e.2.2. Technique Implementation</w:t>
       </w:r>
-      <w:bookmarkEnd w:id="43"/>
+      <w:bookmarkEnd w:id="42"/>
       <w:r>
         <w:t xml:space="preserve"> </w:t>
       </w:r>
@@ -8544,7 +8461,19 @@
         <w:t xml:space="preserve">hought </w:t>
       </w:r>
       <w:r>
-        <w:t>the algorithm using the extracted information. Than we added the “clusters” column to data frame, so we can store the results of clustering. At the end we continued by p</w:t>
+        <w:t>the algorithm using the extracted information. Than we added the “clusters” column to data frame, so we can store the results of clustering</w:t>
+      </w:r>
+      <w:r>
+        <w:t xml:space="preserve"> and use it for other tasks</w:t>
+      </w:r>
+      <w:r>
+        <w:t>. At the end we continued by</w:t>
+      </w:r>
+      <w:r>
+        <w:t xml:space="preserve"> displaying the clusters and</w:t>
+      </w:r>
+      <w:r>
+        <w:t xml:space="preserve"> p</w:t>
       </w:r>
       <w:r>
         <w:t xml:space="preserve">redicting in which of the </w:t>
@@ -8571,16 +8500,18 @@
           <w:noProof/>
         </w:rPr>
         <w:drawing>
-          <wp:inline distT="0" distB="0" distL="0" distR="0" wp14:anchorId="254E430C" wp14:editId="466EEF43">
-            <wp:extent cx="5731510" cy="3511550"/>
-            <wp:effectExtent l="0" t="0" r="2540" b="0"/>
-            <wp:docPr id="207" name="Attēls 207"/>
-            <wp:cNvGraphicFramePr/>
+          <wp:inline distT="0" distB="0" distL="0" distR="0" wp14:anchorId="3A6328AC" wp14:editId="2F94AE38">
+            <wp:extent cx="5943600" cy="4582795"/>
+            <wp:effectExtent l="0" t="0" r="0" b="8255"/>
+            <wp:docPr id="22" name="Attēls 22"/>
+            <wp:cNvGraphicFramePr>
+              <a:graphicFrameLocks xmlns:a="http://schemas.openxmlformats.org/drawingml/2006/main" noChangeAspect="1"/>
+            </wp:cNvGraphicFramePr>
             <a:graphic xmlns:a="http://schemas.openxmlformats.org/drawingml/2006/main">
               <a:graphicData uri="http://schemas.openxmlformats.org/drawingml/2006/picture">
                 <pic:pic xmlns:pic="http://schemas.openxmlformats.org/drawingml/2006/picture">
                   <pic:nvPicPr>
-                    <pic:cNvPr id="18" name="Attēls 18"/>
+                    <pic:cNvPr id="1" name=""/>
                     <pic:cNvPicPr/>
                   </pic:nvPicPr>
                   <pic:blipFill>
@@ -8592,7 +8523,7 @@
                   <pic:spPr>
                     <a:xfrm>
                       <a:off x="0" y="0"/>
-                      <a:ext cx="5731510" cy="3511550"/>
+                      <a:ext cx="5943600" cy="4582795"/>
                     </a:xfrm>
                     <a:prstGeom prst="rect">
                       <a:avLst/>
@@ -8613,7 +8544,7 @@
     </w:p>
     <w:p>
       <w:pPr>
-        <w:pStyle w:val="Caption"/>
+        <w:pStyle w:val="Parakstszemobjekta"/>
       </w:pPr>
       <w:r>
         <w:t>Figure 21</w:t>
@@ -8627,17 +8558,32 @@
         <w:t>Figure 22</w:t>
       </w:r>
       <w:r>
-        <w:t xml:space="preserve">). </w:t>
-      </w:r>
-    </w:p>
-    <w:p/>
-    <w:p/>
+        <w:t>)</w:t>
+      </w:r>
+      <w:r>
+        <w:t xml:space="preserve"> </w:t>
+      </w:r>
+      <w:proofErr w:type="gramStart"/>
+      <w:r>
+        <w:t>and also</w:t>
+      </w:r>
+      <w:proofErr w:type="gramEnd"/>
+      <w:r>
+        <w:t xml:space="preserve"> the mean values of all </w:t>
+      </w:r>
+      <w:r>
+        <w:lastRenderedPageBreak/>
+        <w:t>clusters were shown, to see how each cluster differs and what makes them unique, this is the way we found out that one cluster is 3 time more likely to crush than others, so we decided to use reports within this cluster for supervised learning, to achieve maximum accuracy of prediction</w:t>
+      </w:r>
+      <w:r>
+        <w:t xml:space="preserve">. </w:t>
+      </w:r>
+    </w:p>
     <w:p>
       <w:r>
         <w:rPr>
           <w:noProof/>
         </w:rPr>
-        <w:lastRenderedPageBreak/>
         <w:drawing>
           <wp:inline distT="0" distB="0" distL="0" distR="0" wp14:anchorId="5B3A9832" wp14:editId="1968A82F">
             <wp:extent cx="5848350" cy="4352925"/>
@@ -8687,13 +8633,10 @@
           </wp:inline>
         </w:drawing>
       </w:r>
-      <w:r>
-        <w:t>\</w:t>
-      </w:r>
-    </w:p>
-    <w:p>
-      <w:pPr>
-        <w:pStyle w:val="Caption"/>
+    </w:p>
+    <w:p>
+      <w:pPr>
+        <w:pStyle w:val="Parakstszemobjekta"/>
       </w:pPr>
       <w:r>
         <w:t>Figure 22</w:t>
@@ -8746,26 +8689,10 @@
         </w:rPr>
         <w:lastRenderedPageBreak/>
         <w:drawing>
-          <wp:anchor distT="0" distB="0" distL="114300" distR="114300" simplePos="0" relativeHeight="251693056" behindDoc="1" locked="0" layoutInCell="1" allowOverlap="1" wp14:anchorId="40FB72BB" wp14:editId="06A529E1">
-            <wp:simplePos x="0" y="0"/>
-            <wp:positionH relativeFrom="column">
-              <wp:posOffset>-114300</wp:posOffset>
-            </wp:positionH>
-            <wp:positionV relativeFrom="paragraph">
-              <wp:posOffset>1051560</wp:posOffset>
-            </wp:positionV>
-            <wp:extent cx="5731510" cy="2438400"/>
-            <wp:effectExtent l="0" t="0" r="2540" b="0"/>
-            <wp:wrapTight wrapText="bothSides">
-              <wp:wrapPolygon edited="0">
-                <wp:start x="0" y="0"/>
-                <wp:lineTo x="0" y="21431"/>
-                <wp:lineTo x="21538" y="21431"/>
-                <wp:lineTo x="21538" y="0"/>
-                <wp:lineTo x="0" y="0"/>
-              </wp:wrapPolygon>
-            </wp:wrapTight>
-            <wp:docPr id="198" name="Attēls 12"/>
+          <wp:inline distT="0" distB="0" distL="0" distR="0" wp14:anchorId="7691B136" wp14:editId="4E486678">
+            <wp:extent cx="5943600" cy="2757170"/>
+            <wp:effectExtent l="0" t="0" r="0" b="5080"/>
+            <wp:docPr id="31" name="Attēls 31"/>
             <wp:cNvGraphicFramePr>
               <a:graphicFrameLocks xmlns:a="http://schemas.openxmlformats.org/drawingml/2006/main" noChangeAspect="1"/>
             </wp:cNvGraphicFramePr>
@@ -8777,13 +8704,7 @@
                     <pic:cNvPicPr/>
                   </pic:nvPicPr>
                   <pic:blipFill>
-                    <a:blip r:embed="rId35">
-                      <a:extLst>
-                        <a:ext uri="{28A0092B-C50C-407E-A947-70E740481C1C}">
-                          <a14:useLocalDpi xmlns:a14="http://schemas.microsoft.com/office/drawing/2010/main" val="0"/>
-                        </a:ext>
-                      </a:extLst>
-                    </a:blip>
+                    <a:blip r:embed="rId35"/>
                     <a:stretch>
                       <a:fillRect/>
                     </a:stretch>
@@ -8791,7 +8712,7 @@
                   <pic:spPr>
                     <a:xfrm>
                       <a:off x="0" y="0"/>
-                      <a:ext cx="5731510" cy="2438400"/>
+                      <a:ext cx="5943600" cy="2757170"/>
                     </a:xfrm>
                     <a:prstGeom prst="rect">
                       <a:avLst/>
@@ -8800,28 +8721,35 @@
                 </pic:pic>
               </a:graphicData>
             </a:graphic>
-          </wp:anchor>
+          </wp:inline>
         </w:drawing>
       </w:r>
+      <w:r>
+        <w:t xml:space="preserve"> </w:t>
+      </w:r>
+    </w:p>
+    <w:p>
+      <w:pPr>
+        <w:pStyle w:val="Parakstszemobjekta"/>
+      </w:pPr>
+      <w:r>
+        <w:t>Figure 2</w:t>
+      </w:r>
+      <w:r>
+        <w:t>3</w:t>
+      </w:r>
+    </w:p>
+    <w:p>
+      <w:pPr>
+        <w:ind w:left="360" w:firstLine="720"/>
+      </w:pPr>
       <w:proofErr w:type="gramStart"/>
       <w:r>
-        <w:t>Figure 2</w:t>
-      </w:r>
-      <w:r>
-        <w:t>3</w:t>
-      </w:r>
-      <w:r>
-        <w:t>,</w:t>
+        <w:t>Figure 23,</w:t>
       </w:r>
       <w:proofErr w:type="gramEnd"/>
       <w:r>
-        <w:t xml:space="preserve"> shows how we started work by scaling our dataset, so our dat</w:t>
-      </w:r>
-      <w:r>
-        <w:t>a</w:t>
-      </w:r>
-      <w:r>
-        <w:t xml:space="preserve"> isn’t affected by outliners, making </w:t>
+        <w:t xml:space="preserve"> shows how we started work by scaling our dataset, so our data isn’t affected by outliners, making </w:t>
       </w:r>
       <w:r>
         <w:t>mean value 0 and standard deviation of 1</w:t>
@@ -8833,39 +8761,7 @@
         <w:t>percentage of variance</w:t>
       </w:r>
       <w:r>
-        <w:t xml:space="preserve"> was plotted</w:t>
-      </w:r>
-      <w:r>
-        <w:t xml:space="preserve"> (Figure 2</w:t>
-      </w:r>
-      <w:r>
-        <w:t>4</w:t>
-      </w:r>
-      <w:r>
-        <w:t>)</w:t>
-      </w:r>
-      <w:r>
-        <w:t xml:space="preserve"> to visualize the results</w:t>
-      </w:r>
-      <w:r>
-        <w:t>.</w:t>
-      </w:r>
-    </w:p>
-    <w:p>
-      <w:pPr>
-        <w:keepNext/>
-        <w:ind w:left="360" w:firstLine="720"/>
-      </w:pPr>
-    </w:p>
-    <w:p>
-      <w:pPr>
-        <w:pStyle w:val="Caption"/>
-      </w:pPr>
-      <w:r>
-        <w:t>Figure 2</w:t>
-      </w:r>
-      <w:r>
-        <w:t>3</w:t>
+        <w:t xml:space="preserve"> was plotted (Figure 24) to visualize the results.</w:t>
       </w:r>
     </w:p>
     <w:p>
@@ -8981,7 +8877,7 @@
                         <w:txbxContent>
                           <w:p>
                             <w:pPr>
-                              <w:pStyle w:val="Caption"/>
+                              <w:pStyle w:val="Parakstszemobjekta"/>
                             </w:pPr>
                             <w:r>
                               <w:t>Figure 24</w:t>
@@ -9012,7 +8908,7 @@
                   <w:txbxContent>
                     <w:p>
                       <w:pPr>
-                        <w:pStyle w:val="Caption"/>
+                        <w:pStyle w:val="Parakstszemobjekta"/>
                       </w:pPr>
                       <w:r>
                         <w:t>Figure 24</w:t>
@@ -9027,6 +8923,7 @@
           </mc:Fallback>
         </mc:AlternateContent>
       </w:r>
+      <w:proofErr w:type="gramStart"/>
       <w:r>
         <w:t>Figure 2</w:t>
       </w:r>
@@ -9034,7 +8931,27 @@
         <w:t>4</w:t>
       </w:r>
       <w:r>
-        <w:t xml:space="preserve">, shows us that the variance, starts dropping slower at </w:t>
+        <w:t>,</w:t>
+      </w:r>
+      <w:proofErr w:type="gramEnd"/>
+      <w:r>
+        <w:t xml:space="preserve"> shows us</w:t>
+      </w:r>
+      <w:r>
+        <w:t xml:space="preserve"> the result of plotting the information received by running the method mentioned above.</w:t>
+      </w:r>
+      <w:r>
+        <w:t xml:space="preserve"> </w:t>
+      </w:r>
+      <w:r>
+        <w:t>As can be seen,</w:t>
+      </w:r>
+      <w:r>
+        <w:t xml:space="preserve"> the variance, starts dropping slower </w:t>
+      </w:r>
+      <w:r>
+        <w:lastRenderedPageBreak/>
+        <w:t xml:space="preserve">at </w:t>
       </w:r>
       <w:r>
         <w:rPr>
@@ -9066,17 +8983,7 @@
     </w:p>
     <w:p>
       <w:pPr>
-        <w:ind w:left="360" w:firstLine="720"/>
-      </w:pPr>
-    </w:p>
-    <w:p>
-      <w:pPr>
-        <w:ind w:left="360" w:firstLine="720"/>
-      </w:pPr>
-    </w:p>
-    <w:p>
-      <w:pPr>
-        <w:pStyle w:val="Heading2"/>
+        <w:pStyle w:val="Virsraksts2"/>
         <w:numPr>
           <w:ilvl w:val="0"/>
           <w:numId w:val="5"/>
@@ -9085,8 +8992,8 @@
           <w:rFonts w:ascii="Arial" w:hAnsi="Arial" w:cs="Arial"/>
         </w:rPr>
       </w:pPr>
-      <w:bookmarkStart w:id="44" w:name="_Toc513995893"/>
-      <w:bookmarkStart w:id="45" w:name="_Toc514099958"/>
+      <w:bookmarkStart w:id="43" w:name="_Toc513995893"/>
+      <w:bookmarkStart w:id="44" w:name="_Toc514099958"/>
       <w:r>
         <w:rPr>
           <w:rFonts w:ascii="Arial" w:hAnsi="Arial" w:cs="Arial"/>
@@ -9099,8 +9006,8 @@
         </w:rPr>
         <w:t>Analysis</w:t>
       </w:r>
+      <w:bookmarkEnd w:id="43"/>
       <w:bookmarkEnd w:id="44"/>
-      <w:bookmarkEnd w:id="45"/>
     </w:p>
     <w:p>
       <w:pPr>
@@ -9160,7 +9067,13 @@
       </w:r>
       <w:proofErr w:type="spellEnd"/>
       <w:r>
-        <w:t xml:space="preserve"> “Airport Bird Control Methods”, there are three main of minimizing airplane-wildlife collisions</w:t>
+        <w:t xml:space="preserve"> “Airport Bird Control Methods”, there are three main</w:t>
+      </w:r>
+      <w:r>
+        <w:t xml:space="preserve"> ways</w:t>
+      </w:r>
+      <w:r>
+        <w:t xml:space="preserve"> of minimizing airplane-wildlife collisions</w:t>
       </w:r>
       <w:r>
         <w:t>, most successful airports have reported using a combination of all three:</w:t>
@@ -9168,7 +9081,7 @@
     </w:p>
     <w:p>
       <w:pPr>
-        <w:pStyle w:val="ListParagraph"/>
+        <w:pStyle w:val="Sarakstarindkopa"/>
         <w:numPr>
           <w:ilvl w:val="0"/>
           <w:numId w:val="13"/>
@@ -9180,7 +9093,7 @@
     </w:p>
     <w:p>
       <w:pPr>
-        <w:pStyle w:val="ListParagraph"/>
+        <w:pStyle w:val="Sarakstarindkopa"/>
         <w:numPr>
           <w:ilvl w:val="1"/>
           <w:numId w:val="13"/>
@@ -9192,7 +9105,7 @@
     </w:p>
     <w:p>
       <w:pPr>
-        <w:pStyle w:val="ListParagraph"/>
+        <w:pStyle w:val="Sarakstarindkopa"/>
         <w:numPr>
           <w:ilvl w:val="1"/>
           <w:numId w:val="13"/>
@@ -9207,7 +9120,7 @@
     </w:p>
     <w:p>
       <w:pPr>
-        <w:pStyle w:val="ListParagraph"/>
+        <w:pStyle w:val="Sarakstarindkopa"/>
         <w:numPr>
           <w:ilvl w:val="1"/>
           <w:numId w:val="13"/>
@@ -9219,7 +9132,7 @@
     </w:p>
     <w:p>
       <w:pPr>
-        <w:pStyle w:val="ListParagraph"/>
+        <w:pStyle w:val="Sarakstarindkopa"/>
         <w:numPr>
           <w:ilvl w:val="1"/>
           <w:numId w:val="13"/>
@@ -9231,7 +9144,7 @@
     </w:p>
     <w:p>
       <w:pPr>
-        <w:pStyle w:val="ListParagraph"/>
+        <w:pStyle w:val="Sarakstarindkopa"/>
         <w:numPr>
           <w:ilvl w:val="0"/>
           <w:numId w:val="13"/>
@@ -9295,7 +9208,7 @@
     </w:p>
     <w:p>
       <w:pPr>
-        <w:pStyle w:val="ListParagraph"/>
+        <w:pStyle w:val="Sarakstarindkopa"/>
         <w:numPr>
           <w:ilvl w:val="0"/>
           <w:numId w:val="13"/>
@@ -9307,7 +9220,7 @@
     </w:p>
     <w:p>
       <w:pPr>
-        <w:pStyle w:val="ListParagraph"/>
+        <w:pStyle w:val="Sarakstarindkopa"/>
         <w:numPr>
           <w:ilvl w:val="1"/>
           <w:numId w:val="13"/>
@@ -9325,7 +9238,7 @@
     </w:p>
     <w:p>
       <w:pPr>
-        <w:pStyle w:val="ListParagraph"/>
+        <w:pStyle w:val="Sarakstarindkopa"/>
         <w:numPr>
           <w:ilvl w:val="1"/>
           <w:numId w:val="13"/>
@@ -9337,7 +9250,7 @@
     </w:p>
     <w:p>
       <w:pPr>
-        <w:pStyle w:val="ListParagraph"/>
+        <w:pStyle w:val="Sarakstarindkopa"/>
         <w:numPr>
           <w:ilvl w:val="1"/>
           <w:numId w:val="13"/>
@@ -9355,7 +9268,18 @@
         <w:t>According to</w:t>
       </w:r>
       <w:r>
-        <w:t xml:space="preserve"> Roger Nicholson, Ph.D., Associate Technical Fellow, Aviation System Safety, and William S. Reed, Safety Pilot, Boeing Flight Technical and Safety</w:t>
+        <w:t xml:space="preserve"> Roger Nicholson, Ph.D., Associate Technical Fellow, Aviation System Safety, and William S. Reed, Safety Pilot, Boeing Flight Technical and </w:t>
+      </w:r>
+      <w:commentRangeStart w:id="45"/>
+      <w:r>
+        <w:t>Safety</w:t>
+      </w:r>
+      <w:commentRangeEnd w:id="45"/>
+      <w:r>
+        <w:rPr>
+          <w:rStyle w:val="Komentraatsauce"/>
+        </w:rPr>
+        <w:commentReference w:id="45"/>
       </w:r>
       <w:r>
         <w:t xml:space="preserve">; some of the best preventive measures against wildlife collisions are: </w:t>
@@ -9363,19 +9287,20 @@
     </w:p>
     <w:p>
       <w:pPr>
-        <w:pStyle w:val="ListParagraph"/>
+        <w:pStyle w:val="Sarakstarindkopa"/>
         <w:numPr>
           <w:ilvl w:val="0"/>
           <w:numId w:val="12"/>
         </w:numPr>
       </w:pPr>
+      <w:commentRangeStart w:id="46"/>
       <w:r>
         <w:t xml:space="preserve">Delaying the takeoff or landing when fuel permits. </w:t>
       </w:r>
     </w:p>
     <w:p>
       <w:pPr>
-        <w:pStyle w:val="ListParagraph"/>
+        <w:pStyle w:val="Sarakstarindkopa"/>
         <w:numPr>
           <w:ilvl w:val="0"/>
           <w:numId w:val="12"/>
@@ -9401,7 +9326,7 @@
     </w:p>
     <w:p>
       <w:pPr>
-        <w:pStyle w:val="ListParagraph"/>
+        <w:pStyle w:val="Sarakstarindkopa"/>
         <w:numPr>
           <w:ilvl w:val="0"/>
           <w:numId w:val="12"/>
@@ -9411,6 +9336,13 @@
         <w:lastRenderedPageBreak/>
         <w:t>Thorough preparation and training effectuated by all crew members, be it pilot or flight assistant.</w:t>
       </w:r>
+      <w:commentRangeEnd w:id="46"/>
+      <w:r>
+        <w:rPr>
+          <w:rStyle w:val="Komentraatsauce"/>
+        </w:rPr>
+        <w:commentReference w:id="46"/>
+      </w:r>
     </w:p>
     <w:p>
       <w:pPr>
@@ -9445,13 +9377,53 @@
       <w:r>
         <w:t xml:space="preserve">, like flash bangs, gun shots or fireworks, has been proved to be quite efficient in distracting birds and scaring them away from </w:t>
       </w:r>
+      <w:r>
+        <w:t>a</w:t>
+      </w:r>
+      <w:r>
+        <w:t xml:space="preserve"> runway.</w:t>
+      </w:r>
+    </w:p>
+    <w:p>
+      <w:pPr>
+        <w:ind w:firstLine="360"/>
+      </w:pPr>
+      <w:r>
+        <w:t>Ellen Lindblad</w:t>
+      </w:r>
+      <w:r>
+        <w:t xml:space="preserve"> </w:t>
+      </w:r>
+      <w:r>
+        <w:t>director of planning and environmental compliance at Southwest Florida International Airport</w:t>
+      </w:r>
+      <w:r>
+        <w:t xml:space="preserve"> has employed Sky, a canine helper that managed to reduce the wildlife collisions at RSW airport by 17%, by simply chasing them away.</w:t>
+      </w:r>
+    </w:p>
+    <w:p>
+      <w:pPr>
+        <w:ind w:firstLine="360"/>
+      </w:pPr>
+      <w:r>
+        <w:t>Salt Lake City airport</w:t>
+      </w:r>
+      <w:r>
+        <w:t xml:space="preserve"> (SLC) has employed the use of pigs </w:t>
+      </w:r>
       <w:proofErr w:type="gramStart"/>
       <w:r>
-        <w:t>an</w:t>
+        <w:t>in order to</w:t>
       </w:r>
       <w:proofErr w:type="gramEnd"/>
       <w:r>
-        <w:t xml:space="preserve"> runway.</w:t>
+        <w:t xml:space="preserve"> disrupt the habitat of several Californian Gulls families in order to scare the birds away from the adjacent to the airport island, that severed as the </w:t>
+      </w:r>
+      <w:r>
+        <w:t>bird’s</w:t>
+      </w:r>
+      <w:r>
+        <w:t xml:space="preserve"> habitat.</w:t>
       </w:r>
     </w:p>
     <w:p>
@@ -9459,16 +9431,16 @@
         <w:ind w:firstLine="360"/>
       </w:pPr>
       <w:r>
-        <w:t>Ellen Lindblad</w:t>
-      </w:r>
-      <w:r>
-        <w:t xml:space="preserve"> </w:t>
-      </w:r>
-      <w:r>
-        <w:t>director of planning and environmental compliance at Southwest Florida International Airport</w:t>
-      </w:r>
-      <w:r>
-        <w:t xml:space="preserve"> has employed Sky, a canine helper that managed to reduce the wildlife collisions at RSW airport by 17%, by simply chasing them away.</w:t>
+        <w:t>All in all, so far there has been no proven</w:t>
+      </w:r>
+      <w:r>
+        <w:t>,</w:t>
+      </w:r>
+      <w:r>
+        <w:t xml:space="preserve"> “best” way of preventing </w:t>
+      </w:r>
+      <w:r>
+        <w:t xml:space="preserve">wildlife collisions, and perhaps there is no perfect way of totally stopping such collisions from happening, but, just as many personalities have said and many airports have done, there are ways of reducing such incidents from happening. </w:t>
       </w:r>
     </w:p>
     <w:p>
@@ -9476,56 +9448,20 @@
         <w:ind w:firstLine="360"/>
       </w:pPr>
       <w:r>
-        <w:t>Salt Lake City airport</w:t>
-      </w:r>
-      <w:r>
-        <w:t xml:space="preserve"> (SLC) has employed the use of pigs in order to disrupt the habitat of several Californian Gulls families in order to scare the birds away from the adjacent to the airport island, that severed as the </w:t>
+        <w:t xml:space="preserve">And from our understanding, some good ways of reducing the number of collisions </w:t>
       </w:r>
       <w:proofErr w:type="gramStart"/>
       <w:r>
-        <w:t>birds</w:t>
+        <w:t>are</w:t>
       </w:r>
       <w:proofErr w:type="gramEnd"/>
       <w:r>
-        <w:t xml:space="preserve"> habitat.</w:t>
-      </w:r>
-    </w:p>
-    <w:p>
-      <w:pPr>
-        <w:ind w:firstLine="360"/>
-      </w:pPr>
-      <w:r>
-        <w:t>All in all, so far there has been no proven</w:t>
-      </w:r>
-      <w:r>
-        <w:t>,</w:t>
-      </w:r>
-      <w:r>
-        <w:t xml:space="preserve"> “best” way of preventing </w:t>
-      </w:r>
-      <w:r>
-        <w:t xml:space="preserve">wildlife collisions, and perhaps there is no perfect way of totally stopping such collisions from happening, but, just as many personalities have said and many airports have done, there are ways of reducing such incidents from happening. </w:t>
-      </w:r>
-    </w:p>
-    <w:p>
-      <w:pPr>
-        <w:ind w:firstLine="360"/>
-      </w:pPr>
-      <w:r>
-        <w:t xml:space="preserve">And from our understanding, some good ways of reducing the number of collisions </w:t>
-      </w:r>
-      <w:proofErr w:type="gramStart"/>
-      <w:r>
-        <w:t>are</w:t>
-      </w:r>
-      <w:proofErr w:type="gramEnd"/>
-      <w:r>
         <w:t>:</w:t>
       </w:r>
     </w:p>
     <w:p>
       <w:pPr>
-        <w:pStyle w:val="ListParagraph"/>
+        <w:pStyle w:val="Sarakstarindkopa"/>
         <w:numPr>
           <w:ilvl w:val="0"/>
           <w:numId w:val="13"/>
@@ -9540,7 +9476,7 @@
     </w:p>
     <w:p>
       <w:pPr>
-        <w:pStyle w:val="ListParagraph"/>
+        <w:pStyle w:val="Sarakstarindkopa"/>
         <w:numPr>
           <w:ilvl w:val="0"/>
           <w:numId w:val="13"/>
@@ -9555,7 +9491,7 @@
     </w:p>
     <w:p>
       <w:pPr>
-        <w:pStyle w:val="ListParagraph"/>
+        <w:pStyle w:val="Sarakstarindkopa"/>
         <w:numPr>
           <w:ilvl w:val="0"/>
           <w:numId w:val="13"/>
@@ -9570,7 +9506,7 @@
     </w:p>
     <w:p>
       <w:pPr>
-        <w:pStyle w:val="ListParagraph"/>
+        <w:pStyle w:val="Sarakstarindkopa"/>
         <w:numPr>
           <w:ilvl w:val="0"/>
           <w:numId w:val="13"/>
@@ -9582,7 +9518,7 @@
     </w:p>
     <w:p>
       <w:pPr>
-        <w:pStyle w:val="ListParagraph"/>
+        <w:pStyle w:val="Sarakstarindkopa"/>
         <w:numPr>
           <w:ilvl w:val="0"/>
           <w:numId w:val="13"/>
@@ -9594,7 +9530,7 @@
     </w:p>
     <w:p>
       <w:pPr>
-        <w:pStyle w:val="ListParagraph"/>
+        <w:pStyle w:val="Sarakstarindkopa"/>
         <w:numPr>
           <w:ilvl w:val="0"/>
           <w:numId w:val="13"/>
@@ -9606,7 +9542,7 @@
     </w:p>
     <w:p>
       <w:pPr>
-        <w:pStyle w:val="ListParagraph"/>
+        <w:pStyle w:val="Sarakstarindkopa"/>
         <w:numPr>
           <w:ilvl w:val="0"/>
           <w:numId w:val="13"/>
@@ -9618,7 +9554,7 @@
     </w:p>
     <w:p>
       <w:pPr>
-        <w:pStyle w:val="Heading1"/>
+        <w:pStyle w:val="Virsraksts1"/>
         <w:numPr>
           <w:ilvl w:val="0"/>
           <w:numId w:val="2"/>
@@ -9629,12 +9565,12 @@
           <w:szCs w:val="24"/>
         </w:rPr>
       </w:pPr>
-      <w:bookmarkStart w:id="46" w:name="_Toc514096952"/>
-      <w:bookmarkStart w:id="47" w:name="_Toc514099959"/>
-      <w:bookmarkStart w:id="48" w:name="_Toc513995894"/>
-      <w:bookmarkStart w:id="49" w:name="_Toc514099960"/>
-      <w:bookmarkEnd w:id="46"/>
+      <w:bookmarkStart w:id="47" w:name="_Toc514096952"/>
+      <w:bookmarkStart w:id="48" w:name="_Toc514099959"/>
+      <w:bookmarkStart w:id="49" w:name="_Toc513995894"/>
+      <w:bookmarkStart w:id="50" w:name="_Toc514099960"/>
       <w:bookmarkEnd w:id="47"/>
+      <w:bookmarkEnd w:id="48"/>
       <w:r>
         <w:rPr>
           <w:rFonts w:ascii="Arial" w:hAnsi="Arial" w:cs="Arial"/>
@@ -9643,12 +9579,12 @@
         </w:rPr>
         <w:t>Conclusion</w:t>
       </w:r>
-      <w:bookmarkEnd w:id="48"/>
       <w:bookmarkEnd w:id="49"/>
-    </w:p>
-    <w:p>
-      <w:pPr>
-        <w:pStyle w:val="Heading2"/>
+      <w:bookmarkEnd w:id="50"/>
+    </w:p>
+    <w:p>
+      <w:pPr>
+        <w:pStyle w:val="Virsraksts2"/>
         <w:numPr>
           <w:ilvl w:val="0"/>
           <w:numId w:val="4"/>
@@ -9659,22 +9595,22 @@
           <w:szCs w:val="24"/>
         </w:rPr>
       </w:pPr>
-      <w:bookmarkStart w:id="50" w:name="_Toc513899749"/>
-      <w:bookmarkStart w:id="51" w:name="_Toc513995895"/>
-      <w:bookmarkStart w:id="52" w:name="_Toc513996034"/>
-      <w:bookmarkStart w:id="53" w:name="_Toc513996166"/>
-      <w:bookmarkStart w:id="54" w:name="_Toc513996195"/>
-      <w:bookmarkStart w:id="55" w:name="_Toc514096954"/>
-      <w:bookmarkStart w:id="56" w:name="_Toc514099961"/>
-      <w:bookmarkStart w:id="57" w:name="_Toc513995896"/>
-      <w:bookmarkStart w:id="58" w:name="_Toc514099962"/>
-      <w:bookmarkEnd w:id="50"/>
+      <w:bookmarkStart w:id="51" w:name="_Toc513899749"/>
+      <w:bookmarkStart w:id="52" w:name="_Toc513995895"/>
+      <w:bookmarkStart w:id="53" w:name="_Toc513996034"/>
+      <w:bookmarkStart w:id="54" w:name="_Toc513996166"/>
+      <w:bookmarkStart w:id="55" w:name="_Toc513996195"/>
+      <w:bookmarkStart w:id="56" w:name="_Toc514096954"/>
+      <w:bookmarkStart w:id="57" w:name="_Toc514099961"/>
+      <w:bookmarkStart w:id="58" w:name="_Toc513995896"/>
+      <w:bookmarkStart w:id="59" w:name="_Toc514099962"/>
       <w:bookmarkEnd w:id="51"/>
       <w:bookmarkEnd w:id="52"/>
       <w:bookmarkEnd w:id="53"/>
       <w:bookmarkEnd w:id="54"/>
       <w:bookmarkEnd w:id="55"/>
       <w:bookmarkEnd w:id="56"/>
+      <w:bookmarkEnd w:id="57"/>
       <w:r>
         <w:rPr>
           <w:rFonts w:ascii="Arial" w:hAnsi="Arial" w:cs="Arial"/>
@@ -9683,8 +9619,8 @@
         </w:rPr>
         <w:t>Denouement</w:t>
       </w:r>
-      <w:bookmarkEnd w:id="57"/>
       <w:bookmarkEnd w:id="58"/>
+      <w:bookmarkEnd w:id="59"/>
     </w:p>
     <w:p>
       <w:pPr>
@@ -9737,10 +9673,10 @@
       <w:r>
         <w:t xml:space="preserve"> follow the link, which will take you to our GitHub repository: </w:t>
       </w:r>
-      <w:hyperlink r:id="rId37" w:history="1">
-        <w:r>
-          <w:rPr>
-            <w:rStyle w:val="Hyperlink"/>
+      <w:hyperlink r:id="rId40" w:history="1">
+        <w:r>
+          <w:rPr>
+            <w:rStyle w:val="Hipersaite"/>
           </w:rPr>
           <w:t>https://github.com/RaidenRabit/WASP</w:t>
         </w:r>
@@ -9770,7 +9706,7 @@
     <w:p/>
     <w:p>
       <w:pPr>
-        <w:pStyle w:val="Heading2"/>
+        <w:pStyle w:val="Virsraksts2"/>
         <w:numPr>
           <w:ilvl w:val="0"/>
           <w:numId w:val="4"/>
@@ -9781,8 +9717,8 @@
           <w:szCs w:val="24"/>
         </w:rPr>
       </w:pPr>
-      <w:bookmarkStart w:id="59" w:name="_Toc513995897"/>
-      <w:bookmarkStart w:id="60" w:name="_Toc514099963"/>
+      <w:bookmarkStart w:id="60" w:name="_Toc513995897"/>
+      <w:bookmarkStart w:id="61" w:name="_Toc514099963"/>
       <w:r>
         <w:rPr>
           <w:rFonts w:ascii="Arial" w:hAnsi="Arial" w:cs="Arial"/>
@@ -9791,12 +9727,12 @@
         </w:rPr>
         <w:t>References</w:t>
       </w:r>
-      <w:bookmarkEnd w:id="59"/>
       <w:bookmarkEnd w:id="60"/>
-    </w:p>
-    <w:p>
-      <w:pPr>
-        <w:pStyle w:val="ListParagraph"/>
+      <w:bookmarkEnd w:id="61"/>
+    </w:p>
+    <w:p>
+      <w:pPr>
+        <w:pStyle w:val="Sarakstarindkopa"/>
         <w:numPr>
           <w:ilvl w:val="0"/>
           <w:numId w:val="10"/>
@@ -9808,240 +9744,316 @@
     </w:p>
     <w:p>
       <w:pPr>
-        <w:pStyle w:val="ListParagraph"/>
+        <w:pStyle w:val="Sarakstarindkopa"/>
         <w:numPr>
           <w:ilvl w:val="0"/>
           <w:numId w:val="10"/>
         </w:numPr>
       </w:pPr>
-      <w:hyperlink r:id="rId38" w:history="1">
-        <w:r>
-          <w:rPr>
-            <w:rStyle w:val="Hyperlink"/>
+      <w:r>
+        <w:t>Dataset for collisions</w:t>
+      </w:r>
+      <w:r>
+        <w:t xml:space="preserve">: </w:t>
+      </w:r>
+      <w:hyperlink r:id="rId41" w:history="1">
+        <w:r>
+          <w:rPr>
+            <w:rStyle w:val="Hipersaite"/>
           </w:rPr>
           <w:t>https://wildlife.faa.gov/databaseSearch.aspx</w:t>
         </w:r>
       </w:hyperlink>
-      <w:r>
-        <w:t xml:space="preserve"> </w:t>
-      </w:r>
-      <w:r>
-        <w:t xml:space="preserve">- </w:t>
-      </w:r>
-      <w:r>
-        <w:t>Dataset for collisions</w:t>
-      </w:r>
-    </w:p>
-    <w:p>
-      <w:pPr>
-        <w:pStyle w:val="ListParagraph"/>
+    </w:p>
+    <w:p>
+      <w:pPr>
+        <w:pStyle w:val="Sarakstarindkopa"/>
         <w:numPr>
           <w:ilvl w:val="0"/>
           <w:numId w:val="10"/>
         </w:numPr>
       </w:pPr>
-      <w:hyperlink r:id="rId39" w:history="1">
-        <w:r>
-          <w:rPr>
-            <w:rStyle w:val="Hyperlink"/>
+      <w:r>
+        <w:t>Used to normalize data</w:t>
+      </w:r>
+      <w:r>
+        <w:t xml:space="preserve">: </w:t>
+      </w:r>
+      <w:hyperlink r:id="rId42" w:history="1">
+        <w:r>
+          <w:rPr>
+            <w:rStyle w:val="Hipersaite"/>
           </w:rPr>
           <w:t>http://aircharterguide.com/Operators</w:t>
         </w:r>
       </w:hyperlink>
       <w:r>
-        <w:t xml:space="preserve"> – Used to normalize data</w:t>
-      </w:r>
-    </w:p>
-    <w:p>
-      <w:pPr>
-        <w:pStyle w:val="ListParagraph"/>
+        <w:t xml:space="preserve"> </w:t>
+      </w:r>
+    </w:p>
+    <w:p>
+      <w:pPr>
+        <w:pStyle w:val="Sarakstarindkopa"/>
         <w:numPr>
           <w:ilvl w:val="0"/>
           <w:numId w:val="10"/>
         </w:numPr>
       </w:pPr>
-      <w:hyperlink r:id="rId40" w:history="1">
-        <w:r>
-          <w:rPr>
-            <w:rStyle w:val="Hyperlink"/>
+      <w:r>
+        <w:t>Dataset for all flight</w:t>
+      </w:r>
+      <w:r>
+        <w:t xml:space="preserve">s: </w:t>
+      </w:r>
+      <w:hyperlink r:id="rId43" w:history="1">
+        <w:r>
+          <w:rPr>
+            <w:rStyle w:val="Hipersaite"/>
           </w:rPr>
           <w:t>https://www.kaggle.com/freddejn/flights/data</w:t>
         </w:r>
       </w:hyperlink>
-      <w:r>
-        <w:t xml:space="preserve"> - Dataset for all flights</w:t>
-      </w:r>
-    </w:p>
-    <w:p>
-      <w:pPr>
-        <w:pStyle w:val="ListParagraph"/>
+    </w:p>
+    <w:p>
+      <w:pPr>
+        <w:pStyle w:val="Sarakstarindkopa"/>
         <w:numPr>
           <w:ilvl w:val="0"/>
           <w:numId w:val="10"/>
         </w:numPr>
       </w:pPr>
-      <w:hyperlink r:id="rId41" w:history="1">
-        <w:r>
-          <w:rPr>
-            <w:rStyle w:val="Hyperlink"/>
+      <w:r>
+        <w:t>I</w:t>
+      </w:r>
+      <w:r>
+        <w:t>nfo about airports and flight operators</w:t>
+      </w:r>
+      <w:r>
+        <w:t xml:space="preserve">: </w:t>
+      </w:r>
+      <w:hyperlink r:id="rId44" w:history="1">
+        <w:r>
+          <w:rPr>
+            <w:rStyle w:val="Hipersaite"/>
           </w:rPr>
           <w:t>https://openflights.org/data.html</w:t>
         </w:r>
       </w:hyperlink>
-      <w:r>
-        <w:t xml:space="preserve"> - </w:t>
-      </w:r>
-      <w:r>
-        <w:t>info about airports and flight operators</w:t>
-      </w:r>
-    </w:p>
-    <w:p>
-      <w:pPr>
-        <w:pStyle w:val="ListParagraph"/>
+    </w:p>
+    <w:p>
+      <w:pPr>
+        <w:pStyle w:val="Sarakstarindkopa"/>
         <w:numPr>
           <w:ilvl w:val="0"/>
           <w:numId w:val="10"/>
         </w:numPr>
-      </w:pPr>
-      <w:hyperlink r:id="rId42" w:history="1">
-        <w:r>
-          <w:rPr>
-            <w:rStyle w:val="Hyperlink"/>
+        <w:rPr>
+          <w:rStyle w:val="Hipersaite"/>
+          <w:color w:val="auto"/>
+          <w:u w:val="none"/>
+        </w:rPr>
+      </w:pPr>
+      <w:r>
+        <w:t>H</w:t>
+      </w:r>
+      <w:r>
+        <w:t>ow to find Nr. of clusters</w:t>
+      </w:r>
+      <w:r>
+        <w:t xml:space="preserve">: </w:t>
+      </w:r>
+      <w:hyperlink r:id="rId45" w:history="1">
+        <w:r>
+          <w:rPr>
+            <w:rStyle w:val="Hipersaite"/>
           </w:rPr>
           <w:t>http://www.awesomestats.in/python-cluster-validation/</w:t>
         </w:r>
       </w:hyperlink>
-      <w:r>
-        <w:t xml:space="preserve"> - how to find Nr. of clusters</w:t>
-      </w:r>
-    </w:p>
-    <w:p>
-      <w:pPr>
-        <w:pStyle w:val="ListParagraph"/>
+    </w:p>
+    <w:p>
+      <w:pPr>
+        <w:pStyle w:val="Sarakstarindkopa"/>
         <w:numPr>
           <w:ilvl w:val="0"/>
           <w:numId w:val="10"/>
         </w:numPr>
       </w:pPr>
-      <w:hyperlink r:id="rId43" w:history="1">
-        <w:r>
-          <w:rPr>
-            <w:rStyle w:val="Hyperlink"/>
-          </w:rPr>
-          <w:t>https://data.humdata.org/dataset/ourairports</w:t>
+      <w:r>
+        <w:t>H</w:t>
+      </w:r>
+      <w:r>
+        <w:t>ow to use unsupervised learning</w:t>
+      </w:r>
+      <w:r>
+        <w:t xml:space="preserve">: </w:t>
+      </w:r>
+      <w:hyperlink r:id="rId46" w:history="1">
+        <w:r>
+          <w:rPr>
+            <w:rStyle w:val="Hipersaite"/>
+          </w:rPr>
+          <w:t>https://datascien</w:t>
+        </w:r>
+        <w:r>
+          <w:rPr>
+            <w:rStyle w:val="Hipersaite"/>
+          </w:rPr>
+          <w:t>c</w:t>
+        </w:r>
+        <w:r>
+          <w:rPr>
+            <w:rStyle w:val="Hipersaite"/>
+          </w:rPr>
+          <w:t>e.stackexchange.com/questions/16700/confused-about-how-to-apply-kmeans-on-my-a-dataset-with-features-extracted</w:t>
         </w:r>
       </w:hyperlink>
-      <w:r>
-        <w:t xml:space="preserve"> - used to know state airport is in</w:t>
-      </w:r>
-    </w:p>
-    <w:p>
-      <w:pPr>
-        <w:pStyle w:val="ListParagraph"/>
+    </w:p>
+    <w:p>
+      <w:pPr>
+        <w:pStyle w:val="Sarakstarindkopa"/>
         <w:numPr>
           <w:ilvl w:val="0"/>
           <w:numId w:val="10"/>
         </w:numPr>
       </w:pPr>
-      <w:hyperlink r:id="rId44" w:history="1">
-        <w:r>
-          <w:rPr>
-            <w:rStyle w:val="Hyperlink"/>
-          </w:rPr>
-          <w:t>https://wildlife.faa.gov/downloads/StrikeReport1990-2012.pdf</w:t>
+      <w:r>
+        <w:t>What</w:t>
+      </w:r>
+      <w:r>
+        <w:t xml:space="preserve"> state airport is in</w:t>
+      </w:r>
+      <w:r>
+        <w:t xml:space="preserve">: </w:t>
+      </w:r>
+      <w:hyperlink r:id="rId47" w:history="1">
+        <w:r>
+          <w:rPr>
+            <w:rStyle w:val="Hipersaite"/>
+          </w:rPr>
+          <w:t>https://data.humdata.org/dataset/ourairports</w:t>
         </w:r>
       </w:hyperlink>
-      <w:r>
-        <w:t xml:space="preserve"> </w:t>
-      </w:r>
-      <w:r>
-        <w:t>- info about bird strikes (could be used in report and presentation)</w:t>
-      </w:r>
-    </w:p>
-    <w:p>
-      <w:pPr>
-        <w:pStyle w:val="ListParagraph"/>
+    </w:p>
+    <w:p>
+      <w:pPr>
+        <w:pStyle w:val="Sarakstarindkopa"/>
         <w:numPr>
           <w:ilvl w:val="0"/>
           <w:numId w:val="10"/>
         </w:numPr>
       </w:pPr>
       <w:r>
-        <w:t xml:space="preserve">Busiest airports: </w:t>
-      </w:r>
-      <w:hyperlink r:id="rId45" w:history="1">
-        <w:r>
-          <w:rPr>
-            <w:rStyle w:val="Hyperlink"/>
-          </w:rPr>
-          <w:t>https://www.faa.gov/airports/planning_capacity/passenger_allcargo_stats/passenger/media/cy14-commercial-service-enplanements.pdf</w:t>
+        <w:t>I</w:t>
+      </w:r>
+      <w:r>
+        <w:t>nfo about bird strikes</w:t>
+      </w:r>
+      <w:r>
+        <w:t>:</w:t>
+      </w:r>
+      <w:r>
+        <w:t xml:space="preserve"> </w:t>
+      </w:r>
+      <w:hyperlink r:id="rId48" w:history="1">
+        <w:r>
+          <w:rPr>
+            <w:rStyle w:val="Hipersaite"/>
+          </w:rPr>
+          <w:t>https://wildlife.faa.gov/downloads/StrikeReport1990-2012.pdf</w:t>
         </w:r>
       </w:hyperlink>
     </w:p>
     <w:p>
       <w:pPr>
-        <w:pStyle w:val="ListParagraph"/>
+        <w:pStyle w:val="Sarakstarindkopa"/>
         <w:numPr>
           <w:ilvl w:val="0"/>
           <w:numId w:val="10"/>
         </w:numPr>
       </w:pPr>
       <w:r>
-        <w:t>Kaufman, Kenn (1996). Lives of North American Birds. Houghton Mifflin. p. 293. ISBN 0-395-77017-3.</w:t>
-      </w:r>
-    </w:p>
-    <w:p>
-      <w:pPr>
-        <w:pStyle w:val="ListParagraph"/>
+        <w:t>Busiest</w:t>
+      </w:r>
+      <w:r>
+        <w:t xml:space="preserve"> </w:t>
+      </w:r>
+      <w:r>
+        <w:t>airports:</w:t>
+      </w:r>
+      <w:r>
+        <w:t xml:space="preserve"> </w:t>
+      </w:r>
+      <w:hyperlink r:id="rId49" w:history="1">
+        <w:r>
+          <w:rPr>
+            <w:rStyle w:val="Hipersaite"/>
+          </w:rPr>
+          <w:t>https://www.faa.gov/airports/planning_capacity/passenger_allcargo_stats/passenger/media/cy14-commercial-service-enplanements.pdf</w:t>
+        </w:r>
+      </w:hyperlink>
+    </w:p>
+    <w:p>
+      <w:pPr>
+        <w:pStyle w:val="Sarakstarindkopa"/>
         <w:numPr>
           <w:ilvl w:val="0"/>
           <w:numId w:val="10"/>
         </w:numPr>
       </w:pPr>
       <w:r>
-        <w:t>Mourning</w:t>
-      </w:r>
-      <w:r>
-        <w:t xml:space="preserve"> dove heat map: </w:t>
-      </w:r>
-      <w:hyperlink r:id="rId46" w:history="1">
-        <w:r>
-          <w:rPr>
-            <w:rStyle w:val="Hyperlink"/>
-          </w:rPr>
-          <w:t>https://mnbirdatlas.org/species/mourning-dove/</w:t>
-        </w:r>
-      </w:hyperlink>
-    </w:p>
-    <w:p>
-      <w:pPr>
-        <w:pStyle w:val="ListParagraph"/>
+        <w:t>Kaufman, Kenn (1996). Lives of North American Birds. Houghton Mifflin. p. 293. ISBN 0-395-77017-3.</w:t>
+      </w:r>
+    </w:p>
+    <w:p>
+      <w:pPr>
+        <w:pStyle w:val="Sarakstarindkopa"/>
         <w:numPr>
           <w:ilvl w:val="0"/>
           <w:numId w:val="10"/>
         </w:numPr>
       </w:pPr>
       <w:r>
+        <w:t>Mourning</w:t>
+      </w:r>
+      <w:r>
+        <w:t xml:space="preserve"> dove heat map: </w:t>
+      </w:r>
+      <w:hyperlink r:id="rId50" w:history="1">
+        <w:r>
+          <w:rPr>
+            <w:rStyle w:val="Hipersaite"/>
+          </w:rPr>
+          <w:t>https://mnbirdatlas.org/species/mourning-dove/</w:t>
+        </w:r>
+      </w:hyperlink>
+      <w:bookmarkStart w:id="62" w:name="_GoBack"/>
+      <w:bookmarkEnd w:id="62"/>
+    </w:p>
+    <w:p>
+      <w:pPr>
+        <w:pStyle w:val="Sarakstarindkopa"/>
+        <w:numPr>
+          <w:ilvl w:val="0"/>
+          <w:numId w:val="10"/>
+        </w:numPr>
+      </w:pPr>
+      <w:r>
+        <w:lastRenderedPageBreak/>
         <w:t xml:space="preserve">Collision distribution over aircraft: </w:t>
       </w:r>
-      <w:hyperlink r:id="rId47" w:history="1">
-        <w:r>
-          <w:rPr>
-            <w:rStyle w:val="Hyperlink"/>
+      <w:hyperlink r:id="rId51" w:history="1">
+        <w:r>
+          <w:rPr>
+            <w:rStyle w:val="Hipersaite"/>
           </w:rPr>
           <w:t>http://www.boeing.com/commercial/aeromagazine/articles/2011_q3/4/</w:t>
         </w:r>
       </w:hyperlink>
     </w:p>
-    <w:p>
-      <w:pPr>
-        <w:pStyle w:val="ListParagraph"/>
-      </w:pPr>
-    </w:p>
-    <w:p/>
     <w:sectPr>
-      <w:headerReference w:type="default" r:id="rId48"/>
-      <w:footerReference w:type="default" r:id="rId49"/>
+      <w:headerReference w:type="default" r:id="rId52"/>
+      <w:footerReference w:type="default" r:id="rId53"/>
       <w:pgSz w:w="12240" w:h="15840"/>
       <w:pgMar w:top="1440" w:right="1440" w:bottom="1440" w:left="1440" w:header="720" w:footer="720" w:gutter="0"/>
       <w:cols w:space="720"/>
@@ -10049,6 +10061,73 @@
     </w:sectPr>
   </w:body>
 </w:document>
+</file>
+
+<file path=word/comments.xml><?xml version="1.0" encoding="utf-8"?>
+<w:comments xmlns:wpc="http://schemas.microsoft.com/office/word/2010/wordprocessingCanvas" xmlns:cx="http://schemas.microsoft.com/office/drawing/2014/chartex" xmlns:cx1="http://schemas.microsoft.com/office/drawing/2015/9/8/chartex" xmlns:cx2="http://schemas.microsoft.com/office/drawing/2015/10/21/chartex" xmlns:cx3="http://schemas.microsoft.com/office/drawing/2016/5/9/chartex" xmlns:cx4="http://schemas.microsoft.com/office/drawing/2016/5/10/chartex" xmlns:cx5="http://schemas.microsoft.com/office/drawing/2016/5/11/chartex" xmlns:cx6="http://schemas.microsoft.com/office/drawing/2016/5/12/chartex" xmlns:cx7="http://schemas.microsoft.com/office/drawing/2016/5/13/chartex" xmlns:cx8="http://schemas.microsoft.com/office/drawing/2016/5/14/chartex" xmlns:mc="http://schemas.openxmlformats.org/markup-compatibility/2006" xmlns:aink="http://schemas.microsoft.com/office/drawing/2016/ink" xmlns:am3d="http://schemas.microsoft.com/office/drawing/2017/model3d" xmlns:o="urn:schemas-microsoft-com:office:office" xmlns:r="http://schemas.openxmlformats.org/officeDocument/2006/relationships" xmlns:m="http://schemas.openxmlformats.org/officeDocument/2006/math" xmlns:v="urn:schemas-microsoft-com:vml" xmlns:wp14="http://schemas.microsoft.com/office/word/2010/wordprocessingDrawing" xmlns:wp="http://schemas.openxmlformats.org/drawingml/2006/wordprocessingDrawing" xmlns:w10="urn:schemas-microsoft-com:office:word" xmlns:w="http://schemas.openxmlformats.org/wordprocessingml/2006/main" xmlns:w14="http://schemas.microsoft.com/office/word/2010/wordml" xmlns:w15="http://schemas.microsoft.com/office/word/2012/wordml" xmlns:w16cid="http://schemas.microsoft.com/office/word/2016/wordml/cid" xmlns:w16se="http://schemas.microsoft.com/office/word/2015/wordml/symex" xmlns:wpg="http://schemas.microsoft.com/office/word/2010/wordprocessingGroup" xmlns:wpi="http://schemas.microsoft.com/office/word/2010/wordprocessingInk" xmlns:wne="http://schemas.microsoft.com/office/word/2006/wordml" xmlns:wps="http://schemas.microsoft.com/office/word/2010/wordprocessingShape" mc:Ignorable="w14 w15 w16se w16cid wp14">
+  <w:comment w:id="45" w:author="ralf zangis" w:date="2018-05-17T15:07:00Z" w:initials="rz">
+    <w:p>
+      <w:pPr>
+        <w:pStyle w:val="Komentrateksts"/>
+      </w:pPr>
+      <w:r>
+        <w:rPr>
+          <w:rStyle w:val="Komentraatsauce"/>
+        </w:rPr>
+        <w:annotationRef/>
+      </w:r>
+      <w:r>
+        <w:t>Safety what?</w:t>
+      </w:r>
+    </w:p>
+  </w:comment>
+  <w:comment w:id="46" w:author="ralf zangis" w:date="2018-05-17T15:07:00Z" w:initials="rz">
+    <w:p>
+      <w:pPr>
+        <w:pStyle w:val="Komentrateksts"/>
+      </w:pPr>
+      <w:r>
+        <w:rPr>
+          <w:rStyle w:val="Komentraatsauce"/>
+        </w:rPr>
+        <w:annotationRef/>
+      </w:r>
+      <w:r>
+        <w:t xml:space="preserve">Explain that you </w:t>
+      </w:r>
+      <w:proofErr w:type="gramStart"/>
+      <w:r>
+        <w:t>have to</w:t>
+      </w:r>
+      <w:proofErr w:type="gramEnd"/>
+      <w:r>
+        <w:t xml:space="preserve"> </w:t>
+      </w:r>
+      <w:proofErr w:type="spellStart"/>
+      <w:r>
+        <w:t>dalay</w:t>
+      </w:r>
+      <w:proofErr w:type="spellEnd"/>
+      <w:r>
+        <w:t xml:space="preserve"> only when bird has been seen or so, right now it implies doing it every time</w:t>
+      </w:r>
+    </w:p>
+  </w:comment>
+</w:comments>
+</file>
+
+<file path=word/commentsExtended.xml><?xml version="1.0" encoding="utf-8"?>
+<w15:commentsEx xmlns:wpc="http://schemas.microsoft.com/office/word/2010/wordprocessingCanvas" xmlns:cx="http://schemas.microsoft.com/office/drawing/2014/chartex" xmlns:cx1="http://schemas.microsoft.com/office/drawing/2015/9/8/chartex" xmlns:cx2="http://schemas.microsoft.com/office/drawing/2015/10/21/chartex" xmlns:cx3="http://schemas.microsoft.com/office/drawing/2016/5/9/chartex" xmlns:cx4="http://schemas.microsoft.com/office/drawing/2016/5/10/chartex" xmlns:cx5="http://schemas.microsoft.com/office/drawing/2016/5/11/chartex" xmlns:cx6="http://schemas.microsoft.com/office/drawing/2016/5/12/chartex" xmlns:cx7="http://schemas.microsoft.com/office/drawing/2016/5/13/chartex" xmlns:cx8="http://schemas.microsoft.com/office/drawing/2016/5/14/chartex" xmlns:mc="http://schemas.openxmlformats.org/markup-compatibility/2006" xmlns:aink="http://schemas.microsoft.com/office/drawing/2016/ink" xmlns:am3d="http://schemas.microsoft.com/office/drawing/2017/model3d" xmlns:o="urn:schemas-microsoft-com:office:office" xmlns:r="http://schemas.openxmlformats.org/officeDocument/2006/relationships" xmlns:m="http://schemas.openxmlformats.org/officeDocument/2006/math" xmlns:v="urn:schemas-microsoft-com:vml" xmlns:wp14="http://schemas.microsoft.com/office/word/2010/wordprocessingDrawing" xmlns:wp="http://schemas.openxmlformats.org/drawingml/2006/wordprocessingDrawing" xmlns:w10="urn:schemas-microsoft-com:office:word" xmlns:w="http://schemas.openxmlformats.org/wordprocessingml/2006/main" xmlns:w14="http://schemas.microsoft.com/office/word/2010/wordml" xmlns:w15="http://schemas.microsoft.com/office/word/2012/wordml" xmlns:w16cid="http://schemas.microsoft.com/office/word/2016/wordml/cid" xmlns:w16se="http://schemas.microsoft.com/office/word/2015/wordml/symex" xmlns:wpg="http://schemas.microsoft.com/office/word/2010/wordprocessingGroup" xmlns:wpi="http://schemas.microsoft.com/office/word/2010/wordprocessingInk" xmlns:wne="http://schemas.microsoft.com/office/word/2006/wordml" xmlns:wps="http://schemas.microsoft.com/office/word/2010/wordprocessingShape" mc:Ignorable="w14 w15 w16se w16cid wp14">
+  <w15:commentEx w15:paraId="1EE35F75" w15:done="0"/>
+  <w15:commentEx w15:paraId="5C6A6F82" w15:done="0"/>
+</w15:commentsEx>
+</file>
+
+<file path=word/commentsIds.xml><?xml version="1.0" encoding="utf-8"?>
+<w16cid:commentsIds xmlns:wpc="http://schemas.microsoft.com/office/word/2010/wordprocessingCanvas" xmlns:cx="http://schemas.microsoft.com/office/drawing/2014/chartex" xmlns:cx1="http://schemas.microsoft.com/office/drawing/2015/9/8/chartex" xmlns:cx2="http://schemas.microsoft.com/office/drawing/2015/10/21/chartex" xmlns:cx3="http://schemas.microsoft.com/office/drawing/2016/5/9/chartex" xmlns:cx4="http://schemas.microsoft.com/office/drawing/2016/5/10/chartex" xmlns:cx5="http://schemas.microsoft.com/office/drawing/2016/5/11/chartex" xmlns:cx6="http://schemas.microsoft.com/office/drawing/2016/5/12/chartex" xmlns:cx7="http://schemas.microsoft.com/office/drawing/2016/5/13/chartex" xmlns:cx8="http://schemas.microsoft.com/office/drawing/2016/5/14/chartex" xmlns:mc="http://schemas.openxmlformats.org/markup-compatibility/2006" xmlns:aink="http://schemas.microsoft.com/office/drawing/2016/ink" xmlns:am3d="http://schemas.microsoft.com/office/drawing/2017/model3d" xmlns:o="urn:schemas-microsoft-com:office:office" xmlns:r="http://schemas.openxmlformats.org/officeDocument/2006/relationships" xmlns:m="http://schemas.openxmlformats.org/officeDocument/2006/math" xmlns:v="urn:schemas-microsoft-com:vml" xmlns:wp14="http://schemas.microsoft.com/office/word/2010/wordprocessingDrawing" xmlns:wp="http://schemas.openxmlformats.org/drawingml/2006/wordprocessingDrawing" xmlns:w10="urn:schemas-microsoft-com:office:word" xmlns:w="http://schemas.openxmlformats.org/wordprocessingml/2006/main" xmlns:w14="http://schemas.microsoft.com/office/word/2010/wordml" xmlns:w15="http://schemas.microsoft.com/office/word/2012/wordml" xmlns:w16cid="http://schemas.microsoft.com/office/word/2016/wordml/cid" xmlns:w16se="http://schemas.microsoft.com/office/word/2015/wordml/symex" xmlns:wpg="http://schemas.microsoft.com/office/word/2010/wordprocessingGroup" xmlns:wpi="http://schemas.microsoft.com/office/word/2010/wordprocessingInk" xmlns:wne="http://schemas.microsoft.com/office/word/2006/wordml" xmlns:wps="http://schemas.microsoft.com/office/word/2010/wordprocessingShape" mc:Ignorable="w14 w15 w16se w16cid wp14">
+  <w16cid:commentId w16cid:paraId="1EE35F75" w16cid:durableId="1EA81918"/>
+  <w16cid:commentId w16cid:paraId="5C6A6F82" w16cid:durableId="1EA81931"/>
+</w16cid:commentsIds>
 </file>
 
 <file path=word/endnotes.xml><?xml version="1.0" encoding="utf-8"?>
@@ -10098,7 +10177,7 @@
         <w:sdtContent>
           <w:p>
             <w:pPr>
-              <w:pStyle w:val="Footer"/>
+              <w:pStyle w:val="Kjene"/>
               <w:jc w:val="center"/>
             </w:pPr>
             <w:r>
@@ -10186,7 +10265,7 @@
   </w:sdt>
   <w:p>
     <w:pPr>
-      <w:pStyle w:val="Footer"/>
+      <w:pStyle w:val="Kjene"/>
     </w:pPr>
   </w:p>
 </w:ftr>
@@ -10217,11 +10296,11 @@
   <w:footnote w:id="1">
     <w:p>
       <w:pPr>
-        <w:pStyle w:val="FootnoteText"/>
-      </w:pPr>
-      <w:r>
-        <w:rPr>
-          <w:rStyle w:val="FootnoteReference"/>
+        <w:pStyle w:val="Vresteksts"/>
+      </w:pPr>
+      <w:r>
+        <w:rPr>
+          <w:rStyle w:val="Vresatsauce"/>
         </w:rPr>
         <w:footnoteRef/>
       </w:r>
@@ -10237,7 +10316,7 @@
 <w:hdr xmlns:wpc="http://schemas.microsoft.com/office/word/2010/wordprocessingCanvas" xmlns:cx="http://schemas.microsoft.com/office/drawing/2014/chartex" xmlns:cx1="http://schemas.microsoft.com/office/drawing/2015/9/8/chartex" xmlns:cx2="http://schemas.microsoft.com/office/drawing/2015/10/21/chartex" xmlns:cx3="http://schemas.microsoft.com/office/drawing/2016/5/9/chartex" xmlns:cx4="http://schemas.microsoft.com/office/drawing/2016/5/10/chartex" xmlns:cx5="http://schemas.microsoft.com/office/drawing/2016/5/11/chartex" xmlns:cx6="http://schemas.microsoft.com/office/drawing/2016/5/12/chartex" xmlns:cx7="http://schemas.microsoft.com/office/drawing/2016/5/13/chartex" xmlns:cx8="http://schemas.microsoft.com/office/drawing/2016/5/14/chartex" xmlns:mc="http://schemas.openxmlformats.org/markup-compatibility/2006" xmlns:aink="http://schemas.microsoft.com/office/drawing/2016/ink" xmlns:am3d="http://schemas.microsoft.com/office/drawing/2017/model3d" xmlns:o="urn:schemas-microsoft-com:office:office" xmlns:r="http://schemas.openxmlformats.org/officeDocument/2006/relationships" xmlns:m="http://schemas.openxmlformats.org/officeDocument/2006/math" xmlns:v="urn:schemas-microsoft-com:vml" xmlns:wp14="http://schemas.microsoft.com/office/word/2010/wordprocessingDrawing" xmlns:wp="http://schemas.openxmlformats.org/drawingml/2006/wordprocessingDrawing" xmlns:w10="urn:schemas-microsoft-com:office:word" xmlns:w="http://schemas.openxmlformats.org/wordprocessingml/2006/main" xmlns:w14="http://schemas.microsoft.com/office/word/2010/wordml" xmlns:w15="http://schemas.microsoft.com/office/word/2012/wordml" xmlns:w16cid="http://schemas.microsoft.com/office/word/2016/wordml/cid" xmlns:w16se="http://schemas.microsoft.com/office/word/2015/wordml/symex" xmlns:wpg="http://schemas.microsoft.com/office/word/2010/wordprocessingGroup" xmlns:wpi="http://schemas.microsoft.com/office/word/2010/wordprocessingInk" xmlns:wne="http://schemas.microsoft.com/office/word/2006/wordml" xmlns:wps="http://schemas.microsoft.com/office/word/2010/wordprocessingShape" mc:Ignorable="w14 w15 w16se w16cid wp14">
   <w:p>
     <w:pPr>
-      <w:pStyle w:val="Header"/>
+      <w:pStyle w:val="Galvene"/>
       <w:rPr>
         <w:b/>
       </w:rPr>
@@ -10530,7 +10609,7 @@
   </w:p>
   <w:p>
     <w:pPr>
-      <w:pStyle w:val="Header"/>
+      <w:pStyle w:val="Galvene"/>
       <w:rPr>
         <w:b/>
       </w:rPr>
@@ -10550,7 +10629,7 @@
   </w:p>
   <w:p>
     <w:pPr>
-      <w:pStyle w:val="Header"/>
+      <w:pStyle w:val="Galvene"/>
       <w:jc w:val="center"/>
       <w:rPr>
         <w:b/>
@@ -10572,7 +10651,7 @@
   </w:p>
   <w:p>
     <w:pPr>
-      <w:pStyle w:val="Header"/>
+      <w:pStyle w:val="Galvene"/>
     </w:pPr>
     <w:r>
       <w:rPr>
@@ -12880,6 +12959,14 @@
     <w:abstractNumId w:val="14"/>
   </w:num>
 </w:numbering>
+</file>
+
+<file path=word/people.xml><?xml version="1.0" encoding="utf-8"?>
+<w15:people xmlns:wpc="http://schemas.microsoft.com/office/word/2010/wordprocessingCanvas" xmlns:cx="http://schemas.microsoft.com/office/drawing/2014/chartex" xmlns:cx1="http://schemas.microsoft.com/office/drawing/2015/9/8/chartex" xmlns:cx2="http://schemas.microsoft.com/office/drawing/2015/10/21/chartex" xmlns:cx3="http://schemas.microsoft.com/office/drawing/2016/5/9/chartex" xmlns:cx4="http://schemas.microsoft.com/office/drawing/2016/5/10/chartex" xmlns:cx5="http://schemas.microsoft.com/office/drawing/2016/5/11/chartex" xmlns:cx6="http://schemas.microsoft.com/office/drawing/2016/5/12/chartex" xmlns:cx7="http://schemas.microsoft.com/office/drawing/2016/5/13/chartex" xmlns:cx8="http://schemas.microsoft.com/office/drawing/2016/5/14/chartex" xmlns:mc="http://schemas.openxmlformats.org/markup-compatibility/2006" xmlns:aink="http://schemas.microsoft.com/office/drawing/2016/ink" xmlns:am3d="http://schemas.microsoft.com/office/drawing/2017/model3d" xmlns:o="urn:schemas-microsoft-com:office:office" xmlns:r="http://schemas.openxmlformats.org/officeDocument/2006/relationships" xmlns:m="http://schemas.openxmlformats.org/officeDocument/2006/math" xmlns:v="urn:schemas-microsoft-com:vml" xmlns:wp14="http://schemas.microsoft.com/office/word/2010/wordprocessingDrawing" xmlns:wp="http://schemas.openxmlformats.org/drawingml/2006/wordprocessingDrawing" xmlns:w10="urn:schemas-microsoft-com:office:word" xmlns:w="http://schemas.openxmlformats.org/wordprocessingml/2006/main" xmlns:w14="http://schemas.microsoft.com/office/word/2010/wordml" xmlns:w15="http://schemas.microsoft.com/office/word/2012/wordml" xmlns:w16cid="http://schemas.microsoft.com/office/word/2016/wordml/cid" xmlns:w16se="http://schemas.microsoft.com/office/word/2015/wordml/symex" xmlns:wpg="http://schemas.microsoft.com/office/word/2010/wordprocessingGroup" xmlns:wpi="http://schemas.microsoft.com/office/word/2010/wordprocessingInk" xmlns:wne="http://schemas.microsoft.com/office/word/2006/wordml" xmlns:wps="http://schemas.microsoft.com/office/word/2010/wordprocessingShape" mc:Ignorable="w14 w15 w16se w16cid wp14">
+  <w15:person w15:author="ralf zangis">
+    <w15:presenceInfo w15:providerId="Windows Live" w15:userId="30c92def27e35c43"/>
+  </w15:person>
+</w15:people>
 </file>
 
 <file path=word/styles.xml><?xml version="1.0" encoding="utf-8"?>
@@ -13276,16 +13363,16 @@
     <w:lsdException w:name="Hashtag" w:semiHidden="1" w:unhideWhenUsed="1"/>
     <w:lsdException w:name="Unresolved Mention" w:semiHidden="1" w:unhideWhenUsed="1"/>
   </w:latentStyles>
-  <w:style w:type="paragraph" w:default="1" w:styleId="Normal">
+  <w:style w:type="paragraph" w:default="1" w:styleId="Parasts">
     <w:name w:val="Normal"/>
     <w:qFormat/>
     <w:rsid w:val="00C43174"/>
   </w:style>
-  <w:style w:type="paragraph" w:styleId="Heading1">
+  <w:style w:type="paragraph" w:styleId="Virsraksts1">
     <w:name w:val="heading 1"/>
-    <w:basedOn w:val="Normal"/>
-    <w:next w:val="Normal"/>
-    <w:link w:val="Heading1Char"/>
+    <w:basedOn w:val="Parasts"/>
+    <w:next w:val="Parasts"/>
+    <w:link w:val="Virsraksts1Rakstz"/>
     <w:uiPriority w:val="9"/>
     <w:qFormat/>
     <w:rsid w:val="00890E79"/>
@@ -13302,11 +13389,11 @@
       <w:szCs w:val="32"/>
     </w:rPr>
   </w:style>
-  <w:style w:type="paragraph" w:styleId="Heading2">
+  <w:style w:type="paragraph" w:styleId="Virsraksts2">
     <w:name w:val="heading 2"/>
-    <w:basedOn w:val="Normal"/>
-    <w:next w:val="Normal"/>
-    <w:link w:val="Heading2Char"/>
+    <w:basedOn w:val="Parasts"/>
+    <w:next w:val="Parasts"/>
+    <w:link w:val="Virsraksts2Rakstz"/>
     <w:uiPriority w:val="9"/>
     <w:unhideWhenUsed/>
     <w:qFormat/>
@@ -13324,11 +13411,11 @@
       <w:szCs w:val="26"/>
     </w:rPr>
   </w:style>
-  <w:style w:type="paragraph" w:styleId="Heading3">
+  <w:style w:type="paragraph" w:styleId="Virsraksts3">
     <w:name w:val="heading 3"/>
-    <w:basedOn w:val="Normal"/>
-    <w:next w:val="Normal"/>
-    <w:link w:val="Heading3Char"/>
+    <w:basedOn w:val="Parasts"/>
+    <w:next w:val="Parasts"/>
+    <w:link w:val="Virsraksts3Rakstz"/>
     <w:uiPriority w:val="9"/>
     <w:unhideWhenUsed/>
     <w:qFormat/>
@@ -13344,11 +13431,11 @@
       <w:color w:val="1F3763" w:themeColor="accent1" w:themeShade="7F"/>
     </w:rPr>
   </w:style>
-  <w:style w:type="paragraph" w:styleId="Heading4">
+  <w:style w:type="paragraph" w:styleId="Virsraksts4">
     <w:name w:val="heading 4"/>
-    <w:basedOn w:val="Normal"/>
-    <w:next w:val="Normal"/>
-    <w:link w:val="Heading4Char"/>
+    <w:basedOn w:val="Parasts"/>
+    <w:next w:val="Parasts"/>
+    <w:link w:val="Virsraksts4Rakstz"/>
     <w:uiPriority w:val="9"/>
     <w:unhideWhenUsed/>
     <w:qFormat/>
@@ -13366,13 +13453,13 @@
       <w:color w:val="2F5496" w:themeColor="accent1" w:themeShade="BF"/>
     </w:rPr>
   </w:style>
-  <w:style w:type="character" w:default="1" w:styleId="DefaultParagraphFont">
+  <w:style w:type="character" w:default="1" w:styleId="Noklusjumarindkopasfonts">
     <w:name w:val="Default Paragraph Font"/>
     <w:uiPriority w:val="1"/>
     <w:semiHidden/>
     <w:unhideWhenUsed/>
   </w:style>
-  <w:style w:type="table" w:default="1" w:styleId="TableNormal">
+  <w:style w:type="table" w:default="1" w:styleId="Parastatabula">
     <w:name w:val="Normal Table"/>
     <w:uiPriority w:val="99"/>
     <w:semiHidden/>
@@ -13387,17 +13474,17 @@
       </w:tblCellMar>
     </w:tblPr>
   </w:style>
-  <w:style w:type="numbering" w:default="1" w:styleId="NoList">
+  <w:style w:type="numbering" w:default="1" w:styleId="Bezsaraksta">
     <w:name w:val="No List"/>
     <w:uiPriority w:val="99"/>
     <w:semiHidden/>
     <w:unhideWhenUsed/>
   </w:style>
-  <w:style w:type="paragraph" w:styleId="Title">
+  <w:style w:type="paragraph" w:styleId="Nosaukums">
     <w:name w:val="Title"/>
-    <w:basedOn w:val="Normal"/>
-    <w:next w:val="Normal"/>
-    <w:link w:val="TitleChar"/>
+    <w:basedOn w:val="Parasts"/>
+    <w:next w:val="Parasts"/>
+    <w:link w:val="NosaukumsRakstz"/>
     <w:uiPriority w:val="10"/>
     <w:qFormat/>
     <w:rsid w:val="00C43174"/>
@@ -13414,10 +13501,10 @@
       <w:lang w:val="en-GB"/>
     </w:rPr>
   </w:style>
-  <w:style w:type="character" w:customStyle="1" w:styleId="TitleChar">
-    <w:name w:val="Title Char"/>
-    <w:basedOn w:val="DefaultParagraphFont"/>
-    <w:link w:val="Title"/>
+  <w:style w:type="character" w:customStyle="1" w:styleId="NosaukumsRakstz">
+    <w:name w:val="Nosaukums Rakstz."/>
+    <w:basedOn w:val="Noklusjumarindkopasfonts"/>
+    <w:link w:val="Nosaukums"/>
     <w:uiPriority w:val="10"/>
     <w:rsid w:val="00C43174"/>
     <w:rPr>
@@ -13429,10 +13516,10 @@
       <w:lang w:val="en-GB"/>
     </w:rPr>
   </w:style>
-  <w:style w:type="paragraph" w:styleId="Header">
+  <w:style w:type="paragraph" w:styleId="Galvene">
     <w:name w:val="header"/>
-    <w:basedOn w:val="Normal"/>
-    <w:link w:val="HeaderChar"/>
+    <w:basedOn w:val="Parasts"/>
+    <w:link w:val="GalveneRakstz"/>
     <w:uiPriority w:val="99"/>
     <w:unhideWhenUsed/>
     <w:rsid w:val="001E7262"/>
@@ -13444,17 +13531,17 @@
       <w:spacing w:after="0" w:line="240" w:lineRule="auto"/>
     </w:pPr>
   </w:style>
-  <w:style w:type="character" w:customStyle="1" w:styleId="HeaderChar">
-    <w:name w:val="Header Char"/>
-    <w:basedOn w:val="DefaultParagraphFont"/>
-    <w:link w:val="Header"/>
+  <w:style w:type="character" w:customStyle="1" w:styleId="GalveneRakstz">
+    <w:name w:val="Galvene Rakstz."/>
+    <w:basedOn w:val="Noklusjumarindkopasfonts"/>
+    <w:link w:val="Galvene"/>
     <w:uiPriority w:val="99"/>
     <w:rsid w:val="001E7262"/>
   </w:style>
-  <w:style w:type="paragraph" w:styleId="Footer">
+  <w:style w:type="paragraph" w:styleId="Kjene">
     <w:name w:val="footer"/>
-    <w:basedOn w:val="Normal"/>
-    <w:link w:val="FooterChar"/>
+    <w:basedOn w:val="Parasts"/>
+    <w:link w:val="KjeneRakstz"/>
     <w:uiPriority w:val="99"/>
     <w:unhideWhenUsed/>
     <w:rsid w:val="001E7262"/>
@@ -13466,17 +13553,17 @@
       <w:spacing w:after="0" w:line="240" w:lineRule="auto"/>
     </w:pPr>
   </w:style>
-  <w:style w:type="character" w:customStyle="1" w:styleId="FooterChar">
-    <w:name w:val="Footer Char"/>
-    <w:basedOn w:val="DefaultParagraphFont"/>
-    <w:link w:val="Footer"/>
+  <w:style w:type="character" w:customStyle="1" w:styleId="KjeneRakstz">
+    <w:name w:val="Kājene Rakstz."/>
+    <w:basedOn w:val="Noklusjumarindkopasfonts"/>
+    <w:link w:val="Kjene"/>
     <w:uiPriority w:val="99"/>
     <w:rsid w:val="001E7262"/>
   </w:style>
-  <w:style w:type="character" w:customStyle="1" w:styleId="Heading1Char">
-    <w:name w:val="Heading 1 Char"/>
-    <w:basedOn w:val="DefaultParagraphFont"/>
-    <w:link w:val="Heading1"/>
+  <w:style w:type="character" w:customStyle="1" w:styleId="Virsraksts1Rakstz">
+    <w:name w:val="Virsraksts 1 Rakstz."/>
+    <w:basedOn w:val="Noklusjumarindkopasfonts"/>
+    <w:link w:val="Virsraksts1"/>
     <w:uiPriority w:val="9"/>
     <w:rsid w:val="00890E79"/>
     <w:rPr>
@@ -13486,10 +13573,10 @@
       <w:szCs w:val="32"/>
     </w:rPr>
   </w:style>
-  <w:style w:type="character" w:customStyle="1" w:styleId="Heading2Char">
-    <w:name w:val="Heading 2 Char"/>
-    <w:basedOn w:val="DefaultParagraphFont"/>
-    <w:link w:val="Heading2"/>
+  <w:style w:type="character" w:customStyle="1" w:styleId="Virsraksts2Rakstz">
+    <w:name w:val="Virsraksts 2 Rakstz."/>
+    <w:basedOn w:val="Noklusjumarindkopasfonts"/>
+    <w:link w:val="Virsraksts2"/>
     <w:uiPriority w:val="9"/>
     <w:rsid w:val="00890E79"/>
     <w:rPr>
@@ -13499,9 +13586,9 @@
       <w:szCs w:val="26"/>
     </w:rPr>
   </w:style>
-  <w:style w:type="paragraph" w:styleId="ListParagraph">
+  <w:style w:type="paragraph" w:styleId="Sarakstarindkopa">
     <w:name w:val="List Paragraph"/>
-    <w:basedOn w:val="Normal"/>
+    <w:basedOn w:val="Parasts"/>
     <w:uiPriority w:val="34"/>
     <w:qFormat/>
     <w:rsid w:val="009175F7"/>
@@ -13510,9 +13597,9 @@
       <w:contextualSpacing/>
     </w:pPr>
   </w:style>
-  <w:style w:type="character" w:styleId="CommentReference">
+  <w:style w:type="character" w:styleId="Komentraatsauce">
     <w:name w:val="annotation reference"/>
-    <w:basedOn w:val="DefaultParagraphFont"/>
+    <w:basedOn w:val="Noklusjumarindkopasfonts"/>
     <w:uiPriority w:val="99"/>
     <w:semiHidden/>
     <w:unhideWhenUsed/>
@@ -13522,10 +13609,10 @@
       <w:szCs w:val="16"/>
     </w:rPr>
   </w:style>
-  <w:style w:type="paragraph" w:styleId="CommentText">
+  <w:style w:type="paragraph" w:styleId="Komentrateksts">
     <w:name w:val="annotation text"/>
-    <w:basedOn w:val="Normal"/>
-    <w:link w:val="CommentTextChar"/>
+    <w:basedOn w:val="Parasts"/>
+    <w:link w:val="KomentratekstsRakstz"/>
     <w:uiPriority w:val="99"/>
     <w:unhideWhenUsed/>
     <w:rsid w:val="002B4241"/>
@@ -13537,10 +13624,10 @@
       <w:szCs w:val="20"/>
     </w:rPr>
   </w:style>
-  <w:style w:type="character" w:customStyle="1" w:styleId="CommentTextChar">
-    <w:name w:val="Comment Text Char"/>
-    <w:basedOn w:val="DefaultParagraphFont"/>
-    <w:link w:val="CommentText"/>
+  <w:style w:type="character" w:customStyle="1" w:styleId="KomentratekstsRakstz">
+    <w:name w:val="Komentāra teksts Rakstz."/>
+    <w:basedOn w:val="Noklusjumarindkopasfonts"/>
+    <w:link w:val="Komentrateksts"/>
     <w:uiPriority w:val="99"/>
     <w:rsid w:val="002B4241"/>
     <w:rPr>
@@ -13548,11 +13635,11 @@
       <w:szCs w:val="20"/>
     </w:rPr>
   </w:style>
-  <w:style w:type="paragraph" w:styleId="CommentSubject">
+  <w:style w:type="paragraph" w:styleId="Komentratma">
     <w:name w:val="annotation subject"/>
-    <w:basedOn w:val="CommentText"/>
-    <w:next w:val="CommentText"/>
-    <w:link w:val="CommentSubjectChar"/>
+    <w:basedOn w:val="Komentrateksts"/>
+    <w:next w:val="Komentrateksts"/>
+    <w:link w:val="KomentratmaRakstz"/>
     <w:uiPriority w:val="99"/>
     <w:semiHidden/>
     <w:unhideWhenUsed/>
@@ -13562,10 +13649,10 @@
       <w:bCs/>
     </w:rPr>
   </w:style>
-  <w:style w:type="character" w:customStyle="1" w:styleId="CommentSubjectChar">
-    <w:name w:val="Comment Subject Char"/>
-    <w:basedOn w:val="CommentTextChar"/>
-    <w:link w:val="CommentSubject"/>
+  <w:style w:type="character" w:customStyle="1" w:styleId="KomentratmaRakstz">
+    <w:name w:val="Komentāra tēma Rakstz."/>
+    <w:basedOn w:val="KomentratekstsRakstz"/>
+    <w:link w:val="Komentratma"/>
     <w:uiPriority w:val="99"/>
     <w:semiHidden/>
     <w:rsid w:val="002B4241"/>
@@ -13576,10 +13663,10 @@
       <w:szCs w:val="20"/>
     </w:rPr>
   </w:style>
-  <w:style w:type="paragraph" w:styleId="BalloonText">
+  <w:style w:type="paragraph" w:styleId="Balonteksts">
     <w:name w:val="Balloon Text"/>
-    <w:basedOn w:val="Normal"/>
-    <w:link w:val="BalloonTextChar"/>
+    <w:basedOn w:val="Parasts"/>
+    <w:link w:val="BalontekstsRakstz"/>
     <w:uiPriority w:val="99"/>
     <w:semiHidden/>
     <w:unhideWhenUsed/>
@@ -13593,10 +13680,10 @@
       <w:szCs w:val="18"/>
     </w:rPr>
   </w:style>
-  <w:style w:type="character" w:customStyle="1" w:styleId="BalloonTextChar">
-    <w:name w:val="Balloon Text Char"/>
-    <w:basedOn w:val="DefaultParagraphFont"/>
-    <w:link w:val="BalloonText"/>
+  <w:style w:type="character" w:customStyle="1" w:styleId="BalontekstsRakstz">
+    <w:name w:val="Balonteksts Rakstz."/>
+    <w:basedOn w:val="Noklusjumarindkopasfonts"/>
+    <w:link w:val="Balonteksts"/>
     <w:uiPriority w:val="99"/>
     <w:semiHidden/>
     <w:rsid w:val="002B4241"/>
@@ -13606,10 +13693,10 @@
       <w:szCs w:val="18"/>
     </w:rPr>
   </w:style>
-  <w:style w:type="paragraph" w:styleId="TOCHeading">
+  <w:style w:type="paragraph" w:styleId="Saturardtjavirsraksts">
     <w:name w:val="TOC Heading"/>
-    <w:basedOn w:val="Heading1"/>
-    <w:next w:val="Normal"/>
+    <w:basedOn w:val="Virsraksts1"/>
+    <w:next w:val="Parasts"/>
     <w:uiPriority w:val="39"/>
     <w:unhideWhenUsed/>
     <w:qFormat/>
@@ -13618,10 +13705,10 @@
       <w:outlineLvl w:val="9"/>
     </w:pPr>
   </w:style>
-  <w:style w:type="paragraph" w:styleId="TOC1">
+  <w:style w:type="paragraph" w:styleId="Saturs1">
     <w:name w:val="toc 1"/>
-    <w:basedOn w:val="Normal"/>
-    <w:next w:val="Normal"/>
+    <w:basedOn w:val="Parasts"/>
+    <w:next w:val="Parasts"/>
     <w:autoRedefine/>
     <w:uiPriority w:val="39"/>
     <w:unhideWhenUsed/>
@@ -13630,10 +13717,10 @@
       <w:spacing w:after="100"/>
     </w:pPr>
   </w:style>
-  <w:style w:type="paragraph" w:styleId="TOC2">
+  <w:style w:type="paragraph" w:styleId="Saturs2">
     <w:name w:val="toc 2"/>
-    <w:basedOn w:val="Normal"/>
-    <w:next w:val="Normal"/>
+    <w:basedOn w:val="Parasts"/>
+    <w:next w:val="Parasts"/>
     <w:autoRedefine/>
     <w:uiPriority w:val="39"/>
     <w:unhideWhenUsed/>
@@ -13643,9 +13730,9 @@
       <w:ind w:left="240"/>
     </w:pPr>
   </w:style>
-  <w:style w:type="character" w:styleId="Hyperlink">
+  <w:style w:type="character" w:styleId="Hipersaite">
     <w:name w:val="Hyperlink"/>
-    <w:basedOn w:val="DefaultParagraphFont"/>
+    <w:basedOn w:val="Noklusjumarindkopasfonts"/>
     <w:uiPriority w:val="99"/>
     <w:unhideWhenUsed/>
     <w:rsid w:val="00436CEF"/>
@@ -13654,10 +13741,10 @@
       <w:u w:val="single"/>
     </w:rPr>
   </w:style>
-  <w:style w:type="character" w:customStyle="1" w:styleId="Heading3Char">
-    <w:name w:val="Heading 3 Char"/>
-    <w:basedOn w:val="DefaultParagraphFont"/>
-    <w:link w:val="Heading3"/>
+  <w:style w:type="character" w:customStyle="1" w:styleId="Virsraksts3Rakstz">
+    <w:name w:val="Virsraksts 3 Rakstz."/>
+    <w:basedOn w:val="Noklusjumarindkopasfonts"/>
+    <w:link w:val="Virsraksts3"/>
     <w:uiPriority w:val="9"/>
     <w:rsid w:val="00341C8D"/>
     <w:rPr>
@@ -13665,10 +13752,10 @@
       <w:color w:val="1F3763" w:themeColor="accent1" w:themeShade="7F"/>
     </w:rPr>
   </w:style>
-  <w:style w:type="paragraph" w:styleId="EndnoteText">
+  <w:style w:type="paragraph" w:styleId="Beiguvresteksts">
     <w:name w:val="endnote text"/>
-    <w:basedOn w:val="Normal"/>
-    <w:link w:val="EndnoteTextChar"/>
+    <w:basedOn w:val="Parasts"/>
+    <w:link w:val="BeiguvrestekstsRakstz"/>
     <w:uiPriority w:val="99"/>
     <w:semiHidden/>
     <w:unhideWhenUsed/>
@@ -13681,10 +13768,10 @@
       <w:szCs w:val="20"/>
     </w:rPr>
   </w:style>
-  <w:style w:type="character" w:customStyle="1" w:styleId="EndnoteTextChar">
-    <w:name w:val="Endnote Text Char"/>
-    <w:basedOn w:val="DefaultParagraphFont"/>
-    <w:link w:val="EndnoteText"/>
+  <w:style w:type="character" w:customStyle="1" w:styleId="BeiguvrestekstsRakstz">
+    <w:name w:val="Beigu vēres teksts Rakstz."/>
+    <w:basedOn w:val="Noklusjumarindkopasfonts"/>
+    <w:link w:val="Beiguvresteksts"/>
     <w:uiPriority w:val="99"/>
     <w:semiHidden/>
     <w:rsid w:val="00E90B13"/>
@@ -13693,9 +13780,9 @@
       <w:szCs w:val="20"/>
     </w:rPr>
   </w:style>
-  <w:style w:type="character" w:styleId="EndnoteReference">
+  <w:style w:type="character" w:styleId="Beiguvresatsauce">
     <w:name w:val="endnote reference"/>
-    <w:basedOn w:val="DefaultParagraphFont"/>
+    <w:basedOn w:val="Noklusjumarindkopasfonts"/>
     <w:uiPriority w:val="99"/>
     <w:semiHidden/>
     <w:unhideWhenUsed/>
@@ -13704,10 +13791,10 @@
       <w:vertAlign w:val="superscript"/>
     </w:rPr>
   </w:style>
-  <w:style w:type="paragraph" w:styleId="FootnoteText">
+  <w:style w:type="paragraph" w:styleId="Vresteksts">
     <w:name w:val="footnote text"/>
-    <w:basedOn w:val="Normal"/>
-    <w:link w:val="FootnoteTextChar"/>
+    <w:basedOn w:val="Parasts"/>
+    <w:link w:val="VrestekstsRakstz"/>
     <w:uiPriority w:val="99"/>
     <w:semiHidden/>
     <w:unhideWhenUsed/>
@@ -13720,10 +13807,10 @@
       <w:szCs w:val="20"/>
     </w:rPr>
   </w:style>
-  <w:style w:type="character" w:customStyle="1" w:styleId="FootnoteTextChar">
-    <w:name w:val="Footnote Text Char"/>
-    <w:basedOn w:val="DefaultParagraphFont"/>
-    <w:link w:val="FootnoteText"/>
+  <w:style w:type="character" w:customStyle="1" w:styleId="VrestekstsRakstz">
+    <w:name w:val="Vēres teksts Rakstz."/>
+    <w:basedOn w:val="Noklusjumarindkopasfonts"/>
+    <w:link w:val="Vresteksts"/>
     <w:uiPriority w:val="99"/>
     <w:semiHidden/>
     <w:rsid w:val="00667062"/>
@@ -13732,9 +13819,9 @@
       <w:szCs w:val="20"/>
     </w:rPr>
   </w:style>
-  <w:style w:type="character" w:styleId="FootnoteReference">
+  <w:style w:type="character" w:styleId="Vresatsauce">
     <w:name w:val="footnote reference"/>
-    <w:basedOn w:val="DefaultParagraphFont"/>
+    <w:basedOn w:val="Noklusjumarindkopasfonts"/>
     <w:uiPriority w:val="99"/>
     <w:semiHidden/>
     <w:unhideWhenUsed/>
@@ -13743,10 +13830,10 @@
       <w:vertAlign w:val="superscript"/>
     </w:rPr>
   </w:style>
-  <w:style w:type="paragraph" w:styleId="Caption">
+  <w:style w:type="paragraph" w:styleId="Parakstszemobjekta">
     <w:name w:val="caption"/>
-    <w:basedOn w:val="Normal"/>
-    <w:next w:val="Normal"/>
+    <w:basedOn w:val="Parasts"/>
+    <w:next w:val="Parasts"/>
     <w:uiPriority w:val="35"/>
     <w:unhideWhenUsed/>
     <w:qFormat/>
@@ -13762,9 +13849,9 @@
       <w:szCs w:val="18"/>
     </w:rPr>
   </w:style>
-  <w:style w:type="character" w:styleId="UnresolvedMention">
+  <w:style w:type="character" w:styleId="Neatrisintapieminana">
     <w:name w:val="Unresolved Mention"/>
-    <w:basedOn w:val="DefaultParagraphFont"/>
+    <w:basedOn w:val="Noklusjumarindkopasfonts"/>
     <w:uiPriority w:val="99"/>
     <w:semiHidden/>
     <w:unhideWhenUsed/>
@@ -13774,10 +13861,10 @@
       <w:shd w:val="clear" w:color="auto" w:fill="E6E6E6"/>
     </w:rPr>
   </w:style>
-  <w:style w:type="paragraph" w:styleId="TOC3">
+  <w:style w:type="paragraph" w:styleId="Saturs3">
     <w:name w:val="toc 3"/>
-    <w:basedOn w:val="Normal"/>
-    <w:next w:val="Normal"/>
+    <w:basedOn w:val="Parasts"/>
+    <w:next w:val="Parasts"/>
     <w:autoRedefine/>
     <w:uiPriority w:val="39"/>
     <w:unhideWhenUsed/>
@@ -13787,10 +13874,10 @@
       <w:ind w:left="480"/>
     </w:pPr>
   </w:style>
-  <w:style w:type="character" w:customStyle="1" w:styleId="Heading4Char">
-    <w:name w:val="Heading 4 Char"/>
-    <w:basedOn w:val="DefaultParagraphFont"/>
-    <w:link w:val="Heading4"/>
+  <w:style w:type="character" w:customStyle="1" w:styleId="Virsraksts4Rakstz">
+    <w:name w:val="Virsraksts 4 Rakstz."/>
+    <w:basedOn w:val="Noklusjumarindkopasfonts"/>
+    <w:link w:val="Virsraksts4"/>
     <w:uiPriority w:val="9"/>
     <w:rsid w:val="006B7730"/>
     <w:rPr>
@@ -13800,10 +13887,10 @@
       <w:color w:val="2F5496" w:themeColor="accent1" w:themeShade="BF"/>
     </w:rPr>
   </w:style>
-  <w:style w:type="paragraph" w:styleId="TOC4">
+  <w:style w:type="paragraph" w:styleId="Saturs4">
     <w:name w:val="toc 4"/>
-    <w:basedOn w:val="Normal"/>
-    <w:next w:val="Normal"/>
+    <w:basedOn w:val="Parasts"/>
+    <w:next w:val="Parasts"/>
     <w:autoRedefine/>
     <w:uiPriority w:val="39"/>
     <w:unhideWhenUsed/>
@@ -13812,6 +13899,18 @@
       <w:spacing w:after="100"/>
       <w:ind w:left="720"/>
     </w:pPr>
+  </w:style>
+  <w:style w:type="character" w:styleId="Izmantotahipersaite">
+    <w:name w:val="FollowedHyperlink"/>
+    <w:basedOn w:val="Noklusjumarindkopasfonts"/>
+    <w:uiPriority w:val="99"/>
+    <w:semiHidden/>
+    <w:unhideWhenUsed/>
+    <w:rsid w:val="00C465D3"/>
+    <w:rPr>
+      <w:color w:val="954F72" w:themeColor="followedHyperlink"/>
+      <w:u w:val="single"/>
+    </w:rPr>
   </w:style>
 </w:styles>
 </file>
@@ -14116,7 +14215,7 @@
 </file>
 
 <file path=customXml/itemProps1.xml><?xml version="1.0" encoding="utf-8"?>
-<ds:datastoreItem xmlns:ds="http://schemas.openxmlformats.org/officeDocument/2006/customXml" ds:itemID="{07E059A0-4309-4DFD-BBF1-CFC24E1C7156}">
+<ds:datastoreItem xmlns:ds="http://schemas.openxmlformats.org/officeDocument/2006/customXml" ds:itemID="{3180405D-B28C-4CFC-AE52-E9162DBE862D}">
   <ds:schemaRefs>
     <ds:schemaRef ds:uri="http://schemas.openxmlformats.org/officeDocument/2006/bibliography"/>
   </ds:schemaRefs>

</xml_diff>

<commit_message>
only minor changes done to report
</commit_message>
<xml_diff>
--- a/Project/info/WASP - Report.docx
+++ b/Project/info/WASP - Report.docx
@@ -73,7 +73,7 @@
     </w:p>
     <w:p>
       <w:pPr>
-        <w:pStyle w:val="Title"/>
+        <w:pStyle w:val="Nosaukums"/>
         <w:jc w:val="both"/>
         <w:rPr>
           <w:sz w:val="48"/>
@@ -93,7 +93,7 @@
     </w:p>
     <w:p>
       <w:pPr>
-        <w:pStyle w:val="Title"/>
+        <w:pStyle w:val="Nosaukums"/>
         <w:jc w:val="both"/>
         <w:rPr>
           <w:sz w:val="48"/>
@@ -113,7 +113,7 @@
     </w:p>
     <w:p>
       <w:pPr>
-        <w:pStyle w:val="Title"/>
+        <w:pStyle w:val="Nosaukums"/>
         <w:jc w:val="both"/>
         <w:rPr>
           <w:sz w:val="44"/>
@@ -185,7 +185,7 @@
     </w:p>
     <w:p>
       <w:pPr>
-        <w:pStyle w:val="Title"/>
+        <w:pStyle w:val="Nosaukums"/>
         <w:jc w:val="both"/>
       </w:pPr>
       <w:r>
@@ -210,7 +210,7 @@
     </w:p>
     <w:p>
       <w:pPr>
-        <w:pStyle w:val="Title"/>
+        <w:pStyle w:val="Nosaukums"/>
         <w:jc w:val="both"/>
       </w:pPr>
       <w:r>
@@ -243,7 +243,7 @@
     </w:p>
     <w:p>
       <w:pPr>
-        <w:pStyle w:val="Title"/>
+        <w:pStyle w:val="Nosaukums"/>
         <w:jc w:val="both"/>
         <w:rPr>
           <w:sz w:val="44"/>
@@ -306,7 +306,7 @@
     </w:p>
     <w:p>
       <w:pPr>
-        <w:pStyle w:val="Title"/>
+        <w:pStyle w:val="Nosaukums"/>
         <w:jc w:val="both"/>
       </w:pPr>
       <w:r>
@@ -387,7 +387,7 @@
     <w:bookmarkStart w:id="1" w:name="_Toc513995874"/>
     <w:p>
       <w:pPr>
-        <w:pStyle w:val="TOC1"/>
+        <w:pStyle w:val="Saturs1"/>
         <w:tabs>
           <w:tab w:val="left" w:pos="480"/>
           <w:tab w:val="right" w:leader="dot" w:pos="9350"/>
@@ -412,7 +412,7 @@
       <w:hyperlink w:anchor="_Toc514797549" w:history="1">
         <w:r>
           <w:rPr>
-            <w:rStyle w:val="Hyperlink"/>
+            <w:rStyle w:val="Hipersaite"/>
             <w:noProof/>
             <w:sz w:val="22"/>
           </w:rPr>
@@ -429,7 +429,7 @@
         </w:r>
         <w:r>
           <w:rPr>
-            <w:rStyle w:val="Hyperlink"/>
+            <w:rStyle w:val="Hipersaite"/>
             <w:noProof/>
             <w:sz w:val="22"/>
           </w:rPr>
@@ -494,7 +494,7 @@
     </w:p>
     <w:p>
       <w:pPr>
-        <w:pStyle w:val="TOC1"/>
+        <w:pStyle w:val="Saturs1"/>
         <w:tabs>
           <w:tab w:val="left" w:pos="480"/>
           <w:tab w:val="right" w:leader="dot" w:pos="9350"/>
@@ -509,7 +509,7 @@
       <w:hyperlink w:anchor="_Toc514797550" w:history="1">
         <w:r>
           <w:rPr>
-            <w:rStyle w:val="Hyperlink"/>
+            <w:rStyle w:val="Hipersaite"/>
             <w:noProof/>
             <w:sz w:val="22"/>
           </w:rPr>
@@ -517,7 +517,7 @@
         </w:r>
         <w:r>
           <w:rPr>
-            <w:rStyle w:val="Hyperlink"/>
+            <w:rStyle w:val="Hipersaite"/>
             <w:noProof/>
             <w:sz w:val="22"/>
           </w:rPr>
@@ -525,7 +525,7 @@
         </w:r>
         <w:r>
           <w:rPr>
-            <w:rStyle w:val="Hyperlink"/>
+            <w:rStyle w:val="Hipersaite"/>
             <w:noProof/>
             <w:sz w:val="22"/>
           </w:rPr>
@@ -590,7 +590,7 @@
     </w:p>
     <w:p>
       <w:pPr>
-        <w:pStyle w:val="TOC2"/>
+        <w:pStyle w:val="Saturs2"/>
         <w:tabs>
           <w:tab w:val="left" w:pos="720"/>
           <w:tab w:val="right" w:leader="dot" w:pos="9350"/>
@@ -605,7 +605,7 @@
       <w:hyperlink w:anchor="_Toc514797551" w:history="1">
         <w:r>
           <w:rPr>
-            <w:rStyle w:val="Hyperlink"/>
+            <w:rStyle w:val="Hipersaite"/>
             <w:noProof/>
             <w:sz w:val="22"/>
           </w:rPr>
@@ -613,7 +613,7 @@
         </w:r>
         <w:r>
           <w:rPr>
-            <w:rStyle w:val="Hyperlink"/>
+            <w:rStyle w:val="Hipersaite"/>
             <w:noProof/>
             <w:sz w:val="22"/>
           </w:rPr>
@@ -621,7 +621,7 @@
         </w:r>
         <w:r>
           <w:rPr>
-            <w:rStyle w:val="Hyperlink"/>
+            <w:rStyle w:val="Hipersaite"/>
             <w:noProof/>
             <w:sz w:val="22"/>
           </w:rPr>
@@ -686,7 +686,7 @@
     </w:p>
     <w:p>
       <w:pPr>
-        <w:pStyle w:val="TOC2"/>
+        <w:pStyle w:val="Saturs2"/>
         <w:tabs>
           <w:tab w:val="left" w:pos="720"/>
           <w:tab w:val="right" w:leader="dot" w:pos="9350"/>
@@ -701,7 +701,7 @@
       <w:hyperlink w:anchor="_Toc514797552" w:history="1">
         <w:r>
           <w:rPr>
-            <w:rStyle w:val="Hyperlink"/>
+            <w:rStyle w:val="Hipersaite"/>
             <w:noProof/>
             <w:sz w:val="22"/>
           </w:rPr>
@@ -709,7 +709,7 @@
         </w:r>
         <w:r>
           <w:rPr>
-            <w:rStyle w:val="Hyperlink"/>
+            <w:rStyle w:val="Hipersaite"/>
             <w:noProof/>
             <w:sz w:val="22"/>
           </w:rPr>
@@ -717,7 +717,7 @@
         </w:r>
         <w:r>
           <w:rPr>
-            <w:rStyle w:val="Hyperlink"/>
+            <w:rStyle w:val="Hipersaite"/>
             <w:noProof/>
             <w:sz w:val="22"/>
           </w:rPr>
@@ -782,7 +782,7 @@
     </w:p>
     <w:p>
       <w:pPr>
-        <w:pStyle w:val="TOC2"/>
+        <w:pStyle w:val="Saturs2"/>
         <w:tabs>
           <w:tab w:val="left" w:pos="720"/>
           <w:tab w:val="right" w:leader="dot" w:pos="9350"/>
@@ -797,7 +797,7 @@
       <w:hyperlink w:anchor="_Toc514797553" w:history="1">
         <w:r>
           <w:rPr>
-            <w:rStyle w:val="Hyperlink"/>
+            <w:rStyle w:val="Hipersaite"/>
             <w:noProof/>
             <w:sz w:val="22"/>
           </w:rPr>
@@ -805,7 +805,7 @@
         </w:r>
         <w:r>
           <w:rPr>
-            <w:rStyle w:val="Hyperlink"/>
+            <w:rStyle w:val="Hipersaite"/>
             <w:noProof/>
             <w:sz w:val="22"/>
           </w:rPr>
@@ -813,7 +813,7 @@
         </w:r>
         <w:r>
           <w:rPr>
-            <w:rStyle w:val="Hyperlink"/>
+            <w:rStyle w:val="Hipersaite"/>
             <w:noProof/>
             <w:sz w:val="22"/>
           </w:rPr>
@@ -878,7 +878,7 @@
     </w:p>
     <w:p>
       <w:pPr>
-        <w:pStyle w:val="TOC1"/>
+        <w:pStyle w:val="Saturs1"/>
         <w:tabs>
           <w:tab w:val="left" w:pos="480"/>
           <w:tab w:val="right" w:leader="dot" w:pos="9350"/>
@@ -893,7 +893,7 @@
       <w:hyperlink w:anchor="_Toc514797554" w:history="1">
         <w:r>
           <w:rPr>
-            <w:rStyle w:val="Hyperlink"/>
+            <w:rStyle w:val="Hipersaite"/>
             <w:noProof/>
             <w:sz w:val="22"/>
           </w:rPr>
@@ -910,7 +910,7 @@
         </w:r>
         <w:r>
           <w:rPr>
-            <w:rStyle w:val="Hyperlink"/>
+            <w:rStyle w:val="Hipersaite"/>
             <w:noProof/>
             <w:sz w:val="22"/>
           </w:rPr>
@@ -975,7 +975,7 @@
     </w:p>
     <w:p>
       <w:pPr>
-        <w:pStyle w:val="TOC2"/>
+        <w:pStyle w:val="Saturs2"/>
         <w:tabs>
           <w:tab w:val="left" w:pos="720"/>
           <w:tab w:val="right" w:leader="dot" w:pos="9350"/>
@@ -990,7 +990,7 @@
       <w:hyperlink w:anchor="_Toc514797555" w:history="1">
         <w:r>
           <w:rPr>
-            <w:rStyle w:val="Hyperlink"/>
+            <w:rStyle w:val="Hipersaite"/>
             <w:noProof/>
             <w:sz w:val="22"/>
           </w:rPr>
@@ -998,7 +998,7 @@
         </w:r>
         <w:r>
           <w:rPr>
-            <w:rStyle w:val="Hyperlink"/>
+            <w:rStyle w:val="Hipersaite"/>
             <w:noProof/>
             <w:sz w:val="22"/>
           </w:rPr>
@@ -1006,7 +1006,7 @@
         </w:r>
         <w:r>
           <w:rPr>
-            <w:rStyle w:val="Hyperlink"/>
+            <w:rStyle w:val="Hipersaite"/>
             <w:noProof/>
             <w:sz w:val="22"/>
           </w:rPr>
@@ -1071,7 +1071,7 @@
     </w:p>
     <w:p>
       <w:pPr>
-        <w:pStyle w:val="TOC2"/>
+        <w:pStyle w:val="Saturs2"/>
         <w:tabs>
           <w:tab w:val="left" w:pos="720"/>
           <w:tab w:val="right" w:leader="dot" w:pos="9350"/>
@@ -1086,7 +1086,7 @@
       <w:hyperlink w:anchor="_Toc514797556" w:history="1">
         <w:r>
           <w:rPr>
-            <w:rStyle w:val="Hyperlink"/>
+            <w:rStyle w:val="Hipersaite"/>
             <w:noProof/>
             <w:sz w:val="22"/>
           </w:rPr>
@@ -1094,7 +1094,7 @@
         </w:r>
         <w:r>
           <w:rPr>
-            <w:rStyle w:val="Hyperlink"/>
+            <w:rStyle w:val="Hipersaite"/>
             <w:noProof/>
             <w:sz w:val="22"/>
           </w:rPr>
@@ -1102,7 +1102,7 @@
         </w:r>
         <w:r>
           <w:rPr>
-            <w:rStyle w:val="Hyperlink"/>
+            <w:rStyle w:val="Hipersaite"/>
             <w:noProof/>
             <w:sz w:val="22"/>
           </w:rPr>
@@ -1167,7 +1167,7 @@
     </w:p>
     <w:p>
       <w:pPr>
-        <w:pStyle w:val="TOC2"/>
+        <w:pStyle w:val="Saturs2"/>
         <w:tabs>
           <w:tab w:val="left" w:pos="720"/>
           <w:tab w:val="right" w:leader="dot" w:pos="9350"/>
@@ -1182,7 +1182,7 @@
       <w:hyperlink w:anchor="_Toc514797557" w:history="1">
         <w:r>
           <w:rPr>
-            <w:rStyle w:val="Hyperlink"/>
+            <w:rStyle w:val="Hipersaite"/>
             <w:noProof/>
             <w:sz w:val="22"/>
           </w:rPr>
@@ -1190,7 +1190,7 @@
         </w:r>
         <w:r>
           <w:rPr>
-            <w:rStyle w:val="Hyperlink"/>
+            <w:rStyle w:val="Hipersaite"/>
             <w:noProof/>
             <w:sz w:val="22"/>
           </w:rPr>
@@ -1198,7 +1198,7 @@
         </w:r>
         <w:r>
           <w:rPr>
-            <w:rStyle w:val="Hyperlink"/>
+            <w:rStyle w:val="Hipersaite"/>
             <w:noProof/>
             <w:sz w:val="22"/>
           </w:rPr>
@@ -1263,7 +1263,7 @@
     </w:p>
     <w:p>
       <w:pPr>
-        <w:pStyle w:val="TOC1"/>
+        <w:pStyle w:val="Saturs1"/>
         <w:tabs>
           <w:tab w:val="left" w:pos="480"/>
           <w:tab w:val="right" w:leader="dot" w:pos="9350"/>
@@ -1278,7 +1278,7 @@
       <w:hyperlink w:anchor="_Toc514797558" w:history="1">
         <w:r>
           <w:rPr>
-            <w:rStyle w:val="Hyperlink"/>
+            <w:rStyle w:val="Hipersaite"/>
             <w:noProof/>
             <w:sz w:val="22"/>
           </w:rPr>
@@ -1295,7 +1295,7 @@
         </w:r>
         <w:r>
           <w:rPr>
-            <w:rStyle w:val="Hyperlink"/>
+            <w:rStyle w:val="Hipersaite"/>
             <w:noProof/>
             <w:sz w:val="22"/>
           </w:rPr>
@@ -1360,7 +1360,7 @@
     </w:p>
     <w:p>
       <w:pPr>
-        <w:pStyle w:val="TOC2"/>
+        <w:pStyle w:val="Saturs2"/>
         <w:tabs>
           <w:tab w:val="left" w:pos="720"/>
           <w:tab w:val="right" w:leader="dot" w:pos="9350"/>
@@ -1375,7 +1375,7 @@
       <w:hyperlink w:anchor="_Toc514797559" w:history="1">
         <w:r>
           <w:rPr>
-            <w:rStyle w:val="Hyperlink"/>
+            <w:rStyle w:val="Hipersaite"/>
             <w:noProof/>
             <w:sz w:val="22"/>
           </w:rPr>
@@ -1383,7 +1383,7 @@
         </w:r>
         <w:r>
           <w:rPr>
-            <w:rStyle w:val="Hyperlink"/>
+            <w:rStyle w:val="Hipersaite"/>
             <w:noProof/>
             <w:sz w:val="22"/>
           </w:rPr>
@@ -1391,7 +1391,7 @@
         </w:r>
         <w:r>
           <w:rPr>
-            <w:rStyle w:val="Hyperlink"/>
+            <w:rStyle w:val="Hipersaite"/>
             <w:noProof/>
             <w:sz w:val="22"/>
           </w:rPr>
@@ -1456,7 +1456,7 @@
     </w:p>
     <w:p>
       <w:pPr>
-        <w:pStyle w:val="TOC2"/>
+        <w:pStyle w:val="Saturs2"/>
         <w:tabs>
           <w:tab w:val="left" w:pos="720"/>
           <w:tab w:val="right" w:leader="dot" w:pos="9350"/>
@@ -1471,7 +1471,7 @@
       <w:hyperlink w:anchor="_Toc514797560" w:history="1">
         <w:r>
           <w:rPr>
-            <w:rStyle w:val="Hyperlink"/>
+            <w:rStyle w:val="Hipersaite"/>
             <w:noProof/>
             <w:sz w:val="22"/>
           </w:rPr>
@@ -1479,7 +1479,7 @@
         </w:r>
         <w:r>
           <w:rPr>
-            <w:rStyle w:val="Hyperlink"/>
+            <w:rStyle w:val="Hipersaite"/>
             <w:noProof/>
             <w:sz w:val="22"/>
           </w:rPr>
@@ -1487,7 +1487,7 @@
         </w:r>
         <w:r>
           <w:rPr>
-            <w:rStyle w:val="Hyperlink"/>
+            <w:rStyle w:val="Hipersaite"/>
             <w:noProof/>
             <w:sz w:val="22"/>
           </w:rPr>
@@ -1552,7 +1552,7 @@
     </w:p>
     <w:p>
       <w:pPr>
-        <w:pStyle w:val="TOC3"/>
+        <w:pStyle w:val="Saturs3"/>
         <w:tabs>
           <w:tab w:val="right" w:leader="dot" w:pos="9350"/>
         </w:tabs>
@@ -1566,7 +1566,7 @@
       <w:hyperlink w:anchor="_Toc514797561" w:history="1">
         <w:r>
           <w:rPr>
-            <w:rStyle w:val="Hyperlink"/>
+            <w:rStyle w:val="Hipersaite"/>
             <w:noProof/>
             <w:sz w:val="22"/>
           </w:rPr>
@@ -1631,7 +1631,7 @@
     </w:p>
     <w:p>
       <w:pPr>
-        <w:pStyle w:val="TOC3"/>
+        <w:pStyle w:val="Saturs3"/>
         <w:tabs>
           <w:tab w:val="right" w:leader="dot" w:pos="9350"/>
         </w:tabs>
@@ -1645,7 +1645,7 @@
       <w:hyperlink w:anchor="_Toc514797562" w:history="1">
         <w:r>
           <w:rPr>
-            <w:rStyle w:val="Hyperlink"/>
+            <w:rStyle w:val="Hipersaite"/>
             <w:noProof/>
             <w:sz w:val="22"/>
           </w:rPr>
@@ -1710,7 +1710,7 @@
     </w:p>
     <w:p>
       <w:pPr>
-        <w:pStyle w:val="TOC3"/>
+        <w:pStyle w:val="Saturs3"/>
         <w:tabs>
           <w:tab w:val="right" w:leader="dot" w:pos="9350"/>
         </w:tabs>
@@ -1724,7 +1724,7 @@
       <w:hyperlink w:anchor="_Toc514797563" w:history="1">
         <w:r>
           <w:rPr>
-            <w:rStyle w:val="Hyperlink"/>
+            <w:rStyle w:val="Hipersaite"/>
             <w:noProof/>
             <w:sz w:val="22"/>
           </w:rPr>
@@ -1789,7 +1789,7 @@
     </w:p>
     <w:p>
       <w:pPr>
-        <w:pStyle w:val="TOC3"/>
+        <w:pStyle w:val="Saturs3"/>
         <w:tabs>
           <w:tab w:val="right" w:leader="dot" w:pos="9350"/>
         </w:tabs>
@@ -1803,7 +1803,7 @@
       <w:hyperlink w:anchor="_Toc514797564" w:history="1">
         <w:r>
           <w:rPr>
-            <w:rStyle w:val="Hyperlink"/>
+            <w:rStyle w:val="Hipersaite"/>
             <w:noProof/>
             <w:sz w:val="22"/>
           </w:rPr>
@@ -1868,7 +1868,7 @@
     </w:p>
     <w:p>
       <w:pPr>
-        <w:pStyle w:val="TOC2"/>
+        <w:pStyle w:val="Saturs2"/>
         <w:tabs>
           <w:tab w:val="left" w:pos="720"/>
           <w:tab w:val="right" w:leader="dot" w:pos="9350"/>
@@ -1883,7 +1883,7 @@
       <w:hyperlink w:anchor="_Toc514797565" w:history="1">
         <w:r>
           <w:rPr>
-            <w:rStyle w:val="Hyperlink"/>
+            <w:rStyle w:val="Hipersaite"/>
             <w:noProof/>
             <w:sz w:val="22"/>
           </w:rPr>
@@ -1891,7 +1891,7 @@
         </w:r>
         <w:r>
           <w:rPr>
-            <w:rStyle w:val="Hyperlink"/>
+            <w:rStyle w:val="Hipersaite"/>
             <w:noProof/>
             <w:sz w:val="22"/>
           </w:rPr>
@@ -1899,7 +1899,7 @@
         </w:r>
         <w:r>
           <w:rPr>
-            <w:rStyle w:val="Hyperlink"/>
+            <w:rStyle w:val="Hipersaite"/>
             <w:noProof/>
             <w:sz w:val="22"/>
           </w:rPr>
@@ -1964,7 +1964,7 @@
     </w:p>
     <w:p>
       <w:pPr>
-        <w:pStyle w:val="TOC3"/>
+        <w:pStyle w:val="Saturs3"/>
         <w:tabs>
           <w:tab w:val="right" w:leader="dot" w:pos="9350"/>
         </w:tabs>
@@ -1978,7 +1978,7 @@
       <w:hyperlink w:anchor="_Toc514797566" w:history="1">
         <w:r>
           <w:rPr>
-            <w:rStyle w:val="Hyperlink"/>
+            <w:rStyle w:val="Hipersaite"/>
             <w:noProof/>
             <w:sz w:val="22"/>
           </w:rPr>
@@ -2043,7 +2043,7 @@
     </w:p>
     <w:p>
       <w:pPr>
-        <w:pStyle w:val="TOC3"/>
+        <w:pStyle w:val="Saturs3"/>
         <w:tabs>
           <w:tab w:val="right" w:leader="dot" w:pos="9350"/>
         </w:tabs>
@@ -2057,7 +2057,7 @@
       <w:hyperlink w:anchor="_Toc514797567" w:history="1">
         <w:r>
           <w:rPr>
-            <w:rStyle w:val="Hyperlink"/>
+            <w:rStyle w:val="Hipersaite"/>
             <w:noProof/>
             <w:sz w:val="22"/>
           </w:rPr>
@@ -2122,7 +2122,7 @@
     </w:p>
     <w:p>
       <w:pPr>
-        <w:pStyle w:val="TOC2"/>
+        <w:pStyle w:val="Saturs2"/>
         <w:tabs>
           <w:tab w:val="left" w:pos="720"/>
           <w:tab w:val="right" w:leader="dot" w:pos="9350"/>
@@ -2137,7 +2137,7 @@
       <w:hyperlink w:anchor="_Toc514797568" w:history="1">
         <w:r>
           <w:rPr>
-            <w:rStyle w:val="Hyperlink"/>
+            <w:rStyle w:val="Hipersaite"/>
             <w:noProof/>
             <w:sz w:val="22"/>
           </w:rPr>
@@ -2145,7 +2145,7 @@
         </w:r>
         <w:r>
           <w:rPr>
-            <w:rStyle w:val="Hyperlink"/>
+            <w:rStyle w:val="Hipersaite"/>
             <w:noProof/>
             <w:sz w:val="22"/>
           </w:rPr>
@@ -2153,7 +2153,7 @@
         </w:r>
         <w:r>
           <w:rPr>
-            <w:rStyle w:val="Hyperlink"/>
+            <w:rStyle w:val="Hipersaite"/>
             <w:noProof/>
             <w:sz w:val="22"/>
           </w:rPr>
@@ -2218,7 +2218,7 @@
     </w:p>
     <w:p>
       <w:pPr>
-        <w:pStyle w:val="TOC2"/>
+        <w:pStyle w:val="Saturs2"/>
         <w:tabs>
           <w:tab w:val="left" w:pos="720"/>
           <w:tab w:val="right" w:leader="dot" w:pos="9350"/>
@@ -2233,7 +2233,7 @@
       <w:hyperlink w:anchor="_Toc514797569" w:history="1">
         <w:r>
           <w:rPr>
-            <w:rStyle w:val="Hyperlink"/>
+            <w:rStyle w:val="Hipersaite"/>
             <w:noProof/>
             <w:sz w:val="22"/>
           </w:rPr>
@@ -2241,7 +2241,7 @@
         </w:r>
         <w:r>
           <w:rPr>
-            <w:rStyle w:val="Hyperlink"/>
+            <w:rStyle w:val="Hipersaite"/>
             <w:noProof/>
             <w:sz w:val="22"/>
           </w:rPr>
@@ -2249,7 +2249,7 @@
         </w:r>
         <w:r>
           <w:rPr>
-            <w:rStyle w:val="Hyperlink"/>
+            <w:rStyle w:val="Hipersaite"/>
             <w:noProof/>
             <w:sz w:val="22"/>
           </w:rPr>
@@ -2314,7 +2314,7 @@
     </w:p>
     <w:p>
       <w:pPr>
-        <w:pStyle w:val="TOC3"/>
+        <w:pStyle w:val="Saturs3"/>
         <w:tabs>
           <w:tab w:val="right" w:leader="dot" w:pos="9350"/>
         </w:tabs>
@@ -2328,7 +2328,7 @@
       <w:hyperlink w:anchor="_Toc514797570" w:history="1">
         <w:r>
           <w:rPr>
-            <w:rStyle w:val="Hyperlink"/>
+            <w:rStyle w:val="Hipersaite"/>
             <w:noProof/>
             <w:sz w:val="22"/>
           </w:rPr>
@@ -2393,7 +2393,7 @@
     </w:p>
     <w:p>
       <w:pPr>
-        <w:pStyle w:val="TOC3"/>
+        <w:pStyle w:val="Saturs3"/>
         <w:tabs>
           <w:tab w:val="right" w:leader="dot" w:pos="9350"/>
         </w:tabs>
@@ -2407,7 +2407,7 @@
       <w:hyperlink w:anchor="_Toc514797571" w:history="1">
         <w:r>
           <w:rPr>
-            <w:rStyle w:val="Hyperlink"/>
+            <w:rStyle w:val="Hipersaite"/>
             <w:noProof/>
             <w:sz w:val="22"/>
           </w:rPr>
@@ -2472,7 +2472,7 @@
     </w:p>
     <w:p>
       <w:pPr>
-        <w:pStyle w:val="TOC4"/>
+        <w:pStyle w:val="Saturs4"/>
         <w:tabs>
           <w:tab w:val="right" w:leader="dot" w:pos="9350"/>
         </w:tabs>
@@ -2486,7 +2486,7 @@
       <w:hyperlink w:anchor="_Toc514797572" w:history="1">
         <w:r>
           <w:rPr>
-            <w:rStyle w:val="Hyperlink"/>
+            <w:rStyle w:val="Hipersaite"/>
             <w:noProof/>
             <w:sz w:val="22"/>
           </w:rPr>
@@ -2551,7 +2551,7 @@
     </w:p>
     <w:p>
       <w:pPr>
-        <w:pStyle w:val="TOC4"/>
+        <w:pStyle w:val="Saturs4"/>
         <w:tabs>
           <w:tab w:val="right" w:leader="dot" w:pos="9350"/>
         </w:tabs>
@@ -2565,7 +2565,7 @@
       <w:hyperlink w:anchor="_Toc514797573" w:history="1">
         <w:r>
           <w:rPr>
-            <w:rStyle w:val="Hyperlink"/>
+            <w:rStyle w:val="Hipersaite"/>
             <w:noProof/>
             <w:sz w:val="22"/>
           </w:rPr>
@@ -2630,7 +2630,7 @@
     </w:p>
     <w:p>
       <w:pPr>
-        <w:pStyle w:val="TOC3"/>
+        <w:pStyle w:val="Saturs3"/>
         <w:tabs>
           <w:tab w:val="right" w:leader="dot" w:pos="9350"/>
         </w:tabs>
@@ -2644,7 +2644,7 @@
       <w:hyperlink w:anchor="_Toc514797574" w:history="1">
         <w:r>
           <w:rPr>
-            <w:rStyle w:val="Hyperlink"/>
+            <w:rStyle w:val="Hipersaite"/>
             <w:noProof/>
             <w:sz w:val="22"/>
           </w:rPr>
@@ -2709,7 +2709,7 @@
     </w:p>
     <w:p>
       <w:pPr>
-        <w:pStyle w:val="TOC4"/>
+        <w:pStyle w:val="Saturs4"/>
         <w:tabs>
           <w:tab w:val="right" w:leader="dot" w:pos="9350"/>
         </w:tabs>
@@ -2723,7 +2723,7 @@
       <w:hyperlink w:anchor="_Toc514797575" w:history="1">
         <w:r>
           <w:rPr>
-            <w:rStyle w:val="Hyperlink"/>
+            <w:rStyle w:val="Hipersaite"/>
             <w:noProof/>
             <w:sz w:val="22"/>
           </w:rPr>
@@ -2788,7 +2788,7 @@
     </w:p>
     <w:p>
       <w:pPr>
-        <w:pStyle w:val="TOC4"/>
+        <w:pStyle w:val="Saturs4"/>
         <w:tabs>
           <w:tab w:val="right" w:leader="dot" w:pos="9350"/>
         </w:tabs>
@@ -2802,7 +2802,7 @@
       <w:hyperlink w:anchor="_Toc514797576" w:history="1">
         <w:r>
           <w:rPr>
-            <w:rStyle w:val="Hyperlink"/>
+            <w:rStyle w:val="Hipersaite"/>
             <w:noProof/>
             <w:sz w:val="22"/>
           </w:rPr>
@@ -2867,7 +2867,7 @@
     </w:p>
     <w:p>
       <w:pPr>
-        <w:pStyle w:val="TOC2"/>
+        <w:pStyle w:val="Saturs2"/>
         <w:tabs>
           <w:tab w:val="left" w:pos="720"/>
           <w:tab w:val="right" w:leader="dot" w:pos="9350"/>
@@ -2882,7 +2882,7 @@
       <w:hyperlink w:anchor="_Toc514797577" w:history="1">
         <w:r>
           <w:rPr>
-            <w:rStyle w:val="Hyperlink"/>
+            <w:rStyle w:val="Hipersaite"/>
             <w:noProof/>
             <w:sz w:val="22"/>
           </w:rPr>
@@ -2890,7 +2890,7 @@
         </w:r>
         <w:r>
           <w:rPr>
-            <w:rStyle w:val="Hyperlink"/>
+            <w:rStyle w:val="Hipersaite"/>
             <w:noProof/>
             <w:sz w:val="22"/>
           </w:rPr>
@@ -2898,7 +2898,7 @@
         </w:r>
         <w:r>
           <w:rPr>
-            <w:rStyle w:val="Hyperlink"/>
+            <w:rStyle w:val="Hipersaite"/>
             <w:noProof/>
             <w:sz w:val="22"/>
           </w:rPr>
@@ -2963,7 +2963,7 @@
     </w:p>
     <w:p>
       <w:pPr>
-        <w:pStyle w:val="TOC1"/>
+        <w:pStyle w:val="Saturs1"/>
         <w:tabs>
           <w:tab w:val="left" w:pos="480"/>
           <w:tab w:val="right" w:leader="dot" w:pos="9350"/>
@@ -2978,7 +2978,7 @@
       <w:hyperlink w:anchor="_Toc514797578" w:history="1">
         <w:r>
           <w:rPr>
-            <w:rStyle w:val="Hyperlink"/>
+            <w:rStyle w:val="Hipersaite"/>
             <w:noProof/>
             <w:sz w:val="22"/>
           </w:rPr>
@@ -2995,7 +2995,7 @@
         </w:r>
         <w:r>
           <w:rPr>
-            <w:rStyle w:val="Hyperlink"/>
+            <w:rStyle w:val="Hipersaite"/>
             <w:noProof/>
             <w:sz w:val="22"/>
           </w:rPr>
@@ -3060,7 +3060,7 @@
     </w:p>
     <w:p>
       <w:pPr>
-        <w:pStyle w:val="TOC2"/>
+        <w:pStyle w:val="Saturs2"/>
         <w:tabs>
           <w:tab w:val="left" w:pos="720"/>
           <w:tab w:val="right" w:leader="dot" w:pos="9350"/>
@@ -3075,7 +3075,7 @@
       <w:hyperlink w:anchor="_Toc514797579" w:history="1">
         <w:r>
           <w:rPr>
-            <w:rStyle w:val="Hyperlink"/>
+            <w:rStyle w:val="Hipersaite"/>
             <w:noProof/>
             <w:sz w:val="22"/>
           </w:rPr>
@@ -3083,7 +3083,7 @@
         </w:r>
         <w:r>
           <w:rPr>
-            <w:rStyle w:val="Hyperlink"/>
+            <w:rStyle w:val="Hipersaite"/>
             <w:noProof/>
             <w:sz w:val="22"/>
           </w:rPr>
@@ -3091,7 +3091,7 @@
         </w:r>
         <w:r>
           <w:rPr>
-            <w:rStyle w:val="Hyperlink"/>
+            <w:rStyle w:val="Hipersaite"/>
             <w:noProof/>
             <w:sz w:val="22"/>
           </w:rPr>
@@ -3156,7 +3156,7 @@
     </w:p>
     <w:p>
       <w:pPr>
-        <w:pStyle w:val="TOC2"/>
+        <w:pStyle w:val="Saturs2"/>
         <w:tabs>
           <w:tab w:val="left" w:pos="720"/>
           <w:tab w:val="right" w:leader="dot" w:pos="9350"/>
@@ -3171,7 +3171,7 @@
       <w:hyperlink w:anchor="_Toc514797580" w:history="1">
         <w:r>
           <w:rPr>
-            <w:rStyle w:val="Hyperlink"/>
+            <w:rStyle w:val="Hipersaite"/>
             <w:noProof/>
             <w:sz w:val="22"/>
           </w:rPr>
@@ -3179,7 +3179,7 @@
         </w:r>
         <w:r>
           <w:rPr>
-            <w:rStyle w:val="Hyperlink"/>
+            <w:rStyle w:val="Hipersaite"/>
             <w:noProof/>
             <w:sz w:val="22"/>
           </w:rPr>
@@ -3187,7 +3187,7 @@
         </w:r>
         <w:r>
           <w:rPr>
-            <w:rStyle w:val="Hyperlink"/>
+            <w:rStyle w:val="Hipersaite"/>
             <w:noProof/>
             <w:sz w:val="22"/>
           </w:rPr>
@@ -3252,7 +3252,7 @@
     </w:p>
     <w:p>
       <w:pPr>
-        <w:pStyle w:val="Heading1"/>
+        <w:pStyle w:val="Virsraksts1"/>
         <w:numPr>
           <w:ilvl w:val="0"/>
           <w:numId w:val="2"/>
@@ -3383,7 +3383,7 @@
     </w:p>
     <w:p>
       <w:pPr>
-        <w:pStyle w:val="Heading1"/>
+        <w:pStyle w:val="Virsraksts1"/>
         <w:numPr>
           <w:ilvl w:val="0"/>
           <w:numId w:val="2"/>
@@ -3409,7 +3409,7 @@
     </w:p>
     <w:p>
       <w:pPr>
-        <w:pStyle w:val="Heading2"/>
+        <w:pStyle w:val="Virsraksts2"/>
         <w:numPr>
           <w:ilvl w:val="0"/>
           <w:numId w:val="6"/>
@@ -3464,7 +3464,7 @@
     </w:p>
     <w:p>
       <w:pPr>
-        <w:pStyle w:val="Heading2"/>
+        <w:pStyle w:val="Virsraksts2"/>
         <w:numPr>
           <w:ilvl w:val="0"/>
           <w:numId w:val="6"/>
@@ -3794,7 +3794,7 @@
     </w:p>
     <w:p>
       <w:pPr>
-        <w:pStyle w:val="Heading2"/>
+        <w:pStyle w:val="Virsraksts2"/>
         <w:numPr>
           <w:ilvl w:val="0"/>
           <w:numId w:val="6"/>
@@ -3826,7 +3826,7 @@
     </w:p>
     <w:p>
       <w:pPr>
-        <w:pStyle w:val="ListParagraph"/>
+        <w:pStyle w:val="Sarakstarindkopa"/>
         <w:numPr>
           <w:ilvl w:val="0"/>
           <w:numId w:val="7"/>
@@ -3841,7 +3841,7 @@
     </w:p>
     <w:p>
       <w:pPr>
-        <w:pStyle w:val="ListParagraph"/>
+        <w:pStyle w:val="Sarakstarindkopa"/>
         <w:numPr>
           <w:ilvl w:val="0"/>
           <w:numId w:val="7"/>
@@ -3861,7 +3861,7 @@
     </w:p>
     <w:p>
       <w:pPr>
-        <w:pStyle w:val="ListParagraph"/>
+        <w:pStyle w:val="Sarakstarindkopa"/>
         <w:numPr>
           <w:ilvl w:val="0"/>
           <w:numId w:val="7"/>
@@ -3879,7 +3879,7 @@
     </w:p>
     <w:p>
       <w:pPr>
-        <w:pStyle w:val="ListParagraph"/>
+        <w:pStyle w:val="Sarakstarindkopa"/>
         <w:numPr>
           <w:ilvl w:val="0"/>
           <w:numId w:val="7"/>
@@ -3891,7 +3891,7 @@
     </w:p>
     <w:p>
       <w:pPr>
-        <w:pStyle w:val="ListParagraph"/>
+        <w:pStyle w:val="Sarakstarindkopa"/>
         <w:numPr>
           <w:ilvl w:val="0"/>
           <w:numId w:val="7"/>
@@ -3906,7 +3906,7 @@
     </w:p>
     <w:p>
       <w:pPr>
-        <w:pStyle w:val="ListParagraph"/>
+        <w:pStyle w:val="Sarakstarindkopa"/>
         <w:numPr>
           <w:ilvl w:val="0"/>
           <w:numId w:val="7"/>
@@ -3918,7 +3918,7 @@
     </w:p>
     <w:p>
       <w:pPr>
-        <w:pStyle w:val="Heading1"/>
+        <w:pStyle w:val="Virsraksts1"/>
         <w:numPr>
           <w:ilvl w:val="0"/>
           <w:numId w:val="2"/>
@@ -4057,7 +4057,7 @@
     </w:p>
     <w:p>
       <w:pPr>
-        <w:pStyle w:val="Heading2"/>
+        <w:pStyle w:val="Virsraksts2"/>
         <w:numPr>
           <w:ilvl w:val="0"/>
           <w:numId w:val="8"/>
@@ -4081,7 +4081,7 @@
     </w:p>
     <w:p>
       <w:pPr>
-        <w:pStyle w:val="ListParagraph"/>
+        <w:pStyle w:val="Sarakstarindkopa"/>
         <w:numPr>
           <w:ilvl w:val="0"/>
           <w:numId w:val="9"/>
@@ -4096,7 +4096,7 @@
     </w:p>
     <w:p>
       <w:pPr>
-        <w:pStyle w:val="ListParagraph"/>
+        <w:pStyle w:val="Sarakstarindkopa"/>
         <w:numPr>
           <w:ilvl w:val="0"/>
           <w:numId w:val="9"/>
@@ -4123,7 +4123,7 @@
     </w:p>
     <w:p>
       <w:pPr>
-        <w:pStyle w:val="ListParagraph"/>
+        <w:pStyle w:val="Sarakstarindkopa"/>
         <w:numPr>
           <w:ilvl w:val="0"/>
           <w:numId w:val="9"/>
@@ -4135,7 +4135,7 @@
     </w:p>
     <w:p>
       <w:pPr>
-        <w:pStyle w:val="Heading2"/>
+        <w:pStyle w:val="Virsraksts2"/>
         <w:numPr>
           <w:ilvl w:val="0"/>
           <w:numId w:val="8"/>
@@ -4159,7 +4159,7 @@
     </w:p>
     <w:p>
       <w:pPr>
-        <w:pStyle w:val="ListParagraph"/>
+        <w:pStyle w:val="Sarakstarindkopa"/>
         <w:numPr>
           <w:ilvl w:val="0"/>
           <w:numId w:val="10"/>
@@ -4180,7 +4180,7 @@
     </w:p>
     <w:p>
       <w:pPr>
-        <w:pStyle w:val="Heading2"/>
+        <w:pStyle w:val="Virsraksts2"/>
         <w:numPr>
           <w:ilvl w:val="0"/>
           <w:numId w:val="8"/>
@@ -4299,7 +4299,7 @@
     </w:p>
     <w:p>
       <w:pPr>
-        <w:pStyle w:val="ListParagraph"/>
+        <w:pStyle w:val="Sarakstarindkopa"/>
         <w:numPr>
           <w:ilvl w:val="0"/>
           <w:numId w:val="10"/>
@@ -4319,7 +4319,7 @@
     </w:p>
     <w:p>
       <w:pPr>
-        <w:pStyle w:val="ListParagraph"/>
+        <w:pStyle w:val="Sarakstarindkopa"/>
         <w:numPr>
           <w:ilvl w:val="0"/>
           <w:numId w:val="10"/>
@@ -4339,7 +4339,7 @@
     </w:p>
     <w:p>
       <w:pPr>
-        <w:pStyle w:val="ListParagraph"/>
+        <w:pStyle w:val="Sarakstarindkopa"/>
         <w:numPr>
           <w:ilvl w:val="0"/>
           <w:numId w:val="10"/>
@@ -4366,7 +4366,7 @@
     </w:p>
     <w:p>
       <w:pPr>
-        <w:pStyle w:val="Heading1"/>
+        <w:pStyle w:val="Virsraksts1"/>
         <w:numPr>
           <w:ilvl w:val="0"/>
           <w:numId w:val="2"/>
@@ -4430,7 +4430,7 @@
     </w:p>
     <w:p>
       <w:pPr>
-        <w:pStyle w:val="Heading2"/>
+        <w:pStyle w:val="Virsraksts2"/>
         <w:numPr>
           <w:ilvl w:val="0"/>
           <w:numId w:val="5"/>
@@ -4514,7 +4514,7 @@
       </w:r>
       <w:r>
         <w:rPr>
-          <w:rStyle w:val="FootnoteReference"/>
+          <w:rStyle w:val="Vresatsauce"/>
         </w:rPr>
         <w:footnoteReference w:id="1"/>
       </w:r>
@@ -4524,7 +4524,7 @@
     </w:p>
     <w:p>
       <w:pPr>
-        <w:pStyle w:val="ListParagraph"/>
+        <w:pStyle w:val="Sarakstarindkopa"/>
         <w:numPr>
           <w:ilvl w:val="1"/>
           <w:numId w:val="2"/>
@@ -4536,7 +4536,7 @@
     </w:p>
     <w:p>
       <w:pPr>
-        <w:pStyle w:val="ListParagraph"/>
+        <w:pStyle w:val="Sarakstarindkopa"/>
         <w:numPr>
           <w:ilvl w:val="1"/>
           <w:numId w:val="2"/>
@@ -4548,7 +4548,7 @@
     </w:p>
     <w:p>
       <w:pPr>
-        <w:pStyle w:val="ListParagraph"/>
+        <w:pStyle w:val="Sarakstarindkopa"/>
         <w:numPr>
           <w:ilvl w:val="1"/>
           <w:numId w:val="2"/>
@@ -4560,7 +4560,7 @@
     </w:p>
     <w:p>
       <w:pPr>
-        <w:pStyle w:val="ListParagraph"/>
+        <w:pStyle w:val="Sarakstarindkopa"/>
         <w:numPr>
           <w:ilvl w:val="1"/>
           <w:numId w:val="2"/>
@@ -4572,7 +4572,7 @@
     </w:p>
     <w:p>
       <w:pPr>
-        <w:pStyle w:val="ListParagraph"/>
+        <w:pStyle w:val="Sarakstarindkopa"/>
         <w:numPr>
           <w:ilvl w:val="1"/>
           <w:numId w:val="2"/>
@@ -4587,7 +4587,7 @@
     </w:p>
     <w:p>
       <w:pPr>
-        <w:pStyle w:val="ListParagraph"/>
+        <w:pStyle w:val="Sarakstarindkopa"/>
         <w:numPr>
           <w:ilvl w:val="1"/>
           <w:numId w:val="2"/>
@@ -4599,7 +4599,7 @@
     </w:p>
     <w:p>
       <w:pPr>
-        <w:pStyle w:val="ListParagraph"/>
+        <w:pStyle w:val="Sarakstarindkopa"/>
         <w:numPr>
           <w:ilvl w:val="1"/>
           <w:numId w:val="2"/>
@@ -4651,7 +4651,7 @@
     </w:p>
     <w:p>
       <w:pPr>
-        <w:pStyle w:val="Heading2"/>
+        <w:pStyle w:val="Virsraksts2"/>
         <w:numPr>
           <w:ilvl w:val="0"/>
           <w:numId w:val="5"/>
@@ -4865,19 +4865,32 @@
     </w:p>
     <w:p>
       <w:pPr>
-        <w:pStyle w:val="Caption"/>
+        <w:pStyle w:val="Parakstszemobjekta"/>
       </w:pPr>
       <w:r>
         <w:t xml:space="preserve">Figure </w:t>
       </w:r>
-      <w:fldSimple w:instr=" SEQ Figure \* ARABIC ">
-        <w:r>
-          <w:rPr>
-            <w:noProof/>
-          </w:rPr>
-          <w:t>1</w:t>
-        </w:r>
-      </w:fldSimple>
+      <w:r>
+        <w:fldChar w:fldCharType="begin"/>
+      </w:r>
+      <w:r>
+        <w:instrText xml:space="preserve"> SEQ Figure \* ARABIC </w:instrText>
+      </w:r>
+      <w:r>
+        <w:fldChar w:fldCharType="separate"/>
+      </w:r>
+      <w:r>
+        <w:rPr>
+          <w:noProof/>
+        </w:rPr>
+        <w:t>1</w:t>
+      </w:r>
+      <w:r>
+        <w:rPr>
+          <w:noProof/>
+        </w:rPr>
+        <w:fldChar w:fldCharType="end"/>
+      </w:r>
     </w:p>
     <w:p>
       <w:pPr>
@@ -4890,21 +4903,21 @@
       <w:bookmarkStart w:id="25" w:name="_Toc514797561"/>
       <w:r>
         <w:rPr>
-          <w:rStyle w:val="Heading3Char"/>
+          <w:rStyle w:val="Virsraksts3Rakstz"/>
           <w:rFonts w:ascii="Arial" w:hAnsi="Arial" w:cs="Arial"/>
         </w:rPr>
         <w:t>b.1.</w:t>
       </w:r>
       <w:r>
         <w:rPr>
-          <w:rStyle w:val="Heading3Char"/>
+          <w:rStyle w:val="Virsraksts3Rakstz"/>
           <w:rFonts w:ascii="Arial" w:hAnsi="Arial" w:cs="Arial"/>
         </w:rPr>
         <w:t xml:space="preserve"> </w:t>
       </w:r>
       <w:r>
         <w:rPr>
-          <w:rStyle w:val="Heading3Char"/>
+          <w:rStyle w:val="Virsraksts3Rakstz"/>
           <w:rFonts w:ascii="Arial" w:hAnsi="Arial" w:cs="Arial"/>
         </w:rPr>
         <w:t>Identify and Handle Missing Values</w:t>
@@ -5048,19 +5061,32 @@
     </w:p>
     <w:p>
       <w:pPr>
-        <w:pStyle w:val="Caption"/>
+        <w:pStyle w:val="Parakstszemobjekta"/>
       </w:pPr>
       <w:r>
         <w:t xml:space="preserve">Figure </w:t>
       </w:r>
-      <w:fldSimple w:instr=" SEQ Figure \* ARABIC ">
-        <w:r>
-          <w:rPr>
-            <w:noProof/>
-          </w:rPr>
-          <w:t>2</w:t>
-        </w:r>
-      </w:fldSimple>
+      <w:r>
+        <w:fldChar w:fldCharType="begin"/>
+      </w:r>
+      <w:r>
+        <w:instrText xml:space="preserve"> SEQ Figure \* ARABIC </w:instrText>
+      </w:r>
+      <w:r>
+        <w:fldChar w:fldCharType="separate"/>
+      </w:r>
+      <w:r>
+        <w:rPr>
+          <w:noProof/>
+        </w:rPr>
+        <w:t>2</w:t>
+      </w:r>
+      <w:r>
+        <w:rPr>
+          <w:noProof/>
+        </w:rPr>
+        <w:fldChar w:fldCharType="end"/>
+      </w:r>
     </w:p>
     <w:p>
       <w:pPr>
@@ -5169,19 +5195,32 @@
     </w:p>
     <w:p>
       <w:pPr>
-        <w:pStyle w:val="Caption"/>
+        <w:pStyle w:val="Parakstszemobjekta"/>
       </w:pPr>
       <w:r>
         <w:t xml:space="preserve">Figure </w:t>
       </w:r>
-      <w:fldSimple w:instr=" SEQ Figure \* ARABIC ">
-        <w:r>
-          <w:rPr>
-            <w:noProof/>
-          </w:rPr>
-          <w:t>3</w:t>
-        </w:r>
-      </w:fldSimple>
+      <w:r>
+        <w:fldChar w:fldCharType="begin"/>
+      </w:r>
+      <w:r>
+        <w:instrText xml:space="preserve"> SEQ Figure \* ARABIC </w:instrText>
+      </w:r>
+      <w:r>
+        <w:fldChar w:fldCharType="separate"/>
+      </w:r>
+      <w:r>
+        <w:rPr>
+          <w:noProof/>
+        </w:rPr>
+        <w:t>3</w:t>
+      </w:r>
+      <w:r>
+        <w:rPr>
+          <w:noProof/>
+        </w:rPr>
+        <w:fldChar w:fldCharType="end"/>
+      </w:r>
     </w:p>
     <w:p>
       <w:pPr>
@@ -5238,7 +5277,7 @@
                         <w:txbxContent>
                           <w:p>
                             <w:pPr>
-                              <w:pStyle w:val="Caption"/>
+                              <w:pStyle w:val="Parakstszemobjekta"/>
                               <w:rPr>
                                 <w:noProof/>
                               </w:rPr>
@@ -5346,7 +5385,7 @@
                         <w:txbxContent>
                           <w:p>
                             <w:pPr>
-                              <w:pStyle w:val="Caption"/>
+                              <w:pStyle w:val="Parakstszemobjekta"/>
                               <w:rPr>
                                 <w:noProof/>
                               </w:rPr>
@@ -5727,7 +5766,7 @@
     </w:p>
     <w:p>
       <w:pPr>
-        <w:pStyle w:val="Caption"/>
+        <w:pStyle w:val="Parakstszemobjekta"/>
       </w:pPr>
       <w:r>
         <w:t>Figure 6</w:t>
@@ -5887,7 +5926,7 @@
     </w:p>
     <w:p>
       <w:pPr>
-        <w:pStyle w:val="Caption"/>
+        <w:pStyle w:val="Parakstszemobjekta"/>
       </w:pPr>
       <w:r>
         <w:t>Figure 7</w:t>
@@ -6024,7 +6063,7 @@
                         <w:txbxContent>
                           <w:p>
                             <w:pPr>
-                              <w:pStyle w:val="Caption"/>
+                              <w:pStyle w:val="Parakstszemobjekta"/>
                               <w:rPr>
                                 <w:noProof/>
                                 <w:sz w:val="24"/>
@@ -6188,14 +6227,14 @@
       <w:bookmarkStart w:id="27" w:name="_Toc514797562"/>
       <w:r>
         <w:rPr>
-          <w:rStyle w:val="Heading3Char"/>
+          <w:rStyle w:val="Virsraksts3Rakstz"/>
           <w:rFonts w:ascii="Arial" w:hAnsi="Arial" w:cs="Arial"/>
         </w:rPr>
         <w:t>b.2. D</w:t>
       </w:r>
       <w:r>
         <w:rPr>
-          <w:rStyle w:val="Heading3Char"/>
+          <w:rStyle w:val="Virsraksts3Rakstz"/>
           <w:rFonts w:ascii="Arial" w:hAnsi="Arial" w:cs="Arial"/>
         </w:rPr>
         <w:t>ata Formatting</w:t>
@@ -6307,7 +6346,7 @@
     </w:p>
     <w:p>
       <w:pPr>
-        <w:pStyle w:val="Caption"/>
+        <w:pStyle w:val="Parakstszemobjekta"/>
       </w:pPr>
       <w:r>
         <w:t xml:space="preserve">Figure </w:t>
@@ -6327,14 +6366,14 @@
       <w:bookmarkStart w:id="29" w:name="_Toc514797563"/>
       <w:r>
         <w:rPr>
-          <w:rStyle w:val="Heading3Char"/>
+          <w:rStyle w:val="Virsraksts3Rakstz"/>
           <w:rFonts w:ascii="Arial" w:hAnsi="Arial" w:cs="Arial"/>
         </w:rPr>
         <w:t>b.3. D</w:t>
       </w:r>
       <w:r>
         <w:rPr>
-          <w:rStyle w:val="Heading3Char"/>
+          <w:rStyle w:val="Virsraksts3Rakstz"/>
           <w:rFonts w:ascii="Arial" w:hAnsi="Arial" w:cs="Arial"/>
         </w:rPr>
         <w:t>ata Normalization</w:t>
@@ -6422,7 +6461,7 @@
     <w:p/>
     <w:p>
       <w:pPr>
-        <w:pStyle w:val="Heading3"/>
+        <w:pStyle w:val="Virsraksts3"/>
         <w:rPr>
           <w:rFonts w:ascii="Arial" w:hAnsi="Arial" w:cs="Arial"/>
         </w:rPr>
@@ -6540,7 +6579,7 @@
     </w:p>
     <w:p>
       <w:pPr>
-        <w:pStyle w:val="Heading2"/>
+        <w:pStyle w:val="Virsraksts2"/>
         <w:numPr>
           <w:ilvl w:val="0"/>
           <w:numId w:val="5"/>
@@ -6614,7 +6653,7 @@
     </w:p>
     <w:p>
       <w:pPr>
-        <w:pStyle w:val="Heading3"/>
+        <w:pStyle w:val="Virsraksts3"/>
         <w:rPr>
           <w:rFonts w:ascii="Arial" w:hAnsi="Arial" w:cs="Arial"/>
         </w:rPr>
@@ -6704,7 +6743,7 @@
     </w:p>
     <w:p>
       <w:pPr>
-        <w:pStyle w:val="Heading3"/>
+        <w:pStyle w:val="Virsraksts3"/>
         <w:rPr>
           <w:rFonts w:ascii="Arial" w:hAnsi="Arial" w:cs="Arial"/>
         </w:rPr>
@@ -6781,7 +6820,7 @@
                         <w:txbxContent>
                           <w:p>
                             <w:pPr>
-                              <w:pStyle w:val="Caption"/>
+                              <w:pStyle w:val="Parakstszemobjekta"/>
                               <w:rPr>
                                 <w:noProof/>
                                 <w:sz w:val="24"/>
@@ -7003,12 +7042,7 @@
         <w:t xml:space="preserve"> early-mid</w:t>
       </w:r>
       <w:r>
-        <w:t xml:space="preserve"> fall</w:t>
-      </w:r>
-      <w:bookmarkStart w:id="35" w:name="_GoBack"/>
-      <w:bookmarkEnd w:id="35"/>
-      <w:r>
-        <w:t>.</w:t>
+        <w:t xml:space="preserve"> fall.</w:t>
       </w:r>
       <w:r>
         <w:t xml:space="preserve"> And although </w:t>
@@ -7060,6 +7094,9 @@
       </w:r>
       <w:r>
         <w:t xml:space="preserve"> number</w:t>
+      </w:r>
+      <w:r>
+        <w:t xml:space="preserve"> of</w:t>
       </w:r>
       <w:r>
         <w:t xml:space="preserve"> fatalities</w:t>
@@ -7149,7 +7186,7 @@
                         <w:txbxContent>
                           <w:p>
                             <w:pPr>
-                              <w:pStyle w:val="Caption"/>
+                              <w:pStyle w:val="Parakstszemobjekta"/>
                               <w:rPr>
                                 <w:noProof/>
                                 <w:sz w:val="24"/>
@@ -7362,7 +7399,7 @@
                         <w:txbxContent>
                           <w:p>
                             <w:pPr>
-                              <w:pStyle w:val="Caption"/>
+                              <w:pStyle w:val="Parakstszemobjekta"/>
                               <w:rPr>
                                 <w:noProof/>
                                 <w:sz w:val="24"/>
@@ -7467,7 +7504,7 @@
                         <w:txbxContent>
                           <w:p>
                             <w:pPr>
-                              <w:pStyle w:val="Caption"/>
+                              <w:pStyle w:val="Parakstszemobjekta"/>
                               <w:rPr>
                                 <w:noProof/>
                               </w:rPr>
@@ -7475,14 +7512,27 @@
                             <w:r>
                               <w:t>Figure 12</w:t>
                             </w:r>
-                            <w:fldSimple w:instr=" SEQ Figure \* ARABIC ">
-                              <w:r>
-                                <w:rPr>
-                                  <w:noProof/>
-                                </w:rPr>
-                                <w:t>4</w:t>
-                              </w:r>
-                            </w:fldSimple>
+                            <w:r>
+                              <w:fldChar w:fldCharType="begin"/>
+                            </w:r>
+                            <w:r>
+                              <w:instrText xml:space="preserve"> SEQ Figure \* ARABIC </w:instrText>
+                            </w:r>
+                            <w:r>
+                              <w:fldChar w:fldCharType="separate"/>
+                            </w:r>
+                            <w:r>
+                              <w:rPr>
+                                <w:noProof/>
+                              </w:rPr>
+                              <w:t>4</w:t>
+                            </w:r>
+                            <w:r>
+                              <w:rPr>
+                                <w:noProof/>
+                              </w:rPr>
+                              <w:fldChar w:fldCharType="end"/>
+                            </w:r>
                             <w:r>
                               <w:t xml:space="preserve"> (Accidents per aircraft altitude) (in feet)</w:t>
                             </w:r>
@@ -7782,7 +7832,7 @@
                         <w:txbxContent>
                           <w:p>
                             <w:pPr>
-                              <w:pStyle w:val="Caption"/>
+                              <w:pStyle w:val="Parakstszemobjekta"/>
                               <w:rPr>
                                 <w:noProof/>
                               </w:rPr>
@@ -7954,7 +8004,7 @@
                         <w:txbxContent>
                           <w:p>
                             <w:pPr>
-                              <w:pStyle w:val="Caption"/>
+                              <w:pStyle w:val="Parakstszemobjekta"/>
                             </w:pPr>
                             <w:r>
                               <w:t>Figure 15 (flights per airport)</w:t>
@@ -8150,7 +8200,7 @@
     </w:p>
     <w:p>
       <w:pPr>
-        <w:pStyle w:val="Caption"/>
+        <w:pStyle w:val="Parakstszemobjekta"/>
       </w:pPr>
       <w:r>
         <w:t xml:space="preserve">Figure </w:t>
@@ -8428,7 +8478,7 @@
                         <w:txbxContent>
                           <w:p>
                             <w:pPr>
-                              <w:pStyle w:val="Caption"/>
+                              <w:pStyle w:val="Parakstszemobjekta"/>
                               <w:rPr>
                                 <w:noProof/>
                                 <w:sz w:val="24"/>
@@ -8545,7 +8595,7 @@
                         <w:txbxContent>
                           <w:p>
                             <w:pPr>
-                              <w:pStyle w:val="Caption"/>
+                              <w:pStyle w:val="Parakstszemobjekta"/>
                             </w:pPr>
                             <w:r>
                               <w:t>Figure 18</w:t>
@@ -8699,7 +8749,7 @@
     </w:p>
     <w:p>
       <w:pPr>
-        <w:pStyle w:val="Heading2"/>
+        <w:pStyle w:val="Virsraksts2"/>
         <w:numPr>
           <w:ilvl w:val="0"/>
           <w:numId w:val="5"/>
@@ -8710,8 +8760,8 @@
           <w:szCs w:val="24"/>
         </w:rPr>
       </w:pPr>
-      <w:bookmarkStart w:id="36" w:name="_Toc513995889"/>
-      <w:bookmarkStart w:id="37" w:name="_Toc514797568"/>
+      <w:bookmarkStart w:id="35" w:name="_Toc513995889"/>
+      <w:bookmarkStart w:id="36" w:name="_Toc514797568"/>
       <w:r>
         <w:rPr>
           <w:rFonts w:ascii="Arial" w:hAnsi="Arial" w:cs="Arial"/>
@@ -8720,8 +8770,8 @@
         </w:rPr>
         <w:t>Diagnostic Analysis</w:t>
       </w:r>
+      <w:bookmarkEnd w:id="35"/>
       <w:bookmarkEnd w:id="36"/>
-      <w:bookmarkEnd w:id="37"/>
     </w:p>
     <w:p>
       <w:pPr>
@@ -8761,7 +8811,7 @@
       </w:r>
       <w:r>
         <w:rPr>
-          <w:rStyle w:val="FootnoteReference"/>
+          <w:rStyle w:val="Vresatsauce"/>
         </w:rPr>
         <w:footnoteReference w:id="2"/>
       </w:r>
@@ -8771,7 +8821,7 @@
     </w:p>
     <w:p>
       <w:pPr>
-        <w:pStyle w:val="ListParagraph"/>
+        <w:pStyle w:val="Sarakstarindkopa"/>
         <w:numPr>
           <w:ilvl w:val="0"/>
           <w:numId w:val="10"/>
@@ -8789,13 +8839,12 @@
     </w:p>
     <w:p>
       <w:pPr>
-        <w:pStyle w:val="ListParagraph"/>
+        <w:pStyle w:val="Sarakstarindkopa"/>
         <w:numPr>
           <w:ilvl w:val="0"/>
           <w:numId w:val="10"/>
         </w:numPr>
       </w:pPr>
-      <w:commentRangeStart w:id="38"/>
       <w:r>
         <w:lastRenderedPageBreak/>
         <w:t>Why</w:t>
@@ -8803,17 +8852,10 @@
       <w:r>
         <w:t xml:space="preserve"> do some months have part of more accidents than others?</w:t>
       </w:r>
-      <w:commentRangeEnd w:id="38"/>
-      <w:r>
-        <w:rPr>
-          <w:rStyle w:val="CommentReference"/>
-        </w:rPr>
-        <w:commentReference w:id="38"/>
-      </w:r>
-    </w:p>
-    <w:p>
-      <w:pPr>
-        <w:pStyle w:val="ListParagraph"/>
+    </w:p>
+    <w:p>
+      <w:pPr>
+        <w:pStyle w:val="Sarakstarindkopa"/>
         <w:numPr>
           <w:ilvl w:val="0"/>
           <w:numId w:val="19"/>
@@ -8831,7 +8873,7 @@
     </w:p>
     <w:p>
       <w:pPr>
-        <w:pStyle w:val="ListParagraph"/>
+        <w:pStyle w:val="Sarakstarindkopa"/>
         <w:numPr>
           <w:ilvl w:val="0"/>
           <w:numId w:val="19"/>
@@ -8944,7 +8986,7 @@
                         <w:txbxContent>
                           <w:p>
                             <w:pPr>
-                              <w:pStyle w:val="Caption"/>
+                              <w:pStyle w:val="Parakstszemobjekta"/>
                               <w:rPr>
                                 <w:noProof/>
                               </w:rPr>
@@ -9038,7 +9080,7 @@
                     </pic:cNvPicPr>
                   </pic:nvPicPr>
                   <pic:blipFill>
-                    <a:blip r:embed="rId35">
+                    <a:blip r:embed="rId32">
                       <a:extLst>
                         <a:ext uri="{28A0092B-C50C-407E-A947-70E740481C1C}">
                           <a14:useLocalDpi xmlns:a14="http://schemas.microsoft.com/office/drawing/2010/main" val="0"/>
@@ -9121,28 +9163,20 @@
       <w:pPr>
         <w:ind w:firstLine="360"/>
       </w:pPr>
-      <w:commentRangeStart w:id="39"/>
       <w:r>
         <w:t>Most collisions happen in the summer-fall season as that is the time most birds migrate to warmer territories. January and March have part of more deaths as that is the time when bigger birds dominate the sky. And a bird’s body is directly proportional with the damage an aircraft will sustain during an accident.</w:t>
       </w:r>
-      <w:commentRangeEnd w:id="39"/>
-      <w:r>
-        <w:rPr>
-          <w:rStyle w:val="CommentReference"/>
-        </w:rPr>
-        <w:commentReference w:id="39"/>
-      </w:r>
-    </w:p>
-    <w:p>
-      <w:pPr>
-        <w:pStyle w:val="Heading2"/>
+    </w:p>
+    <w:p>
+      <w:pPr>
+        <w:pStyle w:val="Virsraksts2"/>
         <w:numPr>
           <w:ilvl w:val="0"/>
           <w:numId w:val="5"/>
         </w:numPr>
       </w:pPr>
-      <w:bookmarkStart w:id="40" w:name="_Toc513995890"/>
-      <w:bookmarkStart w:id="41" w:name="_Toc514797569"/>
+      <w:bookmarkStart w:id="37" w:name="_Toc513995890"/>
+      <w:bookmarkStart w:id="38" w:name="_Toc514797569"/>
       <w:r>
         <w:rPr>
           <w:rFonts w:ascii="Arial" w:hAnsi="Arial" w:cs="Arial"/>
@@ -9152,6 +9186,179 @@
         <w:lastRenderedPageBreak/>
         <w:t>Predictive Analysis</w:t>
       </w:r>
+      <w:bookmarkEnd w:id="37"/>
+      <w:bookmarkEnd w:id="38"/>
+    </w:p>
+    <w:p>
+      <w:pPr>
+        <w:ind w:firstLine="360"/>
+      </w:pPr>
+      <w:r>
+        <w:t>Predictive analysis encompasses a variety of statistical techniques, but we chose to use machine learning to analyze current and historical facts, which would allow us to make predictions about future or otherwise unknown events.</w:t>
+      </w:r>
+    </w:p>
+    <w:p>
+      <w:r>
+        <w:t>Will it happen again?</w:t>
+      </w:r>
+      <w:r>
+        <w:t xml:space="preserve"> </w:t>
+      </w:r>
+    </w:p>
+    <w:p>
+      <w:pPr>
+        <w:ind w:firstLine="720"/>
+      </w:pPr>
+      <w:proofErr w:type="gramStart"/>
+      <w:r>
+        <w:t>In order to</w:t>
+      </w:r>
+      <w:proofErr w:type="gramEnd"/>
+      <w:r>
+        <w:t xml:space="preserve"> predict whether a flight will be part of a collision accident, we used a 2</w:t>
+      </w:r>
+      <w:r>
+        <w:rPr>
+          <w:vertAlign w:val="superscript"/>
+        </w:rPr>
+        <w:t>nd</w:t>
+      </w:r>
+      <w:r>
+        <w:t xml:space="preserve"> dataset which contained all flights in 2015, dataset which had ~6 million entries of flights on USA grounds.</w:t>
+      </w:r>
+      <w:r>
+        <w:t xml:space="preserve"> After cleaning the dataset and identifying which of those flights were crashes (using the initial dataset, which contained only crashed fli</w:t>
+      </w:r>
+      <w:r>
+        <w:t>ghts), we proceeded with the predictive analysis.</w:t>
+      </w:r>
+    </w:p>
+    <w:p>
+      <w:pPr>
+        <w:ind w:firstLine="360"/>
+      </w:pPr>
+      <w:r>
+        <w:t>Our choice regarding this project was between supervised and unsupervised learning,</w:t>
+      </w:r>
+      <w:r>
+        <w:t xml:space="preserve"> and</w:t>
+      </w:r>
+      <w:r>
+        <w:t xml:space="preserve"> since this project was partly made for learning purpose</w:t>
+      </w:r>
+      <w:r>
+        <w:t>s,</w:t>
+      </w:r>
+      <w:r>
+        <w:t xml:space="preserve"> we chose to implement both, </w:t>
+      </w:r>
+      <w:proofErr w:type="gramStart"/>
+      <w:r>
+        <w:t xml:space="preserve">in order </w:t>
+      </w:r>
+      <w:r>
+        <w:t>to</w:t>
+      </w:r>
+      <w:proofErr w:type="gramEnd"/>
+      <w:r>
+        <w:t xml:space="preserve"> see what each of them </w:t>
+      </w:r>
+      <w:r>
+        <w:t xml:space="preserve">is </w:t>
+      </w:r>
+      <w:r>
+        <w:t>good at</w:t>
+      </w:r>
+      <w:r>
+        <w:t xml:space="preserve"> and get a better understanding on which best fits a certain situation</w:t>
+      </w:r>
+      <w:r>
+        <w:t>.</w:t>
+      </w:r>
+    </w:p>
+    <w:p>
+      <w:pPr>
+        <w:pStyle w:val="Virsraksts3"/>
+        <w:rPr>
+          <w:rFonts w:ascii="Arial" w:hAnsi="Arial" w:cs="Arial"/>
+        </w:rPr>
+      </w:pPr>
+      <w:bookmarkStart w:id="39" w:name="_Toc514797570"/>
+      <w:r>
+        <w:rPr>
+          <w:rFonts w:ascii="Arial" w:hAnsi="Arial" w:cs="Arial"/>
+        </w:rPr>
+        <w:t>e.1. Used tools</w:t>
+      </w:r>
+      <w:bookmarkEnd w:id="39"/>
+    </w:p>
+    <w:p>
+      <w:pPr>
+        <w:ind w:firstLine="360"/>
+      </w:pPr>
+      <w:r>
+        <w:t>For this part, we decided to use various libraries available for the Python language.</w:t>
+      </w:r>
+    </w:p>
+    <w:p>
+      <w:pPr>
+        <w:ind w:firstLine="360"/>
+      </w:pPr>
+      <w:r>
+        <w:t xml:space="preserve">Other tools which we considered </w:t>
+      </w:r>
+      <w:r>
+        <w:t xml:space="preserve">is: </w:t>
+      </w:r>
+      <w:r>
+        <w:t>Eclipse Deeplearning4j</w:t>
+      </w:r>
+      <w:r>
+        <w:t>,</w:t>
+      </w:r>
+      <w:r>
+        <w:t xml:space="preserve"> a tool used for </w:t>
+      </w:r>
+      <w:r>
+        <w:t>deep neural networks and is designed to be used in business environments on distributed GPUs and CPUs</w:t>
+      </w:r>
+      <w:r>
+        <w:t>, which did not fit our project</w:t>
+      </w:r>
+      <w:r>
+        <w:t xml:space="preserve"> since, as can be seen in “Unsupervised Learning” we decided that neuronal networks are something we cannot implement, given the current skills that we have</w:t>
+      </w:r>
+      <w:r>
+        <w:t>.</w:t>
+      </w:r>
+    </w:p>
+    <w:p>
+      <w:pPr>
+        <w:pStyle w:val="Virsraksts3"/>
+        <w:rPr>
+          <w:rFonts w:ascii="Arial" w:hAnsi="Arial" w:cs="Arial"/>
+        </w:rPr>
+      </w:pPr>
+      <w:bookmarkStart w:id="40" w:name="_Toc513995891"/>
+      <w:bookmarkStart w:id="41" w:name="_Toc514797571"/>
+      <w:r>
+        <w:rPr>
+          <w:rFonts w:ascii="Arial" w:hAnsi="Arial" w:cs="Arial"/>
+        </w:rPr>
+        <w:t>e.</w:t>
+      </w:r>
+      <w:r>
+        <w:rPr>
+          <w:rFonts w:ascii="Arial" w:hAnsi="Arial" w:cs="Arial"/>
+        </w:rPr>
+        <w:t>2</w:t>
+      </w:r>
+      <w:r>
+        <w:rPr>
+          <w:rFonts w:ascii="Arial" w:hAnsi="Arial" w:cs="Arial"/>
+        </w:rPr>
+        <w:t>. Supervised Learning</w:t>
+      </w:r>
       <w:bookmarkEnd w:id="40"/>
       <w:bookmarkEnd w:id="41"/>
     </w:p>
@@ -9160,238 +9367,49 @@
         <w:ind w:firstLine="360"/>
       </w:pPr>
       <w:r>
-        <w:t>Predictive analysis encompasses a variety of statistical techniques, but we chose to use machine learning to analyze current and historical facts, which would allow us to make predictions about future or otherwise unknown events.</w:t>
-      </w:r>
-    </w:p>
-    <w:p>
-      <w:r>
-        <w:t>Will it happen again?</w:t>
+        <w:t>Supervised learning</w:t>
+      </w:r>
+      <w:r>
+        <w:t xml:space="preserve"> maps an input to an output based on example input-output pairs. It uses labeled data consisting of features (X</w:t>
       </w:r>
       <w:r>
         <w:t xml:space="preserve"> </w:t>
       </w:r>
-    </w:p>
-    <w:p>
-      <w:pPr>
-        <w:ind w:firstLine="720"/>
-      </w:pPr>
+      <w:r>
+        <w:t>- input object) an</w:t>
+      </w:r>
+      <w:r>
+        <w:t>d labels (</w:t>
+      </w:r>
+      <w:r>
+        <w:t>Y</w:t>
+      </w:r>
+      <w:r>
+        <w:t xml:space="preserve"> </w:t>
+      </w:r>
+      <w:r>
+        <w:t xml:space="preserve">- a desired output). Using this method, we managed to create a model that </w:t>
+      </w:r>
       <w:proofErr w:type="gramStart"/>
       <w:r>
-        <w:t>In order to</w:t>
+        <w:t>is capable of predicting</w:t>
       </w:r>
       <w:proofErr w:type="gramEnd"/>
       <w:r>
-        <w:t xml:space="preserve"> predict whether a flight will be part of a collision accident, we used a 2</w:t>
-      </w:r>
-      <w:r>
-        <w:rPr>
-          <w:vertAlign w:val="superscript"/>
-        </w:rPr>
-        <w:t>nd</w:t>
-      </w:r>
-      <w:r>
-        <w:t xml:space="preserve"> dataset which contained all flights in 2015, dataset which had ~6 million entries of flights on USA grounds.</w:t>
-      </w:r>
-      <w:r>
-        <w:t xml:space="preserve"> After cleaning the dataset and identifying which of those flights were crashes (using the initial dataset, which contained only crashed fli</w:t>
-      </w:r>
-      <w:r>
-        <w:t>ghts), we proceeded with the predictive analysis.</w:t>
+        <w:t>, whether a flight will partake in a wildlife collision or not, with a quite astonishing accuracy.</w:t>
       </w:r>
     </w:p>
     <w:p>
       <w:pPr>
         <w:ind w:firstLine="360"/>
       </w:pPr>
-      <w:commentRangeStart w:id="42"/>
-      <w:r>
-        <w:t>Our choice regarding this project was between supervised and unsupervised learning,</w:t>
-      </w:r>
-      <w:r>
-        <w:t xml:space="preserve"> and</w:t>
-      </w:r>
-      <w:r>
-        <w:t xml:space="preserve"> since this project was partly made for learning purpose</w:t>
-      </w:r>
-      <w:r>
-        <w:t>s,</w:t>
-      </w:r>
-      <w:r>
-        <w:t xml:space="preserve"> we chose to implement both, </w:t>
-      </w:r>
-      <w:proofErr w:type="gramStart"/>
-      <w:r>
-        <w:t xml:space="preserve">in order </w:t>
-      </w:r>
-      <w:r>
-        <w:t>to</w:t>
-      </w:r>
-      <w:proofErr w:type="gramEnd"/>
-      <w:r>
-        <w:t xml:space="preserve"> see what each of them </w:t>
-      </w:r>
-      <w:r>
-        <w:t xml:space="preserve">is </w:t>
-      </w:r>
-      <w:r>
-        <w:t>good at</w:t>
-      </w:r>
-      <w:r>
-        <w:t xml:space="preserve"> and get a better understanding on which best fits a certain situation</w:t>
-      </w:r>
-      <w:r>
-        <w:t>.</w:t>
-      </w:r>
-      <w:commentRangeEnd w:id="42"/>
-      <w:r>
-        <w:rPr>
-          <w:rStyle w:val="CommentReference"/>
-        </w:rPr>
-        <w:commentReference w:id="42"/>
-      </w:r>
-    </w:p>
-    <w:p>
-      <w:pPr>
-        <w:pStyle w:val="Heading3"/>
-        <w:rPr>
-          <w:rFonts w:ascii="Arial" w:hAnsi="Arial" w:cs="Arial"/>
-        </w:rPr>
-      </w:pPr>
-      <w:bookmarkStart w:id="43" w:name="_Toc514797570"/>
-      <w:r>
-        <w:rPr>
-          <w:rFonts w:ascii="Arial" w:hAnsi="Arial" w:cs="Arial"/>
-        </w:rPr>
-        <w:t>e.1. Used tools</w:t>
-      </w:r>
-      <w:bookmarkEnd w:id="43"/>
-    </w:p>
-    <w:p>
-      <w:pPr>
-        <w:ind w:firstLine="360"/>
-      </w:pPr>
-      <w:r>
-        <w:t>For this part, we decided to use various libraries available for the Python language.</w:t>
-      </w:r>
-    </w:p>
-    <w:p>
-      <w:pPr>
-        <w:ind w:firstLine="360"/>
-      </w:pPr>
-      <w:r>
-        <w:t xml:space="preserve">Other tools which we considered </w:t>
-      </w:r>
-      <w:r>
-        <w:t xml:space="preserve">is: </w:t>
-      </w:r>
-      <w:r>
-        <w:t>Eclipse Deeplearning4j</w:t>
-      </w:r>
-      <w:r>
-        <w:t>,</w:t>
-      </w:r>
-      <w:r>
-        <w:t xml:space="preserve"> a tool used for </w:t>
-      </w:r>
-      <w:r>
-        <w:t>deep neural networks and is designed to be used in business environments on distributed GPUs and CPUs</w:t>
-      </w:r>
-      <w:r>
-        <w:t>, which did not fit our project</w:t>
-      </w:r>
-      <w:r>
-        <w:t xml:space="preserve"> since, as can be seen in “Unsupervised Learning” we decided that neuronal networks are something we cannot implement, given the current skills that we have</w:t>
-      </w:r>
-      <w:r>
-        <w:t>.</w:t>
-      </w:r>
-    </w:p>
-    <w:p>
-      <w:pPr>
-        <w:pStyle w:val="Heading3"/>
-        <w:rPr>
-          <w:rFonts w:ascii="Arial" w:hAnsi="Arial" w:cs="Arial"/>
-        </w:rPr>
-      </w:pPr>
-      <w:bookmarkStart w:id="44" w:name="_Toc513995891"/>
-      <w:bookmarkStart w:id="45" w:name="_Toc514797571"/>
-      <w:r>
-        <w:rPr>
-          <w:rFonts w:ascii="Arial" w:hAnsi="Arial" w:cs="Arial"/>
-        </w:rPr>
-        <w:t>e.</w:t>
-      </w:r>
-      <w:r>
-        <w:rPr>
-          <w:rFonts w:ascii="Arial" w:hAnsi="Arial" w:cs="Arial"/>
-        </w:rPr>
-        <w:t>2</w:t>
-      </w:r>
-      <w:r>
-        <w:rPr>
-          <w:rFonts w:ascii="Arial" w:hAnsi="Arial" w:cs="Arial"/>
-        </w:rPr>
-        <w:t>. Supervised Learning</w:t>
-      </w:r>
-      <w:bookmarkEnd w:id="44"/>
-      <w:bookmarkEnd w:id="45"/>
-    </w:p>
-    <w:p>
-      <w:pPr>
-        <w:ind w:firstLine="360"/>
-      </w:pPr>
-      <w:r>
-        <w:t>Supervised learning</w:t>
-      </w:r>
-      <w:r>
-        <w:t xml:space="preserve"> maps an input to an output based on example input-output pairs. It uses labeled data consisting of features (X</w:t>
-      </w:r>
-      <w:r>
-        <w:t xml:space="preserve"> </w:t>
-      </w:r>
-      <w:r>
-        <w:t>- input object) an</w:t>
-      </w:r>
-      <w:r>
-        <w:t>d labels (</w:t>
-      </w:r>
-      <w:r>
-        <w:t>Y</w:t>
-      </w:r>
-      <w:r>
-        <w:t xml:space="preserve"> </w:t>
-      </w:r>
-      <w:r>
-        <w:t xml:space="preserve">- a desired output). Using this method, we managed to create a model that </w:t>
-      </w:r>
-      <w:proofErr w:type="gramStart"/>
-      <w:r>
-        <w:t>is capable of predicting</w:t>
-      </w:r>
-      <w:proofErr w:type="gramEnd"/>
-      <w:r>
-        <w:t>, whether a flight will partake in a wildlife collision or not, with a quite astonishing accuracy.</w:t>
-      </w:r>
-    </w:p>
-    <w:p>
-      <w:pPr>
-        <w:ind w:firstLine="360"/>
-      </w:pPr>
-      <w:commentRangeStart w:id="46"/>
       <w:r>
         <w:t>There are two types of problems, that supervised learning can solve:</w:t>
       </w:r>
-      <w:commentRangeEnd w:id="46"/>
-      <w:r>
-        <w:rPr>
-          <w:rStyle w:val="CommentReference"/>
-        </w:rPr>
-        <w:commentReference w:id="46"/>
-      </w:r>
-    </w:p>
-    <w:p>
-      <w:pPr>
-        <w:pStyle w:val="ListParagraph"/>
+    </w:p>
+    <w:p>
+      <w:pPr>
+        <w:pStyle w:val="Sarakstarindkopa"/>
         <w:numPr>
           <w:ilvl w:val="0"/>
           <w:numId w:val="20"/>
@@ -9407,7 +9425,7 @@
     </w:p>
     <w:p>
       <w:pPr>
-        <w:pStyle w:val="ListParagraph"/>
+        <w:pStyle w:val="Sarakstarindkopa"/>
         <w:numPr>
           <w:ilvl w:val="0"/>
           <w:numId w:val="20"/>
@@ -9420,12 +9438,12 @@
     </w:p>
     <w:p>
       <w:pPr>
-        <w:pStyle w:val="Heading4"/>
+        <w:pStyle w:val="Virsraksts4"/>
         <w:rPr>
           <w:rFonts w:ascii="Arial" w:hAnsi="Arial" w:cs="Arial"/>
         </w:rPr>
       </w:pPr>
-      <w:bookmarkStart w:id="47" w:name="_Toc514797572"/>
+      <w:bookmarkStart w:id="42" w:name="_Toc514797572"/>
       <w:r>
         <w:rPr>
           <w:rFonts w:ascii="Arial" w:hAnsi="Arial" w:cs="Arial"/>
@@ -9462,7 +9480,7 @@
         </w:rPr>
         <w:t>technique</w:t>
       </w:r>
-      <w:bookmarkEnd w:id="47"/>
+      <w:bookmarkEnd w:id="42"/>
     </w:p>
     <w:p>
       <w:pPr>
@@ -9492,7 +9510,7 @@
     </w:p>
     <w:p>
       <w:pPr>
-        <w:pStyle w:val="ListParagraph"/>
+        <w:pStyle w:val="Sarakstarindkopa"/>
         <w:numPr>
           <w:ilvl w:val="0"/>
           <w:numId w:val="17"/>
@@ -9519,7 +9537,7 @@
     </w:p>
     <w:p>
       <w:pPr>
-        <w:pStyle w:val="ListParagraph"/>
+        <w:pStyle w:val="Sarakstarindkopa"/>
         <w:numPr>
           <w:ilvl w:val="0"/>
           <w:numId w:val="17"/>
@@ -9540,12 +9558,12 @@
     </w:p>
     <w:p>
       <w:pPr>
-        <w:pStyle w:val="Heading4"/>
+        <w:pStyle w:val="Virsraksts4"/>
         <w:rPr>
           <w:rFonts w:ascii="Arial" w:hAnsi="Arial" w:cs="Arial"/>
         </w:rPr>
       </w:pPr>
-      <w:bookmarkStart w:id="48" w:name="_Toc514797573"/>
+      <w:bookmarkStart w:id="43" w:name="_Toc514797573"/>
       <w:r>
         <w:rPr>
           <w:rFonts w:ascii="Arial" w:hAnsi="Arial" w:cs="Arial"/>
@@ -9564,7 +9582,7 @@
         </w:rPr>
         <w:t>.2. Technique implementation</w:t>
       </w:r>
-      <w:bookmarkEnd w:id="48"/>
+      <w:bookmarkEnd w:id="43"/>
     </w:p>
     <w:p>
       <w:pPr>
@@ -9684,7 +9702,7 @@
                     <pic:cNvPicPr/>
                   </pic:nvPicPr>
                   <pic:blipFill>
-                    <a:blip r:embed="rId36"/>
+                    <a:blip r:embed="rId33"/>
                     <a:stretch>
                       <a:fillRect/>
                     </a:stretch>
@@ -9707,7 +9725,7 @@
     </w:p>
     <w:p>
       <w:pPr>
-        <w:pStyle w:val="Caption"/>
+        <w:pStyle w:val="Parakstszemobjekta"/>
       </w:pPr>
       <w:r>
         <w:t>Figure 20</w:t>
@@ -9715,13 +9733,13 @@
     </w:p>
     <w:p>
       <w:pPr>
-        <w:pStyle w:val="Heading3"/>
+        <w:pStyle w:val="Virsraksts3"/>
         <w:rPr>
           <w:rFonts w:ascii="Arial" w:hAnsi="Arial" w:cs="Arial"/>
         </w:rPr>
       </w:pPr>
-      <w:bookmarkStart w:id="49" w:name="_Toc513995892"/>
-      <w:bookmarkStart w:id="50" w:name="_Toc514797574"/>
+      <w:bookmarkStart w:id="44" w:name="_Toc513995892"/>
+      <w:bookmarkStart w:id="45" w:name="_Toc514797574"/>
       <w:r>
         <w:rPr>
           <w:rFonts w:ascii="Arial" w:hAnsi="Arial" w:cs="Arial"/>
@@ -9738,26 +9756,10 @@
         <w:rPr>
           <w:rFonts w:ascii="Arial" w:hAnsi="Arial" w:cs="Arial"/>
         </w:rPr>
-        <w:t xml:space="preserve">. Unsupervised </w:t>
-      </w:r>
-      <w:commentRangeStart w:id="51"/>
-      <w:r>
-        <w:rPr>
-          <w:rFonts w:ascii="Arial" w:hAnsi="Arial" w:cs="Arial"/>
-        </w:rPr>
-        <w:t>Learning</w:t>
-      </w:r>
-      <w:bookmarkEnd w:id="49"/>
-      <w:commentRangeEnd w:id="51"/>
-      <w:r>
-        <w:rPr>
-          <w:rStyle w:val="CommentReference"/>
-          <w:rFonts w:ascii="Arial" w:eastAsiaTheme="minorHAnsi" w:hAnsi="Arial" w:cs="Arial"/>
-          <w:color w:val="auto"/>
-        </w:rPr>
-        <w:commentReference w:id="51"/>
-      </w:r>
-      <w:bookmarkEnd w:id="50"/>
+        <w:t>. Unsupervised Learning</w:t>
+      </w:r>
+      <w:bookmarkEnd w:id="44"/>
+      <w:bookmarkEnd w:id="45"/>
     </w:p>
     <w:p>
       <w:pPr>
@@ -9778,7 +9780,7 @@
     </w:p>
     <w:p>
       <w:pPr>
-        <w:pStyle w:val="ListParagraph"/>
+        <w:pStyle w:val="Sarakstarindkopa"/>
         <w:numPr>
           <w:ilvl w:val="0"/>
           <w:numId w:val="11"/>
@@ -9798,7 +9800,7 @@
     </w:p>
     <w:p>
       <w:pPr>
-        <w:pStyle w:val="ListParagraph"/>
+        <w:pStyle w:val="Sarakstarindkopa"/>
         <w:numPr>
           <w:ilvl w:val="0"/>
           <w:numId w:val="11"/>
@@ -9810,7 +9812,7 @@
     </w:p>
     <w:p>
       <w:pPr>
-        <w:pStyle w:val="ListParagraph"/>
+        <w:pStyle w:val="Sarakstarindkopa"/>
         <w:numPr>
           <w:ilvl w:val="0"/>
           <w:numId w:val="11"/>
@@ -9822,12 +9824,12 @@
     </w:p>
     <w:p>
       <w:pPr>
-        <w:pStyle w:val="Heading4"/>
+        <w:pStyle w:val="Virsraksts4"/>
         <w:rPr>
           <w:rFonts w:ascii="Arial" w:hAnsi="Arial" w:cs="Arial"/>
         </w:rPr>
       </w:pPr>
-      <w:bookmarkStart w:id="52" w:name="_Toc514797575"/>
+      <w:bookmarkStart w:id="46" w:name="_Toc514797575"/>
       <w:r>
         <w:rPr>
           <w:rFonts w:ascii="Arial" w:hAnsi="Arial" w:cs="Arial"/>
@@ -9853,7 +9855,7 @@
         </w:rPr>
         <w:t>Technique</w:t>
       </w:r>
-      <w:bookmarkEnd w:id="52"/>
+      <w:bookmarkEnd w:id="46"/>
     </w:p>
     <w:p>
       <w:pPr>
@@ -9908,7 +9910,7 @@
     </w:p>
     <w:p>
       <w:pPr>
-        <w:pStyle w:val="ListParagraph"/>
+        <w:pStyle w:val="Sarakstarindkopa"/>
         <w:numPr>
           <w:ilvl w:val="0"/>
           <w:numId w:val="16"/>
@@ -9932,7 +9934,7 @@
     </w:p>
     <w:p>
       <w:pPr>
-        <w:pStyle w:val="ListParagraph"/>
+        <w:pStyle w:val="Sarakstarindkopa"/>
         <w:numPr>
           <w:ilvl w:val="0"/>
           <w:numId w:val="16"/>
@@ -9956,12 +9958,12 @@
     </w:p>
     <w:p>
       <w:pPr>
-        <w:pStyle w:val="Heading4"/>
+        <w:pStyle w:val="Virsraksts4"/>
         <w:rPr>
           <w:rFonts w:ascii="Arial" w:hAnsi="Arial" w:cs="Arial"/>
         </w:rPr>
       </w:pPr>
-      <w:bookmarkStart w:id="53" w:name="_Toc514797576"/>
+      <w:bookmarkStart w:id="47" w:name="_Toc514797576"/>
       <w:r>
         <w:rPr>
           <w:rFonts w:ascii="Arial" w:hAnsi="Arial" w:cs="Arial"/>
@@ -9980,7 +9982,7 @@
         </w:rPr>
         <w:t>.2. Technique Implementation</w:t>
       </w:r>
-      <w:bookmarkEnd w:id="53"/>
+      <w:bookmarkEnd w:id="47"/>
       <w:r>
         <w:rPr>
           <w:rFonts w:ascii="Arial" w:hAnsi="Arial" w:cs="Arial"/>
@@ -10106,7 +10108,7 @@
                         <w:txbxContent>
                           <w:p>
                             <w:pPr>
-                              <w:pStyle w:val="Caption"/>
+                              <w:pStyle w:val="Parakstszemobjekta"/>
                               <w:rPr>
                                 <w:noProof/>
                                 <w:sz w:val="24"/>
@@ -10187,7 +10189,7 @@
                     </pic:cNvPicPr>
                   </pic:nvPicPr>
                   <pic:blipFill>
-                    <a:blip r:embed="rId37">
+                    <a:blip r:embed="rId34">
                       <a:extLst>
                         <a:ext uri="{28A0092B-C50C-407E-A947-70E740481C1C}">
                           <a14:useLocalDpi xmlns:a14="http://schemas.microsoft.com/office/drawing/2010/main" val="0"/>
@@ -10248,13 +10250,11 @@
       <w:r>
         <w:t xml:space="preserve">as the model decided to distribute them. Also, in each cluster there is a white cross, which represents the mean value for that cluster. This plot also helped us see that flights in some </w:t>
       </w:r>
-      <w:proofErr w:type="spellStart"/>
-      <w:r>
-        <w:t>clustersre</w:t>
-      </w:r>
-      <w:proofErr w:type="spellEnd"/>
-      <w:r>
-        <w:t xml:space="preserve"> more likely to partake in an accident, than others; in fact, the worst cluster (cluster 2) is three times more likely to crush with wildlife than the others.</w:t>
+      <w:r>
+        <w:t>clusters are</w:t>
+      </w:r>
+      <w:r>
+        <w:t xml:space="preserve"> more likely to partake in an accident, than others; in fact, the worst cluster is three times more likely to crush with wildlife than the others.</w:t>
       </w:r>
     </w:p>
     <w:p>
@@ -10314,7 +10314,7 @@
                         <w:txbxContent>
                           <w:p>
                             <w:pPr>
-                              <w:pStyle w:val="Caption"/>
+                              <w:pStyle w:val="Parakstszemobjekta"/>
                               <w:rPr>
                                 <w:noProof/>
                                 <w:sz w:val="24"/>
@@ -10395,7 +10395,7 @@
                     </pic:cNvPicPr>
                   </pic:nvPicPr>
                   <pic:blipFill>
-                    <a:blip r:embed="rId38">
+                    <a:blip r:embed="rId35">
                       <a:extLst>
                         <a:ext uri="{28A0092B-C50C-407E-A947-70E740481C1C}">
                           <a14:useLocalDpi xmlns:a14="http://schemas.microsoft.com/office/drawing/2010/main" val="0"/>
@@ -10545,7 +10545,7 @@
                         <w:txbxContent>
                           <w:p>
                             <w:pPr>
-                              <w:pStyle w:val="Caption"/>
+                              <w:pStyle w:val="Parakstszemobjekta"/>
                             </w:pPr>
                             <w:r>
                               <w:t>Figure 23</w:t>
@@ -10614,7 +10614,7 @@
                     <pic:cNvPicPr/>
                   </pic:nvPicPr>
                   <pic:blipFill>
-                    <a:blip r:embed="rId39">
+                    <a:blip r:embed="rId36">
                       <a:extLst>
                         <a:ext uri="{28A0092B-C50C-407E-A947-70E740481C1C}">
                           <a14:useLocalDpi xmlns:a14="http://schemas.microsoft.com/office/drawing/2010/main" val="0"/>
@@ -10675,7 +10675,7 @@
                     </pic:cNvPicPr>
                   </pic:nvPicPr>
                   <pic:blipFill>
-                    <a:blip r:embed="rId40">
+                    <a:blip r:embed="rId37">
                       <a:extLst>
                         <a:ext uri="{28A0092B-C50C-407E-A947-70E740481C1C}">
                           <a14:useLocalDpi xmlns:a14="http://schemas.microsoft.com/office/drawing/2010/main" val="0"/>
@@ -10757,7 +10757,7 @@
                         <w:txbxContent>
                           <w:p>
                             <w:pPr>
-                              <w:pStyle w:val="Caption"/>
+                              <w:pStyle w:val="Parakstszemobjekta"/>
                             </w:pPr>
                             <w:r>
                               <w:t>Figure 24</w:t>
@@ -10858,7 +10858,7 @@
     </w:p>
     <w:p>
       <w:pPr>
-        <w:pStyle w:val="Heading2"/>
+        <w:pStyle w:val="Virsraksts2"/>
         <w:numPr>
           <w:ilvl w:val="0"/>
           <w:numId w:val="5"/>
@@ -10867,8 +10867,8 @@
           <w:rFonts w:ascii="Arial" w:hAnsi="Arial" w:cs="Arial"/>
         </w:rPr>
       </w:pPr>
-      <w:bookmarkStart w:id="54" w:name="_Toc513995893"/>
-      <w:bookmarkStart w:id="55" w:name="_Toc514797577"/>
+      <w:bookmarkStart w:id="48" w:name="_Toc513995893"/>
+      <w:bookmarkStart w:id="49" w:name="_Toc514797577"/>
       <w:r>
         <w:rPr>
           <w:rFonts w:ascii="Arial" w:hAnsi="Arial" w:cs="Arial"/>
@@ -10882,8 +10882,8 @@
         </w:rPr>
         <w:t>Analysis</w:t>
       </w:r>
-      <w:bookmarkEnd w:id="54"/>
-      <w:bookmarkEnd w:id="55"/>
+      <w:bookmarkEnd w:id="48"/>
+      <w:bookmarkEnd w:id="49"/>
     </w:p>
     <w:p>
       <w:pPr>
@@ -10906,7 +10906,6 @@
       <w:pPr>
         <w:ind w:firstLine="360"/>
       </w:pPr>
-      <w:commentRangeStart w:id="56"/>
       <w:r>
         <w:t xml:space="preserve">Following on Figure 12’s findings, about how much of an impact the airport itself and its location has on a collision. </w:t>
       </w:r>
@@ -10946,13 +10945,6 @@
       <w:r>
         <w:t xml:space="preserve"> collisions is to better manage the airspace near airport.</w:t>
       </w:r>
-      <w:commentRangeEnd w:id="56"/>
-      <w:r>
-        <w:rPr>
-          <w:rStyle w:val="CommentReference"/>
-        </w:rPr>
-        <w:commentReference w:id="56"/>
-      </w:r>
     </w:p>
     <w:p>
       <w:r>
@@ -11009,7 +11001,7 @@
     </w:p>
     <w:p>
       <w:pPr>
-        <w:pStyle w:val="ListParagraph"/>
+        <w:pStyle w:val="Sarakstarindkopa"/>
         <w:numPr>
           <w:ilvl w:val="0"/>
           <w:numId w:val="13"/>
@@ -11021,7 +11013,7 @@
     </w:p>
     <w:p>
       <w:pPr>
-        <w:pStyle w:val="ListParagraph"/>
+        <w:pStyle w:val="Sarakstarindkopa"/>
         <w:numPr>
           <w:ilvl w:val="1"/>
           <w:numId w:val="13"/>
@@ -11033,7 +11025,7 @@
     </w:p>
     <w:p>
       <w:pPr>
-        <w:pStyle w:val="ListParagraph"/>
+        <w:pStyle w:val="Sarakstarindkopa"/>
         <w:numPr>
           <w:ilvl w:val="1"/>
           <w:numId w:val="13"/>
@@ -11048,7 +11040,7 @@
     </w:p>
     <w:p>
       <w:pPr>
-        <w:pStyle w:val="ListParagraph"/>
+        <w:pStyle w:val="Sarakstarindkopa"/>
         <w:numPr>
           <w:ilvl w:val="1"/>
           <w:numId w:val="13"/>
@@ -11060,7 +11052,7 @@
     </w:p>
     <w:p>
       <w:pPr>
-        <w:pStyle w:val="ListParagraph"/>
+        <w:pStyle w:val="Sarakstarindkopa"/>
         <w:numPr>
           <w:ilvl w:val="1"/>
           <w:numId w:val="13"/>
@@ -11072,7 +11064,7 @@
     </w:p>
     <w:p>
       <w:pPr>
-        <w:pStyle w:val="ListParagraph"/>
+        <w:pStyle w:val="Sarakstarindkopa"/>
         <w:numPr>
           <w:ilvl w:val="0"/>
           <w:numId w:val="13"/>
@@ -11136,7 +11128,7 @@
     </w:p>
     <w:p>
       <w:pPr>
-        <w:pStyle w:val="ListParagraph"/>
+        <w:pStyle w:val="Sarakstarindkopa"/>
         <w:numPr>
           <w:ilvl w:val="0"/>
           <w:numId w:val="13"/>
@@ -11148,7 +11140,7 @@
     </w:p>
     <w:p>
       <w:pPr>
-        <w:pStyle w:val="ListParagraph"/>
+        <w:pStyle w:val="Sarakstarindkopa"/>
         <w:numPr>
           <w:ilvl w:val="1"/>
           <w:numId w:val="13"/>
@@ -11166,7 +11158,7 @@
     </w:p>
     <w:p>
       <w:pPr>
-        <w:pStyle w:val="ListParagraph"/>
+        <w:pStyle w:val="Sarakstarindkopa"/>
         <w:numPr>
           <w:ilvl w:val="1"/>
           <w:numId w:val="13"/>
@@ -11178,7 +11170,7 @@
     </w:p>
     <w:p>
       <w:pPr>
-        <w:pStyle w:val="ListParagraph"/>
+        <w:pStyle w:val="Sarakstarindkopa"/>
         <w:numPr>
           <w:ilvl w:val="1"/>
           <w:numId w:val="13"/>
@@ -11204,7 +11196,7 @@
     </w:p>
     <w:p>
       <w:pPr>
-        <w:pStyle w:val="ListParagraph"/>
+        <w:pStyle w:val="Sarakstarindkopa"/>
         <w:numPr>
           <w:ilvl w:val="0"/>
           <w:numId w:val="12"/>
@@ -11223,17 +11215,15 @@
     </w:p>
     <w:p>
       <w:pPr>
-        <w:pStyle w:val="ListParagraph"/>
+        <w:pStyle w:val="Sarakstarindkopa"/>
         <w:numPr>
           <w:ilvl w:val="0"/>
           <w:numId w:val="12"/>
         </w:numPr>
       </w:pPr>
-      <w:proofErr w:type="spellStart"/>
-      <w:r>
-        <w:t>Take off</w:t>
-      </w:r>
-      <w:proofErr w:type="spellEnd"/>
+      <w:r>
+        <w:t>Takeoff</w:t>
+      </w:r>
       <w:r>
         <w:t xml:space="preserve"> or land</w:t>
       </w:r>
@@ -11255,7 +11245,7 @@
     </w:p>
     <w:p>
       <w:pPr>
-        <w:pStyle w:val="ListParagraph"/>
+        <w:pStyle w:val="Sarakstarindkopa"/>
         <w:numPr>
           <w:ilvl w:val="0"/>
           <w:numId w:val="12"/>
@@ -11264,6 +11254,8 @@
       <w:r>
         <w:t>Thorough preparation and training effectuated by all crew members, be it pilot or flight assistant.</w:t>
       </w:r>
+      <w:bookmarkStart w:id="50" w:name="_GoBack"/>
+      <w:bookmarkEnd w:id="50"/>
     </w:p>
     <w:p>
       <w:pPr>
@@ -11382,7 +11374,7 @@
     </w:p>
     <w:p>
       <w:pPr>
-        <w:pStyle w:val="ListParagraph"/>
+        <w:pStyle w:val="Sarakstarindkopa"/>
         <w:numPr>
           <w:ilvl w:val="0"/>
           <w:numId w:val="13"/>
@@ -11397,7 +11389,7 @@
     </w:p>
     <w:p>
       <w:pPr>
-        <w:pStyle w:val="ListParagraph"/>
+        <w:pStyle w:val="Sarakstarindkopa"/>
         <w:numPr>
           <w:ilvl w:val="0"/>
           <w:numId w:val="13"/>
@@ -11412,7 +11404,7 @@
     </w:p>
     <w:p>
       <w:pPr>
-        <w:pStyle w:val="ListParagraph"/>
+        <w:pStyle w:val="Sarakstarindkopa"/>
         <w:numPr>
           <w:ilvl w:val="0"/>
           <w:numId w:val="13"/>
@@ -11427,7 +11419,7 @@
     </w:p>
     <w:p>
       <w:pPr>
-        <w:pStyle w:val="ListParagraph"/>
+        <w:pStyle w:val="Sarakstarindkopa"/>
         <w:numPr>
           <w:ilvl w:val="0"/>
           <w:numId w:val="13"/>
@@ -11439,7 +11431,7 @@
     </w:p>
     <w:p>
       <w:pPr>
-        <w:pStyle w:val="ListParagraph"/>
+        <w:pStyle w:val="Sarakstarindkopa"/>
         <w:numPr>
           <w:ilvl w:val="0"/>
           <w:numId w:val="13"/>
@@ -11451,7 +11443,7 @@
     </w:p>
     <w:p>
       <w:pPr>
-        <w:pStyle w:val="ListParagraph"/>
+        <w:pStyle w:val="Sarakstarindkopa"/>
         <w:numPr>
           <w:ilvl w:val="0"/>
           <w:numId w:val="13"/>
@@ -11463,7 +11455,7 @@
     </w:p>
     <w:p>
       <w:pPr>
-        <w:pStyle w:val="ListParagraph"/>
+        <w:pStyle w:val="Sarakstarindkopa"/>
         <w:numPr>
           <w:ilvl w:val="0"/>
           <w:numId w:val="13"/>
@@ -11475,7 +11467,7 @@
     </w:p>
     <w:p>
       <w:pPr>
-        <w:pStyle w:val="Heading1"/>
+        <w:pStyle w:val="Virsraksts1"/>
         <w:numPr>
           <w:ilvl w:val="0"/>
           <w:numId w:val="2"/>
@@ -11486,12 +11478,12 @@
           <w:szCs w:val="24"/>
         </w:rPr>
       </w:pPr>
-      <w:bookmarkStart w:id="57" w:name="_Toc514096952"/>
-      <w:bookmarkStart w:id="58" w:name="_Toc514099959"/>
-      <w:bookmarkStart w:id="59" w:name="_Toc513995894"/>
-      <w:bookmarkStart w:id="60" w:name="_Toc514797578"/>
-      <w:bookmarkEnd w:id="57"/>
-      <w:bookmarkEnd w:id="58"/>
+      <w:bookmarkStart w:id="51" w:name="_Toc514096952"/>
+      <w:bookmarkStart w:id="52" w:name="_Toc514099959"/>
+      <w:bookmarkStart w:id="53" w:name="_Toc513995894"/>
+      <w:bookmarkStart w:id="54" w:name="_Toc514797578"/>
+      <w:bookmarkEnd w:id="51"/>
+      <w:bookmarkEnd w:id="52"/>
       <w:r>
         <w:rPr>
           <w:rFonts w:ascii="Arial" w:hAnsi="Arial" w:cs="Arial"/>
@@ -11500,12 +11492,12 @@
         </w:rPr>
         <w:t>Conclusion</w:t>
       </w:r>
-      <w:bookmarkEnd w:id="59"/>
-      <w:bookmarkEnd w:id="60"/>
-    </w:p>
-    <w:p>
-      <w:pPr>
-        <w:pStyle w:val="Heading2"/>
+      <w:bookmarkEnd w:id="53"/>
+      <w:bookmarkEnd w:id="54"/>
+    </w:p>
+    <w:p>
+      <w:pPr>
+        <w:pStyle w:val="Virsraksts2"/>
         <w:numPr>
           <w:ilvl w:val="0"/>
           <w:numId w:val="4"/>
@@ -11516,22 +11508,22 @@
           <w:szCs w:val="24"/>
         </w:rPr>
       </w:pPr>
-      <w:bookmarkStart w:id="61" w:name="_Toc513899749"/>
-      <w:bookmarkStart w:id="62" w:name="_Toc513995895"/>
-      <w:bookmarkStart w:id="63" w:name="_Toc513996034"/>
-      <w:bookmarkStart w:id="64" w:name="_Toc513996166"/>
-      <w:bookmarkStart w:id="65" w:name="_Toc513996195"/>
-      <w:bookmarkStart w:id="66" w:name="_Toc514096954"/>
-      <w:bookmarkStart w:id="67" w:name="_Toc514099961"/>
-      <w:bookmarkStart w:id="68" w:name="_Toc513995896"/>
-      <w:bookmarkStart w:id="69" w:name="_Toc514797579"/>
+      <w:bookmarkStart w:id="55" w:name="_Toc513899749"/>
+      <w:bookmarkStart w:id="56" w:name="_Toc513995895"/>
+      <w:bookmarkStart w:id="57" w:name="_Toc513996034"/>
+      <w:bookmarkStart w:id="58" w:name="_Toc513996166"/>
+      <w:bookmarkStart w:id="59" w:name="_Toc513996195"/>
+      <w:bookmarkStart w:id="60" w:name="_Toc514096954"/>
+      <w:bookmarkStart w:id="61" w:name="_Toc514099961"/>
+      <w:bookmarkStart w:id="62" w:name="_Toc513995896"/>
+      <w:bookmarkStart w:id="63" w:name="_Toc514797579"/>
+      <w:bookmarkEnd w:id="55"/>
+      <w:bookmarkEnd w:id="56"/>
+      <w:bookmarkEnd w:id="57"/>
+      <w:bookmarkEnd w:id="58"/>
+      <w:bookmarkEnd w:id="59"/>
+      <w:bookmarkEnd w:id="60"/>
       <w:bookmarkEnd w:id="61"/>
-      <w:bookmarkEnd w:id="62"/>
-      <w:bookmarkEnd w:id="63"/>
-      <w:bookmarkEnd w:id="64"/>
-      <w:bookmarkEnd w:id="65"/>
-      <w:bookmarkEnd w:id="66"/>
-      <w:bookmarkEnd w:id="67"/>
       <w:r>
         <w:rPr>
           <w:rFonts w:ascii="Arial" w:hAnsi="Arial" w:cs="Arial"/>
@@ -11540,8 +11532,8 @@
         </w:rPr>
         <w:t>Denouement</w:t>
       </w:r>
-      <w:bookmarkEnd w:id="68"/>
-      <w:bookmarkEnd w:id="69"/>
+      <w:bookmarkEnd w:id="62"/>
+      <w:bookmarkEnd w:id="63"/>
     </w:p>
     <w:p>
       <w:pPr>
@@ -11597,10 +11589,10 @@
       <w:r>
         <w:t xml:space="preserve"> follow the link, which will take you to our GitHub repository: </w:t>
       </w:r>
-      <w:hyperlink r:id="rId41" w:history="1">
-        <w:r>
-          <w:rPr>
-            <w:rStyle w:val="Hyperlink"/>
+      <w:hyperlink r:id="rId38" w:history="1">
+        <w:r>
+          <w:rPr>
+            <w:rStyle w:val="Hipersaite"/>
           </w:rPr>
           <w:t>https://github.com/RaidenRabit/WASP</w:t>
         </w:r>
@@ -11630,7 +11622,7 @@
     <w:p/>
     <w:p>
       <w:pPr>
-        <w:pStyle w:val="Heading2"/>
+        <w:pStyle w:val="Virsraksts2"/>
         <w:numPr>
           <w:ilvl w:val="0"/>
           <w:numId w:val="4"/>
@@ -11641,8 +11633,8 @@
           <w:szCs w:val="24"/>
         </w:rPr>
       </w:pPr>
-      <w:bookmarkStart w:id="70" w:name="_Toc513995897"/>
-      <w:bookmarkStart w:id="71" w:name="_Toc514797580"/>
+      <w:bookmarkStart w:id="64" w:name="_Toc513995897"/>
+      <w:bookmarkStart w:id="65" w:name="_Toc514797580"/>
       <w:r>
         <w:rPr>
           <w:rFonts w:ascii="Arial" w:hAnsi="Arial" w:cs="Arial"/>
@@ -11651,12 +11643,12 @@
         </w:rPr>
         <w:t>References</w:t>
       </w:r>
-      <w:bookmarkEnd w:id="70"/>
-      <w:bookmarkEnd w:id="71"/>
-    </w:p>
-    <w:p>
-      <w:pPr>
-        <w:pStyle w:val="ListParagraph"/>
+      <w:bookmarkEnd w:id="64"/>
+      <w:bookmarkEnd w:id="65"/>
+    </w:p>
+    <w:p>
+      <w:pPr>
+        <w:pStyle w:val="Sarakstarindkopa"/>
         <w:numPr>
           <w:ilvl w:val="0"/>
           <w:numId w:val="10"/>
@@ -11668,7 +11660,7 @@
     </w:p>
     <w:p>
       <w:pPr>
-        <w:pStyle w:val="ListParagraph"/>
+        <w:pStyle w:val="Sarakstarindkopa"/>
         <w:numPr>
           <w:ilvl w:val="0"/>
           <w:numId w:val="10"/>
@@ -11677,10 +11669,10 @@
       <w:r>
         <w:t xml:space="preserve">Dataset for collisions: </w:t>
       </w:r>
-      <w:hyperlink r:id="rId42" w:history="1">
-        <w:r>
-          <w:rPr>
-            <w:rStyle w:val="Hyperlink"/>
+      <w:hyperlink r:id="rId39" w:history="1">
+        <w:r>
+          <w:rPr>
+            <w:rStyle w:val="Hipersaite"/>
           </w:rPr>
           <w:t>https://wildlife.faa.gov/databaseSearch.aspx</w:t>
         </w:r>
@@ -11688,7 +11680,7 @@
     </w:p>
     <w:p>
       <w:pPr>
-        <w:pStyle w:val="ListParagraph"/>
+        <w:pStyle w:val="Sarakstarindkopa"/>
         <w:numPr>
           <w:ilvl w:val="0"/>
           <w:numId w:val="10"/>
@@ -11697,10 +11689,10 @@
       <w:r>
         <w:t xml:space="preserve">Used to normalize data: </w:t>
       </w:r>
-      <w:hyperlink r:id="rId43" w:history="1">
-        <w:r>
-          <w:rPr>
-            <w:rStyle w:val="Hyperlink"/>
+      <w:hyperlink r:id="rId40" w:history="1">
+        <w:r>
+          <w:rPr>
+            <w:rStyle w:val="Hipersaite"/>
           </w:rPr>
           <w:t>http://aircharterguide.com/Operators</w:t>
         </w:r>
@@ -11711,7 +11703,7 @@
     </w:p>
     <w:p>
       <w:pPr>
-        <w:pStyle w:val="ListParagraph"/>
+        <w:pStyle w:val="Sarakstarindkopa"/>
         <w:numPr>
           <w:ilvl w:val="0"/>
           <w:numId w:val="10"/>
@@ -11720,10 +11712,10 @@
       <w:r>
         <w:t xml:space="preserve">Dataset for all flights: </w:t>
       </w:r>
-      <w:hyperlink r:id="rId44" w:history="1">
-        <w:r>
-          <w:rPr>
-            <w:rStyle w:val="Hyperlink"/>
+      <w:hyperlink r:id="rId41" w:history="1">
+        <w:r>
+          <w:rPr>
+            <w:rStyle w:val="Hipersaite"/>
           </w:rPr>
           <w:t>https://www.kaggle.com/freddejn/flights/data</w:t>
         </w:r>
@@ -11731,7 +11723,7 @@
     </w:p>
     <w:p>
       <w:pPr>
-        <w:pStyle w:val="ListParagraph"/>
+        <w:pStyle w:val="Sarakstarindkopa"/>
         <w:numPr>
           <w:ilvl w:val="0"/>
           <w:numId w:val="10"/>
@@ -11746,10 +11738,10 @@
       <w:r>
         <w:t xml:space="preserve">: </w:t>
       </w:r>
-      <w:hyperlink r:id="rId45" w:history="1">
-        <w:r>
-          <w:rPr>
-            <w:rStyle w:val="Hyperlink"/>
+      <w:hyperlink r:id="rId42" w:history="1">
+        <w:r>
+          <w:rPr>
+            <w:rStyle w:val="Hipersaite"/>
           </w:rPr>
           <w:t>https://openflights.org/data.html</w:t>
         </w:r>
@@ -11757,13 +11749,13 @@
     </w:p>
     <w:p>
       <w:pPr>
-        <w:pStyle w:val="ListParagraph"/>
+        <w:pStyle w:val="Sarakstarindkopa"/>
         <w:numPr>
           <w:ilvl w:val="0"/>
           <w:numId w:val="10"/>
         </w:numPr>
         <w:rPr>
-          <w:rStyle w:val="Hyperlink"/>
+          <w:rStyle w:val="Hipersaite"/>
           <w:color w:val="auto"/>
           <w:u w:val="none"/>
         </w:rPr>
@@ -11777,10 +11769,10 @@
       <w:r>
         <w:t xml:space="preserve">: </w:t>
       </w:r>
-      <w:hyperlink r:id="rId46" w:history="1">
-        <w:r>
-          <w:rPr>
-            <w:rStyle w:val="Hyperlink"/>
+      <w:hyperlink r:id="rId43" w:history="1">
+        <w:r>
+          <w:rPr>
+            <w:rStyle w:val="Hipersaite"/>
           </w:rPr>
           <w:t>http://www.awesomestats.in/python-cluster-validation/</w:t>
         </w:r>
@@ -11788,7 +11780,7 @@
     </w:p>
     <w:p>
       <w:pPr>
-        <w:pStyle w:val="ListParagraph"/>
+        <w:pStyle w:val="Sarakstarindkopa"/>
         <w:numPr>
           <w:ilvl w:val="0"/>
           <w:numId w:val="10"/>
@@ -11803,10 +11795,10 @@
       <w:r>
         <w:t xml:space="preserve">: </w:t>
       </w:r>
-      <w:hyperlink r:id="rId47" w:history="1">
-        <w:r>
-          <w:rPr>
-            <w:rStyle w:val="Hyperlink"/>
+      <w:hyperlink r:id="rId44" w:history="1">
+        <w:r>
+          <w:rPr>
+            <w:rStyle w:val="Hipersaite"/>
           </w:rPr>
           <w:t>https://datascience.stackexchange.com/questions/16700/confused-about-how-to-apply-kmeans-on-my-a-dataset-with-features-extracted</w:t>
         </w:r>
@@ -11814,7 +11806,7 @@
     </w:p>
     <w:p>
       <w:pPr>
-        <w:pStyle w:val="ListParagraph"/>
+        <w:pStyle w:val="Sarakstarindkopa"/>
         <w:numPr>
           <w:ilvl w:val="0"/>
           <w:numId w:val="10"/>
@@ -11829,10 +11821,10 @@
       <w:r>
         <w:t xml:space="preserve">: </w:t>
       </w:r>
-      <w:hyperlink r:id="rId48" w:history="1">
-        <w:r>
-          <w:rPr>
-            <w:rStyle w:val="Hyperlink"/>
+      <w:hyperlink r:id="rId45" w:history="1">
+        <w:r>
+          <w:rPr>
+            <w:rStyle w:val="Hipersaite"/>
           </w:rPr>
           <w:t>https://data.humdata.org/dataset/ourairports</w:t>
         </w:r>
@@ -11840,7 +11832,7 @@
     </w:p>
     <w:p>
       <w:pPr>
-        <w:pStyle w:val="ListParagraph"/>
+        <w:pStyle w:val="Sarakstarindkopa"/>
         <w:numPr>
           <w:ilvl w:val="0"/>
           <w:numId w:val="10"/>
@@ -11849,10 +11841,10 @@
       <w:r>
         <w:t xml:space="preserve">Info about bird strikes: </w:t>
       </w:r>
-      <w:hyperlink r:id="rId49" w:history="1">
-        <w:r>
-          <w:rPr>
-            <w:rStyle w:val="Hyperlink"/>
+      <w:hyperlink r:id="rId46" w:history="1">
+        <w:r>
+          <w:rPr>
+            <w:rStyle w:val="Hipersaite"/>
           </w:rPr>
           <w:t>https://wildlife.faa.gov/downloads/StrikeReport1990-2012.pdf</w:t>
         </w:r>
@@ -11860,7 +11852,7 @@
     </w:p>
     <w:p>
       <w:pPr>
-        <w:pStyle w:val="ListParagraph"/>
+        <w:pStyle w:val="Sarakstarindkopa"/>
         <w:numPr>
           <w:ilvl w:val="0"/>
           <w:numId w:val="10"/>
@@ -11878,10 +11870,10 @@
       <w:r>
         <w:t xml:space="preserve"> </w:t>
       </w:r>
-      <w:hyperlink r:id="rId50" w:history="1">
-        <w:r>
-          <w:rPr>
-            <w:rStyle w:val="Hyperlink"/>
+      <w:hyperlink r:id="rId47" w:history="1">
+        <w:r>
+          <w:rPr>
+            <w:rStyle w:val="Hipersaite"/>
           </w:rPr>
           <w:t>https://www.faa.gov/airports/planning_capacity/passenger_allcargo_stats/passenger/media/cy14-commercial-service-enplanements.pdf</w:t>
         </w:r>
@@ -11889,7 +11881,7 @@
     </w:p>
     <w:p>
       <w:pPr>
-        <w:pStyle w:val="ListParagraph"/>
+        <w:pStyle w:val="Sarakstarindkopa"/>
         <w:numPr>
           <w:ilvl w:val="0"/>
           <w:numId w:val="10"/>
@@ -11902,7 +11894,7 @@
     </w:p>
     <w:p>
       <w:pPr>
-        <w:pStyle w:val="ListParagraph"/>
+        <w:pStyle w:val="Sarakstarindkopa"/>
         <w:numPr>
           <w:ilvl w:val="0"/>
           <w:numId w:val="10"/>
@@ -11914,10 +11906,10 @@
       <w:r>
         <w:t xml:space="preserve"> dove heat map: </w:t>
       </w:r>
-      <w:hyperlink r:id="rId51" w:history="1">
-        <w:r>
-          <w:rPr>
-            <w:rStyle w:val="Hyperlink"/>
+      <w:hyperlink r:id="rId48" w:history="1">
+        <w:r>
+          <w:rPr>
+            <w:rStyle w:val="Hipersaite"/>
           </w:rPr>
           <w:t>https://mnbirdatlas.org/species/mourning-dove/</w:t>
         </w:r>
@@ -11925,7 +11917,7 @@
     </w:p>
     <w:p>
       <w:pPr>
-        <w:pStyle w:val="ListParagraph"/>
+        <w:pStyle w:val="Sarakstarindkopa"/>
         <w:numPr>
           <w:ilvl w:val="0"/>
           <w:numId w:val="10"/>
@@ -11934,18 +11926,18 @@
       <w:r>
         <w:t xml:space="preserve">Collision distribution over aircraft: </w:t>
       </w:r>
-      <w:hyperlink r:id="rId52" w:history="1">
-        <w:r>
-          <w:rPr>
-            <w:rStyle w:val="Hyperlink"/>
+      <w:hyperlink r:id="rId49" w:history="1">
+        <w:r>
+          <w:rPr>
+            <w:rStyle w:val="Hipersaite"/>
           </w:rPr>
           <w:t>http://www.boeing.com/commercial/aeromagazine/articles/2011_q3/4/</w:t>
         </w:r>
       </w:hyperlink>
     </w:p>
     <w:sectPr>
-      <w:headerReference w:type="default" r:id="rId53"/>
-      <w:footerReference w:type="default" r:id="rId54"/>
+      <w:headerReference w:type="default" r:id="rId50"/>
+      <w:footerReference w:type="default" r:id="rId51"/>
       <w:pgSz w:w="12240" w:h="15840"/>
       <w:pgMar w:top="1440" w:right="1440" w:bottom="1440" w:left="1440" w:header="720" w:footer="720" w:gutter="0"/>
       <w:cols w:space="720"/>
@@ -11953,131 +11945,6 @@
     </w:sectPr>
   </w:body>
 </w:document>
-</file>
-
-<file path=word/comments.xml><?xml version="1.0" encoding="utf-8"?>
-<w:comments xmlns:wpc="http://schemas.microsoft.com/office/word/2010/wordprocessingCanvas" xmlns:cx="http://schemas.microsoft.com/office/drawing/2014/chartex" xmlns:cx1="http://schemas.microsoft.com/office/drawing/2015/9/8/chartex" xmlns:cx2="http://schemas.microsoft.com/office/drawing/2015/10/21/chartex" xmlns:cx3="http://schemas.microsoft.com/office/drawing/2016/5/9/chartex" xmlns:cx4="http://schemas.microsoft.com/office/drawing/2016/5/10/chartex" xmlns:cx5="http://schemas.microsoft.com/office/drawing/2016/5/11/chartex" xmlns:cx6="http://schemas.microsoft.com/office/drawing/2016/5/12/chartex" xmlns:cx7="http://schemas.microsoft.com/office/drawing/2016/5/13/chartex" xmlns:cx8="http://schemas.microsoft.com/office/drawing/2016/5/14/chartex" xmlns:mc="http://schemas.openxmlformats.org/markup-compatibility/2006" xmlns:aink="http://schemas.microsoft.com/office/drawing/2016/ink" xmlns:am3d="http://schemas.microsoft.com/office/drawing/2017/model3d" xmlns:o="urn:schemas-microsoft-com:office:office" xmlns:r="http://schemas.openxmlformats.org/officeDocument/2006/relationships" xmlns:m="http://schemas.openxmlformats.org/officeDocument/2006/math" xmlns:v="urn:schemas-microsoft-com:vml" xmlns:wp14="http://schemas.microsoft.com/office/word/2010/wordprocessingDrawing" xmlns:wp="http://schemas.openxmlformats.org/drawingml/2006/wordprocessingDrawing" xmlns:w10="urn:schemas-microsoft-com:office:word" xmlns:w="http://schemas.openxmlformats.org/wordprocessingml/2006/main" xmlns:w14="http://schemas.microsoft.com/office/word/2010/wordml" xmlns:w15="http://schemas.microsoft.com/office/word/2012/wordml" xmlns:w16cid="http://schemas.microsoft.com/office/word/2016/wordml/cid" xmlns:w16se="http://schemas.microsoft.com/office/word/2015/wordml/symex" xmlns:wpg="http://schemas.microsoft.com/office/word/2010/wordprocessingGroup" xmlns:wpi="http://schemas.microsoft.com/office/word/2010/wordprocessingInk" xmlns:wne="http://schemas.microsoft.com/office/word/2006/wordml" xmlns:wps="http://schemas.microsoft.com/office/word/2010/wordprocessingShape" mc:Ignorable="w14 w15 w16se w16cid wp14">
-  <w:comment w:id="38" w:author="Raiden Rabit" w:date="2018-05-22T22:16:00Z" w:initials="RR">
-    <w:p>
-      <w:pPr>
-        <w:pStyle w:val="CommentText"/>
-      </w:pPr>
-      <w:r>
-        <w:rPr>
-          <w:rStyle w:val="CommentReference"/>
-        </w:rPr>
-        <w:annotationRef/>
-      </w:r>
-      <w:r>
-        <w:t>added</w:t>
-      </w:r>
-    </w:p>
-  </w:comment>
-  <w:comment w:id="39" w:author="Raiden Rabit" w:date="2018-05-22T22:16:00Z" w:initials="RR">
-    <w:p>
-      <w:pPr>
-        <w:pStyle w:val="CommentText"/>
-      </w:pPr>
-      <w:r>
-        <w:rPr>
-          <w:rStyle w:val="CommentReference"/>
-        </w:rPr>
-        <w:annotationRef/>
-      </w:r>
-      <w:r>
-        <w:t>added</w:t>
-      </w:r>
-    </w:p>
-  </w:comment>
-  <w:comment w:id="42" w:author="Raiden Rabit" w:date="2018-05-22T22:16:00Z" w:initials="RR">
-    <w:p>
-      <w:pPr>
-        <w:pStyle w:val="CommentText"/>
-      </w:pPr>
-      <w:r>
-        <w:rPr>
-          <w:rStyle w:val="CommentReference"/>
-        </w:rPr>
-        <w:annotationRef/>
-      </w:r>
-      <w:proofErr w:type="spellStart"/>
-      <w:r>
-        <w:t>eddited</w:t>
-      </w:r>
-      <w:proofErr w:type="spellEnd"/>
-    </w:p>
-  </w:comment>
-  <w:comment w:id="46" w:author="Raiden Rabit" w:date="2018-05-22T22:22:00Z" w:initials="RR">
-    <w:p>
-      <w:pPr>
-        <w:pStyle w:val="CommentText"/>
-      </w:pPr>
-      <w:r>
-        <w:rPr>
-          <w:rStyle w:val="CommentReference"/>
-        </w:rPr>
-        <w:annotationRef/>
-      </w:r>
-      <w:r>
-        <w:t>added</w:t>
-      </w:r>
-    </w:p>
-  </w:comment>
-  <w:comment w:id="51" w:author="Raiden Rabit" w:date="2018-05-22T23:32:00Z" w:initials="RR">
-    <w:p>
-      <w:pPr>
-        <w:pStyle w:val="CommentText"/>
-      </w:pPr>
-      <w:r>
-        <w:rPr>
-          <w:rStyle w:val="CommentReference"/>
-        </w:rPr>
-        <w:annotationRef/>
-      </w:r>
-      <w:r>
-        <w:t>multiple things were changed, read it all</w:t>
-      </w:r>
-    </w:p>
-  </w:comment>
-  <w:comment w:id="56" w:author="Raiden Rabit" w:date="2018-05-22T23:36:00Z" w:initials="RR">
-    <w:p>
-      <w:pPr>
-        <w:pStyle w:val="CommentText"/>
-      </w:pPr>
-      <w:r>
-        <w:rPr>
-          <w:rStyle w:val="CommentReference"/>
-        </w:rPr>
-        <w:annotationRef/>
-      </w:r>
-      <w:r>
-        <w:t>added</w:t>
-      </w:r>
-    </w:p>
-  </w:comment>
-</w:comments>
-</file>
-
-<file path=word/commentsExtended.xml><?xml version="1.0" encoding="utf-8"?>
-<w15:commentsEx xmlns:wpc="http://schemas.microsoft.com/office/word/2010/wordprocessingCanvas" xmlns:cx="http://schemas.microsoft.com/office/drawing/2014/chartex" xmlns:cx1="http://schemas.microsoft.com/office/drawing/2015/9/8/chartex" xmlns:cx2="http://schemas.microsoft.com/office/drawing/2015/10/21/chartex" xmlns:cx3="http://schemas.microsoft.com/office/drawing/2016/5/9/chartex" xmlns:cx4="http://schemas.microsoft.com/office/drawing/2016/5/10/chartex" xmlns:cx5="http://schemas.microsoft.com/office/drawing/2016/5/11/chartex" xmlns:cx6="http://schemas.microsoft.com/office/drawing/2016/5/12/chartex" xmlns:cx7="http://schemas.microsoft.com/office/drawing/2016/5/13/chartex" xmlns:cx8="http://schemas.microsoft.com/office/drawing/2016/5/14/chartex" xmlns:mc="http://schemas.openxmlformats.org/markup-compatibility/2006" xmlns:aink="http://schemas.microsoft.com/office/drawing/2016/ink" xmlns:am3d="http://schemas.microsoft.com/office/drawing/2017/model3d" xmlns:o="urn:schemas-microsoft-com:office:office" xmlns:r="http://schemas.openxmlformats.org/officeDocument/2006/relationships" xmlns:m="http://schemas.openxmlformats.org/officeDocument/2006/math" xmlns:v="urn:schemas-microsoft-com:vml" xmlns:wp14="http://schemas.microsoft.com/office/word/2010/wordprocessingDrawing" xmlns:wp="http://schemas.openxmlformats.org/drawingml/2006/wordprocessingDrawing" xmlns:w10="urn:schemas-microsoft-com:office:word" xmlns:w="http://schemas.openxmlformats.org/wordprocessingml/2006/main" xmlns:w14="http://schemas.microsoft.com/office/word/2010/wordml" xmlns:w15="http://schemas.microsoft.com/office/word/2012/wordml" xmlns:w16cid="http://schemas.microsoft.com/office/word/2016/wordml/cid" xmlns:w16se="http://schemas.microsoft.com/office/word/2015/wordml/symex" xmlns:wpg="http://schemas.microsoft.com/office/word/2010/wordprocessingGroup" xmlns:wpi="http://schemas.microsoft.com/office/word/2010/wordprocessingInk" xmlns:wne="http://schemas.microsoft.com/office/word/2006/wordml" xmlns:wps="http://schemas.microsoft.com/office/word/2010/wordprocessingShape" mc:Ignorable="w14 w15 w16se w16cid wp14">
-  <w15:commentEx w15:paraId="1C60BCCF" w15:done="0"/>
-  <w15:commentEx w15:paraId="31A81E17" w15:done="0"/>
-  <w15:commentEx w15:paraId="6328BE7A" w15:done="0"/>
-  <w15:commentEx w15:paraId="64FEC503" w15:done="0"/>
-  <w15:commentEx w15:paraId="52B0EE05" w15:done="0"/>
-  <w15:commentEx w15:paraId="5D556DE1" w15:done="0"/>
-</w15:commentsEx>
-</file>
-
-<file path=word/commentsIds.xml><?xml version="1.0" encoding="utf-8"?>
-<w16cid:commentsIds xmlns:wpc="http://schemas.microsoft.com/office/word/2010/wordprocessingCanvas" xmlns:cx="http://schemas.microsoft.com/office/drawing/2014/chartex" xmlns:cx1="http://schemas.microsoft.com/office/drawing/2015/9/8/chartex" xmlns:cx2="http://schemas.microsoft.com/office/drawing/2015/10/21/chartex" xmlns:cx3="http://schemas.microsoft.com/office/drawing/2016/5/9/chartex" xmlns:cx4="http://schemas.microsoft.com/office/drawing/2016/5/10/chartex" xmlns:cx5="http://schemas.microsoft.com/office/drawing/2016/5/11/chartex" xmlns:cx6="http://schemas.microsoft.com/office/drawing/2016/5/12/chartex" xmlns:cx7="http://schemas.microsoft.com/office/drawing/2016/5/13/chartex" xmlns:cx8="http://schemas.microsoft.com/office/drawing/2016/5/14/chartex" xmlns:mc="http://schemas.openxmlformats.org/markup-compatibility/2006" xmlns:aink="http://schemas.microsoft.com/office/drawing/2016/ink" xmlns:am3d="http://schemas.microsoft.com/office/drawing/2017/model3d" xmlns:o="urn:schemas-microsoft-com:office:office" xmlns:r="http://schemas.openxmlformats.org/officeDocument/2006/relationships" xmlns:m="http://schemas.openxmlformats.org/officeDocument/2006/math" xmlns:v="urn:schemas-microsoft-com:vml" xmlns:wp14="http://schemas.microsoft.com/office/word/2010/wordprocessingDrawing" xmlns:wp="http://schemas.openxmlformats.org/drawingml/2006/wordprocessingDrawing" xmlns:w10="urn:schemas-microsoft-com:office:word" xmlns:w="http://schemas.openxmlformats.org/wordprocessingml/2006/main" xmlns:w14="http://schemas.microsoft.com/office/word/2010/wordml" xmlns:w15="http://schemas.microsoft.com/office/word/2012/wordml" xmlns:w16cid="http://schemas.microsoft.com/office/word/2016/wordml/cid" xmlns:w16se="http://schemas.microsoft.com/office/word/2015/wordml/symex" xmlns:wpg="http://schemas.microsoft.com/office/word/2010/wordprocessingGroup" xmlns:wpi="http://schemas.microsoft.com/office/word/2010/wordprocessingInk" xmlns:wne="http://schemas.microsoft.com/office/word/2006/wordml" xmlns:wps="http://schemas.microsoft.com/office/word/2010/wordprocessingShape" mc:Ignorable="w14 w15 w16se w16cid wp14">
-  <w16cid:commentId w16cid:paraId="1C60BCCF" w16cid:durableId="1EAF1558"/>
-  <w16cid:commentId w16cid:paraId="31A81E17" w16cid:durableId="1EAF154F"/>
-  <w16cid:commentId w16cid:paraId="6328BE7A" w16cid:durableId="1EAF1547"/>
-  <w16cid:commentId w16cid:paraId="64FEC503" w16cid:durableId="1EAF16B4"/>
-  <w16cid:commentId w16cid:paraId="52B0EE05" w16cid:durableId="1EAF2710"/>
-  <w16cid:commentId w16cid:paraId="5D556DE1" w16cid:durableId="1EAF2817"/>
-</w16cid:commentsIds>
 </file>
 
 <file path=word/endnotes.xml><?xml version="1.0" encoding="utf-8"?>
@@ -12129,7 +11996,7 @@
         <w:sdtContent>
           <w:p>
             <w:pPr>
-              <w:pStyle w:val="Footer"/>
+              <w:pStyle w:val="Kjene"/>
               <w:jc w:val="center"/>
             </w:pPr>
             <w:r>
@@ -12217,7 +12084,7 @@
   </w:sdt>
   <w:p>
     <w:pPr>
-      <w:pStyle w:val="Footer"/>
+      <w:pStyle w:val="Kjene"/>
     </w:pPr>
   </w:p>
 </w:ftr>
@@ -12248,11 +12115,11 @@
   <w:footnote w:id="1">
     <w:p>
       <w:pPr>
-        <w:pStyle w:val="FootnoteText"/>
-      </w:pPr>
-      <w:r>
-        <w:rPr>
-          <w:rStyle w:val="FootnoteReference"/>
+        <w:pStyle w:val="Vresteksts"/>
+      </w:pPr>
+      <w:r>
+        <w:rPr>
+          <w:rStyle w:val="Vresatsauce"/>
         </w:rPr>
         <w:footnoteRef/>
       </w:r>
@@ -12264,11 +12131,11 @@
   <w:footnote w:id="2">
     <w:p>
       <w:pPr>
-        <w:pStyle w:val="FootnoteText"/>
-      </w:pPr>
-      <w:r>
-        <w:rPr>
-          <w:rStyle w:val="FootnoteReference"/>
+        <w:pStyle w:val="Vresteksts"/>
+      </w:pPr>
+      <w:r>
+        <w:rPr>
+          <w:rStyle w:val="Vresatsauce"/>
         </w:rPr>
         <w:footnoteRef/>
       </w:r>
@@ -12284,7 +12151,7 @@
 <w:hdr xmlns:wpc="http://schemas.microsoft.com/office/word/2010/wordprocessingCanvas" xmlns:cx="http://schemas.microsoft.com/office/drawing/2014/chartex" xmlns:cx1="http://schemas.microsoft.com/office/drawing/2015/9/8/chartex" xmlns:cx2="http://schemas.microsoft.com/office/drawing/2015/10/21/chartex" xmlns:cx3="http://schemas.microsoft.com/office/drawing/2016/5/9/chartex" xmlns:cx4="http://schemas.microsoft.com/office/drawing/2016/5/10/chartex" xmlns:cx5="http://schemas.microsoft.com/office/drawing/2016/5/11/chartex" xmlns:cx6="http://schemas.microsoft.com/office/drawing/2016/5/12/chartex" xmlns:cx7="http://schemas.microsoft.com/office/drawing/2016/5/13/chartex" xmlns:cx8="http://schemas.microsoft.com/office/drawing/2016/5/14/chartex" xmlns:mc="http://schemas.openxmlformats.org/markup-compatibility/2006" xmlns:aink="http://schemas.microsoft.com/office/drawing/2016/ink" xmlns:am3d="http://schemas.microsoft.com/office/drawing/2017/model3d" xmlns:o="urn:schemas-microsoft-com:office:office" xmlns:r="http://schemas.openxmlformats.org/officeDocument/2006/relationships" xmlns:m="http://schemas.openxmlformats.org/officeDocument/2006/math" xmlns:v="urn:schemas-microsoft-com:vml" xmlns:wp14="http://schemas.microsoft.com/office/word/2010/wordprocessingDrawing" xmlns:wp="http://schemas.openxmlformats.org/drawingml/2006/wordprocessingDrawing" xmlns:w10="urn:schemas-microsoft-com:office:word" xmlns:w="http://schemas.openxmlformats.org/wordprocessingml/2006/main" xmlns:w14="http://schemas.microsoft.com/office/word/2010/wordml" xmlns:w15="http://schemas.microsoft.com/office/word/2012/wordml" xmlns:w16cid="http://schemas.microsoft.com/office/word/2016/wordml/cid" xmlns:w16se="http://schemas.microsoft.com/office/word/2015/wordml/symex" xmlns:wpg="http://schemas.microsoft.com/office/word/2010/wordprocessingGroup" xmlns:wpi="http://schemas.microsoft.com/office/word/2010/wordprocessingInk" xmlns:wne="http://schemas.microsoft.com/office/word/2006/wordml" xmlns:wps="http://schemas.microsoft.com/office/word/2010/wordprocessingShape" mc:Ignorable="w14 w15 w16se w16cid wp14">
   <w:p>
     <w:pPr>
-      <w:pStyle w:val="Header"/>
+      <w:pStyle w:val="Galvene"/>
       <w:rPr>
         <w:b/>
       </w:rPr>
@@ -12577,7 +12444,7 @@
   </w:p>
   <w:p>
     <w:pPr>
-      <w:pStyle w:val="Header"/>
+      <w:pStyle w:val="Galvene"/>
       <w:rPr>
         <w:b/>
       </w:rPr>
@@ -12597,7 +12464,7 @@
   </w:p>
   <w:p>
     <w:pPr>
-      <w:pStyle w:val="Header"/>
+      <w:pStyle w:val="Galvene"/>
       <w:jc w:val="center"/>
       <w:rPr>
         <w:b/>
@@ -12619,7 +12486,7 @@
   </w:p>
   <w:p>
     <w:pPr>
-      <w:pStyle w:val="Header"/>
+      <w:pStyle w:val="Galvene"/>
     </w:pPr>
     <w:r>
       <w:rPr>
@@ -14928,14 +14795,6 @@
     <w:abstractNumId w:val="14"/>
   </w:num>
 </w:numbering>
-</file>
-
-<file path=word/people.xml><?xml version="1.0" encoding="utf-8"?>
-<w15:people xmlns:wpc="http://schemas.microsoft.com/office/word/2010/wordprocessingCanvas" xmlns:cx="http://schemas.microsoft.com/office/drawing/2014/chartex" xmlns:cx1="http://schemas.microsoft.com/office/drawing/2015/9/8/chartex" xmlns:cx2="http://schemas.microsoft.com/office/drawing/2015/10/21/chartex" xmlns:cx3="http://schemas.microsoft.com/office/drawing/2016/5/9/chartex" xmlns:cx4="http://schemas.microsoft.com/office/drawing/2016/5/10/chartex" xmlns:cx5="http://schemas.microsoft.com/office/drawing/2016/5/11/chartex" xmlns:cx6="http://schemas.microsoft.com/office/drawing/2016/5/12/chartex" xmlns:cx7="http://schemas.microsoft.com/office/drawing/2016/5/13/chartex" xmlns:cx8="http://schemas.microsoft.com/office/drawing/2016/5/14/chartex" xmlns:mc="http://schemas.openxmlformats.org/markup-compatibility/2006" xmlns:aink="http://schemas.microsoft.com/office/drawing/2016/ink" xmlns:am3d="http://schemas.microsoft.com/office/drawing/2017/model3d" xmlns:o="urn:schemas-microsoft-com:office:office" xmlns:r="http://schemas.openxmlformats.org/officeDocument/2006/relationships" xmlns:m="http://schemas.openxmlformats.org/officeDocument/2006/math" xmlns:v="urn:schemas-microsoft-com:vml" xmlns:wp14="http://schemas.microsoft.com/office/word/2010/wordprocessingDrawing" xmlns:wp="http://schemas.openxmlformats.org/drawingml/2006/wordprocessingDrawing" xmlns:w10="urn:schemas-microsoft-com:office:word" xmlns:w="http://schemas.openxmlformats.org/wordprocessingml/2006/main" xmlns:w14="http://schemas.microsoft.com/office/word/2010/wordml" xmlns:w15="http://schemas.microsoft.com/office/word/2012/wordml" xmlns:w16cid="http://schemas.microsoft.com/office/word/2016/wordml/cid" xmlns:w16se="http://schemas.microsoft.com/office/word/2015/wordml/symex" xmlns:wpg="http://schemas.microsoft.com/office/word/2010/wordprocessingGroup" xmlns:wpi="http://schemas.microsoft.com/office/word/2010/wordprocessingInk" xmlns:wne="http://schemas.microsoft.com/office/word/2006/wordml" xmlns:wps="http://schemas.microsoft.com/office/word/2010/wordprocessingShape" mc:Ignorable="w14 w15 w16se w16cid wp14">
-  <w15:person w15:author="Raiden Rabit">
-    <w15:presenceInfo w15:providerId="None" w15:userId="Raiden Rabit"/>
-  </w15:person>
-</w15:people>
 </file>
 
 <file path=word/styles.xml><?xml version="1.0" encoding="utf-8"?>
@@ -15332,16 +15191,16 @@
     <w:lsdException w:name="Hashtag" w:semiHidden="1" w:unhideWhenUsed="1"/>
     <w:lsdException w:name="Unresolved Mention" w:semiHidden="1" w:unhideWhenUsed="1"/>
   </w:latentStyles>
-  <w:style w:type="paragraph" w:default="1" w:styleId="Normal">
+  <w:style w:type="paragraph" w:default="1" w:styleId="Parasts">
     <w:name w:val="Normal"/>
     <w:qFormat/>
     <w:rsid w:val="00C43174"/>
   </w:style>
-  <w:style w:type="paragraph" w:styleId="Heading1">
+  <w:style w:type="paragraph" w:styleId="Virsraksts1">
     <w:name w:val="heading 1"/>
-    <w:basedOn w:val="Normal"/>
-    <w:next w:val="Normal"/>
-    <w:link w:val="Heading1Char"/>
+    <w:basedOn w:val="Parasts"/>
+    <w:next w:val="Parasts"/>
+    <w:link w:val="Virsraksts1Rakstz"/>
     <w:uiPriority w:val="9"/>
     <w:qFormat/>
     <w:rsid w:val="00890E79"/>
@@ -15358,11 +15217,11 @@
       <w:szCs w:val="32"/>
     </w:rPr>
   </w:style>
-  <w:style w:type="paragraph" w:styleId="Heading2">
+  <w:style w:type="paragraph" w:styleId="Virsraksts2">
     <w:name w:val="heading 2"/>
-    <w:basedOn w:val="Normal"/>
-    <w:next w:val="Normal"/>
-    <w:link w:val="Heading2Char"/>
+    <w:basedOn w:val="Parasts"/>
+    <w:next w:val="Parasts"/>
+    <w:link w:val="Virsraksts2Rakstz"/>
     <w:uiPriority w:val="9"/>
     <w:unhideWhenUsed/>
     <w:qFormat/>
@@ -15380,11 +15239,11 @@
       <w:szCs w:val="26"/>
     </w:rPr>
   </w:style>
-  <w:style w:type="paragraph" w:styleId="Heading3">
+  <w:style w:type="paragraph" w:styleId="Virsraksts3">
     <w:name w:val="heading 3"/>
-    <w:basedOn w:val="Normal"/>
-    <w:next w:val="Normal"/>
-    <w:link w:val="Heading3Char"/>
+    <w:basedOn w:val="Parasts"/>
+    <w:next w:val="Parasts"/>
+    <w:link w:val="Virsraksts3Rakstz"/>
     <w:uiPriority w:val="9"/>
     <w:unhideWhenUsed/>
     <w:qFormat/>
@@ -15400,11 +15259,11 @@
       <w:color w:val="1F3763" w:themeColor="accent1" w:themeShade="7F"/>
     </w:rPr>
   </w:style>
-  <w:style w:type="paragraph" w:styleId="Heading4">
+  <w:style w:type="paragraph" w:styleId="Virsraksts4">
     <w:name w:val="heading 4"/>
-    <w:basedOn w:val="Normal"/>
-    <w:next w:val="Normal"/>
-    <w:link w:val="Heading4Char"/>
+    <w:basedOn w:val="Parasts"/>
+    <w:next w:val="Parasts"/>
+    <w:link w:val="Virsraksts4Rakstz"/>
     <w:uiPriority w:val="9"/>
     <w:unhideWhenUsed/>
     <w:qFormat/>
@@ -15422,13 +15281,13 @@
       <w:color w:val="2F5496" w:themeColor="accent1" w:themeShade="BF"/>
     </w:rPr>
   </w:style>
-  <w:style w:type="character" w:default="1" w:styleId="DefaultParagraphFont">
+  <w:style w:type="character" w:default="1" w:styleId="Noklusjumarindkopasfonts">
     <w:name w:val="Default Paragraph Font"/>
     <w:uiPriority w:val="1"/>
     <w:semiHidden/>
     <w:unhideWhenUsed/>
   </w:style>
-  <w:style w:type="table" w:default="1" w:styleId="TableNormal">
+  <w:style w:type="table" w:default="1" w:styleId="Parastatabula">
     <w:name w:val="Normal Table"/>
     <w:uiPriority w:val="99"/>
     <w:semiHidden/>
@@ -15443,17 +15302,17 @@
       </w:tblCellMar>
     </w:tblPr>
   </w:style>
-  <w:style w:type="numbering" w:default="1" w:styleId="NoList">
+  <w:style w:type="numbering" w:default="1" w:styleId="Bezsaraksta">
     <w:name w:val="No List"/>
     <w:uiPriority w:val="99"/>
     <w:semiHidden/>
     <w:unhideWhenUsed/>
   </w:style>
-  <w:style w:type="paragraph" w:styleId="Title">
+  <w:style w:type="paragraph" w:styleId="Nosaukums">
     <w:name w:val="Title"/>
-    <w:basedOn w:val="Normal"/>
-    <w:next w:val="Normal"/>
-    <w:link w:val="TitleChar"/>
+    <w:basedOn w:val="Parasts"/>
+    <w:next w:val="Parasts"/>
+    <w:link w:val="NosaukumsRakstz"/>
     <w:uiPriority w:val="10"/>
     <w:qFormat/>
     <w:rsid w:val="00C43174"/>
@@ -15470,10 +15329,10 @@
       <w:lang w:val="en-GB"/>
     </w:rPr>
   </w:style>
-  <w:style w:type="character" w:customStyle="1" w:styleId="TitleChar">
-    <w:name w:val="Title Char"/>
-    <w:basedOn w:val="DefaultParagraphFont"/>
-    <w:link w:val="Title"/>
+  <w:style w:type="character" w:customStyle="1" w:styleId="NosaukumsRakstz">
+    <w:name w:val="Nosaukums Rakstz."/>
+    <w:basedOn w:val="Noklusjumarindkopasfonts"/>
+    <w:link w:val="Nosaukums"/>
     <w:uiPriority w:val="10"/>
     <w:rsid w:val="00C43174"/>
     <w:rPr>
@@ -15485,10 +15344,10 @@
       <w:lang w:val="en-GB"/>
     </w:rPr>
   </w:style>
-  <w:style w:type="paragraph" w:styleId="Header">
+  <w:style w:type="paragraph" w:styleId="Galvene">
     <w:name w:val="header"/>
-    <w:basedOn w:val="Normal"/>
-    <w:link w:val="HeaderChar"/>
+    <w:basedOn w:val="Parasts"/>
+    <w:link w:val="GalveneRakstz"/>
     <w:uiPriority w:val="99"/>
     <w:unhideWhenUsed/>
     <w:rsid w:val="001E7262"/>
@@ -15500,17 +15359,17 @@
       <w:spacing w:after="0" w:line="240" w:lineRule="auto"/>
     </w:pPr>
   </w:style>
-  <w:style w:type="character" w:customStyle="1" w:styleId="HeaderChar">
-    <w:name w:val="Header Char"/>
-    <w:basedOn w:val="DefaultParagraphFont"/>
-    <w:link w:val="Header"/>
+  <w:style w:type="character" w:customStyle="1" w:styleId="GalveneRakstz">
+    <w:name w:val="Galvene Rakstz."/>
+    <w:basedOn w:val="Noklusjumarindkopasfonts"/>
+    <w:link w:val="Galvene"/>
     <w:uiPriority w:val="99"/>
     <w:rsid w:val="001E7262"/>
   </w:style>
-  <w:style w:type="paragraph" w:styleId="Footer">
+  <w:style w:type="paragraph" w:styleId="Kjene">
     <w:name w:val="footer"/>
-    <w:basedOn w:val="Normal"/>
-    <w:link w:val="FooterChar"/>
+    <w:basedOn w:val="Parasts"/>
+    <w:link w:val="KjeneRakstz"/>
     <w:uiPriority w:val="99"/>
     <w:unhideWhenUsed/>
     <w:rsid w:val="001E7262"/>
@@ -15522,17 +15381,17 @@
       <w:spacing w:after="0" w:line="240" w:lineRule="auto"/>
     </w:pPr>
   </w:style>
-  <w:style w:type="character" w:customStyle="1" w:styleId="FooterChar">
-    <w:name w:val="Footer Char"/>
-    <w:basedOn w:val="DefaultParagraphFont"/>
-    <w:link w:val="Footer"/>
+  <w:style w:type="character" w:customStyle="1" w:styleId="KjeneRakstz">
+    <w:name w:val="Kājene Rakstz."/>
+    <w:basedOn w:val="Noklusjumarindkopasfonts"/>
+    <w:link w:val="Kjene"/>
     <w:uiPriority w:val="99"/>
     <w:rsid w:val="001E7262"/>
   </w:style>
-  <w:style w:type="character" w:customStyle="1" w:styleId="Heading1Char">
-    <w:name w:val="Heading 1 Char"/>
-    <w:basedOn w:val="DefaultParagraphFont"/>
-    <w:link w:val="Heading1"/>
+  <w:style w:type="character" w:customStyle="1" w:styleId="Virsraksts1Rakstz">
+    <w:name w:val="Virsraksts 1 Rakstz."/>
+    <w:basedOn w:val="Noklusjumarindkopasfonts"/>
+    <w:link w:val="Virsraksts1"/>
     <w:uiPriority w:val="9"/>
     <w:rsid w:val="00890E79"/>
     <w:rPr>
@@ -15542,10 +15401,10 @@
       <w:szCs w:val="32"/>
     </w:rPr>
   </w:style>
-  <w:style w:type="character" w:customStyle="1" w:styleId="Heading2Char">
-    <w:name w:val="Heading 2 Char"/>
-    <w:basedOn w:val="DefaultParagraphFont"/>
-    <w:link w:val="Heading2"/>
+  <w:style w:type="character" w:customStyle="1" w:styleId="Virsraksts2Rakstz">
+    <w:name w:val="Virsraksts 2 Rakstz."/>
+    <w:basedOn w:val="Noklusjumarindkopasfonts"/>
+    <w:link w:val="Virsraksts2"/>
     <w:uiPriority w:val="9"/>
     <w:rsid w:val="00890E79"/>
     <w:rPr>
@@ -15555,9 +15414,9 @@
       <w:szCs w:val="26"/>
     </w:rPr>
   </w:style>
-  <w:style w:type="paragraph" w:styleId="ListParagraph">
+  <w:style w:type="paragraph" w:styleId="Sarakstarindkopa">
     <w:name w:val="List Paragraph"/>
-    <w:basedOn w:val="Normal"/>
+    <w:basedOn w:val="Parasts"/>
     <w:uiPriority w:val="34"/>
     <w:qFormat/>
     <w:rsid w:val="009175F7"/>
@@ -15566,9 +15425,9 @@
       <w:contextualSpacing/>
     </w:pPr>
   </w:style>
-  <w:style w:type="character" w:styleId="CommentReference">
+  <w:style w:type="character" w:styleId="Komentraatsauce">
     <w:name w:val="annotation reference"/>
-    <w:basedOn w:val="DefaultParagraphFont"/>
+    <w:basedOn w:val="Noklusjumarindkopasfonts"/>
     <w:uiPriority w:val="99"/>
     <w:semiHidden/>
     <w:unhideWhenUsed/>
@@ -15578,10 +15437,10 @@
       <w:szCs w:val="16"/>
     </w:rPr>
   </w:style>
-  <w:style w:type="paragraph" w:styleId="CommentText">
+  <w:style w:type="paragraph" w:styleId="Komentrateksts">
     <w:name w:val="annotation text"/>
-    <w:basedOn w:val="Normal"/>
-    <w:link w:val="CommentTextChar"/>
+    <w:basedOn w:val="Parasts"/>
+    <w:link w:val="KomentratekstsRakstz"/>
     <w:uiPriority w:val="99"/>
     <w:unhideWhenUsed/>
     <w:rsid w:val="002B4241"/>
@@ -15593,10 +15452,10 @@
       <w:szCs w:val="20"/>
     </w:rPr>
   </w:style>
-  <w:style w:type="character" w:customStyle="1" w:styleId="CommentTextChar">
-    <w:name w:val="Comment Text Char"/>
-    <w:basedOn w:val="DefaultParagraphFont"/>
-    <w:link w:val="CommentText"/>
+  <w:style w:type="character" w:customStyle="1" w:styleId="KomentratekstsRakstz">
+    <w:name w:val="Komentāra teksts Rakstz."/>
+    <w:basedOn w:val="Noklusjumarindkopasfonts"/>
+    <w:link w:val="Komentrateksts"/>
     <w:uiPriority w:val="99"/>
     <w:rsid w:val="002B4241"/>
     <w:rPr>
@@ -15604,11 +15463,11 @@
       <w:szCs w:val="20"/>
     </w:rPr>
   </w:style>
-  <w:style w:type="paragraph" w:styleId="CommentSubject">
+  <w:style w:type="paragraph" w:styleId="Komentratma">
     <w:name w:val="annotation subject"/>
-    <w:basedOn w:val="CommentText"/>
-    <w:next w:val="CommentText"/>
-    <w:link w:val="CommentSubjectChar"/>
+    <w:basedOn w:val="Komentrateksts"/>
+    <w:next w:val="Komentrateksts"/>
+    <w:link w:val="KomentratmaRakstz"/>
     <w:uiPriority w:val="99"/>
     <w:semiHidden/>
     <w:unhideWhenUsed/>
@@ -15618,10 +15477,10 @@
       <w:bCs/>
     </w:rPr>
   </w:style>
-  <w:style w:type="character" w:customStyle="1" w:styleId="CommentSubjectChar">
-    <w:name w:val="Comment Subject Char"/>
-    <w:basedOn w:val="CommentTextChar"/>
-    <w:link w:val="CommentSubject"/>
+  <w:style w:type="character" w:customStyle="1" w:styleId="KomentratmaRakstz">
+    <w:name w:val="Komentāra tēma Rakstz."/>
+    <w:basedOn w:val="KomentratekstsRakstz"/>
+    <w:link w:val="Komentratma"/>
     <w:uiPriority w:val="99"/>
     <w:semiHidden/>
     <w:rsid w:val="002B4241"/>
@@ -15632,10 +15491,10 @@
       <w:szCs w:val="20"/>
     </w:rPr>
   </w:style>
-  <w:style w:type="paragraph" w:styleId="BalloonText">
+  <w:style w:type="paragraph" w:styleId="Balonteksts">
     <w:name w:val="Balloon Text"/>
-    <w:basedOn w:val="Normal"/>
-    <w:link w:val="BalloonTextChar"/>
+    <w:basedOn w:val="Parasts"/>
+    <w:link w:val="BalontekstsRakstz"/>
     <w:uiPriority w:val="99"/>
     <w:semiHidden/>
     <w:unhideWhenUsed/>
@@ -15649,10 +15508,10 @@
       <w:szCs w:val="18"/>
     </w:rPr>
   </w:style>
-  <w:style w:type="character" w:customStyle="1" w:styleId="BalloonTextChar">
-    <w:name w:val="Balloon Text Char"/>
-    <w:basedOn w:val="DefaultParagraphFont"/>
-    <w:link w:val="BalloonText"/>
+  <w:style w:type="character" w:customStyle="1" w:styleId="BalontekstsRakstz">
+    <w:name w:val="Balonteksts Rakstz."/>
+    <w:basedOn w:val="Noklusjumarindkopasfonts"/>
+    <w:link w:val="Balonteksts"/>
     <w:uiPriority w:val="99"/>
     <w:semiHidden/>
     <w:rsid w:val="002B4241"/>
@@ -15662,10 +15521,10 @@
       <w:szCs w:val="18"/>
     </w:rPr>
   </w:style>
-  <w:style w:type="paragraph" w:styleId="TOCHeading">
+  <w:style w:type="paragraph" w:styleId="Saturardtjavirsraksts">
     <w:name w:val="TOC Heading"/>
-    <w:basedOn w:val="Heading1"/>
-    <w:next w:val="Normal"/>
+    <w:basedOn w:val="Virsraksts1"/>
+    <w:next w:val="Parasts"/>
     <w:uiPriority w:val="39"/>
     <w:unhideWhenUsed/>
     <w:qFormat/>
@@ -15674,10 +15533,10 @@
       <w:outlineLvl w:val="9"/>
     </w:pPr>
   </w:style>
-  <w:style w:type="paragraph" w:styleId="TOC1">
+  <w:style w:type="paragraph" w:styleId="Saturs1">
     <w:name w:val="toc 1"/>
-    <w:basedOn w:val="Normal"/>
-    <w:next w:val="Normal"/>
+    <w:basedOn w:val="Parasts"/>
+    <w:next w:val="Parasts"/>
     <w:autoRedefine/>
     <w:uiPriority w:val="39"/>
     <w:unhideWhenUsed/>
@@ -15686,10 +15545,10 @@
       <w:spacing w:after="100"/>
     </w:pPr>
   </w:style>
-  <w:style w:type="paragraph" w:styleId="TOC2">
+  <w:style w:type="paragraph" w:styleId="Saturs2">
     <w:name w:val="toc 2"/>
-    <w:basedOn w:val="Normal"/>
-    <w:next w:val="Normal"/>
+    <w:basedOn w:val="Parasts"/>
+    <w:next w:val="Parasts"/>
     <w:autoRedefine/>
     <w:uiPriority w:val="39"/>
     <w:unhideWhenUsed/>
@@ -15699,9 +15558,9 @@
       <w:ind w:left="240"/>
     </w:pPr>
   </w:style>
-  <w:style w:type="character" w:styleId="Hyperlink">
+  <w:style w:type="character" w:styleId="Hipersaite">
     <w:name w:val="Hyperlink"/>
-    <w:basedOn w:val="DefaultParagraphFont"/>
+    <w:basedOn w:val="Noklusjumarindkopasfonts"/>
     <w:uiPriority w:val="99"/>
     <w:unhideWhenUsed/>
     <w:rsid w:val="00436CEF"/>
@@ -15710,10 +15569,10 @@
       <w:u w:val="single"/>
     </w:rPr>
   </w:style>
-  <w:style w:type="character" w:customStyle="1" w:styleId="Heading3Char">
-    <w:name w:val="Heading 3 Char"/>
-    <w:basedOn w:val="DefaultParagraphFont"/>
-    <w:link w:val="Heading3"/>
+  <w:style w:type="character" w:customStyle="1" w:styleId="Virsraksts3Rakstz">
+    <w:name w:val="Virsraksts 3 Rakstz."/>
+    <w:basedOn w:val="Noklusjumarindkopasfonts"/>
+    <w:link w:val="Virsraksts3"/>
     <w:uiPriority w:val="9"/>
     <w:rsid w:val="00341C8D"/>
     <w:rPr>
@@ -15721,10 +15580,10 @@
       <w:color w:val="1F3763" w:themeColor="accent1" w:themeShade="7F"/>
     </w:rPr>
   </w:style>
-  <w:style w:type="paragraph" w:styleId="EndnoteText">
+  <w:style w:type="paragraph" w:styleId="Beiguvresteksts">
     <w:name w:val="endnote text"/>
-    <w:basedOn w:val="Normal"/>
-    <w:link w:val="EndnoteTextChar"/>
+    <w:basedOn w:val="Parasts"/>
+    <w:link w:val="BeiguvrestekstsRakstz"/>
     <w:uiPriority w:val="99"/>
     <w:semiHidden/>
     <w:unhideWhenUsed/>
@@ -15737,10 +15596,10 @@
       <w:szCs w:val="20"/>
     </w:rPr>
   </w:style>
-  <w:style w:type="character" w:customStyle="1" w:styleId="EndnoteTextChar">
-    <w:name w:val="Endnote Text Char"/>
-    <w:basedOn w:val="DefaultParagraphFont"/>
-    <w:link w:val="EndnoteText"/>
+  <w:style w:type="character" w:customStyle="1" w:styleId="BeiguvrestekstsRakstz">
+    <w:name w:val="Beigu vēres teksts Rakstz."/>
+    <w:basedOn w:val="Noklusjumarindkopasfonts"/>
+    <w:link w:val="Beiguvresteksts"/>
     <w:uiPriority w:val="99"/>
     <w:semiHidden/>
     <w:rsid w:val="00E90B13"/>
@@ -15749,9 +15608,9 @@
       <w:szCs w:val="20"/>
     </w:rPr>
   </w:style>
-  <w:style w:type="character" w:styleId="EndnoteReference">
+  <w:style w:type="character" w:styleId="Beiguvresatsauce">
     <w:name w:val="endnote reference"/>
-    <w:basedOn w:val="DefaultParagraphFont"/>
+    <w:basedOn w:val="Noklusjumarindkopasfonts"/>
     <w:uiPriority w:val="99"/>
     <w:semiHidden/>
     <w:unhideWhenUsed/>
@@ -15760,10 +15619,10 @@
       <w:vertAlign w:val="superscript"/>
     </w:rPr>
   </w:style>
-  <w:style w:type="paragraph" w:styleId="FootnoteText">
+  <w:style w:type="paragraph" w:styleId="Vresteksts">
     <w:name w:val="footnote text"/>
-    <w:basedOn w:val="Normal"/>
-    <w:link w:val="FootnoteTextChar"/>
+    <w:basedOn w:val="Parasts"/>
+    <w:link w:val="VrestekstsRakstz"/>
     <w:uiPriority w:val="99"/>
     <w:semiHidden/>
     <w:unhideWhenUsed/>
@@ -15776,10 +15635,10 @@
       <w:szCs w:val="20"/>
     </w:rPr>
   </w:style>
-  <w:style w:type="character" w:customStyle="1" w:styleId="FootnoteTextChar">
-    <w:name w:val="Footnote Text Char"/>
-    <w:basedOn w:val="DefaultParagraphFont"/>
-    <w:link w:val="FootnoteText"/>
+  <w:style w:type="character" w:customStyle="1" w:styleId="VrestekstsRakstz">
+    <w:name w:val="Vēres teksts Rakstz."/>
+    <w:basedOn w:val="Noklusjumarindkopasfonts"/>
+    <w:link w:val="Vresteksts"/>
     <w:uiPriority w:val="99"/>
     <w:semiHidden/>
     <w:rsid w:val="00667062"/>
@@ -15788,9 +15647,9 @@
       <w:szCs w:val="20"/>
     </w:rPr>
   </w:style>
-  <w:style w:type="character" w:styleId="FootnoteReference">
+  <w:style w:type="character" w:styleId="Vresatsauce">
     <w:name w:val="footnote reference"/>
-    <w:basedOn w:val="DefaultParagraphFont"/>
+    <w:basedOn w:val="Noklusjumarindkopasfonts"/>
     <w:uiPriority w:val="99"/>
     <w:semiHidden/>
     <w:unhideWhenUsed/>
@@ -15799,10 +15658,10 @@
       <w:vertAlign w:val="superscript"/>
     </w:rPr>
   </w:style>
-  <w:style w:type="paragraph" w:styleId="Caption">
+  <w:style w:type="paragraph" w:styleId="Parakstszemobjekta">
     <w:name w:val="caption"/>
-    <w:basedOn w:val="Normal"/>
-    <w:next w:val="Normal"/>
+    <w:basedOn w:val="Parasts"/>
+    <w:next w:val="Parasts"/>
     <w:uiPriority w:val="35"/>
     <w:unhideWhenUsed/>
     <w:qFormat/>
@@ -15818,9 +15677,9 @@
       <w:szCs w:val="18"/>
     </w:rPr>
   </w:style>
-  <w:style w:type="character" w:styleId="UnresolvedMention">
+  <w:style w:type="character" w:styleId="Neatrisintapieminana">
     <w:name w:val="Unresolved Mention"/>
-    <w:basedOn w:val="DefaultParagraphFont"/>
+    <w:basedOn w:val="Noklusjumarindkopasfonts"/>
     <w:uiPriority w:val="99"/>
     <w:semiHidden/>
     <w:unhideWhenUsed/>
@@ -15830,10 +15689,10 @@
       <w:shd w:val="clear" w:color="auto" w:fill="E6E6E6"/>
     </w:rPr>
   </w:style>
-  <w:style w:type="paragraph" w:styleId="TOC3">
+  <w:style w:type="paragraph" w:styleId="Saturs3">
     <w:name w:val="toc 3"/>
-    <w:basedOn w:val="Normal"/>
-    <w:next w:val="Normal"/>
+    <w:basedOn w:val="Parasts"/>
+    <w:next w:val="Parasts"/>
     <w:autoRedefine/>
     <w:uiPriority w:val="39"/>
     <w:unhideWhenUsed/>
@@ -15843,10 +15702,10 @@
       <w:ind w:left="480"/>
     </w:pPr>
   </w:style>
-  <w:style w:type="character" w:customStyle="1" w:styleId="Heading4Char">
-    <w:name w:val="Heading 4 Char"/>
-    <w:basedOn w:val="DefaultParagraphFont"/>
-    <w:link w:val="Heading4"/>
+  <w:style w:type="character" w:customStyle="1" w:styleId="Virsraksts4Rakstz">
+    <w:name w:val="Virsraksts 4 Rakstz."/>
+    <w:basedOn w:val="Noklusjumarindkopasfonts"/>
+    <w:link w:val="Virsraksts4"/>
     <w:uiPriority w:val="9"/>
     <w:rsid w:val="006B7730"/>
     <w:rPr>
@@ -15856,10 +15715,10 @@
       <w:color w:val="2F5496" w:themeColor="accent1" w:themeShade="BF"/>
     </w:rPr>
   </w:style>
-  <w:style w:type="paragraph" w:styleId="TOC4">
+  <w:style w:type="paragraph" w:styleId="Saturs4">
     <w:name w:val="toc 4"/>
-    <w:basedOn w:val="Normal"/>
-    <w:next w:val="Normal"/>
+    <w:basedOn w:val="Parasts"/>
+    <w:next w:val="Parasts"/>
     <w:autoRedefine/>
     <w:uiPriority w:val="39"/>
     <w:unhideWhenUsed/>
@@ -15869,9 +15728,9 @@
       <w:ind w:left="720"/>
     </w:pPr>
   </w:style>
-  <w:style w:type="character" w:styleId="FollowedHyperlink">
+  <w:style w:type="character" w:styleId="Izmantotahipersaite">
     <w:name w:val="FollowedHyperlink"/>
-    <w:basedOn w:val="DefaultParagraphFont"/>
+    <w:basedOn w:val="Noklusjumarindkopasfonts"/>
     <w:uiPriority w:val="99"/>
     <w:semiHidden/>
     <w:unhideWhenUsed/>
@@ -16184,7 +16043,7 @@
 </file>
 
 <file path=customXml/itemProps1.xml><?xml version="1.0" encoding="utf-8"?>
-<ds:datastoreItem xmlns:ds="http://schemas.openxmlformats.org/officeDocument/2006/customXml" ds:itemID="{F1042F8B-9D0A-44D0-AD11-64E500A9F0E1}">
+<ds:datastoreItem xmlns:ds="http://schemas.openxmlformats.org/officeDocument/2006/customXml" ds:itemID="{B55180EB-606B-4755-818D-C2EFDA90D6A0}">
   <ds:schemaRefs>
     <ds:schemaRef ds:uri="http://schemas.openxmlformats.org/officeDocument/2006/bibliography"/>
   </ds:schemaRefs>

</xml_diff>